<commit_message>
HDA - Regression - Translation (Part I : Setup)
</commit_message>
<xml_diff>
--- a/Interpretation/ENG/Hospital Data analysis - Regression - Interpretation.DOCX
+++ b/Interpretation/ENG/Hospital Data analysis - Regression - Interpretation.DOCX
@@ -34,6 +34,7 @@
         </w:rPr>
         <w:tab/>
       </w:r>
+      <w:proofErr w:type="spellStart"/>
       <w:r>
         <w:rPr>
           <w:rFonts w:ascii="Arial Unicode MS" w:eastAsia="Arial Unicode MS" w:hAnsi="Arial Unicode MS" w:cs="Arial Unicode MS"/>
@@ -42,8 +43,63 @@
           <w:sz w:val="36"/>
           <w:szCs w:val="36"/>
         </w:rPr>
-        <w:t>Analyse de données hospitalières - Régression</w:t>
-      </w:r>
+        <w:t>Hospital</w:t>
+      </w:r>
+      <w:proofErr w:type="spellEnd"/>
+      <w:r>
+        <w:rPr>
+          <w:rFonts w:ascii="Arial Unicode MS" w:eastAsia="Arial Unicode MS" w:hAnsi="Arial Unicode MS" w:cs="Arial Unicode MS"/>
+          <w:b/>
+          <w:color w:val="FF0000"/>
+          <w:sz w:val="36"/>
+          <w:szCs w:val="36"/>
+        </w:rPr>
+        <w:t xml:space="preserve"> Data </w:t>
+      </w:r>
+      <w:proofErr w:type="spellStart"/>
+      <w:r>
+        <w:rPr>
+          <w:rFonts w:ascii="Arial Unicode MS" w:eastAsia="Arial Unicode MS" w:hAnsi="Arial Unicode MS" w:cs="Arial Unicode MS"/>
+          <w:b/>
+          <w:color w:val="FF0000"/>
+          <w:sz w:val="36"/>
+          <w:szCs w:val="36"/>
+        </w:rPr>
+        <w:t>Analysis</w:t>
+      </w:r>
+      <w:proofErr w:type="spellEnd"/>
+      <w:r>
+        <w:rPr>
+          <w:rFonts w:ascii="Arial Unicode MS" w:eastAsia="Arial Unicode MS" w:hAnsi="Arial Unicode MS" w:cs="Arial Unicode MS"/>
+          <w:b/>
+          <w:color w:val="FF0000"/>
+          <w:sz w:val="36"/>
+          <w:szCs w:val="36"/>
+        </w:rPr>
+        <w:t xml:space="preserve"> - </w:t>
+      </w:r>
+      <w:proofErr w:type="spellStart"/>
+      <w:r>
+        <w:rPr>
+          <w:rFonts w:ascii="Arial Unicode MS" w:eastAsia="Arial Unicode MS" w:hAnsi="Arial Unicode MS" w:cs="Arial Unicode MS"/>
+          <w:b/>
+          <w:color w:val="FF0000"/>
+          <w:sz w:val="36"/>
+          <w:szCs w:val="36"/>
+        </w:rPr>
+        <w:t>Re</w:t>
+      </w:r>
+      <w:r>
+        <w:rPr>
+          <w:rFonts w:ascii="Arial Unicode MS" w:eastAsia="Arial Unicode MS" w:hAnsi="Arial Unicode MS" w:cs="Arial Unicode MS"/>
+          <w:b/>
+          <w:color w:val="FF0000"/>
+          <w:sz w:val="36"/>
+          <w:szCs w:val="36"/>
+        </w:rPr>
+        <w:t>gression</w:t>
+      </w:r>
+      <w:proofErr w:type="spellEnd"/>
     </w:p>
     <w:p>
       <w:pPr>
@@ -601,14 +657,24 @@
         <w:rPr>
           <w:b w:val="0"/>
           <w:color w:val="auto"/>
-        </w:rPr>
-      </w:pPr>
-      <w:r>
-        <w:rPr>
-          <w:b w:val="0"/>
-          <w:color w:val="auto"/>
-        </w:rPr>
-        <w:t>Exclusions de données aberrantes, précisément :</w:t>
+          <w:lang w:val="en-US"/>
+        </w:rPr>
+      </w:pPr>
+      <w:r>
+        <w:rPr>
+          <w:b w:val="0"/>
+          <w:color w:val="auto"/>
+          <w:lang w:val="en-US"/>
+        </w:rPr>
+        <w:t>Exclusions</w:t>
+      </w:r>
+      <w:r>
+        <w:rPr>
+          <w:b w:val="0"/>
+          <w:color w:val="auto"/>
+          <w:lang w:val="en-US"/>
+        </w:rPr>
+        <w:t xml:space="preserve"> of the outliers, precisely :</w:t>
       </w:r>
     </w:p>
     <w:p>
@@ -622,28 +688,34 @@
         <w:rPr>
           <w:b w:val="0"/>
           <w:color w:val="auto"/>
-        </w:rPr>
-      </w:pPr>
-      <w:r>
-        <w:rPr>
-          <w:b w:val="0"/>
-          <w:color w:val="auto"/>
-        </w:rPr>
-        <w:t xml:space="preserve">Celles </w:t>
-      </w:r>
-      <w:r>
-        <w:rPr>
-          <w:b w:val="0"/>
-          <w:color w:val="auto"/>
-        </w:rPr>
-        <w:t xml:space="preserve">ayant été </w:t>
-      </w:r>
-      <w:r>
-        <w:rPr>
-          <w:b w:val="0"/>
-          <w:color w:val="auto"/>
-        </w:rPr>
-        <w:t>constatées par rapport au TOTAL_COST des admissions ;</w:t>
+          <w:lang w:val="en-US"/>
+        </w:rPr>
+      </w:pPr>
+      <w:bookmarkStart w:id="0" w:name="_GoBack"/>
+      <w:bookmarkEnd w:id="0"/>
+      <w:r>
+        <w:rPr>
+          <w:b w:val="0"/>
+          <w:color w:val="auto"/>
+          <w:lang w:val="en-US"/>
+        </w:rPr>
+        <w:t xml:space="preserve">Those that we found </w:t>
+      </w:r>
+      <w:r>
+        <w:rPr>
+          <w:b w:val="0"/>
+          <w:color w:val="auto"/>
+          <w:lang w:val="en-US"/>
+        </w:rPr>
+        <w:t>in function of</w:t>
+      </w:r>
+      <w:r>
+        <w:rPr>
+          <w:b w:val="0"/>
+          <w:color w:val="auto"/>
+          <w:lang w:val="en-US"/>
+        </w:rPr>
+        <w:t xml:space="preserve"> the admissions’ TOTAL_COST;</w:t>
       </w:r>
     </w:p>
     <w:p>
@@ -657,44 +729,41 @@
         <w:rPr>
           <w:b w:val="0"/>
           <w:color w:val="auto"/>
-        </w:rPr>
-      </w:pPr>
-      <w:r>
-        <w:rPr>
-          <w:b w:val="0"/>
-          <w:color w:val="auto"/>
-        </w:rPr>
-        <w:t xml:space="preserve">Celles </w:t>
-      </w:r>
-      <w:r>
-        <w:rPr>
-          <w:b w:val="0"/>
-          <w:color w:val="auto"/>
-        </w:rPr>
-        <w:t xml:space="preserve">ayant été </w:t>
-      </w:r>
-      <w:r>
-        <w:rPr>
-          <w:b w:val="0"/>
-          <w:color w:val="auto"/>
-        </w:rPr>
-        <w:t xml:space="preserve">constatées par rapport à l’AGE du patient concerné par les admissions.  </w:t>
-      </w:r>
-    </w:p>
-    <w:p>
-      <w:pPr>
-        <w:pStyle w:val="Paragraphedeliste"/>
-        <w:numPr>
-          <w:ilvl w:val="0"/>
-          <w:numId w:val="0"/>
-        </w:numPr>
-        <w:ind w:left="720"/>
-        <w:jc w:val="both"/>
-        <w:rPr>
-          <w:b w:val="0"/>
-          <w:color w:val="auto"/>
-        </w:rPr>
-      </w:pPr>
+          <w:lang w:val="en-US"/>
+        </w:rPr>
+      </w:pPr>
+      <w:r>
+        <w:rPr>
+          <w:b w:val="0"/>
+          <w:color w:val="auto"/>
+          <w:lang w:val="en-US"/>
+        </w:rPr>
+        <w:t xml:space="preserve">Those that we found </w:t>
+      </w:r>
+      <w:r>
+        <w:rPr>
+          <w:b w:val="0"/>
+          <w:color w:val="auto"/>
+          <w:lang w:val="en-US"/>
+        </w:rPr>
+        <w:t xml:space="preserve">in function of </w:t>
+      </w:r>
+      <w:r>
+        <w:rPr>
+          <w:b w:val="0"/>
+          <w:color w:val="auto"/>
+          <w:lang w:val="en-US"/>
+        </w:rPr>
+        <w:t>the AGE of the patient concerned by the admissions.</w:t>
+      </w:r>
+      <w:r>
+        <w:rPr>
+          <w:b w:val="0"/>
+          <w:color w:val="auto"/>
+          <w:lang w:val="en-US"/>
+        </w:rPr>
+        <w:t xml:space="preserve"> </w:t>
+      </w:r>
     </w:p>
     <w:p>
       <w:pPr>
@@ -722,8 +791,8 @@
         </w:numPr>
         <w:ind w:left="360"/>
       </w:pPr>
-      <w:bookmarkStart w:id="0" w:name="_II.1_–_Itération"/>
-      <w:bookmarkEnd w:id="0"/>
+      <w:bookmarkStart w:id="1" w:name="_II.1_–_Itération"/>
+      <w:bookmarkEnd w:id="1"/>
       <w:r>
         <w:t xml:space="preserve">II.1 </w:t>
       </w:r>
@@ -771,22 +840,30 @@
           <w:color w:val="333333"/>
           <w:sz w:val="20"/>
           <w:szCs w:val="20"/>
+          <w:lang w:val="en-US" w:eastAsia="fr-FR"/>
+        </w:rPr>
+      </w:pPr>
+      <w:proofErr w:type="gramStart"/>
+      <w:r>
+        <w:rPr>
+          <w:rFonts w:ascii="Courier New" w:eastAsia="Times New Roman" w:hAnsi="Courier New" w:cs="Courier New"/>
+          <w:color w:val="333333"/>
+          <w:sz w:val="20"/>
+          <w:szCs w:val="20"/>
           <w:lang w:eastAsia="fr-FR"/>
         </w:rPr>
-      </w:pPr>
-      <w:proofErr w:type="spellStart"/>
-      <w:proofErr w:type="gramStart"/>
-      <w:r>
-        <w:rPr>
-          <w:rFonts w:ascii="Courier New" w:eastAsia="Times New Roman" w:hAnsi="Courier New" w:cs="Courier New"/>
-          <w:color w:val="333333"/>
-          <w:sz w:val="20"/>
-          <w:szCs w:val="20"/>
-          <w:lang w:eastAsia="fr-FR"/>
-        </w:rPr>
-        <w:t>df</w:t>
-      </w:r>
-      <w:proofErr w:type="spellEnd"/>
+        <w:t>d</w:t>
+      </w:r>
+      <w:r>
+        <w:rPr>
+          <w:rFonts w:ascii="Courier New" w:eastAsia="Times New Roman" w:hAnsi="Courier New" w:cs="Courier New"/>
+          <w:color w:val="333333"/>
+          <w:sz w:val="20"/>
+          <w:szCs w:val="20"/>
+          <w:lang w:val="en-US" w:eastAsia="fr-FR"/>
+        </w:rPr>
+        <w:t>f</w:t>
+      </w:r>
       <w:proofErr w:type="gramEnd"/>
       <w:r>
         <w:rPr>
@@ -794,7 +871,7 @@
           <w:color w:val="333333"/>
           <w:sz w:val="20"/>
           <w:szCs w:val="20"/>
-          <w:lang w:eastAsia="fr-FR"/>
+          <w:lang w:val="en-US" w:eastAsia="fr-FR"/>
         </w:rPr>
         <w:t xml:space="preserve"> %&gt;% </w:t>
       </w:r>
@@ -1235,7 +1312,7 @@
           <w:color w:val="333333"/>
           <w:sz w:val="20"/>
           <w:szCs w:val="20"/>
-          <w:lang w:eastAsia="fr-FR"/>
+          <w:lang w:val="en-US" w:eastAsia="fr-FR"/>
         </w:rPr>
       </w:pPr>
       <w:r>
@@ -1248,16 +1325,6 @@
         </w:rPr>
         <w:t xml:space="preserve">      </w:t>
       </w:r>
-      <w:r>
-        <w:rPr>
-          <w:rFonts w:ascii="Courier New" w:eastAsia="Times New Roman" w:hAnsi="Courier New" w:cs="Courier New"/>
-          <w:color w:val="333333"/>
-          <w:sz w:val="20"/>
-          <w:szCs w:val="20"/>
-          <w:lang w:eastAsia="fr-FR"/>
-        </w:rPr>
-        <w:t xml:space="preserve">data </w:t>
-      </w:r>
       <w:proofErr w:type="gramStart"/>
       <w:r>
         <w:rPr>
@@ -1265,11 +1332,21 @@
           <w:color w:val="333333"/>
           <w:sz w:val="20"/>
           <w:szCs w:val="20"/>
-          <w:lang w:eastAsia="fr-FR"/>
-        </w:rPr>
-        <w:t>= .</w:t>
+          <w:lang w:val="en-US" w:eastAsia="fr-FR"/>
+        </w:rPr>
+        <w:t>data</w:t>
       </w:r>
       <w:proofErr w:type="gramEnd"/>
+      <w:r>
+        <w:rPr>
+          <w:rFonts w:ascii="Courier New" w:eastAsia="Times New Roman" w:hAnsi="Courier New" w:cs="Courier New"/>
+          <w:color w:val="333333"/>
+          <w:sz w:val="20"/>
+          <w:szCs w:val="20"/>
+          <w:lang w:val="en-US" w:eastAsia="fr-FR"/>
+        </w:rPr>
+        <w:t xml:space="preserve"> = .</w:t>
+      </w:r>
     </w:p>
     <w:p>
       <w:pPr>
@@ -1305,19 +1382,31 @@
           <w:color w:val="333333"/>
           <w:sz w:val="20"/>
           <w:szCs w:val="20"/>
-          <w:lang w:eastAsia="fr-FR"/>
-        </w:rPr>
-      </w:pPr>
-      <w:r>
-        <w:rPr>
-          <w:rFonts w:ascii="Courier New" w:eastAsia="Times New Roman" w:hAnsi="Courier New" w:cs="Courier New"/>
-          <w:color w:val="333333"/>
-          <w:sz w:val="20"/>
-          <w:szCs w:val="20"/>
-          <w:lang w:eastAsia="fr-FR"/>
-        </w:rPr>
-        <w:t xml:space="preserve">  ) -&gt; reg</w:t>
-      </w:r>
+          <w:lang w:val="en-US" w:eastAsia="fr-FR"/>
+        </w:rPr>
+      </w:pPr>
+      <w:r>
+        <w:rPr>
+          <w:rFonts w:ascii="Courier New" w:eastAsia="Times New Roman" w:hAnsi="Courier New" w:cs="Courier New"/>
+          <w:color w:val="333333"/>
+          <w:sz w:val="20"/>
+          <w:szCs w:val="20"/>
+          <w:lang w:val="en-US" w:eastAsia="fr-FR"/>
+        </w:rPr>
+        <w:t xml:space="preserve">  ) -&gt; </w:t>
+      </w:r>
+      <w:proofErr w:type="spellStart"/>
+      <w:r>
+        <w:rPr>
+          <w:rFonts w:ascii="Courier New" w:eastAsia="Times New Roman" w:hAnsi="Courier New" w:cs="Courier New"/>
+          <w:color w:val="333333"/>
+          <w:sz w:val="20"/>
+          <w:szCs w:val="20"/>
+          <w:lang w:val="en-US" w:eastAsia="fr-FR"/>
+        </w:rPr>
+        <w:t>reg</w:t>
+      </w:r>
+      <w:proofErr w:type="spellEnd"/>
     </w:p>
     <w:p>
       <w:pPr>
@@ -1353,7 +1442,7 @@
           <w:color w:val="333333"/>
           <w:sz w:val="20"/>
           <w:szCs w:val="20"/>
-          <w:lang w:eastAsia="fr-FR"/>
+          <w:lang w:val="en-US" w:eastAsia="fr-FR"/>
         </w:rPr>
       </w:pPr>
     </w:p>
@@ -1391,20 +1480,31 @@
           <w:color w:val="333333"/>
           <w:sz w:val="20"/>
           <w:szCs w:val="20"/>
-          <w:lang w:eastAsia="fr-FR"/>
-        </w:rPr>
-      </w:pPr>
+          <w:lang w:val="en-US" w:eastAsia="fr-FR"/>
+        </w:rPr>
+      </w:pPr>
+      <w:proofErr w:type="gramStart"/>
+      <w:r>
+        <w:rPr>
+          <w:rFonts w:ascii="Courier New" w:eastAsia="Times New Roman" w:hAnsi="Courier New" w:cs="Courier New"/>
+          <w:color w:val="333333"/>
+          <w:sz w:val="20"/>
+          <w:szCs w:val="20"/>
+          <w:lang w:val="en-US" w:eastAsia="fr-FR"/>
+        </w:rPr>
+        <w:t>summary(</w:t>
+      </w:r>
       <w:proofErr w:type="spellStart"/>
-      <w:proofErr w:type="gramStart"/>
-      <w:r>
-        <w:rPr>
-          <w:rFonts w:ascii="Courier New" w:eastAsia="Times New Roman" w:hAnsi="Courier New" w:cs="Courier New"/>
-          <w:color w:val="333333"/>
-          <w:sz w:val="20"/>
-          <w:szCs w:val="20"/>
-          <w:lang w:eastAsia="fr-FR"/>
-        </w:rPr>
-        <w:t>summary</w:t>
+      <w:proofErr w:type="gramEnd"/>
+      <w:r>
+        <w:rPr>
+          <w:rFonts w:ascii="Courier New" w:eastAsia="Times New Roman" w:hAnsi="Courier New" w:cs="Courier New"/>
+          <w:color w:val="333333"/>
+          <w:sz w:val="20"/>
+          <w:szCs w:val="20"/>
+          <w:lang w:val="en-US" w:eastAsia="fr-FR"/>
+        </w:rPr>
+        <w:t>reg</w:t>
       </w:r>
       <w:proofErr w:type="spellEnd"/>
       <w:r>
@@ -1413,20 +1513,9 @@
           <w:color w:val="333333"/>
           <w:sz w:val="20"/>
           <w:szCs w:val="20"/>
-          <w:lang w:eastAsia="fr-FR"/>
-        </w:rPr>
-        <w:t>(</w:t>
-      </w:r>
-      <w:proofErr w:type="gramEnd"/>
-      <w:r>
-        <w:rPr>
-          <w:rFonts w:ascii="Courier New" w:eastAsia="Times New Roman" w:hAnsi="Courier New" w:cs="Courier New"/>
-          <w:color w:val="333333"/>
-          <w:sz w:val="20"/>
-          <w:szCs w:val="20"/>
-          <w:lang w:eastAsia="fr-FR"/>
-        </w:rPr>
-        <w:t>reg)</w:t>
+          <w:lang w:val="en-US" w:eastAsia="fr-FR"/>
+        </w:rPr>
+        <w:t>)</w:t>
       </w:r>
     </w:p>
     <w:p>
@@ -1440,8 +1529,14 @@
         </w:pBdr>
         <w:shd w:val="clear" w:color="auto" w:fill="FFFFFF"/>
         <w:wordWrap w:val="0"/>
-      </w:pPr>
-      <w:r>
+        <w:rPr>
+          <w:lang w:val="en-US"/>
+        </w:rPr>
+      </w:pPr>
+      <w:r>
+        <w:rPr>
+          <w:lang w:val="en-US"/>
+        </w:rPr>
         <w:tab/>
       </w:r>
     </w:p>
@@ -2659,14 +2754,7 @@
           <w:b w:val="0"/>
           <w:color w:val="auto"/>
         </w:rPr>
-        <w:t xml:space="preserve"> et CCI</w:t>
-      </w:r>
-      <w:r>
-        <w:rPr>
-          <w:b w:val="0"/>
-          <w:color w:val="auto"/>
-        </w:rPr>
-        <w:t> </w:t>
+        <w:t xml:space="preserve"> et CCI </w:t>
       </w:r>
       <w:r>
         <w:rPr>
@@ -2834,14 +2922,7 @@
           <w:b w:val="0"/>
           <w:color w:val="auto"/>
         </w:rPr>
-        <w:t>par conséquent</w:t>
-      </w:r>
-      <w:r>
-        <w:rPr>
-          <w:b w:val="0"/>
-          <w:color w:val="auto"/>
-        </w:rPr>
-        <w:t xml:space="preserve">, </w:t>
+        <w:t xml:space="preserve">par conséquent, </w:t>
       </w:r>
       <w:r>
         <w:rPr>
@@ -3119,7 +3200,7 @@
           <w:color w:val="333333"/>
           <w:sz w:val="20"/>
           <w:szCs w:val="20"/>
-          <w:lang w:eastAsia="fr-FR"/>
+          <w:lang w:val="en-US" w:eastAsia="fr-FR"/>
         </w:rPr>
       </w:pPr>
       <w:proofErr w:type="spellStart"/>
@@ -3130,7 +3211,7 @@
           <w:color w:val="333333"/>
           <w:sz w:val="20"/>
           <w:szCs w:val="20"/>
-          <w:lang w:eastAsia="fr-FR"/>
+          <w:lang w:val="en-US" w:eastAsia="fr-FR"/>
         </w:rPr>
         <w:t>shapiro.test</w:t>
       </w:r>
@@ -3141,7 +3222,7 @@
           <w:color w:val="333333"/>
           <w:sz w:val="20"/>
           <w:szCs w:val="20"/>
-          <w:lang w:eastAsia="fr-FR"/>
+          <w:lang w:val="en-US" w:eastAsia="fr-FR"/>
         </w:rPr>
         <w:t>(</w:t>
       </w:r>
@@ -3153,7 +3234,7 @@
           <w:color w:val="333333"/>
           <w:sz w:val="20"/>
           <w:szCs w:val="20"/>
-          <w:lang w:eastAsia="fr-FR"/>
+          <w:lang w:val="en-US" w:eastAsia="fr-FR"/>
         </w:rPr>
         <w:t>df$residuals</w:t>
       </w:r>
@@ -3164,7 +3245,7 @@
           <w:color w:val="333333"/>
           <w:sz w:val="20"/>
           <w:szCs w:val="20"/>
-          <w:lang w:eastAsia="fr-FR"/>
+          <w:lang w:val="en-US" w:eastAsia="fr-FR"/>
         </w:rPr>
         <w:t>)</w:t>
       </w:r>
@@ -3421,16 +3502,16 @@
           <w:color w:val="333333"/>
           <w:sz w:val="20"/>
           <w:szCs w:val="20"/>
-          <w:lang w:eastAsia="fr-FR"/>
-        </w:rPr>
-      </w:pPr>
-      <w:r>
-        <w:rPr>
-          <w:rFonts w:ascii="Courier New" w:eastAsia="Times New Roman" w:hAnsi="Courier New" w:cs="Courier New"/>
-          <w:color w:val="333333"/>
-          <w:sz w:val="20"/>
-          <w:szCs w:val="20"/>
-          <w:lang w:eastAsia="fr-FR"/>
+          <w:lang w:val="en-US" w:eastAsia="fr-FR"/>
+        </w:rPr>
+      </w:pPr>
+      <w:r>
+        <w:rPr>
+          <w:rFonts w:ascii="Courier New" w:eastAsia="Times New Roman" w:hAnsi="Courier New" w:cs="Courier New"/>
+          <w:color w:val="333333"/>
+          <w:sz w:val="20"/>
+          <w:szCs w:val="20"/>
+          <w:lang w:val="en-US" w:eastAsia="fr-FR"/>
         </w:rPr>
         <w:t>W = 0.90298, p-value &lt; 2.2e-16</w:t>
       </w:r>
@@ -3442,6 +3523,7 @@
         <w:rPr>
           <w:b/>
           <w:u w:val="single"/>
+          <w:lang w:val="en-US"/>
         </w:rPr>
       </w:pPr>
     </w:p>
@@ -4886,8 +4968,8 @@
         </w:numPr>
         <w:ind w:left="360"/>
       </w:pPr>
-      <w:bookmarkStart w:id="1" w:name="_II.2_–_Itération"/>
-      <w:bookmarkEnd w:id="1"/>
+      <w:bookmarkStart w:id="2" w:name="_II.2_–_Itération"/>
+      <w:bookmarkEnd w:id="2"/>
       <w:r>
         <w:t>II.</w:t>
       </w:r>
@@ -4895,13 +4977,7 @@
         <w:t>2</w:t>
       </w:r>
       <w:r>
-        <w:t xml:space="preserve"> – Itération </w:t>
-      </w:r>
-      <w:r>
-        <w:t>2</w:t>
-      </w:r>
-      <w:r>
-        <w:t> :</w:t>
+        <w:t xml:space="preserve"> – Itération 2 :</w:t>
       </w:r>
     </w:p>
     <w:p>
@@ -5722,7 +5798,7 @@
           <w:color w:val="333333"/>
           <w:sz w:val="20"/>
           <w:szCs w:val="20"/>
-          <w:lang w:eastAsia="fr-FR"/>
+          <w:lang w:val="en-US" w:eastAsia="fr-FR"/>
         </w:rPr>
       </w:pPr>
       <w:r>
@@ -5735,16 +5811,6 @@
         </w:rPr>
         <w:t xml:space="preserve">      </w:t>
       </w:r>
-      <w:r>
-        <w:rPr>
-          <w:rFonts w:ascii="Courier New" w:eastAsia="Times New Roman" w:hAnsi="Courier New" w:cs="Courier New"/>
-          <w:color w:val="333333"/>
-          <w:sz w:val="20"/>
-          <w:szCs w:val="20"/>
-          <w:lang w:eastAsia="fr-FR"/>
-        </w:rPr>
-        <w:t xml:space="preserve">data </w:t>
-      </w:r>
       <w:proofErr w:type="gramStart"/>
       <w:r>
         <w:rPr>
@@ -5752,11 +5818,21 @@
           <w:color w:val="333333"/>
           <w:sz w:val="20"/>
           <w:szCs w:val="20"/>
-          <w:lang w:eastAsia="fr-FR"/>
-        </w:rPr>
-        <w:t>= .</w:t>
+          <w:lang w:val="en-US" w:eastAsia="fr-FR"/>
+        </w:rPr>
+        <w:t>data</w:t>
       </w:r>
       <w:proofErr w:type="gramEnd"/>
+      <w:r>
+        <w:rPr>
+          <w:rFonts w:ascii="Courier New" w:eastAsia="Times New Roman" w:hAnsi="Courier New" w:cs="Courier New"/>
+          <w:color w:val="333333"/>
+          <w:sz w:val="20"/>
+          <w:szCs w:val="20"/>
+          <w:lang w:val="en-US" w:eastAsia="fr-FR"/>
+        </w:rPr>
+        <w:t xml:space="preserve"> = .</w:t>
+      </w:r>
     </w:p>
     <w:p>
       <w:pPr>
@@ -5792,16 +5868,16 @@
           <w:color w:val="333333"/>
           <w:sz w:val="20"/>
           <w:szCs w:val="20"/>
-          <w:lang w:eastAsia="fr-FR"/>
-        </w:rPr>
-      </w:pPr>
-      <w:r>
-        <w:rPr>
-          <w:rFonts w:ascii="Courier New" w:eastAsia="Times New Roman" w:hAnsi="Courier New" w:cs="Courier New"/>
-          <w:color w:val="333333"/>
-          <w:sz w:val="20"/>
-          <w:szCs w:val="20"/>
-          <w:lang w:eastAsia="fr-FR"/>
+          <w:lang w:val="en-US" w:eastAsia="fr-FR"/>
+        </w:rPr>
+      </w:pPr>
+      <w:r>
+        <w:rPr>
+          <w:rFonts w:ascii="Courier New" w:eastAsia="Times New Roman" w:hAnsi="Courier New" w:cs="Courier New"/>
+          <w:color w:val="333333"/>
+          <w:sz w:val="20"/>
+          <w:szCs w:val="20"/>
+          <w:lang w:val="en-US" w:eastAsia="fr-FR"/>
         </w:rPr>
         <w:t xml:space="preserve">  ) -&gt; </w:t>
       </w:r>
@@ -5812,7 +5888,7 @@
           <w:color w:val="333333"/>
           <w:sz w:val="20"/>
           <w:szCs w:val="20"/>
-          <w:lang w:eastAsia="fr-FR"/>
+          <w:lang w:val="en-US" w:eastAsia="fr-FR"/>
         </w:rPr>
         <w:t>regn</w:t>
       </w:r>
@@ -5852,10 +5928,9 @@
           <w:color w:val="333333"/>
           <w:sz w:val="20"/>
           <w:szCs w:val="20"/>
-          <w:lang w:eastAsia="fr-FR"/>
-        </w:rPr>
-      </w:pPr>
-      <w:proofErr w:type="spellStart"/>
+          <w:lang w:val="en-US" w:eastAsia="fr-FR"/>
+        </w:rPr>
+      </w:pPr>
       <w:proofErr w:type="gramStart"/>
       <w:r>
         <w:rPr>
@@ -5863,20 +5938,9 @@
           <w:color w:val="333333"/>
           <w:sz w:val="20"/>
           <w:szCs w:val="20"/>
-          <w:lang w:eastAsia="fr-FR"/>
-        </w:rPr>
-        <w:t>summary</w:t>
-      </w:r>
-      <w:proofErr w:type="spellEnd"/>
-      <w:r>
-        <w:rPr>
-          <w:rFonts w:ascii="Courier New" w:eastAsia="Times New Roman" w:hAnsi="Courier New" w:cs="Courier New"/>
-          <w:color w:val="333333"/>
-          <w:sz w:val="20"/>
-          <w:szCs w:val="20"/>
-          <w:lang w:eastAsia="fr-FR"/>
-        </w:rPr>
-        <w:t>(</w:t>
+          <w:lang w:val="en-US" w:eastAsia="fr-FR"/>
+        </w:rPr>
+        <w:t>summary(</w:t>
       </w:r>
       <w:proofErr w:type="spellStart"/>
       <w:proofErr w:type="gramEnd"/>
@@ -5886,7 +5950,7 @@
           <w:color w:val="333333"/>
           <w:sz w:val="20"/>
           <w:szCs w:val="20"/>
-          <w:lang w:eastAsia="fr-FR"/>
+          <w:lang w:val="en-US" w:eastAsia="fr-FR"/>
         </w:rPr>
         <w:t>regn</w:t>
       </w:r>
@@ -5897,7 +5961,7 @@
           <w:color w:val="333333"/>
           <w:sz w:val="20"/>
           <w:szCs w:val="20"/>
-          <w:lang w:eastAsia="fr-FR"/>
+          <w:lang w:val="en-US" w:eastAsia="fr-FR"/>
         </w:rPr>
         <w:t>)</w:t>
       </w:r>
@@ -6519,7 +6583,6 @@
           <w:szCs w:val="20"/>
           <w:lang w:eastAsia="fr-FR"/>
         </w:rPr>
-        <w:lastRenderedPageBreak/>
         <w:t>(</w:t>
       </w:r>
       <w:proofErr w:type="spellStart"/>
@@ -6590,6 +6653,7 @@
           <w:szCs w:val="20"/>
           <w:lang w:eastAsia="fr-FR"/>
         </w:rPr>
+        <w:lastRenderedPageBreak/>
         <w:t>LOS                      310.9496     1.8843 165.023  &lt; 2e-16 ***</w:t>
       </w:r>
     </w:p>
@@ -7776,6 +7840,7 @@
           <w:noProof/>
           <w:lang w:eastAsia="fr-FR"/>
         </w:rPr>
+        <w:lastRenderedPageBreak/>
         <w:drawing>
           <wp:inline distT="0" distB="0" distL="0" distR="0" wp14:anchorId="337D4092" wp14:editId="3050A106">
             <wp:extent cx="5760720" cy="3566306"/>
@@ -7969,7 +8034,6 @@
           <w:b w:val="0"/>
           <w:color w:val="auto"/>
         </w:rPr>
-        <w:lastRenderedPageBreak/>
         <w:t>Le Quantile-Q</w:t>
       </w:r>
       <w:r>
@@ -8019,6 +8083,7 @@
           <w:b w:val="0"/>
           <w:color w:val="auto"/>
         </w:rPr>
+        <w:lastRenderedPageBreak/>
         <w:t>Toujours le même comportement</w:t>
       </w:r>
       <w:r>
@@ -8584,8 +8649,8 @@
           <w:lang w:val="en-US"/>
         </w:rPr>
       </w:pPr>
-      <w:bookmarkStart w:id="2" w:name="_II.3_–_Itération"/>
-      <w:bookmarkEnd w:id="2"/>
+      <w:bookmarkStart w:id="3" w:name="_II.3_–_Itération"/>
+      <w:bookmarkEnd w:id="3"/>
       <w:r>
         <w:rPr>
           <w:lang w:val="en-US"/>
@@ -11405,14 +11470,7 @@
           <w:b w:val="0"/>
           <w:color w:val="auto"/>
         </w:rPr>
-        <w:t xml:space="preserve"> précédentes </w:t>
-      </w:r>
-      <w:r>
-        <w:rPr>
-          <w:b w:val="0"/>
-          <w:color w:val="auto"/>
-        </w:rPr>
-        <w:t>Itérations</w:t>
+        <w:t xml:space="preserve"> précédentes Itérations</w:t>
       </w:r>
       <w:r>
         <w:rPr>
@@ -11950,21 +12008,7 @@
           <w:b w:val="0"/>
           <w:color w:val="auto"/>
         </w:rPr>
-        <w:t>En se basant sur les P</w:t>
-      </w:r>
-      <w:r>
-        <w:rPr>
-          <w:b w:val="0"/>
-          <w:color w:val="auto"/>
-        </w:rPr>
-        <w:t>lot</w:t>
-      </w:r>
-      <w:r>
-        <w:rPr>
-          <w:b w:val="0"/>
-          <w:color w:val="auto"/>
-        </w:rPr>
-        <w:t xml:space="preserve"> de « </w:t>
+        <w:t>En se basant sur les Plot de « </w:t>
       </w:r>
       <w:proofErr w:type="spellStart"/>
       <w:r>
@@ -11996,14 +12040,7 @@
           <w:b w:val="0"/>
           <w:color w:val="auto"/>
         </w:rPr>
-        <w:t> »</w:t>
-      </w:r>
-      <w:r>
-        <w:rPr>
-          <w:b w:val="0"/>
-          <w:color w:val="auto"/>
-        </w:rPr>
-        <w:t xml:space="preserve">, </w:t>
+        <w:t xml:space="preserve"> », </w:t>
       </w:r>
       <w:r>
         <w:rPr>
@@ -13030,7 +13067,7 @@
           <w:color w:val="333333"/>
           <w:sz w:val="20"/>
           <w:szCs w:val="20"/>
-          <w:lang w:eastAsia="fr-FR"/>
+          <w:lang w:val="en-US" w:eastAsia="fr-FR"/>
         </w:rPr>
       </w:pPr>
       <w:r>
@@ -13043,16 +13080,6 @@
         </w:rPr>
         <w:t xml:space="preserve">      </w:t>
       </w:r>
-      <w:r>
-        <w:rPr>
-          <w:rFonts w:ascii="Courier New" w:eastAsia="Times New Roman" w:hAnsi="Courier New" w:cs="Courier New"/>
-          <w:color w:val="333333"/>
-          <w:sz w:val="20"/>
-          <w:szCs w:val="20"/>
-          <w:lang w:eastAsia="fr-FR"/>
-        </w:rPr>
-        <w:t xml:space="preserve">data </w:t>
-      </w:r>
       <w:proofErr w:type="gramStart"/>
       <w:r>
         <w:rPr>
@@ -13060,11 +13087,21 @@
           <w:color w:val="333333"/>
           <w:sz w:val="20"/>
           <w:szCs w:val="20"/>
-          <w:lang w:eastAsia="fr-FR"/>
-        </w:rPr>
-        <w:t>= .</w:t>
+          <w:lang w:val="en-US" w:eastAsia="fr-FR"/>
+        </w:rPr>
+        <w:t>data</w:t>
       </w:r>
       <w:proofErr w:type="gramEnd"/>
+      <w:r>
+        <w:rPr>
+          <w:rFonts w:ascii="Courier New" w:eastAsia="Times New Roman" w:hAnsi="Courier New" w:cs="Courier New"/>
+          <w:color w:val="333333"/>
+          <w:sz w:val="20"/>
+          <w:szCs w:val="20"/>
+          <w:lang w:val="en-US" w:eastAsia="fr-FR"/>
+        </w:rPr>
+        <w:t xml:space="preserve"> = .</w:t>
+      </w:r>
     </w:p>
     <w:p>
       <w:pPr>
@@ -13100,16 +13137,16 @@
           <w:color w:val="333333"/>
           <w:sz w:val="20"/>
           <w:szCs w:val="20"/>
-          <w:lang w:eastAsia="fr-FR"/>
-        </w:rPr>
-      </w:pPr>
-      <w:r>
-        <w:rPr>
-          <w:rFonts w:ascii="Courier New" w:eastAsia="Times New Roman" w:hAnsi="Courier New" w:cs="Courier New"/>
-          <w:color w:val="333333"/>
-          <w:sz w:val="20"/>
-          <w:szCs w:val="20"/>
-          <w:lang w:eastAsia="fr-FR"/>
+          <w:lang w:val="en-US" w:eastAsia="fr-FR"/>
+        </w:rPr>
+      </w:pPr>
+      <w:r>
+        <w:rPr>
+          <w:rFonts w:ascii="Courier New" w:eastAsia="Times New Roman" w:hAnsi="Courier New" w:cs="Courier New"/>
+          <w:color w:val="333333"/>
+          <w:sz w:val="20"/>
+          <w:szCs w:val="20"/>
+          <w:lang w:val="en-US" w:eastAsia="fr-FR"/>
         </w:rPr>
         <w:t xml:space="preserve">  ) -&gt; reg3</w:t>
       </w:r>
@@ -13148,10 +13185,9 @@
           <w:color w:val="333333"/>
           <w:sz w:val="20"/>
           <w:szCs w:val="20"/>
-          <w:lang w:eastAsia="fr-FR"/>
-        </w:rPr>
-      </w:pPr>
-      <w:proofErr w:type="spellStart"/>
+          <w:lang w:val="en-US" w:eastAsia="fr-FR"/>
+        </w:rPr>
+      </w:pPr>
       <w:proofErr w:type="gramStart"/>
       <w:r>
         <w:rPr>
@@ -13159,20 +13195,9 @@
           <w:color w:val="333333"/>
           <w:sz w:val="20"/>
           <w:szCs w:val="20"/>
-          <w:lang w:eastAsia="fr-FR"/>
-        </w:rPr>
-        <w:t>summary</w:t>
-      </w:r>
-      <w:proofErr w:type="spellEnd"/>
-      <w:r>
-        <w:rPr>
-          <w:rFonts w:ascii="Courier New" w:eastAsia="Times New Roman" w:hAnsi="Courier New" w:cs="Courier New"/>
-          <w:color w:val="333333"/>
-          <w:sz w:val="20"/>
-          <w:szCs w:val="20"/>
-          <w:lang w:eastAsia="fr-FR"/>
-        </w:rPr>
-        <w:t>(</w:t>
+          <w:lang w:val="en-US" w:eastAsia="fr-FR"/>
+        </w:rPr>
+        <w:t>summary(</w:t>
       </w:r>
       <w:proofErr w:type="gramEnd"/>
       <w:r>
@@ -13181,7 +13206,7 @@
           <w:color w:val="333333"/>
           <w:sz w:val="20"/>
           <w:szCs w:val="20"/>
-          <w:lang w:eastAsia="fr-FR"/>
+          <w:lang w:val="en-US" w:eastAsia="fr-FR"/>
         </w:rPr>
         <w:t>reg3)</w:t>
       </w:r>
@@ -15385,16 +15410,16 @@
           <w:color w:val="333333"/>
           <w:sz w:val="20"/>
           <w:szCs w:val="20"/>
-          <w:lang w:eastAsia="fr-FR"/>
-        </w:rPr>
-      </w:pPr>
-      <w:r>
-        <w:rPr>
-          <w:rFonts w:ascii="Courier New" w:eastAsia="Times New Roman" w:hAnsi="Courier New" w:cs="Courier New"/>
-          <w:color w:val="333333"/>
-          <w:sz w:val="20"/>
-          <w:szCs w:val="20"/>
-          <w:lang w:eastAsia="fr-FR"/>
+          <w:lang w:val="en-US" w:eastAsia="fr-FR"/>
+        </w:rPr>
+      </w:pPr>
+      <w:r>
+        <w:rPr>
+          <w:rFonts w:ascii="Courier New" w:eastAsia="Times New Roman" w:hAnsi="Courier New" w:cs="Courier New"/>
+          <w:color w:val="333333"/>
+          <w:sz w:val="20"/>
+          <w:szCs w:val="20"/>
+          <w:lang w:val="en-US" w:eastAsia="fr-FR"/>
         </w:rPr>
         <w:t>W = 0.98164, p-value = 5.27e-16</w:t>
       </w:r>
@@ -15405,6 +15430,7 @@
         <w:rPr>
           <w:b/>
           <w:u w:val="single"/>
+          <w:lang w:val="en-US"/>
         </w:rPr>
       </w:pPr>
     </w:p>
@@ -15533,14 +15559,7 @@
           <w:b w:val="0"/>
           <w:color w:val="auto"/>
         </w:rPr>
-        <w:t xml:space="preserve"> la relation </w:t>
-      </w:r>
-      <w:r>
-        <w:rPr>
-          <w:b w:val="0"/>
-          <w:color w:val="auto"/>
-        </w:rPr>
-        <w:t>n’est plus que TRES LEGEREMENT positive</w:t>
+        <w:t xml:space="preserve"> la relation n’est plus que TRES LEGEREMENT positive</w:t>
       </w:r>
       <w:r>
         <w:rPr>
@@ -15698,21 +15717,7 @@
           <w:b w:val="0"/>
           <w:color w:val="auto"/>
         </w:rPr>
-        <w:t> », l</w:t>
-      </w:r>
-      <w:r>
-        <w:rPr>
-          <w:b w:val="0"/>
-          <w:color w:val="auto"/>
-        </w:rPr>
-        <w:t xml:space="preserve">a linéarité </w:t>
-      </w:r>
-      <w:r>
-        <w:rPr>
-          <w:b w:val="0"/>
-          <w:color w:val="auto"/>
-        </w:rPr>
-        <w:t xml:space="preserve">est désormais </w:t>
+        <w:t xml:space="preserve"> », la linéarité est désormais </w:t>
       </w:r>
       <w:r>
         <w:rPr>
@@ -15727,14 +15732,7 @@
           <w:b w:val="0"/>
           <w:color w:val="auto"/>
         </w:rPr>
-        <w:t xml:space="preserve"> </w:t>
-      </w:r>
-      <w:r>
-        <w:rPr>
-          <w:b w:val="0"/>
-          <w:color w:val="auto"/>
-        </w:rPr>
-        <w:t xml:space="preserve">et </w:t>
+        <w:t xml:space="preserve"> et </w:t>
       </w:r>
       <w:r>
         <w:rPr>
@@ -15806,14 +15804,7 @@
           <w:b w:val="0"/>
           <w:color w:val="auto"/>
         </w:rPr>
-        <w:t xml:space="preserve"> </w:t>
-      </w:r>
-      <w:r>
-        <w:rPr>
-          <w:b w:val="0"/>
-          <w:color w:val="auto"/>
-        </w:rPr>
-        <w:t xml:space="preserve">aussi confirme cette </w:t>
+        <w:t xml:space="preserve"> aussi confirme cette </w:t>
       </w:r>
       <w:r>
         <w:rPr>
@@ -15871,8 +15862,6 @@
         </w:rPr>
         <w:t>raisonnables</w:t>
       </w:r>
-      <w:bookmarkStart w:id="3" w:name="_GoBack"/>
-      <w:bookmarkEnd w:id="3"/>
       <w:r>
         <w:rPr>
           <w:b w:val="0"/>
@@ -15915,21 +15904,7 @@
           <w:b w:val="0"/>
           <w:color w:val="auto"/>
         </w:rPr>
-        <w:t xml:space="preserve">-Location, la ligne rouge </w:t>
-      </w:r>
-      <w:r>
-        <w:rPr>
-          <w:b w:val="0"/>
-          <w:color w:val="auto"/>
-        </w:rPr>
-        <w:t>est désormais</w:t>
-      </w:r>
-      <w:r>
-        <w:rPr>
-          <w:b w:val="0"/>
-          <w:color w:val="auto"/>
-        </w:rPr>
-        <w:t xml:space="preserve"> suffisamment horizontale pour satisfaire </w:t>
+        <w:t xml:space="preserve">-Location, la ligne rouge est désormais suffisamment horizontale pour satisfaire </w:t>
       </w:r>
       <w:r>
         <w:rPr>
@@ -16188,7 +16163,7 @@
           <w:rPr>
             <w:noProof/>
           </w:rPr>
-          <w:t>17</w:t>
+          <w:t>1</w:t>
         </w:r>
         <w:r>
           <w:fldChar w:fldCharType="end"/>
@@ -18462,7 +18437,7 @@
 </file>
 
 <file path=customXml/itemProps1.xml><?xml version="1.0" encoding="utf-8"?>
-<ds:datastoreItem xmlns:ds="http://schemas.openxmlformats.org/officeDocument/2006/customXml" ds:itemID="{4CD54A73-5126-497D-B35D-BE444FC54471}">
+<ds:datastoreItem xmlns:ds="http://schemas.openxmlformats.org/officeDocument/2006/customXml" ds:itemID="{35D0FD2A-5A7D-4FBF-841F-8898C65CFB28}">
   <ds:schemaRefs>
     <ds:schemaRef ds:uri="http://schemas.openxmlformats.org/officeDocument/2006/bibliography"/>
   </ds:schemaRefs>

</xml_diff>

<commit_message>
HDA - Regression - Translation (Part II :Regression::1st Iteration first part)
</commit_message>
<xml_diff>
--- a/Interpretation/ENG/Hospital Data analysis - Regression - Interpretation.DOCX
+++ b/Interpretation/ENG/Hospital Data analysis - Regression - Interpretation.DOCX
@@ -691,8 +691,6 @@
           <w:lang w:val="en-US"/>
         </w:rPr>
       </w:pPr>
-      <w:bookmarkStart w:id="0" w:name="_GoBack"/>
-      <w:bookmarkEnd w:id="0"/>
       <w:r>
         <w:rPr>
           <w:b w:val="0"/>
@@ -738,7 +736,23 @@
           <w:color w:val="auto"/>
           <w:lang w:val="en-US"/>
         </w:rPr>
-        <w:t xml:space="preserve">Those that we found </w:t>
+        <w:t>T</w:t>
+      </w:r>
+      <w:r>
+        <w:rPr>
+          <w:b w:val="0"/>
+          <w:color w:val="auto"/>
+          <w:lang w:val="en-US"/>
+        </w:rPr>
+        <w:t xml:space="preserve">hose </w:t>
+      </w:r>
+      <w:r>
+        <w:rPr>
+          <w:b w:val="0"/>
+          <w:color w:val="auto"/>
+          <w:lang w:val="en-US"/>
+        </w:rPr>
+        <w:t xml:space="preserve">that we found </w:t>
       </w:r>
       <w:r>
         <w:rPr>
@@ -791,8 +805,8 @@
         </w:numPr>
         <w:ind w:left="360"/>
       </w:pPr>
-      <w:bookmarkStart w:id="1" w:name="_II.1_–_Itération"/>
-      <w:bookmarkEnd w:id="1"/>
+      <w:bookmarkStart w:id="0" w:name="_II.1_–_Itération"/>
+      <w:bookmarkEnd w:id="0"/>
       <w:r>
         <w:t xml:space="preserve">II.1 </w:t>
       </w:r>
@@ -803,7 +817,24 @@
         <w:t xml:space="preserve"> </w:t>
       </w:r>
       <w:r>
-        <w:t>Itération 1 :</w:t>
+        <w:t>1</w:t>
+      </w:r>
+      <w:r>
+        <w:rPr>
+          <w:vertAlign w:val="superscript"/>
+        </w:rPr>
+        <w:t>st</w:t>
+      </w:r>
+      <w:r>
+        <w:t xml:space="preserve"> </w:t>
+      </w:r>
+      <w:proofErr w:type="spellStart"/>
+      <w:r>
+        <w:t>Iteration</w:t>
+      </w:r>
+      <w:proofErr w:type="spellEnd"/>
+      <w:r>
+        <w:t> :</w:t>
       </w:r>
     </w:p>
     <w:p>
@@ -2724,91 +2755,58 @@
         <w:rPr>
           <w:b w:val="0"/>
           <w:color w:val="auto"/>
-        </w:rPr>
-      </w:pPr>
-      <w:r>
-        <w:rPr>
-          <w:b w:val="0"/>
-          <w:color w:val="auto"/>
-        </w:rPr>
-        <w:t xml:space="preserve">Les variables LOS, AGE, </w:t>
-      </w:r>
-      <w:proofErr w:type="spellStart"/>
-      <w:r>
-        <w:rPr>
-          <w:b w:val="0"/>
-          <w:color w:val="auto"/>
-        </w:rPr>
-        <w:t>WARD_ADMISSION</w:t>
-      </w:r>
-      <w:r>
-        <w:rPr>
-          <w:b w:val="0"/>
-          <w:color w:val="auto"/>
-        </w:rPr>
-        <w:t>Specialist</w:t>
-      </w:r>
-      <w:proofErr w:type="spellEnd"/>
-      <w:r>
-        <w:rPr>
-          <w:b w:val="0"/>
-          <w:color w:val="auto"/>
-        </w:rPr>
-        <w:t xml:space="preserve"> et CCI </w:t>
-      </w:r>
-      <w:r>
-        <w:rPr>
-          <w:b w:val="0"/>
-          <w:color w:val="auto"/>
-        </w:rPr>
-        <w:t xml:space="preserve">sont utilisée comme </w:t>
-      </w:r>
-      <w:proofErr w:type="spellStart"/>
+          <w:lang w:val="en-US"/>
+        </w:rPr>
+      </w:pPr>
+      <w:r>
+        <w:rPr>
+          <w:b w:val="0"/>
+          <w:color w:val="auto"/>
+          <w:lang w:val="en-US"/>
+        </w:rPr>
+        <w:t>The variables LOS, AGE, WARD_</w:t>
+      </w:r>
+      <w:r>
+        <w:rPr>
+          <w:b w:val="0"/>
+          <w:color w:val="auto"/>
+          <w:lang w:val="en-US"/>
+        </w:rPr>
+        <w:t xml:space="preserve">ADMISSION and CCI are used as </w:t>
+      </w:r>
       <w:r>
         <w:rPr>
           <w:b w:val="0"/>
           <w:i/>
           <w:color w:val="auto"/>
-        </w:rPr>
-        <w:t>P</w:t>
+          <w:lang w:val="en-US"/>
+        </w:rPr>
+        <w:t>Predictors</w:t>
+      </w:r>
+      <w:r>
+        <w:rPr>
+          <w:b w:val="0"/>
+          <w:color w:val="auto"/>
+          <w:lang w:val="en-US"/>
+        </w:rPr>
+        <w:t xml:space="preserve"> (independent variables) for the </w:t>
       </w:r>
       <w:r>
         <w:rPr>
           <w:b w:val="0"/>
           <w:i/>
           <w:color w:val="auto"/>
-        </w:rPr>
-        <w:t>redictors</w:t>
-      </w:r>
-      <w:proofErr w:type="spellEnd"/>
-      <w:r>
-        <w:rPr>
-          <w:b w:val="0"/>
-          <w:color w:val="auto"/>
-        </w:rPr>
-        <w:t xml:space="preserve"> (variables indépendantes) pour </w:t>
-      </w:r>
-      <w:r>
-        <w:rPr>
-          <w:b w:val="0"/>
-          <w:i/>
-          <w:color w:val="auto"/>
-        </w:rPr>
-        <w:t>prédire</w:t>
-      </w:r>
-      <w:r>
-        <w:rPr>
-          <w:b w:val="0"/>
-          <w:color w:val="auto"/>
-        </w:rPr>
-        <w:t xml:space="preserve"> les valeurs de TOTAL_COST</w:t>
-      </w:r>
-      <w:r>
-        <w:rPr>
-          <w:b w:val="0"/>
-          <w:color w:val="auto"/>
-        </w:rPr>
-        <w:t>.</w:t>
+          <w:lang w:val="en-US"/>
+        </w:rPr>
+        <w:t>prediction</w:t>
+      </w:r>
+      <w:r>
+        <w:rPr>
+          <w:b w:val="0"/>
+          <w:color w:val="auto"/>
+          <w:lang w:val="en-US"/>
+        </w:rPr>
+        <w:t xml:space="preserve"> of the TOTAL_COST’s values;</w:t>
       </w:r>
     </w:p>
     <w:p>
@@ -2822,70 +2820,20 @@
         <w:rPr>
           <w:b w:val="0"/>
           <w:color w:val="auto"/>
-        </w:rPr>
-      </w:pPr>
-      <w:r>
-        <w:rPr>
-          <w:b w:val="0"/>
-          <w:color w:val="auto"/>
-        </w:rPr>
-        <w:t xml:space="preserve">La valeur minimale de </w:t>
-      </w:r>
-      <w:r>
-        <w:rPr>
-          <w:b w:val="0"/>
-          <w:color w:val="auto"/>
-        </w:rPr>
-        <w:t>résiduels</w:t>
-      </w:r>
-      <w:r>
-        <w:rPr>
-          <w:b w:val="0"/>
-          <w:color w:val="auto"/>
-        </w:rPr>
-        <w:t xml:space="preserve"> est de -</w:t>
-      </w:r>
-      <w:r>
-        <w:rPr>
-          <w:b w:val="0"/>
-          <w:color w:val="auto"/>
-        </w:rPr>
-        <w:t>900.45</w:t>
-      </w:r>
-      <w:r>
-        <w:rPr>
-          <w:b w:val="0"/>
-          <w:color w:val="auto"/>
-        </w:rPr>
-        <w:t xml:space="preserve">£ tandis que  la valeur maximale de </w:t>
-      </w:r>
-      <w:proofErr w:type="spellStart"/>
-      <w:r>
-        <w:rPr>
-          <w:b w:val="0"/>
-          <w:color w:val="auto"/>
-        </w:rPr>
-        <w:t>residuals</w:t>
-      </w:r>
-      <w:proofErr w:type="spellEnd"/>
-      <w:r>
-        <w:rPr>
-          <w:b w:val="0"/>
-          <w:color w:val="auto"/>
-        </w:rPr>
-        <w:t xml:space="preserve"> est de </w:t>
-      </w:r>
-      <w:r>
-        <w:rPr>
-          <w:b w:val="0"/>
-          <w:color w:val="auto"/>
-        </w:rPr>
-        <w:t>2</w:t>
-      </w:r>
-      <w:r>
-        <w:rPr>
-          <w:b w:val="0"/>
-          <w:color w:val="auto"/>
+          <w:lang w:val="en-US"/>
+        </w:rPr>
+      </w:pPr>
+      <w:r>
+        <w:rPr>
+          <w:b w:val="0"/>
+          <w:color w:val="auto"/>
+          <w:lang w:val="en-US"/>
+        </w:rPr>
+        <w:t>The minimum  value of residual is -900.45</w:t>
+      </w:r>
+      <w:r>
+        <w:rPr>
+          <w:lang w:val="en-US"/>
         </w:rPr>
         <w:t xml:space="preserve"> </w:t>
       </w:r>
@@ -2893,50 +2841,57 @@
         <w:rPr>
           <w:b w:val="0"/>
           <w:color w:val="auto"/>
-        </w:rPr>
-        <w:t>239.12</w:t>
-      </w:r>
-      <w:r>
-        <w:rPr>
-          <w:b w:val="0"/>
-          <w:color w:val="auto"/>
-        </w:rPr>
-        <w:t>£</w:t>
-      </w:r>
-      <w:r>
-        <w:rPr>
-          <w:b w:val="0"/>
-          <w:color w:val="auto"/>
-        </w:rPr>
-        <w:t>, il existe une nette différence entre les d</w:t>
-      </w:r>
-      <w:r>
-        <w:rPr>
-          <w:b w:val="0"/>
-          <w:color w:val="auto"/>
-        </w:rPr>
-        <w:t>eux valeurs (</w:t>
-      </w:r>
-      <w:r>
-        <w:rPr>
-          <w:b w:val="0"/>
-          <w:color w:val="auto"/>
-        </w:rPr>
-        <w:t xml:space="preserve">par conséquent, </w:t>
-      </w:r>
-      <w:r>
-        <w:rPr>
-          <w:b w:val="0"/>
-          <w:color w:val="auto"/>
-        </w:rPr>
-        <w:t>grande possibilité</w:t>
-      </w:r>
-      <w:r>
-        <w:rPr>
-          <w:b w:val="0"/>
-          <w:color w:val="auto"/>
-        </w:rPr>
-        <w:t xml:space="preserve"> d’avoir des données aberrantes). </w:t>
+          <w:lang w:val="en-US"/>
+        </w:rPr>
+        <w:t>€</w:t>
+      </w:r>
+      <w:r>
+        <w:rPr>
+          <w:b w:val="0"/>
+          <w:color w:val="auto"/>
+          <w:lang w:val="en-US"/>
+        </w:rPr>
+        <w:t xml:space="preserve"> </w:t>
+      </w:r>
+      <w:r>
+        <w:rPr>
+          <w:b w:val="0"/>
+          <w:color w:val="auto"/>
+          <w:lang w:val="en-US"/>
+        </w:rPr>
+        <w:t xml:space="preserve"> </w:t>
+      </w:r>
+      <w:r>
+        <w:rPr>
+          <w:b w:val="0"/>
+          <w:color w:val="auto"/>
+          <w:lang w:val="en-US"/>
+        </w:rPr>
+        <w:t>whereas the maximum one is</w:t>
+      </w:r>
+      <w:r>
+        <w:rPr>
+          <w:b w:val="0"/>
+          <w:color w:val="auto"/>
+          <w:lang w:val="en-US"/>
+        </w:rPr>
+        <w:t xml:space="preserve"> 2 239.12 </w:t>
+      </w:r>
+      <w:r>
+        <w:rPr>
+          <w:b w:val="0"/>
+          <w:color w:val="auto"/>
+          <w:lang w:val="en-US"/>
+        </w:rPr>
+        <w:t>€</w:t>
+      </w:r>
+      <w:r>
+        <w:rPr>
+          <w:b w:val="0"/>
+          <w:color w:val="auto"/>
+          <w:lang w:val="en-US"/>
+        </w:rPr>
+        <w:t>, there is a clear difference between the two values (therefore, a high probability of having outliers);</w:t>
       </w:r>
     </w:p>
     <w:p>
@@ -2950,35 +2905,72 @@
         <w:rPr>
           <w:b w:val="0"/>
           <w:color w:val="auto"/>
-        </w:rPr>
-      </w:pPr>
-      <w:r>
-        <w:rPr>
-          <w:b w:val="0"/>
-          <w:color w:val="auto"/>
-        </w:rPr>
-        <w:t>La valeur de la médiane (-20.21 £) est quant à elle</w:t>
-      </w:r>
-      <w:r>
-        <w:rPr>
-          <w:b w:val="0"/>
-          <w:color w:val="auto"/>
-        </w:rPr>
-        <w:t xml:space="preserve"> relativement éloignée de 0, nous avons alors une Asymétrie vers la droite en ce qui concerne la distribution des </w:t>
-      </w:r>
-      <w:r>
-        <w:rPr>
-          <w:b w:val="0"/>
-          <w:color w:val="auto"/>
-        </w:rPr>
-        <w:t>résiduels</w:t>
-      </w:r>
-      <w:r>
-        <w:rPr>
-          <w:b w:val="0"/>
-          <w:color w:val="auto"/>
-        </w:rPr>
-        <w:t>.</w:t>
+          <w:lang w:val="en-US"/>
+        </w:rPr>
+      </w:pPr>
+      <w:r>
+        <w:rPr>
+          <w:b w:val="0"/>
+          <w:color w:val="auto"/>
+          <w:lang w:val="en-US"/>
+        </w:rPr>
+        <w:t>The Median’s value</w:t>
+      </w:r>
+      <w:r>
+        <w:rPr>
+          <w:b w:val="0"/>
+          <w:color w:val="auto"/>
+          <w:lang w:val="en-US"/>
+        </w:rPr>
+        <w:t xml:space="preserve"> </w:t>
+      </w:r>
+      <w:r>
+        <w:rPr>
+          <w:b w:val="0"/>
+          <w:color w:val="auto"/>
+          <w:lang w:val="en-US"/>
+        </w:rPr>
+        <w:t xml:space="preserve">(-20.21 </w:t>
+      </w:r>
+      <w:r>
+        <w:rPr>
+          <w:b w:val="0"/>
+          <w:color w:val="auto"/>
+          <w:lang w:val="en-US"/>
+        </w:rPr>
+        <w:t>€</w:t>
+      </w:r>
+      <w:r>
+        <w:rPr>
+          <w:b w:val="0"/>
+          <w:color w:val="auto"/>
+          <w:lang w:val="en-US"/>
+        </w:rPr>
+        <w:t>)</w:t>
+      </w:r>
+      <w:r>
+        <w:rPr>
+          <w:b w:val="0"/>
+          <w:color w:val="auto"/>
+          <w:lang w:val="en-US"/>
+        </w:rPr>
+        <w:t xml:space="preserve"> is relatively f</w:t>
+      </w:r>
+      <w:r>
+        <w:rPr>
+          <w:b w:val="0"/>
+          <w:color w:val="auto"/>
+          <w:lang w:val="en-US"/>
+        </w:rPr>
+        <w:t>ar from 0</w:t>
+      </w:r>
+      <w:r>
+        <w:rPr>
+          <w:b w:val="0"/>
+          <w:color w:val="auto"/>
+          <w:lang w:val="en-US"/>
+        </w:rPr>
+        <w:t>, we therefore have an Asymmetry to the right when it comes to the distribution of residuals;</w:t>
       </w:r>
     </w:p>
     <w:p>
@@ -2992,58 +2984,41 @@
         <w:rPr>
           <w:b w:val="0"/>
           <w:color w:val="auto"/>
-        </w:rPr>
-      </w:pPr>
-      <w:r>
-        <w:rPr>
-          <w:b w:val="0"/>
-          <w:color w:val="auto"/>
-        </w:rPr>
-        <w:t xml:space="preserve">Les coefficients du modèle sont clairement </w:t>
-      </w:r>
-      <w:r>
-        <w:rPr>
-          <w:b w:val="0"/>
-          <w:color w:val="auto"/>
-        </w:rPr>
-        <w:t>tous</w:t>
-      </w:r>
-      <w:r>
-        <w:rPr>
-          <w:b w:val="0"/>
-          <w:color w:val="auto"/>
-        </w:rPr>
-        <w:t xml:space="preserve"> </w:t>
-      </w:r>
-      <w:r>
-        <w:rPr>
-          <w:b w:val="0"/>
-          <w:color w:val="auto"/>
-        </w:rPr>
-        <w:t>significatifs</w:t>
-      </w:r>
-      <w:r>
-        <w:rPr>
-          <w:b w:val="0"/>
-          <w:color w:val="auto"/>
-        </w:rPr>
-        <w:t>, et aussi, vu que la p-value associée au F-Test est bien inférieure à 1%, le modèle lui-même est globalement significatif.</w:t>
-      </w:r>
-    </w:p>
-    <w:p>
-      <w:pPr>
-        <w:pStyle w:val="Paragraphedeliste"/>
-        <w:numPr>
-          <w:ilvl w:val="0"/>
-          <w:numId w:val="0"/>
-        </w:numPr>
-        <w:ind w:left="720"/>
-        <w:jc w:val="both"/>
-        <w:rPr>
-          <w:b w:val="0"/>
-          <w:color w:val="auto"/>
-        </w:rPr>
-      </w:pPr>
+          <w:lang w:val="en-US"/>
+        </w:rPr>
+      </w:pPr>
+      <w:r>
+        <w:rPr>
+          <w:b w:val="0"/>
+          <w:color w:val="auto"/>
+          <w:lang w:val="en-US"/>
+        </w:rPr>
+        <w:t>The model’s coefficients are all obviously significant, and also, given than the p-value corresponding to the F-Test is well below 1%</w:t>
+      </w:r>
+      <w:r>
+        <w:rPr>
+          <w:b w:val="0"/>
+          <w:color w:val="auto"/>
+          <w:lang w:val="en-US"/>
+        </w:rPr>
+        <w:t>, the model itself is globall</w:t>
+      </w:r>
+      <w:r>
+        <w:rPr>
+          <w:b w:val="0"/>
+          <w:color w:val="auto"/>
+          <w:lang w:val="en-US"/>
+        </w:rPr>
+        <w:t>y</w:t>
+      </w:r>
+      <w:r>
+        <w:rPr>
+          <w:b w:val="0"/>
+          <w:color w:val="auto"/>
+          <w:lang w:val="en-US"/>
+        </w:rPr>
+        <w:t xml:space="preserve"> significant.</w:t>
+      </w:r>
     </w:p>
     <w:p>
       <w:pPr>
@@ -3054,12 +3029,30 @@
           <w:u w:val="single"/>
         </w:rPr>
       </w:pPr>
+      <w:proofErr w:type="spellStart"/>
       <w:r>
         <w:rPr>
           <w:b/>
           <w:u w:val="single"/>
         </w:rPr>
-        <w:t xml:space="preserve">Analyse résiduelle : </w:t>
+        <w:t>Residual</w:t>
+      </w:r>
+      <w:proofErr w:type="spellEnd"/>
+      <w:r>
+        <w:rPr>
+          <w:b/>
+          <w:u w:val="single"/>
+        </w:rPr>
+        <w:t xml:space="preserve"> Analysis</w:t>
+      </w:r>
+      <w:bookmarkStart w:id="1" w:name="_GoBack"/>
+      <w:bookmarkEnd w:id="1"/>
+      <w:r>
+        <w:rPr>
+          <w:b/>
+          <w:u w:val="single"/>
+        </w:rPr>
+        <w:t xml:space="preserve">: </w:t>
       </w:r>
     </w:p>
     <w:p>
@@ -3582,7 +3575,6 @@
           <w:noProof/>
           <w:lang w:eastAsia="fr-FR"/>
         </w:rPr>
-        <w:lastRenderedPageBreak/>
         <w:drawing>
           <wp:inline distT="0" distB="0" distL="0" distR="0" wp14:anchorId="7068AD9D" wp14:editId="7AD95778">
             <wp:extent cx="5760720" cy="3510573"/>
@@ -3638,6 +3630,7 @@
           <w:b w:val="0"/>
           <w:color w:val="auto"/>
         </w:rPr>
+        <w:lastRenderedPageBreak/>
         <w:t>Ici, n</w:t>
       </w:r>
       <w:r>
@@ -3793,7 +3786,6 @@
           <w:noProof/>
           <w:lang w:eastAsia="fr-FR"/>
         </w:rPr>
-        <w:lastRenderedPageBreak/>
         <w:drawing>
           <wp:inline distT="0" distB="0" distL="0" distR="0" wp14:anchorId="1891D0CC" wp14:editId="2D03E77F">
             <wp:extent cx="5760720" cy="3629388"/>
@@ -3849,6 +3841,7 @@
           <w:b w:val="0"/>
           <w:color w:val="auto"/>
         </w:rPr>
+        <w:lastRenderedPageBreak/>
         <w:t>L</w:t>
       </w:r>
       <w:r>
@@ -4029,7 +4022,6 @@
           <w:b w:val="0"/>
           <w:color w:val="auto"/>
         </w:rPr>
-        <w:lastRenderedPageBreak/>
         <w:t xml:space="preserve">A partir du </w:t>
       </w:r>
       <w:proofErr w:type="spellStart"/>
@@ -4227,6 +4219,7 @@
           <w:noProof/>
           <w:lang w:eastAsia="fr-FR"/>
         </w:rPr>
+        <w:lastRenderedPageBreak/>
         <w:drawing>
           <wp:inline distT="0" distB="0" distL="0" distR="0" wp14:anchorId="5CFE77FD" wp14:editId="294E195A">
             <wp:extent cx="5760720" cy="3311526"/>
@@ -4328,7 +4321,6 @@
           <w:noProof/>
           <w:lang w:eastAsia="fr-FR"/>
         </w:rPr>
-        <w:lastRenderedPageBreak/>
         <w:drawing>
           <wp:inline distT="0" distB="0" distL="0" distR="0" wp14:anchorId="1ECC6D56" wp14:editId="238B3171">
             <wp:extent cx="5760720" cy="1098738"/>
@@ -4422,6 +4414,7 @@
           <w:szCs w:val="20"/>
           <w:lang w:val="en-US" w:eastAsia="fr-FR"/>
         </w:rPr>
+        <w:lastRenderedPageBreak/>
         <w:t>summary(</w:t>
       </w:r>
       <w:proofErr w:type="spellStart"/>
@@ -6653,7 +6646,6 @@
           <w:szCs w:val="20"/>
           <w:lang w:eastAsia="fr-FR"/>
         </w:rPr>
-        <w:lastRenderedPageBreak/>
         <w:t>LOS                      310.9496     1.8843 165.023  &lt; 2e-16 ***</w:t>
       </w:r>
     </w:p>
@@ -16163,7 +16155,7 @@
           <w:rPr>
             <w:noProof/>
           </w:rPr>
-          <w:t>1</w:t>
+          <w:t>2</w:t>
         </w:r>
         <w:r>
           <w:fldChar w:fldCharType="end"/>
@@ -18437,7 +18429,7 @@
 </file>
 
 <file path=customXml/itemProps1.xml><?xml version="1.0" encoding="utf-8"?>
-<ds:datastoreItem xmlns:ds="http://schemas.openxmlformats.org/officeDocument/2006/customXml" ds:itemID="{35D0FD2A-5A7D-4FBF-841F-8898C65CFB28}">
+<ds:datastoreItem xmlns:ds="http://schemas.openxmlformats.org/officeDocument/2006/customXml" ds:itemID="{9161B87D-5E1E-4E19-A620-4FA4AAA5B3EF}">
   <ds:schemaRefs>
     <ds:schemaRef ds:uri="http://schemas.openxmlformats.org/officeDocument/2006/bibliography"/>
   </ds:schemaRefs>

</xml_diff>

<commit_message>
HDA - Regression - Translation (Part II :Regression::1st Iteration last part)
</commit_message>
<xml_diff>
--- a/Interpretation/ENG/Hospital Data analysis - Regression - Interpretation.DOCX
+++ b/Interpretation/ENG/Hospital Data analysis - Regression - Interpretation.DOCX
@@ -3043,10 +3043,17 @@
           <w:b/>
           <w:u w:val="single"/>
         </w:rPr>
-        <w:t xml:space="preserve"> Analysis</w:t>
-      </w:r>
-      <w:bookmarkStart w:id="1" w:name="_GoBack"/>
-      <w:bookmarkEnd w:id="1"/>
+        <w:t xml:space="preserve"> </w:t>
+      </w:r>
+      <w:proofErr w:type="spellStart"/>
+      <w:r>
+        <w:rPr>
+          <w:b/>
+          <w:u w:val="single"/>
+        </w:rPr>
+        <w:t>Analysis</w:t>
+      </w:r>
+      <w:proofErr w:type="spellEnd"/>
       <w:r>
         <w:rPr>
           <w:b/>
@@ -3531,35 +3538,80 @@
         <w:rPr>
           <w:b w:val="0"/>
           <w:color w:val="auto"/>
-        </w:rPr>
-      </w:pPr>
-      <w:r>
-        <w:rPr>
-          <w:b w:val="0"/>
-          <w:color w:val="auto"/>
-        </w:rPr>
-        <w:t>La distribution des résidus ne suit pas une loi normale</w:t>
-      </w:r>
-      <w:r>
-        <w:rPr>
-          <w:b w:val="0"/>
-          <w:color w:val="auto"/>
-        </w:rPr>
-        <w:t xml:space="preserve"> (donc, A</w:t>
-      </w:r>
-      <w:r>
-        <w:rPr>
-          <w:b w:val="0"/>
-          <w:color w:val="auto"/>
-        </w:rPr>
-        <w:t>symétrique)</w:t>
-      </w:r>
-      <w:r>
-        <w:rPr>
-          <w:b w:val="0"/>
-          <w:color w:val="auto"/>
-        </w:rPr>
-        <w:t>.</w:t>
+          <w:lang w:val="en-US"/>
+        </w:rPr>
+      </w:pPr>
+      <w:r>
+        <w:rPr>
+          <w:b w:val="0"/>
+          <w:color w:val="auto"/>
+          <w:lang w:val="en-US"/>
+        </w:rPr>
+        <w:t>The resi</w:t>
+      </w:r>
+      <w:r>
+        <w:rPr>
+          <w:b w:val="0"/>
+          <w:color w:val="auto"/>
+          <w:lang w:val="en-US"/>
+        </w:rPr>
+        <w:t>dual</w:t>
+      </w:r>
+      <w:r>
+        <w:rPr>
+          <w:b w:val="0"/>
+          <w:color w:val="auto"/>
+          <w:lang w:val="en-US"/>
+        </w:rPr>
+        <w:t xml:space="preserve">, as a variable, </w:t>
+      </w:r>
+      <w:r>
+        <w:rPr>
+          <w:b w:val="0"/>
+          <w:color w:val="auto"/>
+          <w:lang w:val="en-US"/>
+        </w:rPr>
+        <w:t xml:space="preserve"> d</w:t>
+      </w:r>
+      <w:r>
+        <w:rPr>
+          <w:b w:val="0"/>
+          <w:color w:val="auto"/>
+          <w:lang w:val="en-US"/>
+        </w:rPr>
+        <w:t>o</w:t>
+      </w:r>
+      <w:r>
+        <w:rPr>
+          <w:b w:val="0"/>
+          <w:color w:val="auto"/>
+          <w:lang w:val="en-US"/>
+        </w:rPr>
+        <w:t>es</w:t>
+      </w:r>
+      <w:r>
+        <w:rPr>
+          <w:b w:val="0"/>
+          <w:color w:val="auto"/>
+          <w:lang w:val="en-US"/>
+        </w:rPr>
+        <w:t>n</w:t>
+      </w:r>
+      <w:r>
+        <w:rPr>
+          <w:b w:val="0"/>
+          <w:color w:val="auto"/>
+          <w:lang w:val="en-US"/>
+        </w:rPr>
+        <w:t>’t follow a normal distribution</w:t>
+      </w:r>
+      <w:r>
+        <w:rPr>
+          <w:b w:val="0"/>
+          <w:color w:val="auto"/>
+          <w:lang w:val="en-US"/>
+        </w:rPr>
+        <w:t>;</w:t>
       </w:r>
     </w:p>
     <w:p>
@@ -3623,43 +3675,25 @@
         <w:rPr>
           <w:b w:val="0"/>
           <w:color w:val="auto"/>
-        </w:rPr>
-      </w:pPr>
-      <w:r>
-        <w:rPr>
-          <w:b w:val="0"/>
-          <w:color w:val="auto"/>
+          <w:lang w:val="en-US"/>
+        </w:rPr>
+      </w:pPr>
+      <w:r>
+        <w:rPr>
+          <w:b w:val="0"/>
+          <w:color w:val="auto"/>
+          <w:lang w:val="en-US"/>
         </w:rPr>
         <w:lastRenderedPageBreak/>
-        <w:t>Ici, n</w:t>
-      </w:r>
-      <w:r>
-        <w:rPr>
-          <w:b w:val="0"/>
-          <w:color w:val="auto"/>
-        </w:rPr>
-        <w:t>ous pouvons remarquer que</w:t>
-      </w:r>
-      <w:r>
-        <w:rPr>
-          <w:b w:val="0"/>
-          <w:color w:val="auto"/>
-        </w:rPr>
-        <w:t xml:space="preserve"> la relation est </w:t>
-      </w:r>
-      <w:r>
-        <w:rPr>
-          <w:b w:val="0"/>
-          <w:color w:val="auto"/>
-        </w:rPr>
-        <w:t xml:space="preserve">relativement </w:t>
-      </w:r>
-      <w:r>
-        <w:rPr>
-          <w:b w:val="0"/>
-          <w:color w:val="auto"/>
-        </w:rPr>
-        <w:t>Positive.</w:t>
+        <w:t xml:space="preserve">Here, we can observe that the </w:t>
+      </w:r>
+      <w:r>
+        <w:rPr>
+          <w:b w:val="0"/>
+          <w:color w:val="auto"/>
+          <w:lang w:val="en-US"/>
+        </w:rPr>
+        <w:t>relation is relatively Positive;</w:t>
       </w:r>
     </w:p>
     <w:p>
@@ -3716,40 +3750,54 @@
         <w:rPr>
           <w:b w:val="0"/>
           <w:color w:val="auto"/>
-        </w:rPr>
-      </w:pPr>
-      <w:r>
-        <w:rPr>
-          <w:b w:val="0"/>
-          <w:color w:val="auto"/>
-        </w:rPr>
-        <w:t>La linéarité est relativement violée et nous pouvons constater l’</w:t>
-      </w:r>
-      <w:r>
-        <w:rPr>
-          <w:b w:val="0"/>
-          <w:color w:val="auto"/>
-        </w:rPr>
-        <w:t>existence</w:t>
-      </w:r>
-      <w:r>
-        <w:rPr>
-          <w:b w:val="0"/>
-          <w:color w:val="auto"/>
-        </w:rPr>
-        <w:t xml:space="preserve"> de </w:t>
-      </w:r>
-      <w:r>
-        <w:rPr>
-          <w:b w:val="0"/>
-          <w:color w:val="auto"/>
-        </w:rPr>
-        <w:t>données aberrantes</w:t>
-      </w:r>
-      <w:r>
-        <w:rPr>
-          <w:b w:val="0"/>
-          <w:color w:val="auto"/>
+          <w:lang w:val="en-US"/>
+        </w:rPr>
+      </w:pPr>
+      <w:r>
+        <w:rPr>
+          <w:b w:val="0"/>
+          <w:color w:val="auto"/>
+          <w:lang w:val="en-US"/>
+        </w:rPr>
+        <w:t>The linearity is relatively not res</w:t>
+      </w:r>
+      <w:r>
+        <w:rPr>
+          <w:b w:val="0"/>
+          <w:color w:val="auto"/>
+          <w:lang w:val="en-US"/>
+        </w:rPr>
+        <w:t>pected and we can observe the existence of outliers relating to residuals</w:t>
+      </w:r>
+      <w:r>
+        <w:rPr>
+          <w:b w:val="0"/>
+          <w:color w:val="auto"/>
+          <w:lang w:val="en-US"/>
+        </w:rPr>
+        <w:t>, more precisely around the value 2</w:t>
+      </w:r>
+      <w:r>
+        <w:rPr>
+          <w:b w:val="0"/>
+          <w:color w:val="auto"/>
+          <w:lang w:val="en-US"/>
+        </w:rPr>
+        <w:t> </w:t>
+      </w:r>
+      <w:r>
+        <w:rPr>
+          <w:b w:val="0"/>
+          <w:color w:val="auto"/>
+          <w:lang w:val="en-US"/>
+        </w:rPr>
+        <w:t>000</w:t>
+      </w:r>
+      <w:r>
+        <w:rPr>
+          <w:b w:val="0"/>
+          <w:color w:val="auto"/>
+          <w:lang w:val="en-US"/>
         </w:rPr>
         <w:t xml:space="preserve"> </w:t>
       </w:r>
@@ -3757,22 +3805,17 @@
         <w:rPr>
           <w:b w:val="0"/>
           <w:color w:val="auto"/>
-        </w:rPr>
-        <w:t>par rapport aux résidus</w:t>
-      </w:r>
-      <w:r>
-        <w:rPr>
-          <w:b w:val="0"/>
-          <w:color w:val="auto"/>
-        </w:rPr>
-        <w:t>, plus précisément aux alentours de la valeur 2 000 £</w:t>
-      </w:r>
-      <w:r>
-        <w:rPr>
-          <w:b w:val="0"/>
-          <w:color w:val="auto"/>
-        </w:rPr>
-        <w:t>.</w:t>
+          <w:lang w:val="en-US"/>
+        </w:rPr>
+        <w:t>€</w:t>
+      </w:r>
+      <w:r>
+        <w:rPr>
+          <w:b w:val="0"/>
+          <w:color w:val="auto"/>
+          <w:lang w:val="en-US"/>
+        </w:rPr>
+        <w:t>;</w:t>
       </w:r>
     </w:p>
     <w:p>
@@ -3834,104 +3877,72 @@
         <w:rPr>
           <w:b w:val="0"/>
           <w:color w:val="auto"/>
-        </w:rPr>
-      </w:pPr>
-      <w:r>
-        <w:rPr>
-          <w:b w:val="0"/>
-          <w:color w:val="auto"/>
-        </w:rPr>
-        <w:lastRenderedPageBreak/>
-        <w:t>L</w:t>
-      </w:r>
-      <w:r>
-        <w:rPr>
-          <w:b w:val="0"/>
-          <w:color w:val="auto"/>
-        </w:rPr>
-        <w:t>e</w:t>
-      </w:r>
-      <w:r>
-        <w:rPr>
-          <w:b w:val="0"/>
-          <w:color w:val="auto"/>
-        </w:rPr>
-        <w:t xml:space="preserve"> Quantile-Q</w:t>
-      </w:r>
-      <w:r>
-        <w:rPr>
-          <w:b w:val="0"/>
-          <w:color w:val="auto"/>
-        </w:rPr>
-        <w:t>uantile plot</w:t>
-      </w:r>
-      <w:r>
-        <w:rPr>
-          <w:b w:val="0"/>
-          <w:color w:val="auto"/>
-        </w:rPr>
-        <w:t xml:space="preserve"> ci-dessus </w:t>
-      </w:r>
-      <w:r>
-        <w:rPr>
-          <w:b w:val="0"/>
-          <w:color w:val="auto"/>
-        </w:rPr>
-        <w:t xml:space="preserve">nous </w:t>
-      </w:r>
-      <w:r>
-        <w:rPr>
-          <w:b w:val="0"/>
-          <w:color w:val="auto"/>
-        </w:rPr>
-        <w:t>informe</w:t>
-      </w:r>
-      <w:r>
-        <w:rPr>
-          <w:b w:val="0"/>
-          <w:color w:val="auto"/>
-        </w:rPr>
-        <w:t xml:space="preserve"> d’avantage sur l’existence de données aberrantes aux extrémités. De</w:t>
-      </w:r>
-      <w:r>
-        <w:rPr>
-          <w:b w:val="0"/>
-          <w:color w:val="auto"/>
-        </w:rPr>
-        <w:t>s</w:t>
-      </w:r>
-      <w:r>
-        <w:rPr>
-          <w:b w:val="0"/>
-          <w:color w:val="auto"/>
-        </w:rPr>
-        <w:t xml:space="preserve"> </w:t>
-      </w:r>
-      <w:r>
-        <w:rPr>
-          <w:b w:val="0"/>
-          <w:color w:val="auto"/>
-        </w:rPr>
-        <w:t>données aberrantes</w:t>
-      </w:r>
-      <w:r>
-        <w:rPr>
-          <w:b w:val="0"/>
-          <w:color w:val="auto"/>
-        </w:rPr>
-        <w:t xml:space="preserve"> qui s’avèrent être plus importantes au niveau </w:t>
-      </w:r>
-      <w:r>
-        <w:rPr>
-          <w:b w:val="0"/>
-          <w:color w:val="auto"/>
-        </w:rPr>
-        <w:t>de l’extrémité supérieure</w:t>
-      </w:r>
-      <w:r>
-        <w:rPr>
-          <w:b w:val="0"/>
-          <w:color w:val="auto"/>
+          <w:lang w:val="en-US"/>
+        </w:rPr>
+      </w:pPr>
+      <w:r>
+        <w:rPr>
+          <w:b w:val="0"/>
+          <w:color w:val="auto"/>
+          <w:lang w:val="en-US"/>
+        </w:rPr>
+        <w:t xml:space="preserve">The </w:t>
+      </w:r>
+      <w:proofErr w:type="spellStart"/>
+      <w:r>
+        <w:rPr>
+          <w:b w:val="0"/>
+          <w:color w:val="auto"/>
+          <w:lang w:val="en-US"/>
+        </w:rPr>
+        <w:t>Quantile-Quantile</w:t>
+      </w:r>
+      <w:proofErr w:type="spellEnd"/>
+      <w:r>
+        <w:rPr>
+          <w:b w:val="0"/>
+          <w:color w:val="auto"/>
+          <w:lang w:val="en-US"/>
+        </w:rPr>
+        <w:t xml:space="preserve"> plot above </w:t>
+      </w:r>
+      <w:r>
+        <w:rPr>
+          <w:b w:val="0"/>
+          <w:color w:val="auto"/>
+          <w:lang w:val="en-US"/>
+        </w:rPr>
+        <w:t>tells us more about this existence of outliers at t</w:t>
+      </w:r>
+      <w:r>
+        <w:rPr>
+          <w:b w:val="0"/>
+          <w:color w:val="auto"/>
+          <w:lang w:val="en-US"/>
+        </w:rPr>
+        <w:t xml:space="preserve">he </w:t>
+      </w:r>
+      <w:r>
+        <w:rPr>
+          <w:b w:val="0"/>
+          <w:color w:val="auto"/>
+          <w:lang w:val="en-US"/>
+        </w:rPr>
+        <w:t>both ends.</w:t>
+      </w:r>
+      <w:r>
+        <w:rPr>
+          <w:b w:val="0"/>
+          <w:color w:val="auto"/>
+          <w:lang w:val="en-US"/>
+        </w:rPr>
+        <w:t xml:space="preserve"> Outliers that seem to be more significant at the level of the upper end</w:t>
+      </w:r>
+      <w:r>
+        <w:rPr>
+          <w:b w:val="0"/>
+          <w:color w:val="auto"/>
+          <w:lang w:val="en-US"/>
         </w:rPr>
         <w:t>.</w:t>
       </w:r>
@@ -3948,6 +3959,7 @@
         <w:rPr>
           <w:b w:val="0"/>
           <w:color w:val="auto"/>
+          <w:lang w:val="en-US"/>
         </w:rPr>
       </w:pPr>
     </w:p>
@@ -3961,7 +3973,7 @@
           <w:lang w:eastAsia="fr-FR"/>
         </w:rPr>
         <w:drawing>
-          <wp:inline distT="0" distB="0" distL="0" distR="0" wp14:anchorId="09D4AE42" wp14:editId="3F2DD984">
+          <wp:inline distT="0" distB="0" distL="0" distR="0" wp14:anchorId="44F42F83" wp14:editId="66CF9DA3">
             <wp:extent cx="5760720" cy="3728606"/>
             <wp:effectExtent l="0" t="0" r="0" b="5715"/>
             <wp:docPr id="17" name="Image 17"/>
@@ -3999,13 +4011,6 @@
     </w:p>
     <w:p>
       <w:pPr>
-        <w:tabs>
-          <w:tab w:val="left" w:pos="3474"/>
-        </w:tabs>
-      </w:pPr>
-    </w:p>
-    <w:p>
-      <w:pPr>
         <w:pStyle w:val="Paragraphedeliste"/>
         <w:numPr>
           <w:ilvl w:val="0"/>
@@ -4015,113 +4020,142 @@
         <w:rPr>
           <w:b w:val="0"/>
           <w:color w:val="auto"/>
-        </w:rPr>
-      </w:pPr>
-      <w:r>
-        <w:rPr>
-          <w:b w:val="0"/>
-          <w:color w:val="auto"/>
-        </w:rPr>
-        <w:t xml:space="preserve">A partir du </w:t>
-      </w:r>
-      <w:proofErr w:type="spellStart"/>
-      <w:r>
-        <w:rPr>
-          <w:b w:val="0"/>
-          <w:color w:val="auto"/>
-        </w:rPr>
-        <w:t>Scale</w:t>
-      </w:r>
-      <w:proofErr w:type="spellEnd"/>
-      <w:r>
-        <w:rPr>
-          <w:b w:val="0"/>
-          <w:color w:val="auto"/>
-        </w:rPr>
-        <w:t xml:space="preserve">-Location plot ci-dessus, la </w:t>
+          <w:lang w:val="en-US"/>
+        </w:rPr>
+      </w:pPr>
+      <w:r>
+        <w:rPr>
+          <w:b w:val="0"/>
+          <w:color w:val="auto"/>
+          <w:lang w:val="en-US"/>
+        </w:rPr>
+        <w:t>From the Scale-Location plot abov</w:t>
+      </w:r>
+      <w:r>
+        <w:rPr>
+          <w:b w:val="0"/>
+          <w:color w:val="auto"/>
+          <w:lang w:val="en-US"/>
+        </w:rPr>
+        <w:t xml:space="preserve">e, the </w:t>
       </w:r>
       <w:r>
         <w:rPr>
           <w:b w:val="0"/>
           <w:i/>
           <w:color w:val="auto"/>
-        </w:rPr>
-        <w:t>ligne rouge</w:t>
-      </w:r>
-      <w:r>
-        <w:rPr>
-          <w:b w:val="0"/>
-          <w:color w:val="auto"/>
-        </w:rPr>
-        <w:t xml:space="preserve"> n’est pas encore clairement </w:t>
-      </w:r>
-      <w:r>
-        <w:rPr>
-          <w:b w:val="0"/>
-          <w:color w:val="auto"/>
-        </w:rPr>
-        <w:t xml:space="preserve">suffisamment </w:t>
-      </w:r>
-      <w:r>
-        <w:rPr>
-          <w:b w:val="0"/>
-          <w:color w:val="auto"/>
-        </w:rPr>
-        <w:t>horizontale</w:t>
-      </w:r>
-      <w:r>
-        <w:rPr>
-          <w:b w:val="0"/>
-          <w:color w:val="auto"/>
-        </w:rPr>
-        <w:t xml:space="preserve"> pour satisfaire </w:t>
+          <w:lang w:val="en-US"/>
+        </w:rPr>
+        <w:t>red line</w:t>
       </w:r>
       <w:r>
         <w:rPr>
           <w:b w:val="0"/>
           <w:i/>
           <w:color w:val="auto"/>
-        </w:rPr>
-        <w:t>l’hypothèse d'</w:t>
-      </w:r>
-      <w:proofErr w:type="spellStart"/>
+          <w:lang w:val="en-US"/>
+        </w:rPr>
+        <w:t xml:space="preserve"> </w:t>
+      </w:r>
+      <w:r>
+        <w:rPr>
+          <w:b w:val="0"/>
+          <w:color w:val="auto"/>
+          <w:lang w:val="en-US"/>
+        </w:rPr>
+        <w:t>is not clearly enough horizontally straight</w:t>
+      </w:r>
+      <w:r>
+        <w:rPr>
+          <w:b w:val="0"/>
+          <w:color w:val="auto"/>
+          <w:lang w:val="en-US"/>
+        </w:rPr>
+        <w:t xml:space="preserve"> </w:t>
+      </w:r>
+      <w:r>
+        <w:rPr>
+          <w:b w:val="0"/>
+          <w:color w:val="auto"/>
+          <w:lang w:val="en-US"/>
+        </w:rPr>
+        <w:t xml:space="preserve"> yet </w:t>
+      </w:r>
+      <w:r>
+        <w:rPr>
+          <w:b w:val="0"/>
+          <w:color w:val="auto"/>
+          <w:lang w:val="en-US"/>
+        </w:rPr>
+        <w:t xml:space="preserve">for our model </w:t>
+      </w:r>
+      <w:r>
+        <w:rPr>
+          <w:b w:val="0"/>
+          <w:color w:val="auto"/>
+          <w:lang w:val="en-US"/>
+        </w:rPr>
+        <w:t>to satisfy the</w:t>
+      </w:r>
+      <w:r>
+        <w:rPr>
+          <w:b w:val="0"/>
+          <w:color w:val="auto"/>
+          <w:lang w:val="en-US"/>
+        </w:rPr>
+        <w:t xml:space="preserve"> </w:t>
+      </w:r>
       <w:r>
         <w:rPr>
           <w:b w:val="0"/>
           <w:i/>
           <w:color w:val="auto"/>
-        </w:rPr>
-        <w:t>Homoscédasticité</w:t>
-      </w:r>
-      <w:proofErr w:type="spellEnd"/>
+          <w:lang w:val="en-US"/>
+        </w:rPr>
+        <w:t xml:space="preserve">hypothesis </w:t>
+      </w:r>
       <w:r>
         <w:rPr>
           <w:b w:val="0"/>
           <w:i/>
           <w:color w:val="auto"/>
+          <w:lang w:val="en-US"/>
+        </w:rPr>
+        <w:t>for</w:t>
+      </w:r>
+      <w:r>
+        <w:rPr>
+          <w:b w:val="0"/>
+          <w:color w:val="auto"/>
+          <w:lang w:val="en-US"/>
         </w:rPr>
         <w:t xml:space="preserve"> </w:t>
       </w:r>
       <w:r>
         <w:rPr>
           <w:b w:val="0"/>
-          <w:color w:val="auto"/>
-        </w:rPr>
-        <w:t>pour notre</w:t>
-      </w:r>
-      <w:r>
-        <w:rPr>
-          <w:b w:val="0"/>
-          <w:color w:val="auto"/>
-        </w:rPr>
-        <w:t xml:space="preserve"> modèle</w:t>
-      </w:r>
-      <w:r>
-        <w:rPr>
-          <w:b w:val="0"/>
-          <w:color w:val="auto"/>
-        </w:rPr>
-        <w:t>.</w:t>
+          <w:i/>
+          <w:color w:val="auto"/>
+          <w:lang w:val="en-US"/>
+        </w:rPr>
+        <w:t>Homoscedasticity</w:t>
+      </w:r>
+      <w:r>
+        <w:rPr>
+          <w:b w:val="0"/>
+          <w:i/>
+          <w:color w:val="auto"/>
+          <w:lang w:val="en-US"/>
+        </w:rPr>
+        <w:t xml:space="preserve"> </w:t>
+      </w:r>
+      <w:r>
+        <w:rPr>
+          <w:b w:val="0"/>
+          <w:color w:val="auto"/>
+          <w:lang w:val="en-US"/>
+        </w:rPr>
+        <w:t>;</w:t>
       </w:r>
     </w:p>
     <w:p>
@@ -4135,79 +4169,48 @@
         <w:rPr>
           <w:b w:val="0"/>
           <w:color w:val="auto"/>
-        </w:rPr>
-      </w:pPr>
-      <w:r>
-        <w:rPr>
-          <w:b w:val="0"/>
-          <w:color w:val="auto"/>
-        </w:rPr>
-        <w:t xml:space="preserve">Les </w:t>
-      </w:r>
-      <w:proofErr w:type="spellStart"/>
-      <w:r>
-        <w:rPr>
-          <w:b w:val="0"/>
-          <w:color w:val="auto"/>
-        </w:rPr>
-        <w:t>outliers</w:t>
-      </w:r>
-      <w:proofErr w:type="spellEnd"/>
-      <w:r>
-        <w:rPr>
-          <w:b w:val="0"/>
-          <w:color w:val="auto"/>
-        </w:rPr>
-        <w:t xml:space="preserve"> peuvent être observées aux niveaux supérieurs de </w:t>
-      </w:r>
-      <w:r>
-        <w:rPr>
-          <w:b w:val="0"/>
-          <w:color w:val="auto"/>
-        </w:rPr>
-        <w:t>racine</w:t>
-      </w:r>
-      <w:r>
-        <w:rPr>
-          <w:b w:val="0"/>
-          <w:color w:val="auto"/>
-        </w:rPr>
-        <w:t>s</w:t>
-      </w:r>
-      <w:r>
-        <w:rPr>
-          <w:b w:val="0"/>
-          <w:color w:val="auto"/>
-        </w:rPr>
-        <w:t xml:space="preserve"> carrée</w:t>
-      </w:r>
-      <w:r>
-        <w:rPr>
-          <w:b w:val="0"/>
-          <w:color w:val="auto"/>
-        </w:rPr>
-        <w:t>s</w:t>
-      </w:r>
-      <w:r>
-        <w:rPr>
-          <w:b w:val="0"/>
-          <w:color w:val="auto"/>
-        </w:rPr>
-        <w:t xml:space="preserve"> des résidus </w:t>
-      </w:r>
-      <w:r>
-        <w:rPr>
-          <w:b w:val="0"/>
-          <w:color w:val="auto"/>
-        </w:rPr>
-        <w:t>standardisés</w:t>
-      </w:r>
-      <w:r>
-        <w:rPr>
-          <w:b w:val="0"/>
-          <w:color w:val="auto"/>
-        </w:rPr>
-        <w:t>.</w:t>
+          <w:lang w:val="en-US"/>
+        </w:rPr>
+      </w:pPr>
+      <w:r>
+        <w:rPr>
+          <w:b w:val="0"/>
+          <w:color w:val="auto"/>
+          <w:lang w:val="en-US"/>
+        </w:rPr>
+        <w:t xml:space="preserve">Outliers can be observed at the </w:t>
+      </w:r>
+      <w:r>
+        <w:rPr>
+          <w:b w:val="0"/>
+          <w:color w:val="auto"/>
+          <w:lang w:val="en-US"/>
+        </w:rPr>
+        <w:t xml:space="preserve">upper </w:t>
+      </w:r>
+      <w:r>
+        <w:rPr>
+          <w:b w:val="0"/>
+          <w:color w:val="auto"/>
+          <w:lang w:val="en-US"/>
+        </w:rPr>
+        <w:t>levels</w:t>
+      </w:r>
+      <w:r>
+        <w:rPr>
+          <w:b w:val="0"/>
+          <w:color w:val="auto"/>
+          <w:lang w:val="en-US"/>
+        </w:rPr>
+        <w:t xml:space="preserve"> of the standardized residuals’ square roots </w:t>
+      </w:r>
+      <w:r>
+        <w:rPr>
+          <w:b w:val="0"/>
+          <w:color w:val="auto"/>
+          <w:lang w:val="en-US"/>
+        </w:rPr>
+        <w:t>;</w:t>
       </w:r>
     </w:p>
     <w:p>
@@ -4219,7 +4222,6 @@
           <w:noProof/>
           <w:lang w:eastAsia="fr-FR"/>
         </w:rPr>
-        <w:lastRenderedPageBreak/>
         <w:drawing>
           <wp:inline distT="0" distB="0" distL="0" distR="0" wp14:anchorId="5CFE77FD" wp14:editId="294E195A">
             <wp:extent cx="5760720" cy="3311526"/>
@@ -4275,6 +4277,7 @@
           <w:noProof/>
           <w:lang w:eastAsia="fr-FR"/>
         </w:rPr>
+        <w:lastRenderedPageBreak/>
         <w:drawing>
           <wp:inline distT="0" distB="0" distL="0" distR="0" wp14:anchorId="342F4F83" wp14:editId="160A28D0">
             <wp:extent cx="5760720" cy="3711575"/>
@@ -4414,7 +4417,6 @@
           <w:szCs w:val="20"/>
           <w:lang w:val="en-US" w:eastAsia="fr-FR"/>
         </w:rPr>
-        <w:lastRenderedPageBreak/>
         <w:t>summary(</w:t>
       </w:r>
       <w:proofErr w:type="spellStart"/>
@@ -4647,202 +4649,120 @@
         <w:rPr>
           <w:b w:val="0"/>
           <w:color w:val="auto"/>
-        </w:rPr>
-      </w:pPr>
-      <w:r>
-        <w:rPr>
-          <w:b w:val="0"/>
-          <w:color w:val="auto"/>
-        </w:rPr>
-        <w:t xml:space="preserve">En se basant sur </w:t>
-      </w:r>
-      <w:r>
-        <w:rPr>
-          <w:b w:val="0"/>
-          <w:color w:val="auto"/>
-        </w:rPr>
-        <w:t>les deux précédents Plots de « </w:t>
-      </w:r>
-      <w:proofErr w:type="spellStart"/>
-      <w:r>
-        <w:rPr>
-          <w:b w:val="0"/>
-          <w:color w:val="auto"/>
-        </w:rPr>
-        <w:t>Residuals</w:t>
-      </w:r>
-      <w:proofErr w:type="spellEnd"/>
-      <w:r>
-        <w:rPr>
-          <w:b w:val="0"/>
-          <w:color w:val="auto"/>
-        </w:rPr>
-        <w:t xml:space="preserve"> vs. </w:t>
-      </w:r>
-      <w:proofErr w:type="spellStart"/>
-      <w:r>
-        <w:rPr>
-          <w:b w:val="0"/>
-          <w:color w:val="auto"/>
-        </w:rPr>
-        <w:t>Leverage</w:t>
-      </w:r>
-      <w:proofErr w:type="spellEnd"/>
-      <w:r>
-        <w:rPr>
-          <w:b w:val="0"/>
-          <w:color w:val="auto"/>
-        </w:rPr>
-        <w:t> » et de « </w:t>
-      </w:r>
-      <w:proofErr w:type="spellStart"/>
-      <w:r>
-        <w:rPr>
-          <w:b w:val="0"/>
-          <w:color w:val="auto"/>
-        </w:rPr>
-        <w:t>Cook's</w:t>
-      </w:r>
-      <w:proofErr w:type="spellEnd"/>
-      <w:r>
-        <w:rPr>
-          <w:b w:val="0"/>
-          <w:color w:val="auto"/>
-        </w:rPr>
-        <w:t xml:space="preserve"> distance</w:t>
-      </w:r>
-      <w:r>
-        <w:rPr>
-          <w:b w:val="0"/>
-          <w:color w:val="auto"/>
-        </w:rPr>
-        <w:t> »</w:t>
-      </w:r>
-      <w:r>
-        <w:rPr>
-          <w:b w:val="0"/>
-          <w:color w:val="auto"/>
-        </w:rPr>
-        <w:t xml:space="preserve">, </w:t>
-      </w:r>
-      <w:r>
-        <w:rPr>
-          <w:b w:val="0"/>
-          <w:color w:val="auto"/>
-        </w:rPr>
-        <w:t xml:space="preserve">puis </w:t>
-      </w:r>
-      <w:r>
-        <w:rPr>
-          <w:b w:val="0"/>
-          <w:color w:val="auto"/>
-        </w:rPr>
-        <w:t>vérifié</w:t>
-      </w:r>
-      <w:r>
-        <w:rPr>
-          <w:b w:val="0"/>
-          <w:color w:val="auto"/>
-        </w:rPr>
-        <w:t>s</w:t>
-      </w:r>
-      <w:r>
-        <w:rPr>
-          <w:b w:val="0"/>
-          <w:color w:val="auto"/>
-        </w:rPr>
-        <w:t xml:space="preserve"> </w:t>
-      </w:r>
-      <w:r>
-        <w:rPr>
-          <w:b w:val="0"/>
-          <w:color w:val="auto"/>
-        </w:rPr>
-        <w:t xml:space="preserve">et surtout identifiés </w:t>
-      </w:r>
-      <w:r>
-        <w:rPr>
-          <w:b w:val="0"/>
-          <w:color w:val="auto"/>
-        </w:rPr>
-        <w:t xml:space="preserve">à </w:t>
-      </w:r>
-      <w:r>
-        <w:rPr>
-          <w:b w:val="0"/>
-          <w:color w:val="auto"/>
-        </w:rPr>
-        <w:t xml:space="preserve">travers </w:t>
-      </w:r>
-      <w:r>
-        <w:rPr>
-          <w:b w:val="0"/>
-          <w:color w:val="auto"/>
-        </w:rPr>
-        <w:t>le</w:t>
-      </w:r>
-      <w:r>
-        <w:rPr>
-          <w:b w:val="0"/>
-          <w:color w:val="auto"/>
-        </w:rPr>
-        <w:t xml:space="preserve"> tableau de résumé</w:t>
-      </w:r>
-      <w:r>
-        <w:rPr>
-          <w:b w:val="0"/>
-          <w:color w:val="auto"/>
-        </w:rPr>
-        <w:t xml:space="preserve"> correspondant</w:t>
-      </w:r>
-      <w:r>
-        <w:rPr>
-          <w:b w:val="0"/>
-          <w:color w:val="auto"/>
-        </w:rPr>
-        <w:t xml:space="preserve">, </w:t>
-      </w:r>
-      <w:r>
-        <w:rPr>
-          <w:b w:val="0"/>
-          <w:color w:val="auto"/>
-        </w:rPr>
-        <w:t xml:space="preserve">nous pouvons bien confirmer que </w:t>
-      </w:r>
-      <w:r>
-        <w:rPr>
-          <w:b w:val="0"/>
-          <w:color w:val="auto"/>
-        </w:rPr>
-        <w:t>les résidus #356, #1119 et #2544</w:t>
-      </w:r>
-      <w:r>
-        <w:rPr>
-          <w:b w:val="0"/>
-          <w:color w:val="auto"/>
-        </w:rPr>
-        <w:t xml:space="preserve"> </w:t>
-      </w:r>
-      <w:r>
-        <w:rPr>
-          <w:b w:val="0"/>
-          <w:color w:val="auto"/>
-        </w:rPr>
-        <w:t xml:space="preserve">(données aberrantes) </w:t>
-      </w:r>
-      <w:r>
-        <w:rPr>
-          <w:b w:val="0"/>
-          <w:color w:val="auto"/>
-        </w:rPr>
-        <w:t>sont des points d’influences</w:t>
-      </w:r>
-      <w:r>
-        <w:rPr>
-          <w:b w:val="0"/>
-          <w:color w:val="auto"/>
-        </w:rPr>
-        <w:t>.</w:t>
+          <w:lang w:val="en-US"/>
+        </w:rPr>
+      </w:pPr>
+      <w:r>
+        <w:rPr>
+          <w:b w:val="0"/>
+          <w:color w:val="auto"/>
+          <w:lang w:val="en-US"/>
+        </w:rPr>
+        <w:t>Based on the two previous P</w:t>
+      </w:r>
+      <w:r>
+        <w:rPr>
+          <w:b w:val="0"/>
+          <w:color w:val="auto"/>
+          <w:lang w:val="en-US"/>
+        </w:rPr>
+        <w:t xml:space="preserve">lots of </w:t>
+      </w:r>
+      <w:r>
+        <w:rPr>
+          <w:b w:val="0"/>
+          <w:color w:val="auto"/>
+          <w:lang w:val="en-US"/>
+        </w:rPr>
+        <w:t xml:space="preserve">« Residuals vs. Leverage » </w:t>
+      </w:r>
+      <w:r>
+        <w:rPr>
+          <w:b w:val="0"/>
+          <w:color w:val="auto"/>
+          <w:lang w:val="en-US"/>
+        </w:rPr>
+        <w:t>and</w:t>
+      </w:r>
+      <w:r>
+        <w:rPr>
+          <w:b w:val="0"/>
+          <w:color w:val="auto"/>
+          <w:lang w:val="en-US"/>
+        </w:rPr>
+        <w:t xml:space="preserve"> « Cook's distance »</w:t>
+      </w:r>
+      <w:r>
+        <w:rPr>
+          <w:b w:val="0"/>
+          <w:color w:val="auto"/>
+          <w:lang w:val="en-US"/>
+        </w:rPr>
+        <w:t xml:space="preserve">, then verified and most importantly </w:t>
+      </w:r>
+      <w:r>
+        <w:rPr>
+          <w:b w:val="0"/>
+          <w:color w:val="auto"/>
+          <w:lang w:val="en-US"/>
+        </w:rPr>
+        <w:t>identified through the corresponding table of summary</w:t>
+      </w:r>
+      <w:r>
+        <w:rPr>
+          <w:b w:val="0"/>
+          <w:color w:val="auto"/>
+          <w:lang w:val="en-US"/>
+        </w:rPr>
+        <w:t xml:space="preserve">, we can confirm with confidence </w:t>
+      </w:r>
+      <w:r>
+        <w:rPr>
+          <w:b w:val="0"/>
+          <w:color w:val="auto"/>
+          <w:lang w:val="en-US"/>
+        </w:rPr>
+        <w:t>that the residuals #</w:t>
+      </w:r>
+      <w:r>
+        <w:rPr>
+          <w:b w:val="0"/>
+          <w:color w:val="auto"/>
+          <w:lang w:val="en-US"/>
+        </w:rPr>
+        <w:t>356, #1119 et #2544 (</w:t>
+      </w:r>
+      <w:r>
+        <w:rPr>
+          <w:b w:val="0"/>
+          <w:color w:val="auto"/>
+          <w:lang w:val="en-US"/>
+        </w:rPr>
+        <w:t>outliers</w:t>
+      </w:r>
+      <w:r>
+        <w:rPr>
+          <w:b w:val="0"/>
+          <w:color w:val="auto"/>
+          <w:lang w:val="en-US"/>
+        </w:rPr>
+        <w:t>)</w:t>
+      </w:r>
+      <w:r>
+        <w:rPr>
+          <w:b w:val="0"/>
+          <w:color w:val="auto"/>
+          <w:lang w:val="en-US"/>
+        </w:rPr>
+        <w:t xml:space="preserve"> constitute influential points</w:t>
+      </w:r>
+      <w:r>
+        <w:rPr>
+          <w:b w:val="0"/>
+          <w:color w:val="auto"/>
+          <w:lang w:val="en-US"/>
+        </w:rPr>
+        <w:t>;</w:t>
       </w:r>
     </w:p>
     <w:p>
@@ -4856,93 +4776,53 @@
         <w:rPr>
           <w:b w:val="0"/>
           <w:color w:val="auto"/>
-        </w:rPr>
-      </w:pPr>
-      <w:r>
-        <w:rPr>
-          <w:b w:val="0"/>
-          <w:color w:val="auto"/>
-        </w:rPr>
-        <w:t xml:space="preserve">Il serait alors préférable de passer par la suppression </w:t>
-      </w:r>
-      <w:r>
-        <w:rPr>
-          <w:b w:val="0"/>
-          <w:color w:val="auto"/>
-        </w:rPr>
-        <w:t xml:space="preserve">de </w:t>
-      </w:r>
-      <w:r>
-        <w:rPr>
-          <w:b w:val="0"/>
-          <w:color w:val="auto"/>
-        </w:rPr>
-        <w:t>ces données aberrantes</w:t>
-      </w:r>
-      <w:r>
-        <w:rPr>
-          <w:b w:val="0"/>
-          <w:color w:val="auto"/>
-        </w:rPr>
-        <w:t xml:space="preserve"> avant d’entamer</w:t>
-      </w:r>
-      <w:r>
-        <w:rPr>
-          <w:b w:val="0"/>
-          <w:color w:val="auto"/>
-        </w:rPr>
-        <w:t xml:space="preserve"> </w:t>
-      </w:r>
-      <w:r>
-        <w:rPr>
-          <w:b w:val="0"/>
-          <w:color w:val="auto"/>
-        </w:rPr>
-        <w:t xml:space="preserve">une </w:t>
-      </w:r>
-      <w:r>
-        <w:rPr>
-          <w:b w:val="0"/>
-          <w:color w:val="auto"/>
-        </w:rPr>
-        <w:t>nouvelle</w:t>
-      </w:r>
-      <w:r>
-        <w:rPr>
-          <w:b w:val="0"/>
-          <w:color w:val="auto"/>
-        </w:rPr>
-        <w:t xml:space="preserve"> itération</w:t>
-      </w:r>
-      <w:r>
-        <w:rPr>
-          <w:b w:val="0"/>
-          <w:color w:val="auto"/>
-        </w:rPr>
-        <w:t xml:space="preserve"> (</w:t>
-      </w:r>
-      <w:hyperlink w:anchor="_II.2_–_Itération" w:history="1">
+          <w:lang w:val="en-US"/>
+        </w:rPr>
+      </w:pPr>
+      <w:r>
+        <w:rPr>
+          <w:b w:val="0"/>
+          <w:color w:val="auto"/>
+          <w:lang w:val="en-US"/>
+        </w:rPr>
+        <w:t>It would be then preferable to remove those outliers before entering a new iteration (</w:t>
+      </w:r>
+      <w:hyperlink w:anchor="_II.2_–_2nd" w:history="1">
         <w:r>
           <w:rPr>
             <w:rStyle w:val="Lienhypertexte"/>
             <w:b w:val="0"/>
+            <w:lang w:val="en-US"/>
           </w:rPr>
-          <w:t>Itération 2</w:t>
+          <w:t>2</w:t>
+        </w:r>
+        <w:r>
+          <w:rPr>
+            <w:rStyle w:val="Lienhypertexte"/>
+            <w:b w:val="0"/>
+            <w:vertAlign w:val="superscript"/>
+            <w:lang w:val="en-US"/>
+          </w:rPr>
+          <w:t>nd</w:t>
+        </w:r>
+        <w:r>
+          <w:rPr>
+            <w:rStyle w:val="Lienhypertexte"/>
+            <w:b w:val="0"/>
+            <w:lang w:val="en-US"/>
+          </w:rPr>
+          <w:t xml:space="preserve"> Iteration</w:t>
         </w:r>
       </w:hyperlink>
-      <w:r>
-        <w:rPr>
-          <w:b w:val="0"/>
-          <w:color w:val="auto"/>
-        </w:rPr>
-        <w:t>)</w:t>
-      </w:r>
-      <w:r>
-        <w:rPr>
-          <w:b w:val="0"/>
-          <w:color w:val="auto"/>
-        </w:rPr>
-        <w:t>.</w:t>
+      <w:bookmarkStart w:id="1" w:name="_GoBack"/>
+      <w:bookmarkEnd w:id="1"/>
+      <w:r>
+        <w:rPr>
+          <w:b w:val="0"/>
+          <w:color w:val="auto"/>
+          <w:lang w:val="en-US"/>
+        </w:rPr>
+        <w:t>).</w:t>
       </w:r>
     </w:p>
     <w:p>
@@ -4962,7 +4842,9 @@
         <w:ind w:left="360"/>
       </w:pPr>
       <w:bookmarkStart w:id="2" w:name="_II.2_–_Itération"/>
+      <w:bookmarkStart w:id="3" w:name="_II.2_–_2nd"/>
       <w:bookmarkEnd w:id="2"/>
+      <w:bookmarkEnd w:id="3"/>
       <w:r>
         <w:t>II.</w:t>
       </w:r>
@@ -4970,7 +4852,27 @@
         <w:t>2</w:t>
       </w:r>
       <w:r>
-        <w:t xml:space="preserve"> – Itération 2 :</w:t>
+        <w:t xml:space="preserve"> – </w:t>
+      </w:r>
+      <w:r>
+        <w:t>2</w:t>
+      </w:r>
+      <w:r>
+        <w:rPr>
+          <w:vertAlign w:val="superscript"/>
+        </w:rPr>
+        <w:t>nd</w:t>
+      </w:r>
+      <w:r>
+        <w:t xml:space="preserve"> </w:t>
+      </w:r>
+      <w:proofErr w:type="spellStart"/>
+      <w:r>
+        <w:t>Iteration</w:t>
+      </w:r>
+      <w:proofErr w:type="spellEnd"/>
+      <w:r>
+        <w:t> :</w:t>
       </w:r>
     </w:p>
     <w:p>
@@ -5102,6 +5004,7 @@
           <w:szCs w:val="20"/>
           <w:lang w:eastAsia="fr-FR"/>
         </w:rPr>
+        <w:lastRenderedPageBreak/>
         <w:t xml:space="preserve">  </w:t>
       </w:r>
       <w:proofErr w:type="spellStart"/>
@@ -7708,6 +7611,7 @@
           <w:noProof/>
           <w:lang w:eastAsia="fr-FR"/>
         </w:rPr>
+        <w:lastRenderedPageBreak/>
         <w:drawing>
           <wp:inline distT="0" distB="0" distL="0" distR="0" wp14:anchorId="17BFCA5D" wp14:editId="1964E32E">
             <wp:extent cx="5760720" cy="3445653"/>
@@ -7832,7 +7736,6 @@
           <w:noProof/>
           <w:lang w:eastAsia="fr-FR"/>
         </w:rPr>
-        <w:lastRenderedPageBreak/>
         <w:drawing>
           <wp:inline distT="0" distB="0" distL="0" distR="0" wp14:anchorId="337D4092" wp14:editId="3050A106">
             <wp:extent cx="5760720" cy="3566306"/>
@@ -7971,6 +7874,7 @@
           <w:noProof/>
           <w:lang w:eastAsia="fr-FR"/>
         </w:rPr>
+        <w:lastRenderedPageBreak/>
         <w:drawing>
           <wp:inline distT="0" distB="0" distL="0" distR="0" wp14:anchorId="770BFD5B" wp14:editId="39A2691F">
             <wp:extent cx="5760720" cy="3552219"/>
@@ -8075,7 +7979,6 @@
           <w:b w:val="0"/>
           <w:color w:val="auto"/>
         </w:rPr>
-        <w:lastRenderedPageBreak/>
         <w:t>Toujours le même comportement</w:t>
       </w:r>
       <w:r>
@@ -8178,6 +8081,7 @@
           <w:b w:val="0"/>
           <w:color w:val="auto"/>
         </w:rPr>
+        <w:lastRenderedPageBreak/>
         <w:t xml:space="preserve">A partir du </w:t>
       </w:r>
       <w:proofErr w:type="spellStart"/>
@@ -8349,7 +8253,6 @@
           <w:noProof/>
           <w:lang w:eastAsia="fr-FR"/>
         </w:rPr>
-        <w:lastRenderedPageBreak/>
         <w:drawing>
           <wp:inline distT="0" distB="0" distL="0" distR="0" wp14:anchorId="3EE20FFE" wp14:editId="550A7490">
             <wp:extent cx="5760720" cy="3192098"/>
@@ -8451,6 +8354,7 @@
           <w:b w:val="0"/>
           <w:color w:val="auto"/>
         </w:rPr>
+        <w:lastRenderedPageBreak/>
         <w:t>En se basant sur les deux précédents Plots de « </w:t>
       </w:r>
       <w:proofErr w:type="spellStart"/>
@@ -8641,13 +8545,12 @@
           <w:lang w:val="en-US"/>
         </w:rPr>
       </w:pPr>
-      <w:bookmarkStart w:id="3" w:name="_II.3_–_Itération"/>
-      <w:bookmarkEnd w:id="3"/>
+      <w:bookmarkStart w:id="4" w:name="_II.3_–_Itération"/>
+      <w:bookmarkEnd w:id="4"/>
       <w:r>
         <w:rPr>
           <w:lang w:val="en-US"/>
         </w:rPr>
-        <w:lastRenderedPageBreak/>
         <w:t xml:space="preserve">II.3 – </w:t>
       </w:r>
       <w:proofErr w:type="spellStart"/>
@@ -10829,6 +10732,7 @@
           <w:b w:val="0"/>
           <w:color w:val="auto"/>
         </w:rPr>
+        <w:lastRenderedPageBreak/>
         <w:t xml:space="preserve">Les coefficients du modèle sont restés à peu près les mêmes qu’en </w:t>
       </w:r>
       <w:hyperlink w:anchor="_II.2_–_Itération" w:history="1">
@@ -10945,7 +10849,6 @@
           <w:b/>
           <w:u w:val="single"/>
         </w:rPr>
-        <w:lastRenderedPageBreak/>
         <w:t xml:space="preserve">Analyse résiduelle : </w:t>
       </w:r>
     </w:p>
@@ -16155,7 +16058,7 @@
           <w:rPr>
             <w:noProof/>
           </w:rPr>
-          <w:t>2</w:t>
+          <w:t>5</w:t>
         </w:r>
         <w:r>
           <w:fldChar w:fldCharType="end"/>
@@ -18429,7 +18332,7 @@
 </file>
 
 <file path=customXml/itemProps1.xml><?xml version="1.0" encoding="utf-8"?>
-<ds:datastoreItem xmlns:ds="http://schemas.openxmlformats.org/officeDocument/2006/customXml" ds:itemID="{9161B87D-5E1E-4E19-A620-4FA4AAA5B3EF}">
+<ds:datastoreItem xmlns:ds="http://schemas.openxmlformats.org/officeDocument/2006/customXml" ds:itemID="{00447A6D-DCC9-48F0-BDFF-33206AD5A6BA}">
   <ds:schemaRefs>
     <ds:schemaRef ds:uri="http://schemas.openxmlformats.org/officeDocument/2006/bibliography"/>
   </ds:schemaRefs>

</xml_diff>

<commit_message>
HDA - Regression - Translation (Part II :Regression::2nd Iteration's first part)
</commit_message>
<xml_diff>
--- a/Interpretation/ENG/Hospital Data analysis - Regression - Interpretation.DOCX
+++ b/Interpretation/ENG/Hospital Data analysis - Regression - Interpretation.DOCX
@@ -4814,8 +4814,6 @@
           <w:t xml:space="preserve"> Iteration</w:t>
         </w:r>
       </w:hyperlink>
-      <w:bookmarkStart w:id="1" w:name="_GoBack"/>
-      <w:bookmarkEnd w:id="1"/>
       <w:r>
         <w:rPr>
           <w:b w:val="0"/>
@@ -4830,6 +4828,19 @@
         <w:tabs>
           <w:tab w:val="left" w:pos="4032"/>
         </w:tabs>
+        <w:rPr>
+          <w:lang w:val="en-US"/>
+        </w:rPr>
+      </w:pPr>
+    </w:p>
+    <w:p>
+      <w:pPr>
+        <w:tabs>
+          <w:tab w:val="left" w:pos="4032"/>
+        </w:tabs>
+        <w:rPr>
+          <w:lang w:val="en-US"/>
+        </w:rPr>
       </w:pPr>
     </w:p>
     <w:p>
@@ -4841,11 +4852,12 @@
         </w:numPr>
         <w:ind w:left="360"/>
       </w:pPr>
-      <w:bookmarkStart w:id="2" w:name="_II.2_–_Itération"/>
-      <w:bookmarkStart w:id="3" w:name="_II.2_–_2nd"/>
+      <w:bookmarkStart w:id="1" w:name="_II.2_–_Itération"/>
+      <w:bookmarkStart w:id="2" w:name="_II.2_–_2nd"/>
+      <w:bookmarkEnd w:id="1"/>
       <w:bookmarkEnd w:id="2"/>
-      <w:bookmarkEnd w:id="3"/>
-      <w:r>
+      <w:r>
+        <w:lastRenderedPageBreak/>
         <w:t>II.</w:t>
       </w:r>
       <w:r>
@@ -4875,6 +4887,7 @@
         <w:t> :</w:t>
       </w:r>
     </w:p>
+    <w:p/>
     <w:p>
       <w:pPr>
         <w:pBdr>
@@ -5004,7 +5017,6 @@
           <w:szCs w:val="20"/>
           <w:lang w:eastAsia="fr-FR"/>
         </w:rPr>
-        <w:lastRenderedPageBreak/>
         <w:t xml:space="preserve">  </w:t>
       </w:r>
       <w:proofErr w:type="spellStart"/>
@@ -5142,64 +5154,103 @@
         <w:rPr>
           <w:b w:val="0"/>
           <w:color w:val="auto"/>
-        </w:rPr>
-      </w:pPr>
-      <w:r>
-        <w:rPr>
-          <w:b w:val="0"/>
-          <w:color w:val="auto"/>
-        </w:rPr>
-        <w:t>En s</w:t>
-      </w:r>
-      <w:r>
-        <w:rPr>
-          <w:b w:val="0"/>
-          <w:color w:val="auto"/>
-        </w:rPr>
-        <w:t xml:space="preserve">uivant la directive déduite </w:t>
-      </w:r>
-      <w:r>
-        <w:rPr>
-          <w:b w:val="0"/>
-          <w:color w:val="auto"/>
-        </w:rPr>
-        <w:t>en fin de l’</w:t>
-      </w:r>
-      <w:hyperlink w:anchor="_II.1_–_Itération" w:history="1">
-        <w:r>
-          <w:rPr>
-            <w:rStyle w:val="Lienhypertexte"/>
-            <w:b w:val="0"/>
-          </w:rPr>
-          <w:t>Itération 1</w:t>
-        </w:r>
-      </w:hyperlink>
-      <w:r>
-        <w:rPr>
-          <w:b w:val="0"/>
-          <w:color w:val="auto"/>
-        </w:rPr>
-        <w:t xml:space="preserve">, les données aberrantes </w:t>
-      </w:r>
-      <w:r>
-        <w:rPr>
-          <w:b w:val="0"/>
-          <w:color w:val="auto"/>
-        </w:rPr>
-        <w:t>détectées</w:t>
-      </w:r>
-      <w:r>
-        <w:rPr>
-          <w:b w:val="0"/>
-          <w:color w:val="auto"/>
-        </w:rPr>
-        <w:t xml:space="preserve"> ont été supprimées.</w:t>
+          <w:lang w:val="en-US"/>
+        </w:rPr>
+      </w:pPr>
+      <w:r>
+        <w:rPr>
+          <w:b w:val="0"/>
+          <w:color w:val="auto"/>
+          <w:lang w:val="en-US"/>
+        </w:rPr>
+        <w:t>By following the directive deduced at t</w:t>
+      </w:r>
+      <w:r>
+        <w:rPr>
+          <w:b w:val="0"/>
+          <w:color w:val="auto"/>
+          <w:lang w:val="en-US"/>
+        </w:rPr>
+        <w:t>he end of the 1</w:t>
+      </w:r>
+      <w:r>
+        <w:rPr>
+          <w:b w:val="0"/>
+          <w:color w:val="auto"/>
+          <w:vertAlign w:val="superscript"/>
+          <w:lang w:val="en-US"/>
+        </w:rPr>
+        <w:t>st</w:t>
+      </w:r>
+      <w:r>
+        <w:rPr>
+          <w:b w:val="0"/>
+          <w:color w:val="auto"/>
+          <w:lang w:val="en-US"/>
+        </w:rPr>
+        <w:t xml:space="preserve"> Iteration</w:t>
+      </w:r>
+      <w:r>
+        <w:rPr>
+          <w:b w:val="0"/>
+          <w:color w:val="auto"/>
+          <w:lang w:val="en-US"/>
+        </w:rPr>
+        <w:t>’s part</w:t>
+      </w:r>
+      <w:r>
+        <w:rPr>
+          <w:b w:val="0"/>
+          <w:color w:val="auto"/>
+          <w:lang w:val="en-US"/>
+        </w:rPr>
+        <w:t>, the detected outliers have be</w:t>
+      </w:r>
+      <w:r>
+        <w:rPr>
+          <w:b w:val="0"/>
+          <w:color w:val="auto"/>
+          <w:lang w:val="en-US"/>
+        </w:rPr>
+        <w:t>e</w:t>
+      </w:r>
+      <w:r>
+        <w:rPr>
+          <w:b w:val="0"/>
+          <w:color w:val="auto"/>
+          <w:lang w:val="en-US"/>
+        </w:rPr>
+        <w:t>n rem</w:t>
+      </w:r>
+      <w:r>
+        <w:rPr>
+          <w:b w:val="0"/>
+          <w:color w:val="auto"/>
+          <w:lang w:val="en-US"/>
+        </w:rPr>
+        <w:t>o</w:t>
+      </w:r>
+      <w:r>
+        <w:rPr>
+          <w:b w:val="0"/>
+          <w:color w:val="auto"/>
+          <w:lang w:val="en-US"/>
+        </w:rPr>
+        <w:t>ved</w:t>
+      </w:r>
+      <w:r>
+        <w:rPr>
+          <w:b w:val="0"/>
+          <w:color w:val="auto"/>
+          <w:lang w:val="en-US"/>
+        </w:rPr>
+        <w:t>;</w:t>
       </w:r>
     </w:p>
     <w:p>
       <w:pPr>
         <w:pBdr>
-          <w:top w:val="single" w:sz="6" w:space="7" w:color="CCCCCC"/>
+          <w:top w:val="single" w:sz="6" w:space="8" w:color="CCCCCC"/>
           <w:left w:val="single" w:sz="6" w:space="7" w:color="CCCCCC"/>
           <w:bottom w:val="single" w:sz="6" w:space="7" w:color="CCCCCC"/>
           <w:right w:val="single" w:sz="6" w:space="7" w:color="CCCCCC"/>
@@ -5261,7 +5312,7 @@
     <w:p>
       <w:pPr>
         <w:pBdr>
-          <w:top w:val="single" w:sz="6" w:space="7" w:color="CCCCCC"/>
+          <w:top w:val="single" w:sz="6" w:space="8" w:color="CCCCCC"/>
           <w:left w:val="single" w:sz="6" w:space="7" w:color="CCCCCC"/>
           <w:bottom w:val="single" w:sz="6" w:space="7" w:color="CCCCCC"/>
           <w:right w:val="single" w:sz="6" w:space="7" w:color="CCCCCC"/>
@@ -5353,7 +5404,7 @@
     <w:p>
       <w:pPr>
         <w:pBdr>
-          <w:top w:val="single" w:sz="6" w:space="7" w:color="CCCCCC"/>
+          <w:top w:val="single" w:sz="6" w:space="8" w:color="CCCCCC"/>
           <w:left w:val="single" w:sz="6" w:space="7" w:color="CCCCCC"/>
           <w:bottom w:val="single" w:sz="6" w:space="7" w:color="CCCCCC"/>
           <w:right w:val="single" w:sz="6" w:space="7" w:color="CCCCCC"/>
@@ -5545,7 +5596,7 @@
     <w:p>
       <w:pPr>
         <w:pBdr>
-          <w:top w:val="single" w:sz="6" w:space="7" w:color="CCCCCC"/>
+          <w:top w:val="single" w:sz="6" w:space="8" w:color="CCCCCC"/>
           <w:left w:val="single" w:sz="6" w:space="7" w:color="CCCCCC"/>
           <w:bottom w:val="single" w:sz="6" w:space="7" w:color="CCCCCC"/>
           <w:right w:val="single" w:sz="6" w:space="7" w:color="CCCCCC"/>
@@ -5593,7 +5644,7 @@
     <w:p>
       <w:pPr>
         <w:pBdr>
-          <w:top w:val="single" w:sz="6" w:space="7" w:color="CCCCCC"/>
+          <w:top w:val="single" w:sz="6" w:space="8" w:color="CCCCCC"/>
           <w:left w:val="single" w:sz="6" w:space="7" w:color="CCCCCC"/>
           <w:bottom w:val="single" w:sz="6" w:space="7" w:color="CCCCCC"/>
           <w:right w:val="single" w:sz="6" w:space="7" w:color="CCCCCC"/>
@@ -5663,7 +5714,7 @@
     <w:p>
       <w:pPr>
         <w:pBdr>
-          <w:top w:val="single" w:sz="6" w:space="7" w:color="CCCCCC"/>
+          <w:top w:val="single" w:sz="6" w:space="8" w:color="CCCCCC"/>
           <w:left w:val="single" w:sz="6" w:space="7" w:color="CCCCCC"/>
           <w:bottom w:val="single" w:sz="6" w:space="7" w:color="CCCCCC"/>
           <w:right w:val="single" w:sz="6" w:space="7" w:color="CCCCCC"/>
@@ -5733,7 +5784,7 @@
     <w:p>
       <w:pPr>
         <w:pBdr>
-          <w:top w:val="single" w:sz="6" w:space="7" w:color="CCCCCC"/>
+          <w:top w:val="single" w:sz="6" w:space="8" w:color="CCCCCC"/>
           <w:left w:val="single" w:sz="6" w:space="7" w:color="CCCCCC"/>
           <w:bottom w:val="single" w:sz="6" w:space="7" w:color="CCCCCC"/>
           <w:right w:val="single" w:sz="6" w:space="7" w:color="CCCCCC"/>
@@ -5793,7 +5844,7 @@
     <w:p>
       <w:pPr>
         <w:pBdr>
-          <w:top w:val="single" w:sz="6" w:space="7" w:color="CCCCCC"/>
+          <w:top w:val="single" w:sz="6" w:space="8" w:color="CCCCCC"/>
           <w:left w:val="single" w:sz="6" w:space="7" w:color="CCCCCC"/>
           <w:bottom w:val="single" w:sz="6" w:space="7" w:color="CCCCCC"/>
           <w:right w:val="single" w:sz="6" w:space="7" w:color="CCCCCC"/>
@@ -5865,7 +5916,7 @@
     <w:p>
       <w:pPr>
         <w:pBdr>
-          <w:top w:val="single" w:sz="6" w:space="7" w:color="CCCCCC"/>
+          <w:top w:val="single" w:sz="6" w:space="8" w:color="CCCCCC"/>
           <w:left w:val="single" w:sz="6" w:space="7" w:color="CCCCCC"/>
           <w:bottom w:val="single" w:sz="6" w:space="7" w:color="CCCCCC"/>
           <w:right w:val="single" w:sz="6" w:space="7" w:color="CCCCCC"/>
@@ -5903,7 +5954,7 @@
     <w:p>
       <w:pPr>
         <w:pBdr>
-          <w:top w:val="single" w:sz="6" w:space="7" w:color="CCCCCC"/>
+          <w:top w:val="single" w:sz="6" w:space="8" w:color="CCCCCC"/>
           <w:left w:val="single" w:sz="6" w:space="7" w:color="CCCCCC"/>
           <w:bottom w:val="single" w:sz="6" w:space="7" w:color="CCCCCC"/>
           <w:right w:val="single" w:sz="6" w:space="7" w:color="CCCCCC"/>
@@ -5951,7 +6002,7 @@
     <w:p>
       <w:pPr>
         <w:pBdr>
-          <w:top w:val="single" w:sz="6" w:space="7" w:color="CCCCCC"/>
+          <w:top w:val="single" w:sz="6" w:space="8" w:color="CCCCCC"/>
           <w:left w:val="single" w:sz="6" w:space="7" w:color="CCCCCC"/>
           <w:bottom w:val="single" w:sz="6" w:space="7" w:color="CCCCCC"/>
           <w:right w:val="single" w:sz="6" w:space="7" w:color="CCCCCC"/>
@@ -6011,7 +6062,7 @@
     <w:p>
       <w:pPr>
         <w:pBdr>
-          <w:top w:val="single" w:sz="6" w:space="7" w:color="CCCCCC"/>
+          <w:top w:val="single" w:sz="6" w:space="8" w:color="CCCCCC"/>
           <w:left w:val="single" w:sz="6" w:space="7" w:color="CCCCCC"/>
           <w:bottom w:val="single" w:sz="6" w:space="7" w:color="CCCCCC"/>
           <w:right w:val="single" w:sz="6" w:space="7" w:color="CCCCCC"/>
@@ -6049,7 +6100,7 @@
     <w:p>
       <w:pPr>
         <w:pBdr>
-          <w:top w:val="single" w:sz="6" w:space="7" w:color="CCCCCC"/>
+          <w:top w:val="single" w:sz="6" w:space="8" w:color="CCCCCC"/>
           <w:left w:val="single" w:sz="6" w:space="7" w:color="CCCCCC"/>
           <w:bottom w:val="single" w:sz="6" w:space="7" w:color="CCCCCC"/>
           <w:right w:val="single" w:sz="6" w:space="7" w:color="CCCCCC"/>
@@ -6097,7 +6148,7 @@
     <w:p>
       <w:pPr>
         <w:pBdr>
-          <w:top w:val="single" w:sz="6" w:space="7" w:color="CCCCCC"/>
+          <w:top w:val="single" w:sz="6" w:space="8" w:color="CCCCCC"/>
           <w:left w:val="single" w:sz="6" w:space="7" w:color="CCCCCC"/>
           <w:bottom w:val="single" w:sz="6" w:space="7" w:color="CCCCCC"/>
           <w:right w:val="single" w:sz="6" w:space="7" w:color="CCCCCC"/>
@@ -6167,7 +6218,7 @@
     <w:p>
       <w:pPr>
         <w:pBdr>
-          <w:top w:val="single" w:sz="6" w:space="7" w:color="CCCCCC"/>
+          <w:top w:val="single" w:sz="6" w:space="8" w:color="CCCCCC"/>
           <w:left w:val="single" w:sz="6" w:space="7" w:color="CCCCCC"/>
           <w:bottom w:val="single" w:sz="6" w:space="7" w:color="CCCCCC"/>
           <w:right w:val="single" w:sz="6" w:space="7" w:color="CCCCCC"/>
@@ -6215,7 +6266,7 @@
     <w:p>
       <w:pPr>
         <w:pBdr>
-          <w:top w:val="single" w:sz="6" w:space="7" w:color="CCCCCC"/>
+          <w:top w:val="single" w:sz="6" w:space="8" w:color="CCCCCC"/>
           <w:left w:val="single" w:sz="6" w:space="7" w:color="CCCCCC"/>
           <w:bottom w:val="single" w:sz="6" w:space="7" w:color="CCCCCC"/>
           <w:right w:val="single" w:sz="6" w:space="7" w:color="CCCCCC"/>
@@ -6253,7 +6304,7 @@
     <w:p>
       <w:pPr>
         <w:pBdr>
-          <w:top w:val="single" w:sz="6" w:space="7" w:color="CCCCCC"/>
+          <w:top w:val="single" w:sz="6" w:space="8" w:color="CCCCCC"/>
           <w:left w:val="single" w:sz="6" w:space="7" w:color="CCCCCC"/>
           <w:bottom w:val="single" w:sz="6" w:space="7" w:color="CCCCCC"/>
           <w:right w:val="single" w:sz="6" w:space="7" w:color="CCCCCC"/>
@@ -6301,7 +6352,7 @@
     <w:p>
       <w:pPr>
         <w:pBdr>
-          <w:top w:val="single" w:sz="6" w:space="7" w:color="CCCCCC"/>
+          <w:top w:val="single" w:sz="6" w:space="8" w:color="CCCCCC"/>
           <w:left w:val="single" w:sz="6" w:space="7" w:color="CCCCCC"/>
           <w:bottom w:val="single" w:sz="6" w:space="7" w:color="CCCCCC"/>
           <w:right w:val="single" w:sz="6" w:space="7" w:color="CCCCCC"/>
@@ -6437,7 +6488,7 @@
     <w:p>
       <w:pPr>
         <w:pBdr>
-          <w:top w:val="single" w:sz="6" w:space="7" w:color="CCCCCC"/>
+          <w:top w:val="single" w:sz="6" w:space="8" w:color="CCCCCC"/>
           <w:left w:val="single" w:sz="6" w:space="7" w:color="CCCCCC"/>
           <w:bottom w:val="single" w:sz="6" w:space="7" w:color="CCCCCC"/>
           <w:right w:val="single" w:sz="6" w:space="7" w:color="CCCCCC"/>
@@ -6507,7 +6558,7 @@
     <w:p>
       <w:pPr>
         <w:pBdr>
-          <w:top w:val="single" w:sz="6" w:space="7" w:color="CCCCCC"/>
+          <w:top w:val="single" w:sz="6" w:space="8" w:color="CCCCCC"/>
           <w:left w:val="single" w:sz="6" w:space="7" w:color="CCCCCC"/>
           <w:bottom w:val="single" w:sz="6" w:space="7" w:color="CCCCCC"/>
           <w:right w:val="single" w:sz="6" w:space="7" w:color="CCCCCC"/>
@@ -6555,7 +6606,7 @@
     <w:p>
       <w:pPr>
         <w:pBdr>
-          <w:top w:val="single" w:sz="6" w:space="7" w:color="CCCCCC"/>
+          <w:top w:val="single" w:sz="6" w:space="8" w:color="CCCCCC"/>
           <w:left w:val="single" w:sz="6" w:space="7" w:color="CCCCCC"/>
           <w:bottom w:val="single" w:sz="6" w:space="7" w:color="CCCCCC"/>
           <w:right w:val="single" w:sz="6" w:space="7" w:color="CCCCCC"/>
@@ -6625,7 +6676,7 @@
     <w:p>
       <w:pPr>
         <w:pBdr>
-          <w:top w:val="single" w:sz="6" w:space="7" w:color="CCCCCC"/>
+          <w:top w:val="single" w:sz="6" w:space="8" w:color="CCCCCC"/>
           <w:left w:val="single" w:sz="6" w:space="7" w:color="CCCCCC"/>
           <w:bottom w:val="single" w:sz="6" w:space="7" w:color="CCCCCC"/>
           <w:right w:val="single" w:sz="6" w:space="7" w:color="CCCCCC"/>
@@ -6707,7 +6758,7 @@
     <w:p>
       <w:pPr>
         <w:pBdr>
-          <w:top w:val="single" w:sz="6" w:space="7" w:color="CCCCCC"/>
+          <w:top w:val="single" w:sz="6" w:space="8" w:color="CCCCCC"/>
           <w:left w:val="single" w:sz="6" w:space="7" w:color="CCCCCC"/>
           <w:bottom w:val="single" w:sz="6" w:space="7" w:color="CCCCCC"/>
           <w:right w:val="single" w:sz="6" w:space="7" w:color="CCCCCC"/>
@@ -6755,7 +6806,7 @@
     <w:p>
       <w:pPr>
         <w:pBdr>
-          <w:top w:val="single" w:sz="6" w:space="7" w:color="CCCCCC"/>
+          <w:top w:val="single" w:sz="6" w:space="8" w:color="CCCCCC"/>
           <w:left w:val="single" w:sz="6" w:space="7" w:color="CCCCCC"/>
           <w:bottom w:val="single" w:sz="6" w:space="7" w:color="CCCCCC"/>
           <w:right w:val="single" w:sz="6" w:space="7" w:color="CCCCCC"/>
@@ -6803,7 +6854,7 @@
     <w:p>
       <w:pPr>
         <w:pBdr>
-          <w:top w:val="single" w:sz="6" w:space="7" w:color="CCCCCC"/>
+          <w:top w:val="single" w:sz="6" w:space="8" w:color="CCCCCC"/>
           <w:left w:val="single" w:sz="6" w:space="7" w:color="CCCCCC"/>
           <w:bottom w:val="single" w:sz="6" w:space="7" w:color="CCCCCC"/>
           <w:right w:val="single" w:sz="6" w:space="7" w:color="CCCCCC"/>
@@ -6895,7 +6946,7 @@
     <w:p>
       <w:pPr>
         <w:pBdr>
-          <w:top w:val="single" w:sz="6" w:space="7" w:color="CCCCCC"/>
+          <w:top w:val="single" w:sz="6" w:space="8" w:color="CCCCCC"/>
           <w:left w:val="single" w:sz="6" w:space="7" w:color="CCCCCC"/>
           <w:bottom w:val="single" w:sz="6" w:space="7" w:color="CCCCCC"/>
           <w:right w:val="single" w:sz="6" w:space="7" w:color="CCCCCC"/>
@@ -6933,7 +6984,7 @@
     <w:p>
       <w:pPr>
         <w:pBdr>
-          <w:top w:val="single" w:sz="6" w:space="7" w:color="CCCCCC"/>
+          <w:top w:val="single" w:sz="6" w:space="8" w:color="CCCCCC"/>
           <w:left w:val="single" w:sz="6" w:space="7" w:color="CCCCCC"/>
           <w:bottom w:val="single" w:sz="6" w:space="7" w:color="CCCCCC"/>
           <w:right w:val="single" w:sz="6" w:space="7" w:color="CCCCCC"/>
@@ -6981,7 +7032,7 @@
     <w:p>
       <w:pPr>
         <w:pBdr>
-          <w:top w:val="single" w:sz="6" w:space="7" w:color="CCCCCC"/>
+          <w:top w:val="single" w:sz="6" w:space="8" w:color="CCCCCC"/>
           <w:left w:val="single" w:sz="6" w:space="7" w:color="CCCCCC"/>
           <w:bottom w:val="single" w:sz="6" w:space="7" w:color="CCCCCC"/>
           <w:right w:val="single" w:sz="6" w:space="7" w:color="CCCCCC"/>
@@ -7029,7 +7080,7 @@
     <w:p>
       <w:pPr>
         <w:pBdr>
-          <w:top w:val="single" w:sz="6" w:space="7" w:color="CCCCCC"/>
+          <w:top w:val="single" w:sz="6" w:space="8" w:color="CCCCCC"/>
           <w:left w:val="single" w:sz="6" w:space="7" w:color="CCCCCC"/>
           <w:bottom w:val="single" w:sz="6" w:space="7" w:color="CCCCCC"/>
           <w:right w:val="single" w:sz="6" w:space="7" w:color="CCCCCC"/>
@@ -7115,26 +7166,54 @@
         <w:rPr>
           <w:b w:val="0"/>
           <w:color w:val="auto"/>
-        </w:rPr>
-      </w:pPr>
-      <w:r>
-        <w:rPr>
-          <w:b w:val="0"/>
-          <w:color w:val="auto"/>
-        </w:rPr>
-        <w:t xml:space="preserve">La valeur minimale de </w:t>
-      </w:r>
-      <w:r>
-        <w:rPr>
-          <w:b w:val="0"/>
-          <w:color w:val="auto"/>
-        </w:rPr>
-        <w:t>résiduels</w:t>
-      </w:r>
-      <w:r>
-        <w:rPr>
-          <w:b w:val="0"/>
-          <w:color w:val="auto"/>
+          <w:lang w:val="en-US"/>
+        </w:rPr>
+      </w:pPr>
+      <w:r>
+        <w:rPr>
+          <w:b w:val="0"/>
+          <w:color w:val="auto"/>
+          <w:lang w:val="en-US"/>
+        </w:rPr>
+        <w:t>The minimum value of residu</w:t>
+      </w:r>
+      <w:r>
+        <w:rPr>
+          <w:b w:val="0"/>
+          <w:color w:val="auto"/>
+          <w:lang w:val="en-US"/>
+        </w:rPr>
+        <w:t>al</w:t>
+      </w:r>
+      <w:r>
+        <w:rPr>
+          <w:b w:val="0"/>
+          <w:color w:val="auto"/>
+          <w:lang w:val="en-US"/>
+        </w:rPr>
+        <w:t xml:space="preserve"> h</w:t>
+      </w:r>
+      <w:r>
+        <w:rPr>
+          <w:b w:val="0"/>
+          <w:color w:val="auto"/>
+          <w:lang w:val="en-US"/>
+        </w:rPr>
+        <w:t xml:space="preserve">ave been updated to </w:t>
+      </w:r>
+      <w:r>
+        <w:rPr>
+          <w:b w:val="0"/>
+          <w:color w:val="auto"/>
+          <w:lang w:val="en-US"/>
+        </w:rPr>
+        <w:t>-894.87</w:t>
+      </w:r>
+      <w:r>
+        <w:rPr>
+          <w:b w:val="0"/>
+          <w:color w:val="auto"/>
+          <w:lang w:val="en-US"/>
         </w:rPr>
         <w:t xml:space="preserve"> </w:t>
       </w:r>
@@ -7142,13 +7221,71 @@
         <w:rPr>
           <w:b w:val="0"/>
           <w:color w:val="auto"/>
-        </w:rPr>
-        <w:t>a été mise à jour à</w:t>
-      </w:r>
-      <w:r>
-        <w:rPr>
-          <w:b w:val="0"/>
-          <w:color w:val="auto"/>
+          <w:lang w:val="en-US"/>
+        </w:rPr>
+        <w:t>€</w:t>
+      </w:r>
+      <w:r>
+        <w:rPr>
+          <w:b w:val="0"/>
+          <w:color w:val="auto"/>
+          <w:lang w:val="en-US"/>
+        </w:rPr>
+        <w:t xml:space="preserve"> (</w:t>
+      </w:r>
+      <w:r>
+        <w:rPr>
+          <w:b w:val="0"/>
+          <w:color w:val="auto"/>
+          <w:lang w:val="en-US"/>
+        </w:rPr>
+        <w:t xml:space="preserve">we have </w:t>
+      </w:r>
+      <w:r>
+        <w:rPr>
+          <w:b w:val="0"/>
+          <w:color w:val="auto"/>
+          <w:lang w:val="en-US"/>
+        </w:rPr>
+        <w:t>a slight increase)</w:t>
+      </w:r>
+      <w:r>
+        <w:rPr>
+          <w:b w:val="0"/>
+          <w:color w:val="auto"/>
+          <w:lang w:val="en-US"/>
+        </w:rPr>
+        <w:t xml:space="preserve"> whereas the new maximum value </w:t>
+      </w:r>
+      <w:r>
+        <w:rPr>
+          <w:b w:val="0"/>
+          <w:color w:val="auto"/>
+          <w:lang w:val="en-US"/>
+        </w:rPr>
+        <w:t>of residual</w:t>
+      </w:r>
+      <w:r>
+        <w:rPr>
+          <w:b w:val="0"/>
+          <w:color w:val="auto"/>
+          <w:lang w:val="en-US"/>
+        </w:rPr>
+        <w:t xml:space="preserve"> is </w:t>
+      </w:r>
+      <w:r>
+        <w:rPr>
+          <w:b w:val="0"/>
+          <w:color w:val="auto"/>
+          <w:lang w:val="en-US"/>
+        </w:rPr>
+        <w:t>2 024.10</w:t>
+      </w:r>
+      <w:r>
+        <w:rPr>
+          <w:b w:val="0"/>
+          <w:color w:val="auto"/>
+          <w:lang w:val="en-US"/>
         </w:rPr>
         <w:t xml:space="preserve"> </w:t>
       </w:r>
@@ -7156,162 +7293,81 @@
         <w:rPr>
           <w:b w:val="0"/>
           <w:color w:val="auto"/>
-        </w:rPr>
-        <w:t xml:space="preserve">-894.87 </w:t>
-      </w:r>
-      <w:r>
-        <w:rPr>
-          <w:b w:val="0"/>
-          <w:color w:val="auto"/>
-        </w:rPr>
-        <w:t>£</w:t>
-      </w:r>
-      <w:r>
-        <w:rPr>
-          <w:b w:val="0"/>
-          <w:color w:val="auto"/>
-        </w:rPr>
-        <w:t xml:space="preserve"> (une légère augmentation)</w:t>
-      </w:r>
-      <w:r>
-        <w:rPr>
-          <w:b w:val="0"/>
-          <w:color w:val="auto"/>
-        </w:rPr>
-        <w:t xml:space="preserve"> tandis que  la </w:t>
-      </w:r>
-      <w:r>
-        <w:rPr>
-          <w:b w:val="0"/>
-          <w:color w:val="auto"/>
-        </w:rPr>
-        <w:t xml:space="preserve">nouvelle </w:t>
-      </w:r>
-      <w:r>
-        <w:rPr>
-          <w:b w:val="0"/>
-          <w:color w:val="auto"/>
-        </w:rPr>
-        <w:t xml:space="preserve">valeur maximale de </w:t>
-      </w:r>
-      <w:r>
-        <w:rPr>
-          <w:b w:val="0"/>
-          <w:color w:val="auto"/>
-        </w:rPr>
-        <w:t>résiduels</w:t>
-      </w:r>
-      <w:r>
-        <w:rPr>
-          <w:b w:val="0"/>
-          <w:color w:val="auto"/>
-        </w:rPr>
-        <w:t xml:space="preserve"> est </w:t>
-      </w:r>
-      <w:r>
-        <w:rPr>
-          <w:b w:val="0"/>
-          <w:color w:val="auto"/>
-        </w:rPr>
-        <w:t>2</w:t>
-      </w:r>
-      <w:r>
-        <w:rPr>
-          <w:b w:val="0"/>
-          <w:color w:val="auto"/>
-        </w:rPr>
-        <w:t xml:space="preserve"> </w:t>
-      </w:r>
-      <w:r>
-        <w:rPr>
-          <w:b w:val="0"/>
-          <w:color w:val="auto"/>
-        </w:rPr>
-        <w:t>024.10</w:t>
-      </w:r>
-      <w:r>
-        <w:rPr>
-          <w:b w:val="0"/>
-          <w:color w:val="auto"/>
-        </w:rPr>
-        <w:t>£</w:t>
-      </w:r>
-      <w:r>
-        <w:rPr>
-          <w:b w:val="0"/>
-          <w:color w:val="auto"/>
-        </w:rPr>
-        <w:t xml:space="preserve"> (un</w:t>
-      </w:r>
-      <w:r>
-        <w:rPr>
-          <w:b w:val="0"/>
-          <w:color w:val="auto"/>
-        </w:rPr>
-        <w:t>e</w:t>
-      </w:r>
-      <w:r>
-        <w:rPr>
-          <w:b w:val="0"/>
-          <w:color w:val="auto"/>
-        </w:rPr>
-        <w:t xml:space="preserve"> diminution </w:t>
-      </w:r>
-      <w:r>
-        <w:rPr>
-          <w:b w:val="0"/>
-          <w:color w:val="auto"/>
-        </w:rPr>
-        <w:t>a été</w:t>
-      </w:r>
-      <w:r>
-        <w:rPr>
-          <w:b w:val="0"/>
-          <w:color w:val="auto"/>
-        </w:rPr>
-        <w:t xml:space="preserve"> constatée)</w:t>
-      </w:r>
-      <w:r>
-        <w:rPr>
-          <w:b w:val="0"/>
-          <w:color w:val="auto"/>
-        </w:rPr>
-        <w:t xml:space="preserve">. Néanmoins, </w:t>
-      </w:r>
-      <w:r>
-        <w:rPr>
-          <w:b w:val="0"/>
-          <w:color w:val="auto"/>
-        </w:rPr>
-        <w:t xml:space="preserve">il existe </w:t>
-      </w:r>
-      <w:r>
-        <w:rPr>
-          <w:b w:val="0"/>
-          <w:color w:val="auto"/>
-        </w:rPr>
-        <w:t xml:space="preserve">toujours une différence assez conséquentes entre les deux valeurs aux extrémités </w:t>
-      </w:r>
-      <w:r>
-        <w:rPr>
-          <w:b w:val="0"/>
-          <w:color w:val="auto"/>
-        </w:rPr>
-        <w:t>(</w:t>
-      </w:r>
-      <w:r>
-        <w:rPr>
-          <w:b w:val="0"/>
-          <w:color w:val="auto"/>
-        </w:rPr>
-        <w:t>des données aberrantes sont alors encore présentes</w:t>
-      </w:r>
-      <w:r>
-        <w:rPr>
-          <w:b w:val="0"/>
-          <w:color w:val="auto"/>
-        </w:rPr>
-        <w:t xml:space="preserve">). </w:t>
+          <w:lang w:val="en-US"/>
+        </w:rPr>
+        <w:t>€</w:t>
+      </w:r>
+      <w:r>
+        <w:rPr>
+          <w:b w:val="0"/>
+          <w:color w:val="auto"/>
+          <w:lang w:val="en-US"/>
+        </w:rPr>
+        <w:t xml:space="preserve"> (a decrease </w:t>
+      </w:r>
+      <w:r>
+        <w:rPr>
+          <w:b w:val="0"/>
+          <w:color w:val="auto"/>
+          <w:lang w:val="en-US"/>
+        </w:rPr>
+        <w:t>has been observed)</w:t>
+      </w:r>
+      <w:r>
+        <w:rPr>
+          <w:b w:val="0"/>
+          <w:color w:val="auto"/>
+          <w:lang w:val="en-US"/>
+        </w:rPr>
+        <w:t xml:space="preserve">. </w:t>
+      </w:r>
+      <w:r>
+        <w:rPr>
+          <w:b w:val="0"/>
+          <w:color w:val="auto"/>
+          <w:lang w:val="en-US"/>
+        </w:rPr>
+        <w:t>Nevertheles</w:t>
+      </w:r>
+      <w:r>
+        <w:rPr>
+          <w:b w:val="0"/>
+          <w:color w:val="auto"/>
+          <w:lang w:val="en-US"/>
+        </w:rPr>
+        <w:t xml:space="preserve">s, there is still an enough significant difference </w:t>
+      </w:r>
+      <w:r>
+        <w:rPr>
+          <w:b w:val="0"/>
+          <w:color w:val="auto"/>
+          <w:lang w:val="en-US"/>
+        </w:rPr>
+        <w:t>between the two va</w:t>
+      </w:r>
+      <w:r>
+        <w:rPr>
+          <w:b w:val="0"/>
+          <w:color w:val="auto"/>
+          <w:lang w:val="en-US"/>
+        </w:rPr>
+        <w:t>lues</w:t>
+      </w:r>
+      <w:r>
+        <w:rPr>
+          <w:b w:val="0"/>
+          <w:color w:val="auto"/>
+          <w:lang w:val="en-US"/>
+        </w:rPr>
+        <w:t xml:space="preserve"> at the ends</w:t>
+      </w:r>
+      <w:r>
+        <w:rPr>
+          <w:b w:val="0"/>
+          <w:color w:val="auto"/>
+          <w:lang w:val="en-US"/>
+        </w:rPr>
+        <w:t xml:space="preserve"> (therefore, outliers are still existing);</w:t>
       </w:r>
     </w:p>
     <w:p>
@@ -7325,40 +7381,38 @@
         <w:rPr>
           <w:b w:val="0"/>
           <w:color w:val="auto"/>
-        </w:rPr>
-      </w:pPr>
-      <w:r>
-        <w:rPr>
-          <w:b w:val="0"/>
-          <w:color w:val="auto"/>
-        </w:rPr>
-        <w:t xml:space="preserve">La </w:t>
-      </w:r>
-      <w:r>
-        <w:rPr>
-          <w:b w:val="0"/>
-          <w:color w:val="auto"/>
-        </w:rPr>
-        <w:t xml:space="preserve">nouvelle </w:t>
-      </w:r>
-      <w:r>
-        <w:rPr>
-          <w:b w:val="0"/>
-          <w:color w:val="auto"/>
-        </w:rPr>
-        <w:t>valeur de la médiane (-</w:t>
-      </w:r>
-      <w:r>
-        <w:rPr>
-          <w:b w:val="0"/>
-          <w:color w:val="auto"/>
-        </w:rPr>
-        <w:t>19.35</w:t>
-      </w:r>
-      <w:r>
-        <w:rPr>
-          <w:b w:val="0"/>
-          <w:color w:val="auto"/>
+          <w:lang w:val="en-US"/>
+        </w:rPr>
+      </w:pPr>
+      <w:r>
+        <w:rPr>
+          <w:b w:val="0"/>
+          <w:color w:val="auto"/>
+          <w:lang w:val="en-US"/>
+        </w:rPr>
+        <w:t>Although t</w:t>
+      </w:r>
+      <w:r>
+        <w:rPr>
+          <w:b w:val="0"/>
+          <w:color w:val="auto"/>
+          <w:lang w:val="en-US"/>
+        </w:rPr>
+        <w:t xml:space="preserve">he new value of the median </w:t>
+      </w:r>
+      <w:r>
+        <w:rPr>
+          <w:b w:val="0"/>
+          <w:color w:val="auto"/>
+          <w:lang w:val="en-US"/>
+        </w:rPr>
+        <w:t>(-19.35</w:t>
+      </w:r>
+      <w:r>
+        <w:rPr>
+          <w:b w:val="0"/>
+          <w:color w:val="auto"/>
+          <w:lang w:val="en-US"/>
         </w:rPr>
         <w:t xml:space="preserve"> </w:t>
       </w:r>
@@ -7366,50 +7420,41 @@
         <w:rPr>
           <w:b w:val="0"/>
           <w:color w:val="auto"/>
-        </w:rPr>
-        <w:t xml:space="preserve">£) </w:t>
-      </w:r>
-      <w:r>
-        <w:rPr>
-          <w:b w:val="0"/>
-          <w:color w:val="auto"/>
-        </w:rPr>
-        <w:t xml:space="preserve">a certes été revue à la hausse, mais demeure encore </w:t>
-      </w:r>
-      <w:r>
-        <w:rPr>
-          <w:b w:val="0"/>
-          <w:color w:val="auto"/>
-        </w:rPr>
-        <w:t xml:space="preserve">relativement éloignée de 0, nous avons </w:t>
-      </w:r>
-      <w:r>
-        <w:rPr>
-          <w:b w:val="0"/>
-          <w:color w:val="auto"/>
-        </w:rPr>
-        <w:t>toujours</w:t>
-      </w:r>
-      <w:r>
-        <w:rPr>
-          <w:b w:val="0"/>
-          <w:color w:val="auto"/>
-        </w:rPr>
-        <w:t xml:space="preserve"> une Asymétrie vers la droite en ce qui concerne la distribution des </w:t>
-      </w:r>
-      <w:r>
-        <w:rPr>
-          <w:b w:val="0"/>
-          <w:color w:val="auto"/>
-        </w:rPr>
-        <w:t>résiduels</w:t>
-      </w:r>
-      <w:r>
-        <w:rPr>
-          <w:b w:val="0"/>
-          <w:color w:val="auto"/>
-        </w:rPr>
-        <w:t>.</w:t>
+          <w:lang w:val="en-US"/>
+        </w:rPr>
+        <w:t>€</w:t>
+      </w:r>
+      <w:r>
+        <w:rPr>
+          <w:b w:val="0"/>
+          <w:color w:val="auto"/>
+          <w:lang w:val="en-US"/>
+        </w:rPr>
+        <w:t>)</w:t>
+      </w:r>
+      <w:r>
+        <w:rPr>
+          <w:b w:val="0"/>
+          <w:color w:val="auto"/>
+          <w:lang w:val="en-US"/>
+        </w:rPr>
+        <w:t xml:space="preserve"> is superior than the old one</w:t>
+      </w:r>
+      <w:r>
+        <w:rPr>
+          <w:b w:val="0"/>
+          <w:color w:val="auto"/>
+          <w:lang w:val="en-US"/>
+        </w:rPr>
+        <w:t xml:space="preserve">, it still remains </w:t>
+      </w:r>
+      <w:r>
+        <w:rPr>
+          <w:b w:val="0"/>
+          <w:color w:val="auto"/>
+          <w:lang w:val="en-US"/>
+        </w:rPr>
+        <w:t>relatively far from 0, we still have an Asymmetry to the right when it comes to the residuals’ distribution;</w:t>
       </w:r>
     </w:p>
     <w:p>
@@ -7423,49 +7468,32 @@
         <w:rPr>
           <w:b w:val="0"/>
           <w:color w:val="auto"/>
-        </w:rPr>
-      </w:pPr>
-      <w:r>
-        <w:rPr>
-          <w:b w:val="0"/>
-          <w:color w:val="auto"/>
-        </w:rPr>
-        <w:t xml:space="preserve">Les coefficients du modèle </w:t>
-      </w:r>
-      <w:r>
-        <w:rPr>
-          <w:b w:val="0"/>
-          <w:color w:val="auto"/>
-        </w:rPr>
-        <w:t xml:space="preserve">ont été </w:t>
-      </w:r>
-      <w:r>
-        <w:rPr>
-          <w:b w:val="0"/>
-          <w:color w:val="auto"/>
-        </w:rPr>
-        <w:t xml:space="preserve">aussi </w:t>
-      </w:r>
-      <w:r>
-        <w:rPr>
-          <w:b w:val="0"/>
-          <w:color w:val="auto"/>
-        </w:rPr>
-        <w:t>mis à jour,</w:t>
-      </w:r>
-      <w:r>
-        <w:rPr>
-          <w:b w:val="0"/>
-          <w:color w:val="auto"/>
-        </w:rPr>
-        <w:t xml:space="preserve"> avec notamment une nette amélioration pour le cas du coefficient lié au CCI.</w:t>
-      </w:r>
-      <w:r>
-        <w:rPr>
-          <w:b w:val="0"/>
-          <w:color w:val="auto"/>
-        </w:rPr>
-        <w:t xml:space="preserve"> </w:t>
+          <w:lang w:val="en-US"/>
+        </w:rPr>
+      </w:pPr>
+      <w:r>
+        <w:rPr>
+          <w:b w:val="0"/>
+          <w:color w:val="auto"/>
+          <w:lang w:val="en-US"/>
+        </w:rPr>
+        <w:t xml:space="preserve">The model’s coefficients have also been updated, with in particular a clear improvement </w:t>
+      </w:r>
+      <w:r>
+        <w:rPr>
+          <w:b w:val="0"/>
+          <w:color w:val="auto"/>
+          <w:lang w:val="en-US"/>
+        </w:rPr>
+        <w:t>for the case</w:t>
+      </w:r>
+      <w:r>
+        <w:rPr>
+          <w:b w:val="0"/>
+          <w:color w:val="auto"/>
+          <w:lang w:val="en-US"/>
+        </w:rPr>
+        <w:t xml:space="preserve"> of the coefficient associated with the CCI;</w:t>
       </w:r>
     </w:p>
     <w:p>
@@ -7479,93 +7507,58 @@
         <w:rPr>
           <w:b w:val="0"/>
           <w:color w:val="auto"/>
-        </w:rPr>
-      </w:pPr>
-      <w:r>
-        <w:rPr>
-          <w:b w:val="0"/>
-          <w:color w:val="auto"/>
-        </w:rPr>
-        <w:t xml:space="preserve">La </w:t>
-      </w:r>
-      <w:r>
-        <w:rPr>
-          <w:b w:val="0"/>
-          <w:color w:val="auto"/>
-        </w:rPr>
-        <w:t xml:space="preserve">p-value associée au F-Test est </w:t>
-      </w:r>
-      <w:r>
-        <w:rPr>
-          <w:b w:val="0"/>
-          <w:color w:val="auto"/>
-        </w:rPr>
-        <w:t xml:space="preserve">plus ou moins restée la même qu’en </w:t>
-      </w:r>
-      <w:hyperlink w:anchor="_II.1_–_Itération" w:history="1">
-        <w:r>
-          <w:rPr>
-            <w:rStyle w:val="Lienhypertexte"/>
-            <w:b w:val="0"/>
-          </w:rPr>
-          <w:t>Itération</w:t>
-        </w:r>
-        <w:r>
-          <w:rPr>
-            <w:rStyle w:val="Lienhypertexte"/>
-            <w:b w:val="0"/>
-          </w:rPr>
-          <w:t xml:space="preserve"> </w:t>
-        </w:r>
-        <w:r>
-          <w:rPr>
-            <w:rStyle w:val="Lienhypertexte"/>
-            <w:b w:val="0"/>
-          </w:rPr>
-          <w:t>1</w:t>
-        </w:r>
-      </w:hyperlink>
-      <w:r>
-        <w:rPr>
-          <w:b w:val="0"/>
-          <w:color w:val="auto"/>
-        </w:rPr>
-        <w:t xml:space="preserve">, donc toujours </w:t>
-      </w:r>
-      <w:r>
-        <w:rPr>
-          <w:b w:val="0"/>
-          <w:color w:val="auto"/>
-        </w:rPr>
-        <w:t>inférieure à 1%</w:t>
-      </w:r>
-      <w:r>
-        <w:rPr>
-          <w:b w:val="0"/>
-          <w:color w:val="auto"/>
-        </w:rPr>
-        <w:t> :</w:t>
-      </w:r>
-      <w:r>
-        <w:rPr>
-          <w:b w:val="0"/>
-          <w:color w:val="auto"/>
-        </w:rPr>
-        <w:t xml:space="preserve"> </w:t>
-      </w:r>
-      <w:r>
-        <w:rPr>
-          <w:b w:val="0"/>
-          <w:color w:val="auto"/>
-        </w:rPr>
-        <w:t>Notre</w:t>
-      </w:r>
-      <w:r>
-        <w:rPr>
-          <w:b w:val="0"/>
-          <w:color w:val="auto"/>
-        </w:rPr>
-        <w:t xml:space="preserve"> modèle est toujours significatif.</w:t>
+          <w:lang w:val="en-US"/>
+        </w:rPr>
+      </w:pPr>
+      <w:r>
+        <w:rPr>
+          <w:b w:val="0"/>
+          <w:color w:val="auto"/>
+          <w:lang w:val="en-US"/>
+        </w:rPr>
+        <w:lastRenderedPageBreak/>
+        <w:t>The p-value associated with the F-Test has more or less remained the same as in the 1</w:t>
+      </w:r>
+      <w:r>
+        <w:rPr>
+          <w:b w:val="0"/>
+          <w:color w:val="auto"/>
+          <w:vertAlign w:val="superscript"/>
+          <w:lang w:val="en-US"/>
+        </w:rPr>
+        <w:t>st</w:t>
+      </w:r>
+      <w:r>
+        <w:rPr>
+          <w:b w:val="0"/>
+          <w:color w:val="auto"/>
+          <w:lang w:val="en-US"/>
+        </w:rPr>
+        <w:t xml:space="preserve"> Iteration</w:t>
+      </w:r>
+      <w:r>
+        <w:rPr>
+          <w:b w:val="0"/>
+          <w:color w:val="auto"/>
+          <w:lang w:val="en-US"/>
+        </w:rPr>
+        <w:t xml:space="preserve">, therefore, </w:t>
+      </w:r>
+      <w:r>
+        <w:rPr>
+          <w:b w:val="0"/>
+          <w:color w:val="auto"/>
+          <w:lang w:val="en-US"/>
+        </w:rPr>
+        <w:t>still less than 1 %</w:t>
+      </w:r>
+      <w:r>
+        <w:rPr>
+          <w:b w:val="0"/>
+          <w:color w:val="auto"/>
+          <w:lang w:val="en-US"/>
+        </w:rPr>
+        <w:t>: Our model is still significant.</w:t>
       </w:r>
     </w:p>
     <w:p>
@@ -7580,6 +7573,7 @@
         <w:rPr>
           <w:b w:val="0"/>
           <w:color w:val="auto"/>
+          <w:lang w:val="en-US"/>
         </w:rPr>
       </w:pPr>
     </w:p>
@@ -7592,12 +7586,30 @@
           <w:u w:val="single"/>
         </w:rPr>
       </w:pPr>
+      <w:proofErr w:type="spellStart"/>
       <w:r>
         <w:rPr>
           <w:b/>
           <w:u w:val="single"/>
         </w:rPr>
-        <w:t xml:space="preserve">Analyse résiduelle : </w:t>
+        <w:t>Residual</w:t>
+      </w:r>
+      <w:proofErr w:type="spellEnd"/>
+      <w:r>
+        <w:rPr>
+          <w:b/>
+          <w:u w:val="single"/>
+        </w:rPr>
+        <w:t xml:space="preserve"> analysis</w:t>
+      </w:r>
+      <w:bookmarkStart w:id="3" w:name="_GoBack"/>
+      <w:bookmarkEnd w:id="3"/>
+      <w:r>
+        <w:rPr>
+          <w:b/>
+          <w:u w:val="single"/>
+        </w:rPr>
+        <w:t xml:space="preserve"> : </w:t>
       </w:r>
     </w:p>
     <w:p>
@@ -7611,7 +7623,6 @@
           <w:noProof/>
           <w:lang w:eastAsia="fr-FR"/>
         </w:rPr>
-        <w:lastRenderedPageBreak/>
         <w:drawing>
           <wp:inline distT="0" distB="0" distL="0" distR="0" wp14:anchorId="17BFCA5D" wp14:editId="1964E32E">
             <wp:extent cx="5760720" cy="3445653"/>
@@ -7791,6 +7802,7 @@
           <w:b w:val="0"/>
           <w:color w:val="auto"/>
         </w:rPr>
+        <w:lastRenderedPageBreak/>
         <w:t xml:space="preserve">La linéarité est </w:t>
       </w:r>
       <w:r>
@@ -7874,7 +7886,6 @@
           <w:noProof/>
           <w:lang w:eastAsia="fr-FR"/>
         </w:rPr>
-        <w:lastRenderedPageBreak/>
         <w:drawing>
           <wp:inline distT="0" distB="0" distL="0" distR="0" wp14:anchorId="770BFD5B" wp14:editId="39A2691F">
             <wp:extent cx="5760720" cy="3552219"/>
@@ -8026,6 +8037,7 @@
           <w:noProof/>
           <w:lang w:eastAsia="fr-FR"/>
         </w:rPr>
+        <w:lastRenderedPageBreak/>
         <w:drawing>
           <wp:inline distT="0" distB="0" distL="0" distR="0" wp14:anchorId="0475D484" wp14:editId="61B5C496">
             <wp:extent cx="5760720" cy="3691246"/>
@@ -8081,7 +8093,6 @@
           <w:b w:val="0"/>
           <w:color w:val="auto"/>
         </w:rPr>
-        <w:lastRenderedPageBreak/>
         <w:t xml:space="preserve">A partir du </w:t>
       </w:r>
       <w:proofErr w:type="spellStart"/>
@@ -8299,6 +8310,7 @@
           <w:noProof/>
           <w:lang w:eastAsia="fr-FR"/>
         </w:rPr>
+        <w:lastRenderedPageBreak/>
         <w:drawing>
           <wp:inline distT="0" distB="0" distL="0" distR="0" wp14:anchorId="4C4C091F" wp14:editId="54A4AF25">
             <wp:extent cx="5760720" cy="3696146"/>
@@ -8354,7 +8366,6 @@
           <w:b w:val="0"/>
           <w:color w:val="auto"/>
         </w:rPr>
-        <w:lastRenderedPageBreak/>
         <w:t>En se basant sur les deux précédents Plots de « </w:t>
       </w:r>
       <w:proofErr w:type="spellStart"/>
@@ -9769,6 +9780,7 @@
           <w:szCs w:val="20"/>
           <w:lang w:eastAsia="fr-FR"/>
         </w:rPr>
+        <w:lastRenderedPageBreak/>
         <w:t xml:space="preserve">-498.82 -105.65  -12.86   87.74  759.30 </w:t>
       </w:r>
     </w:p>
@@ -10732,7 +10744,6 @@
           <w:b w:val="0"/>
           <w:color w:val="auto"/>
         </w:rPr>
-        <w:lastRenderedPageBreak/>
         <w:t xml:space="preserve">Les coefficients du modèle sont restés à peu près les mêmes qu’en </w:t>
       </w:r>
       <w:hyperlink w:anchor="_II.2_–_Itération" w:history="1">
@@ -11247,6 +11258,7 @@
           <w:noProof/>
           <w:lang w:eastAsia="fr-FR"/>
         </w:rPr>
+        <w:lastRenderedPageBreak/>
         <w:drawing>
           <wp:inline distT="0" distB="0" distL="0" distR="0" wp14:anchorId="6EE1C4EB" wp14:editId="664C505F">
             <wp:extent cx="5760720" cy="3516085"/>
@@ -11391,7 +11403,6 @@
           <w:noProof/>
           <w:lang w:eastAsia="fr-FR"/>
         </w:rPr>
-        <w:lastRenderedPageBreak/>
         <w:drawing>
           <wp:inline distT="0" distB="0" distL="0" distR="0" wp14:anchorId="18B44706" wp14:editId="571563FB">
             <wp:extent cx="5760720" cy="3571205"/>
@@ -11447,6 +11458,7 @@
           <w:b w:val="0"/>
           <w:color w:val="auto"/>
         </w:rPr>
+        <w:lastRenderedPageBreak/>
         <w:t xml:space="preserve">La linéarité est </w:t>
       </w:r>
       <w:r>
@@ -11618,7 +11630,6 @@
           <w:noProof/>
           <w:lang w:eastAsia="fr-FR"/>
         </w:rPr>
-        <w:lastRenderedPageBreak/>
         <w:drawing>
           <wp:inline distT="0" distB="0" distL="0" distR="0" wp14:anchorId="7904A10E" wp14:editId="41A38189">
             <wp:extent cx="5760720" cy="3055521"/>
@@ -11758,6 +11769,7 @@
           <w:b w:val="0"/>
           <w:color w:val="auto"/>
         </w:rPr>
+        <w:lastRenderedPageBreak/>
         <w:t>D</w:t>
       </w:r>
       <w:r>
@@ -12040,7 +12052,6 @@
           <w:b w:val="0"/>
           <w:color w:val="auto"/>
         </w:rPr>
-        <w:lastRenderedPageBreak/>
         <w:t>A nouveau, des</w:t>
       </w:r>
       <w:r>
@@ -13043,6 +13054,7 @@
           <w:szCs w:val="20"/>
           <w:lang w:val="en-US" w:eastAsia="fr-FR"/>
         </w:rPr>
+        <w:lastRenderedPageBreak/>
         <w:t xml:space="preserve">  ) -&gt; reg3</w:t>
       </w:r>
     </w:p>
@@ -14497,7 +14509,6 @@
           <w:b w:val="0"/>
           <w:color w:val="auto"/>
         </w:rPr>
-        <w:lastRenderedPageBreak/>
         <w:t>La nouvelle valeur de la médiane (</w:t>
       </w:r>
       <w:r>
@@ -15347,6 +15358,7 @@
           <w:b w:val="0"/>
           <w:color w:val="auto"/>
         </w:rPr>
+        <w:lastRenderedPageBreak/>
         <w:t>La distribution des résidus ne suit pas une loi normale</w:t>
       </w:r>
       <w:r>
@@ -15510,7 +15522,6 @@
           <w:noProof/>
           <w:lang w:eastAsia="fr-FR"/>
         </w:rPr>
-        <w:lastRenderedPageBreak/>
         <w:drawing>
           <wp:inline distT="0" distB="0" distL="0" distR="0" wp14:anchorId="12BAF381" wp14:editId="5CC4637A">
             <wp:extent cx="5760720" cy="3598766"/>
@@ -15566,6 +15577,7 @@
           <w:b w:val="0"/>
           <w:color w:val="auto"/>
         </w:rPr>
+        <w:lastRenderedPageBreak/>
         <w:t>D’</w:t>
       </w:r>
       <w:r>
@@ -16058,7 +16070,7 @@
           <w:rPr>
             <w:noProof/>
           </w:rPr>
-          <w:t>5</w:t>
+          <w:t>7</w:t>
         </w:r>
         <w:r>
           <w:fldChar w:fldCharType="end"/>
@@ -18332,7 +18344,7 @@
 </file>
 
 <file path=customXml/itemProps1.xml><?xml version="1.0" encoding="utf-8"?>
-<ds:datastoreItem xmlns:ds="http://schemas.openxmlformats.org/officeDocument/2006/customXml" ds:itemID="{00447A6D-DCC9-48F0-BDFF-33206AD5A6BA}">
+<ds:datastoreItem xmlns:ds="http://schemas.openxmlformats.org/officeDocument/2006/customXml" ds:itemID="{43964F9A-81D4-45DE-8F57-CA046AED8D00}">
   <ds:schemaRefs>
     <ds:schemaRef ds:uri="http://schemas.openxmlformats.org/officeDocument/2006/bibliography"/>
   </ds:schemaRefs>

</xml_diff>

<commit_message>
HDA - Regression - Translation (Part II :Regression::2nd Iteration's last part)
</commit_message>
<xml_diff>
--- a/Interpretation/ENG/Hospital Data analysis - Regression - Interpretation.DOCX
+++ b/Interpretation/ENG/Hospital Data analysis - Regression - Interpretation.DOCX
@@ -874,6 +874,7 @@
           <w:lang w:val="en-US" w:eastAsia="fr-FR"/>
         </w:rPr>
       </w:pPr>
+      <w:proofErr w:type="spellStart"/>
       <w:proofErr w:type="gramStart"/>
       <w:r>
         <w:rPr>
@@ -881,7 +882,7 @@
           <w:color w:val="333333"/>
           <w:sz w:val="20"/>
           <w:szCs w:val="20"/>
-          <w:lang w:eastAsia="fr-FR"/>
+          <w:lang w:val="en-US" w:eastAsia="fr-FR"/>
         </w:rPr>
         <w:t>d</w:t>
       </w:r>
@@ -895,6 +896,7 @@
         </w:rPr>
         <w:t>f</w:t>
       </w:r>
+      <w:proofErr w:type="spellEnd"/>
       <w:proofErr w:type="gramEnd"/>
       <w:r>
         <w:rPr>
@@ -1845,18 +1847,40 @@
           <w:color w:val="333333"/>
           <w:sz w:val="20"/>
           <w:szCs w:val="20"/>
-          <w:lang w:eastAsia="fr-FR"/>
-        </w:rPr>
-      </w:pPr>
-      <w:r>
-        <w:rPr>
-          <w:rFonts w:ascii="Courier New" w:eastAsia="Times New Roman" w:hAnsi="Courier New" w:cs="Courier New"/>
-          <w:color w:val="333333"/>
-          <w:sz w:val="20"/>
-          <w:szCs w:val="20"/>
-          <w:lang w:eastAsia="fr-FR"/>
-        </w:rPr>
-        <w:t xml:space="preserve">-900.45 -225.41  -20.21  133.15 2239.12 </w:t>
+          <w:lang w:val="en-US" w:eastAsia="fr-FR"/>
+        </w:rPr>
+      </w:pPr>
+      <w:r>
+        <w:rPr>
+          <w:rFonts w:ascii="Courier New" w:eastAsia="Times New Roman" w:hAnsi="Courier New" w:cs="Courier New"/>
+          <w:color w:val="333333"/>
+          <w:sz w:val="20"/>
+          <w:szCs w:val="20"/>
+          <w:lang w:val="en-US" w:eastAsia="fr-FR"/>
+        </w:rPr>
+        <w:t>-900.45 -</w:t>
+      </w:r>
+      <w:proofErr w:type="gramStart"/>
+      <w:r>
+        <w:rPr>
+          <w:rFonts w:ascii="Courier New" w:eastAsia="Times New Roman" w:hAnsi="Courier New" w:cs="Courier New"/>
+          <w:color w:val="333333"/>
+          <w:sz w:val="20"/>
+          <w:szCs w:val="20"/>
+          <w:lang w:val="en-US" w:eastAsia="fr-FR"/>
+        </w:rPr>
+        <w:t>225.41  -</w:t>
+      </w:r>
+      <w:proofErr w:type="gramEnd"/>
+      <w:r>
+        <w:rPr>
+          <w:rFonts w:ascii="Courier New" w:eastAsia="Times New Roman" w:hAnsi="Courier New" w:cs="Courier New"/>
+          <w:color w:val="333333"/>
+          <w:sz w:val="20"/>
+          <w:szCs w:val="20"/>
+          <w:lang w:val="en-US" w:eastAsia="fr-FR"/>
+        </w:rPr>
+        <w:t xml:space="preserve">20.21  133.15 2239.12 </w:t>
       </w:r>
     </w:p>
     <w:p>
@@ -1893,7 +1917,7 @@
           <w:color w:val="333333"/>
           <w:sz w:val="20"/>
           <w:szCs w:val="20"/>
-          <w:lang w:eastAsia="fr-FR"/>
+          <w:lang w:val="en-US" w:eastAsia="fr-FR"/>
         </w:rPr>
       </w:pPr>
     </w:p>
@@ -2670,7 +2694,6 @@
           <w:szCs w:val="20"/>
           <w:lang w:val="en-US" w:eastAsia="fr-FR"/>
         </w:rPr>
-        <w:lastRenderedPageBreak/>
         <w:t xml:space="preserve">Multiple R-squared:  0.9166,    Adjusted R-squared:  0.9164 </w:t>
       </w:r>
     </w:p>
@@ -2719,6 +2742,7 @@
           <w:szCs w:val="20"/>
           <w:lang w:val="en-US" w:eastAsia="fr-FR"/>
         </w:rPr>
+        <w:lastRenderedPageBreak/>
         <w:t>F-statistic:  7121 on 4 and 2593 DF</w:t>
       </w:r>
       <w:proofErr w:type="gramStart"/>
@@ -3096,31 +3120,9 @@
           <w:color w:val="333333"/>
           <w:sz w:val="20"/>
           <w:szCs w:val="20"/>
-          <w:lang w:eastAsia="fr-FR"/>
-        </w:rPr>
-      </w:pPr>
-      <w:proofErr w:type="spellStart"/>
-      <w:r>
-        <w:rPr>
-          <w:rFonts w:ascii="Courier New" w:eastAsia="Times New Roman" w:hAnsi="Courier New" w:cs="Courier New"/>
-          <w:color w:val="333333"/>
-          <w:sz w:val="20"/>
-          <w:szCs w:val="20"/>
-          <w:lang w:eastAsia="fr-FR"/>
-        </w:rPr>
-        <w:t>df$residuals</w:t>
-      </w:r>
-      <w:proofErr w:type="spellEnd"/>
-      <w:r>
-        <w:rPr>
-          <w:rFonts w:ascii="Courier New" w:eastAsia="Times New Roman" w:hAnsi="Courier New" w:cs="Courier New"/>
-          <w:color w:val="333333"/>
-          <w:sz w:val="20"/>
-          <w:szCs w:val="20"/>
-          <w:lang w:eastAsia="fr-FR"/>
-        </w:rPr>
-        <w:t xml:space="preserve"> &lt;- </w:t>
-      </w:r>
+          <w:lang w:val="en-US" w:eastAsia="fr-FR"/>
+        </w:rPr>
+      </w:pPr>
       <w:proofErr w:type="spellStart"/>
       <w:proofErr w:type="gramStart"/>
       <w:r>
@@ -3129,7 +3131,18 @@
           <w:color w:val="333333"/>
           <w:sz w:val="20"/>
           <w:szCs w:val="20"/>
-          <w:lang w:eastAsia="fr-FR"/>
+          <w:lang w:val="en-US" w:eastAsia="fr-FR"/>
+        </w:rPr>
+        <w:t>df$</w:t>
+      </w:r>
+      <w:proofErr w:type="gramEnd"/>
+      <w:r>
+        <w:rPr>
+          <w:rFonts w:ascii="Courier New" w:eastAsia="Times New Roman" w:hAnsi="Courier New" w:cs="Courier New"/>
+          <w:color w:val="333333"/>
+          <w:sz w:val="20"/>
+          <w:szCs w:val="20"/>
+          <w:lang w:val="en-US" w:eastAsia="fr-FR"/>
         </w:rPr>
         <w:t>residuals</w:t>
       </w:r>
@@ -3140,20 +3153,31 @@
           <w:color w:val="333333"/>
           <w:sz w:val="20"/>
           <w:szCs w:val="20"/>
-          <w:lang w:eastAsia="fr-FR"/>
-        </w:rPr>
-        <w:t>(</w:t>
-      </w:r>
-      <w:proofErr w:type="gramEnd"/>
-      <w:r>
-        <w:rPr>
-          <w:rFonts w:ascii="Courier New" w:eastAsia="Times New Roman" w:hAnsi="Courier New" w:cs="Courier New"/>
-          <w:color w:val="333333"/>
-          <w:sz w:val="20"/>
-          <w:szCs w:val="20"/>
-          <w:lang w:eastAsia="fr-FR"/>
-        </w:rPr>
-        <w:t>reg)</w:t>
+          <w:lang w:val="en-US" w:eastAsia="fr-FR"/>
+        </w:rPr>
+        <w:t xml:space="preserve"> &lt;- residuals(</w:t>
+      </w:r>
+      <w:proofErr w:type="spellStart"/>
+      <w:r>
+        <w:rPr>
+          <w:rFonts w:ascii="Courier New" w:eastAsia="Times New Roman" w:hAnsi="Courier New" w:cs="Courier New"/>
+          <w:color w:val="333333"/>
+          <w:sz w:val="20"/>
+          <w:szCs w:val="20"/>
+          <w:lang w:val="en-US" w:eastAsia="fr-FR"/>
+        </w:rPr>
+        <w:t>reg</w:t>
+      </w:r>
+      <w:proofErr w:type="spellEnd"/>
+      <w:r>
+        <w:rPr>
+          <w:rFonts w:ascii="Courier New" w:eastAsia="Times New Roman" w:hAnsi="Courier New" w:cs="Courier New"/>
+          <w:color w:val="333333"/>
+          <w:sz w:val="20"/>
+          <w:szCs w:val="20"/>
+          <w:lang w:val="en-US" w:eastAsia="fr-FR"/>
+        </w:rPr>
+        <w:t>)</w:t>
       </w:r>
     </w:p>
     <w:p>
@@ -3163,6 +3187,7 @@
         <w:rPr>
           <w:b/>
           <w:u w:val="single"/>
+          <w:lang w:val="en-US"/>
         </w:rPr>
       </w:pPr>
     </w:p>
@@ -3684,7 +3709,6 @@
           <w:color w:val="auto"/>
           <w:lang w:val="en-US"/>
         </w:rPr>
-        <w:lastRenderedPageBreak/>
         <w:t xml:space="preserve">Here, we can observe that the </w:t>
       </w:r>
       <w:r>
@@ -3702,6 +3726,7 @@
           <w:noProof/>
           <w:lang w:eastAsia="fr-FR"/>
         </w:rPr>
+        <w:lastRenderedPageBreak/>
         <w:drawing>
           <wp:inline distT="0" distB="0" distL="0" distR="0" wp14:anchorId="7EFD851C" wp14:editId="5EE88060">
             <wp:extent cx="5760720" cy="3610402"/>
@@ -3972,6 +3997,7 @@
           <w:noProof/>
           <w:lang w:eastAsia="fr-FR"/>
         </w:rPr>
+        <w:lastRenderedPageBreak/>
         <w:drawing>
           <wp:inline distT="0" distB="0" distL="0" distR="0" wp14:anchorId="44F42F83" wp14:editId="66CF9DA3">
             <wp:extent cx="5760720" cy="3728606"/>
@@ -4922,7 +4948,7 @@
           <w:color w:val="333333"/>
           <w:sz w:val="20"/>
           <w:szCs w:val="20"/>
-          <w:lang w:eastAsia="fr-FR"/>
+          <w:lang w:val="en-US" w:eastAsia="fr-FR"/>
         </w:rPr>
       </w:pPr>
       <w:proofErr w:type="spellStart"/>
@@ -4933,7 +4959,7 @@
           <w:color w:val="333333"/>
           <w:sz w:val="20"/>
           <w:szCs w:val="20"/>
-          <w:lang w:eastAsia="fr-FR"/>
+          <w:lang w:val="en-US" w:eastAsia="fr-FR"/>
         </w:rPr>
         <w:t>dfn</w:t>
       </w:r>
@@ -4945,7 +4971,7 @@
           <w:color w:val="333333"/>
           <w:sz w:val="20"/>
           <w:szCs w:val="20"/>
-          <w:lang w:eastAsia="fr-FR"/>
+          <w:lang w:val="en-US" w:eastAsia="fr-FR"/>
         </w:rPr>
         <w:t xml:space="preserve"> &lt;- </w:t>
       </w:r>
@@ -4956,7 +4982,7 @@
           <w:color w:val="333333"/>
           <w:sz w:val="20"/>
           <w:szCs w:val="20"/>
-          <w:lang w:eastAsia="fr-FR"/>
+          <w:lang w:val="en-US" w:eastAsia="fr-FR"/>
         </w:rPr>
         <w:t>df</w:t>
       </w:r>
@@ -4967,7 +4993,7 @@
           <w:color w:val="333333"/>
           <w:sz w:val="20"/>
           <w:szCs w:val="20"/>
-          <w:lang w:eastAsia="fr-FR"/>
+          <w:lang w:val="en-US" w:eastAsia="fr-FR"/>
         </w:rPr>
         <w:t xml:space="preserve"> %&gt;% </w:t>
       </w:r>
@@ -5006,20 +5032,19 @@
           <w:color w:val="333333"/>
           <w:sz w:val="20"/>
           <w:szCs w:val="20"/>
-          <w:lang w:eastAsia="fr-FR"/>
-        </w:rPr>
-      </w:pPr>
-      <w:r>
-        <w:rPr>
-          <w:rFonts w:ascii="Courier New" w:eastAsia="Times New Roman" w:hAnsi="Courier New" w:cs="Courier New"/>
-          <w:color w:val="333333"/>
-          <w:sz w:val="20"/>
-          <w:szCs w:val="20"/>
-          <w:lang w:eastAsia="fr-FR"/>
+          <w:lang w:val="en-US" w:eastAsia="fr-FR"/>
+        </w:rPr>
+      </w:pPr>
+      <w:r>
+        <w:rPr>
+          <w:rFonts w:ascii="Courier New" w:eastAsia="Times New Roman" w:hAnsi="Courier New" w:cs="Courier New"/>
+          <w:color w:val="333333"/>
+          <w:sz w:val="20"/>
+          <w:szCs w:val="20"/>
+          <w:lang w:val="en-US" w:eastAsia="fr-FR"/>
         </w:rPr>
         <w:t xml:space="preserve">  </w:t>
       </w:r>
-      <w:proofErr w:type="spellStart"/>
       <w:proofErr w:type="gramStart"/>
       <w:r>
         <w:rPr>
@@ -5027,11 +5052,10 @@
           <w:color w:val="333333"/>
           <w:sz w:val="20"/>
           <w:szCs w:val="20"/>
-          <w:lang w:eastAsia="fr-FR"/>
-        </w:rPr>
-        <w:t>filter</w:t>
-      </w:r>
-      <w:proofErr w:type="spellEnd"/>
+          <w:lang w:val="en-US" w:eastAsia="fr-FR"/>
+        </w:rPr>
+        <w:t>filter(!</w:t>
+      </w:r>
       <w:proofErr w:type="gramEnd"/>
       <w:r>
         <w:rPr>
@@ -5039,9 +5063,9 @@
           <w:color w:val="333333"/>
           <w:sz w:val="20"/>
           <w:szCs w:val="20"/>
-          <w:lang w:eastAsia="fr-FR"/>
-        </w:rPr>
-        <w:t>(! IDADMISSION %</w:t>
+          <w:lang w:val="en-US" w:eastAsia="fr-FR"/>
+        </w:rPr>
+        <w:t xml:space="preserve"> IDADMISSION %</w:t>
       </w:r>
       <w:r>
         <w:rPr>
@@ -5049,7 +5073,7 @@
           <w:color w:val="0000FF"/>
           <w:sz w:val="20"/>
           <w:szCs w:val="20"/>
-          <w:lang w:eastAsia="fr-FR"/>
+          <w:lang w:val="en-US" w:eastAsia="fr-FR"/>
         </w:rPr>
         <w:t>in</w:t>
       </w:r>
@@ -5059,7 +5083,7 @@
           <w:color w:val="333333"/>
           <w:sz w:val="20"/>
           <w:szCs w:val="20"/>
-          <w:lang w:eastAsia="fr-FR"/>
+          <w:lang w:val="en-US" w:eastAsia="fr-FR"/>
         </w:rPr>
         <w:t xml:space="preserve">% </w:t>
       </w:r>
@@ -5070,7 +5094,7 @@
           <w:color w:val="333333"/>
           <w:sz w:val="20"/>
           <w:szCs w:val="20"/>
-          <w:lang w:eastAsia="fr-FR"/>
+          <w:lang w:val="en-US" w:eastAsia="fr-FR"/>
         </w:rPr>
         <w:t>c(</w:t>
       </w:r>
@@ -5081,7 +5105,7 @@
           <w:color w:val="0000CD"/>
           <w:sz w:val="20"/>
           <w:szCs w:val="20"/>
-          <w:lang w:eastAsia="fr-FR"/>
+          <w:lang w:val="en-US" w:eastAsia="fr-FR"/>
         </w:rPr>
         <w:t>16005375</w:t>
       </w:r>
@@ -5091,7 +5115,7 @@
           <w:color w:val="333333"/>
           <w:sz w:val="20"/>
           <w:szCs w:val="20"/>
-          <w:lang w:eastAsia="fr-FR"/>
+          <w:lang w:val="en-US" w:eastAsia="fr-FR"/>
         </w:rPr>
         <w:t>,</w:t>
       </w:r>
@@ -5101,7 +5125,7 @@
           <w:color w:val="0000CD"/>
           <w:sz w:val="20"/>
           <w:szCs w:val="20"/>
-          <w:lang w:eastAsia="fr-FR"/>
+          <w:lang w:val="en-US" w:eastAsia="fr-FR"/>
         </w:rPr>
         <w:t>16000036</w:t>
       </w:r>
@@ -5111,7 +5135,7 @@
           <w:color w:val="333333"/>
           <w:sz w:val="20"/>
           <w:szCs w:val="20"/>
-          <w:lang w:eastAsia="fr-FR"/>
+          <w:lang w:val="en-US" w:eastAsia="fr-FR"/>
         </w:rPr>
         <w:t xml:space="preserve">, </w:t>
       </w:r>
@@ -5121,7 +5145,7 @@
           <w:color w:val="0000CD"/>
           <w:sz w:val="20"/>
           <w:szCs w:val="20"/>
-          <w:lang w:eastAsia="fr-FR"/>
+          <w:lang w:val="en-US" w:eastAsia="fr-FR"/>
         </w:rPr>
         <w:t>16018298</w:t>
       </w:r>
@@ -5131,7 +5155,7 @@
           <w:color w:val="333333"/>
           <w:sz w:val="20"/>
           <w:szCs w:val="20"/>
-          <w:lang w:eastAsia="fr-FR"/>
+          <w:lang w:val="en-US" w:eastAsia="fr-FR"/>
         </w:rPr>
         <w:t xml:space="preserve"> ))</w:t>
       </w:r>
@@ -5141,6 +5165,9 @@
         <w:tabs>
           <w:tab w:val="left" w:pos="4032"/>
         </w:tabs>
+        <w:rPr>
+          <w:lang w:val="en-US"/>
+        </w:rPr>
       </w:pPr>
     </w:p>
     <w:p>
@@ -6249,18 +6276,40 @@
           <w:color w:val="333333"/>
           <w:sz w:val="20"/>
           <w:szCs w:val="20"/>
-          <w:lang w:eastAsia="fr-FR"/>
-        </w:rPr>
-      </w:pPr>
-      <w:r>
-        <w:rPr>
-          <w:rFonts w:ascii="Courier New" w:eastAsia="Times New Roman" w:hAnsi="Courier New" w:cs="Courier New"/>
-          <w:color w:val="333333"/>
-          <w:sz w:val="20"/>
-          <w:szCs w:val="20"/>
-          <w:lang w:eastAsia="fr-FR"/>
-        </w:rPr>
-        <w:t xml:space="preserve">-894.87 -222.12  -19.35  131.28 2024.10 </w:t>
+          <w:lang w:val="en-US" w:eastAsia="fr-FR"/>
+        </w:rPr>
+      </w:pPr>
+      <w:r>
+        <w:rPr>
+          <w:rFonts w:ascii="Courier New" w:eastAsia="Times New Roman" w:hAnsi="Courier New" w:cs="Courier New"/>
+          <w:color w:val="333333"/>
+          <w:sz w:val="20"/>
+          <w:szCs w:val="20"/>
+          <w:lang w:val="en-US" w:eastAsia="fr-FR"/>
+        </w:rPr>
+        <w:t>-894.87 -</w:t>
+      </w:r>
+      <w:proofErr w:type="gramStart"/>
+      <w:r>
+        <w:rPr>
+          <w:rFonts w:ascii="Courier New" w:eastAsia="Times New Roman" w:hAnsi="Courier New" w:cs="Courier New"/>
+          <w:color w:val="333333"/>
+          <w:sz w:val="20"/>
+          <w:szCs w:val="20"/>
+          <w:lang w:val="en-US" w:eastAsia="fr-FR"/>
+        </w:rPr>
+        <w:t>222.12  -</w:t>
+      </w:r>
+      <w:proofErr w:type="gramEnd"/>
+      <w:r>
+        <w:rPr>
+          <w:rFonts w:ascii="Courier New" w:eastAsia="Times New Roman" w:hAnsi="Courier New" w:cs="Courier New"/>
+          <w:color w:val="333333"/>
+          <w:sz w:val="20"/>
+          <w:szCs w:val="20"/>
+          <w:lang w:val="en-US" w:eastAsia="fr-FR"/>
+        </w:rPr>
+        <w:t xml:space="preserve">19.35  131.28 2024.10 </w:t>
       </w:r>
     </w:p>
     <w:p>
@@ -6297,7 +6346,7 @@
           <w:color w:val="333333"/>
           <w:sz w:val="20"/>
           <w:szCs w:val="20"/>
-          <w:lang w:eastAsia="fr-FR"/>
+          <w:lang w:val="en-US" w:eastAsia="fr-FR"/>
         </w:rPr>
       </w:pPr>
     </w:p>
@@ -7516,7 +7565,6 @@
           <w:color w:val="auto"/>
           <w:lang w:val="en-US"/>
         </w:rPr>
-        <w:lastRenderedPageBreak/>
         <w:t>The p-value associated with the F-Test has more or less remained the same as in the 1</w:t>
       </w:r>
       <w:r>
@@ -7600,10 +7648,17 @@
           <w:b/>
           <w:u w:val="single"/>
         </w:rPr>
-        <w:t xml:space="preserve"> analysis</w:t>
-      </w:r>
-      <w:bookmarkStart w:id="3" w:name="_GoBack"/>
-      <w:bookmarkEnd w:id="3"/>
+        <w:t xml:space="preserve"> </w:t>
+      </w:r>
+      <w:proofErr w:type="spellStart"/>
+      <w:r>
+        <w:rPr>
+          <w:b/>
+          <w:u w:val="single"/>
+        </w:rPr>
+        <w:t>analysis</w:t>
+      </w:r>
+      <w:proofErr w:type="spellEnd"/>
       <w:r>
         <w:rPr>
           <w:b/>
@@ -7624,7 +7679,7 @@
           <w:lang w:eastAsia="fr-FR"/>
         </w:rPr>
         <w:drawing>
-          <wp:inline distT="0" distB="0" distL="0" distR="0" wp14:anchorId="17BFCA5D" wp14:editId="1964E32E">
+          <wp:inline distT="0" distB="0" distL="0" distR="0" wp14:anchorId="798C10A6" wp14:editId="0D67B5E8">
             <wp:extent cx="5760720" cy="3445653"/>
             <wp:effectExtent l="0" t="0" r="0" b="2540"/>
             <wp:docPr id="52" name="Image 52"/>
@@ -7671,56 +7726,24 @@
         <w:rPr>
           <w:b w:val="0"/>
           <w:color w:val="auto"/>
-        </w:rPr>
-      </w:pPr>
-      <w:r>
-        <w:rPr>
-          <w:b w:val="0"/>
-          <w:color w:val="auto"/>
-        </w:rPr>
-        <w:t>N</w:t>
-      </w:r>
-      <w:r>
-        <w:rPr>
-          <w:b w:val="0"/>
-          <w:color w:val="auto"/>
-        </w:rPr>
-        <w:t>ous pouvons remarquer que</w:t>
-      </w:r>
-      <w:r>
-        <w:rPr>
-          <w:b w:val="0"/>
-          <w:color w:val="auto"/>
-        </w:rPr>
-        <w:t xml:space="preserve"> la relation  </w:t>
-      </w:r>
-      <w:r>
-        <w:rPr>
-          <w:b w:val="0"/>
-          <w:color w:val="auto"/>
-        </w:rPr>
-        <w:t>demeure</w:t>
-      </w:r>
-      <w:r>
-        <w:rPr>
-          <w:b w:val="0"/>
-          <w:color w:val="auto"/>
-        </w:rPr>
-        <w:t xml:space="preserve"> </w:t>
-      </w:r>
-      <w:r>
-        <w:rPr>
-          <w:b w:val="0"/>
-          <w:color w:val="auto"/>
-        </w:rPr>
-        <w:t xml:space="preserve">relativement </w:t>
-      </w:r>
-      <w:r>
-        <w:rPr>
-          <w:b w:val="0"/>
-          <w:color w:val="auto"/>
-        </w:rPr>
-        <w:t>Positive.</w:t>
+          <w:lang w:val="en-US"/>
+        </w:rPr>
+      </w:pPr>
+      <w:r>
+        <w:rPr>
+          <w:b w:val="0"/>
+          <w:color w:val="auto"/>
+          <w:lang w:val="en-US"/>
+        </w:rPr>
+        <w:t xml:space="preserve">We can observe that the relationship remains relatively </w:t>
+      </w:r>
+      <w:r>
+        <w:rPr>
+          <w:b w:val="0"/>
+          <w:color w:val="auto"/>
+          <w:lang w:val="en-US"/>
+        </w:rPr>
+        <w:t>Positive;</w:t>
       </w:r>
     </w:p>
     <w:p>
@@ -7735,6 +7758,7 @@
         <w:rPr>
           <w:b w:val="0"/>
           <w:color w:val="auto"/>
+          <w:lang w:val="en-US"/>
         </w:rPr>
       </w:pPr>
     </w:p>
@@ -7795,71 +7819,88 @@
         <w:rPr>
           <w:b w:val="0"/>
           <w:color w:val="auto"/>
-        </w:rPr>
-      </w:pPr>
-      <w:r>
-        <w:rPr>
-          <w:b w:val="0"/>
-          <w:color w:val="auto"/>
-        </w:rPr>
-        <w:lastRenderedPageBreak/>
-        <w:t xml:space="preserve">La linéarité est </w:t>
-      </w:r>
-      <w:r>
-        <w:rPr>
-          <w:b w:val="0"/>
-          <w:color w:val="auto"/>
-        </w:rPr>
-        <w:t xml:space="preserve">encore </w:t>
-      </w:r>
-      <w:r>
-        <w:rPr>
-          <w:b w:val="0"/>
-          <w:color w:val="auto"/>
-        </w:rPr>
-        <w:t xml:space="preserve">relativement violée et nous pouvons constater l’existence de </w:t>
-      </w:r>
-      <w:r>
-        <w:rPr>
-          <w:b w:val="0"/>
-          <w:color w:val="auto"/>
-        </w:rPr>
-        <w:t xml:space="preserve">nouvelles </w:t>
-      </w:r>
-      <w:r>
-        <w:rPr>
-          <w:b w:val="0"/>
-          <w:color w:val="auto"/>
-        </w:rPr>
-        <w:t xml:space="preserve">données aberrantes par rapport aux résidus, plus précisément </w:t>
-      </w:r>
-      <w:r>
-        <w:rPr>
-          <w:b w:val="0"/>
-          <w:color w:val="auto"/>
-        </w:rPr>
-        <w:t>entre les valeurs de 1 500</w:t>
-      </w:r>
-      <w:r>
-        <w:rPr>
-          <w:b w:val="0"/>
-          <w:color w:val="auto"/>
-        </w:rPr>
-        <w:t>£</w:t>
-      </w:r>
-      <w:r>
-        <w:rPr>
-          <w:b w:val="0"/>
-          <w:color w:val="auto"/>
-        </w:rPr>
-        <w:t xml:space="preserve"> et de 1 750£</w:t>
-      </w:r>
-      <w:r>
-        <w:rPr>
-          <w:b w:val="0"/>
-          <w:color w:val="auto"/>
-        </w:rPr>
-        <w:t>.</w:t>
+          <w:lang w:val="en-US"/>
+        </w:rPr>
+      </w:pPr>
+      <w:r>
+        <w:rPr>
+          <w:b w:val="0"/>
+          <w:color w:val="auto"/>
+          <w:lang w:val="en-US"/>
+        </w:rPr>
+        <w:t xml:space="preserve">The </w:t>
+      </w:r>
+      <w:r>
+        <w:rPr>
+          <w:b w:val="0"/>
+          <w:color w:val="auto"/>
+          <w:lang w:val="en-US"/>
+        </w:rPr>
+        <w:t>linearity</w:t>
+      </w:r>
+      <w:r>
+        <w:rPr>
+          <w:b w:val="0"/>
+          <w:color w:val="auto"/>
+          <w:lang w:val="en-US"/>
+        </w:rPr>
+        <w:t xml:space="preserve"> still remains relatively not respected and we can observe the existence of new outliers associated with the residuals, more precisely between the values </w:t>
+      </w:r>
+      <w:r>
+        <w:rPr>
+          <w:b w:val="0"/>
+          <w:color w:val="auto"/>
+          <w:lang w:val="en-US"/>
+        </w:rPr>
+        <w:t>1</w:t>
+      </w:r>
+      <w:r>
+        <w:rPr>
+          <w:b w:val="0"/>
+          <w:color w:val="auto"/>
+          <w:lang w:val="en-US"/>
+        </w:rPr>
+        <w:t> </w:t>
+      </w:r>
+      <w:r>
+        <w:rPr>
+          <w:b w:val="0"/>
+          <w:color w:val="auto"/>
+          <w:lang w:val="en-US"/>
+        </w:rPr>
+        <w:t>500</w:t>
+      </w:r>
+      <w:r>
+        <w:rPr>
+          <w:b w:val="0"/>
+          <w:color w:val="auto"/>
+          <w:lang w:val="en-US"/>
+        </w:rPr>
+        <w:t>€</w:t>
+      </w:r>
+      <w:r>
+        <w:rPr>
+          <w:b w:val="0"/>
+          <w:color w:val="auto"/>
+          <w:lang w:val="en-US"/>
+        </w:rPr>
+        <w:t xml:space="preserve"> and 1 750</w:t>
+      </w:r>
+      <w:r>
+        <w:rPr>
+          <w:b w:val="0"/>
+          <w:color w:val="auto"/>
+          <w:lang w:val="en-US"/>
+        </w:rPr>
+        <w:t>€</w:t>
+      </w:r>
+      <w:r>
+        <w:rPr>
+          <w:b w:val="0"/>
+          <w:color w:val="auto"/>
+          <w:lang w:val="en-US"/>
+        </w:rPr>
+        <w:t>;</w:t>
       </w:r>
     </w:p>
     <w:p>
@@ -7874,6 +7915,7 @@
         <w:rPr>
           <w:b w:val="0"/>
           <w:color w:val="auto"/>
+          <w:lang w:val="en-US"/>
         </w:rPr>
       </w:pPr>
     </w:p>
@@ -7934,42 +7976,34 @@
         <w:rPr>
           <w:b w:val="0"/>
           <w:color w:val="auto"/>
-        </w:rPr>
-      </w:pPr>
-      <w:r>
-        <w:rPr>
-          <w:b w:val="0"/>
-          <w:color w:val="auto"/>
-        </w:rPr>
-        <w:t>Le Quantile-Q</w:t>
-      </w:r>
-      <w:r>
-        <w:rPr>
-          <w:b w:val="0"/>
-          <w:color w:val="auto"/>
-        </w:rPr>
-        <w:t>uantile plot</w:t>
-      </w:r>
-      <w:r>
-        <w:rPr>
-          <w:b w:val="0"/>
-          <w:color w:val="auto"/>
-        </w:rPr>
-        <w:t xml:space="preserve"> ci-dessus nous informe d’avantage sur l’existence de</w:t>
-      </w:r>
-      <w:r>
-        <w:rPr>
-          <w:b w:val="0"/>
-          <w:color w:val="auto"/>
-        </w:rPr>
-        <w:t xml:space="preserve"> ces nouvelles</w:t>
-      </w:r>
-      <w:r>
-        <w:rPr>
-          <w:b w:val="0"/>
-          <w:color w:val="auto"/>
-        </w:rPr>
-        <w:t xml:space="preserve"> données aberrantes aux extrémités. </w:t>
+          <w:lang w:val="en-US"/>
+        </w:rPr>
+      </w:pPr>
+      <w:r>
+        <w:rPr>
+          <w:b w:val="0"/>
+          <w:color w:val="auto"/>
+          <w:lang w:val="en-US"/>
+        </w:rPr>
+        <w:t xml:space="preserve">The </w:t>
+      </w:r>
+      <w:proofErr w:type="spellStart"/>
+      <w:r>
+        <w:rPr>
+          <w:b w:val="0"/>
+          <w:color w:val="auto"/>
+          <w:lang w:val="en-US"/>
+        </w:rPr>
+        <w:t>Quantile-Quantile</w:t>
+      </w:r>
+      <w:proofErr w:type="spellEnd"/>
+      <w:r>
+        <w:rPr>
+          <w:b w:val="0"/>
+          <w:color w:val="auto"/>
+          <w:lang w:val="en-US"/>
+        </w:rPr>
+        <w:t xml:space="preserve"> plot above tells us more about the existence of new outliers at the ends ;</w:t>
       </w:r>
     </w:p>
     <w:p>
@@ -7983,49 +8017,16 @@
         <w:rPr>
           <w:b w:val="0"/>
           <w:color w:val="auto"/>
-        </w:rPr>
-      </w:pPr>
-      <w:r>
-        <w:rPr>
-          <w:b w:val="0"/>
-          <w:color w:val="auto"/>
-        </w:rPr>
-        <w:t>Toujours le même comportement</w:t>
-      </w:r>
-      <w:r>
-        <w:rPr>
-          <w:b w:val="0"/>
-          <w:color w:val="auto"/>
-        </w:rPr>
-        <w:t xml:space="preserve"> observé</w:t>
-      </w:r>
-      <w:r>
-        <w:rPr>
-          <w:b w:val="0"/>
-          <w:color w:val="auto"/>
-        </w:rPr>
-        <w:t>, les</w:t>
-      </w:r>
-      <w:r>
-        <w:rPr>
-          <w:b w:val="0"/>
-          <w:color w:val="auto"/>
-        </w:rPr>
-        <w:t xml:space="preserve"> données aberrantes</w:t>
-      </w:r>
-      <w:r>
-        <w:rPr>
-          <w:b w:val="0"/>
-          <w:color w:val="auto"/>
-        </w:rPr>
-        <w:t xml:space="preserve"> </w:t>
-      </w:r>
-      <w:r>
-        <w:rPr>
-          <w:b w:val="0"/>
-          <w:color w:val="auto"/>
-        </w:rPr>
-        <w:t>s’avèrent être plus importantes au niveau de l’extrémité supérieure.</w:t>
+          <w:lang w:val="en-US"/>
+        </w:rPr>
+      </w:pPr>
+      <w:r>
+        <w:rPr>
+          <w:b w:val="0"/>
+          <w:color w:val="auto"/>
+          <w:lang w:val="en-US"/>
+        </w:rPr>
+        <w:t>It’s always the same behavior that is observed : outliers seem to be more significant at the level of the upper end;</w:t>
       </w:r>
     </w:p>
     <w:p>
@@ -8037,7 +8038,6 @@
           <w:noProof/>
           <w:lang w:eastAsia="fr-FR"/>
         </w:rPr>
-        <w:lastRenderedPageBreak/>
         <w:drawing>
           <wp:inline distT="0" distB="0" distL="0" distR="0" wp14:anchorId="0475D484" wp14:editId="61B5C496">
             <wp:extent cx="5760720" cy="3691246"/>
@@ -8086,77 +8086,97 @@
         <w:rPr>
           <w:b w:val="0"/>
           <w:color w:val="auto"/>
-        </w:rPr>
-      </w:pPr>
-      <w:r>
-        <w:rPr>
-          <w:b w:val="0"/>
-          <w:color w:val="auto"/>
-        </w:rPr>
-        <w:t xml:space="preserve">A partir du </w:t>
-      </w:r>
-      <w:proofErr w:type="spellStart"/>
-      <w:r>
-        <w:rPr>
-          <w:b w:val="0"/>
-          <w:color w:val="auto"/>
-        </w:rPr>
-        <w:t>Scale</w:t>
-      </w:r>
-      <w:proofErr w:type="spellEnd"/>
-      <w:r>
-        <w:rPr>
-          <w:b w:val="0"/>
-          <w:color w:val="auto"/>
-        </w:rPr>
-        <w:t xml:space="preserve">-Location plot ci-dessus, </w:t>
-      </w:r>
-      <w:r>
-        <w:rPr>
-          <w:b w:val="0"/>
-          <w:color w:val="auto"/>
-        </w:rPr>
-        <w:t xml:space="preserve">on peut clairement remarquer que </w:t>
-      </w:r>
-      <w:r>
-        <w:rPr>
-          <w:b w:val="0"/>
-          <w:color w:val="auto"/>
-        </w:rPr>
-        <w:t xml:space="preserve">la ligne rouge n’est pas encore suffisamment horizontale pour satisfaire </w:t>
-      </w:r>
-      <w:r>
-        <w:rPr>
-          <w:b w:val="0"/>
-          <w:i/>
-          <w:color w:val="auto"/>
-        </w:rPr>
-        <w:t>l’hypothèse d'</w:t>
-      </w:r>
-      <w:proofErr w:type="spellStart"/>
-      <w:r>
-        <w:rPr>
-          <w:b w:val="0"/>
-          <w:i/>
-          <w:color w:val="auto"/>
-        </w:rPr>
-        <w:t>Homoscédasticité</w:t>
-      </w:r>
-      <w:proofErr w:type="spellEnd"/>
-      <w:r>
-        <w:rPr>
-          <w:b w:val="0"/>
-          <w:i/>
-          <w:color w:val="auto"/>
-        </w:rPr>
-        <w:t xml:space="preserve"> </w:t>
-      </w:r>
-      <w:r>
-        <w:rPr>
-          <w:b w:val="0"/>
-          <w:color w:val="auto"/>
-        </w:rPr>
-        <w:t>pour notre modèle.</w:t>
+          <w:lang w:val="en-US"/>
+        </w:rPr>
+      </w:pPr>
+      <w:r>
+        <w:rPr>
+          <w:b w:val="0"/>
+          <w:color w:val="auto"/>
+          <w:lang w:val="en-US"/>
+        </w:rPr>
+        <w:lastRenderedPageBreak/>
+        <w:t xml:space="preserve">From the Scale-Location </w:t>
+      </w:r>
+      <w:r>
+        <w:rPr>
+          <w:b w:val="0"/>
+          <w:color w:val="auto"/>
+          <w:lang w:val="en-US"/>
+        </w:rPr>
+        <w:t>plot abov</w:t>
+      </w:r>
+      <w:r>
+        <w:rPr>
+          <w:b w:val="0"/>
+          <w:color w:val="auto"/>
+          <w:lang w:val="en-US"/>
+        </w:rPr>
+        <w:t>e, we can clearly notice that t</w:t>
+      </w:r>
+      <w:r>
+        <w:rPr>
+          <w:b w:val="0"/>
+          <w:color w:val="auto"/>
+          <w:lang w:val="en-US"/>
+        </w:rPr>
+        <w:t>h</w:t>
+      </w:r>
+      <w:r>
+        <w:rPr>
+          <w:b w:val="0"/>
+          <w:color w:val="auto"/>
+          <w:lang w:val="en-US"/>
+        </w:rPr>
+        <w:t>e</w:t>
+      </w:r>
+      <w:r>
+        <w:rPr>
+          <w:b w:val="0"/>
+          <w:color w:val="auto"/>
+          <w:lang w:val="en-US"/>
+        </w:rPr>
+        <w:t xml:space="preserve"> red line</w:t>
+      </w:r>
+      <w:r>
+        <w:rPr>
+          <w:b w:val="0"/>
+          <w:color w:val="auto"/>
+          <w:lang w:val="en-US"/>
+        </w:rPr>
+        <w:t xml:space="preserve"> is not enough horizontal</w:t>
+      </w:r>
+      <w:r>
+        <w:rPr>
+          <w:b w:val="0"/>
+          <w:color w:val="auto"/>
+          <w:lang w:val="en-US"/>
+        </w:rPr>
+        <w:t>ly straight</w:t>
+      </w:r>
+      <w:r>
+        <w:rPr>
+          <w:b w:val="0"/>
+          <w:color w:val="auto"/>
+          <w:lang w:val="en-US"/>
+        </w:rPr>
+        <w:t xml:space="preserve"> yet to satisfy the  </w:t>
+      </w:r>
+      <w:r>
+        <w:rPr>
+          <w:b w:val="0"/>
+          <w:color w:val="auto"/>
+          <w:lang w:val="en-US"/>
+        </w:rPr>
+        <w:t>hypothesis for Homoscedasticity</w:t>
+      </w:r>
+      <w:r>
+        <w:rPr>
+          <w:b w:val="0"/>
+          <w:color w:val="auto"/>
+          <w:lang w:val="en-US"/>
+        </w:rPr>
+        <w:t>;</w:t>
       </w:r>
     </w:p>
     <w:p>
@@ -8170,40 +8190,22 @@
         <w:rPr>
           <w:b w:val="0"/>
           <w:color w:val="auto"/>
-        </w:rPr>
-      </w:pPr>
-      <w:r>
-        <w:rPr>
-          <w:b w:val="0"/>
-          <w:color w:val="auto"/>
-        </w:rPr>
-        <w:t xml:space="preserve">Les </w:t>
-      </w:r>
-      <w:r>
-        <w:rPr>
-          <w:b w:val="0"/>
-          <w:color w:val="auto"/>
-        </w:rPr>
-        <w:t>données aberrantes</w:t>
-      </w:r>
-      <w:r>
-        <w:rPr>
-          <w:b w:val="0"/>
-          <w:color w:val="auto"/>
-        </w:rPr>
-        <w:t xml:space="preserve"> peuvent être observées aux niveaux supérieurs de</w:t>
-      </w:r>
-      <w:r>
-        <w:rPr>
-          <w:b w:val="0"/>
-          <w:color w:val="auto"/>
-        </w:rPr>
-        <w:t>s</w:t>
-      </w:r>
-      <w:r>
-        <w:rPr>
-          <w:b w:val="0"/>
-          <w:color w:val="auto"/>
+          <w:lang w:val="en-US"/>
+        </w:rPr>
+      </w:pPr>
+      <w:r>
+        <w:rPr>
+          <w:b w:val="0"/>
+          <w:color w:val="auto"/>
+          <w:lang w:val="en-US"/>
+        </w:rPr>
+        <w:t>The outliers can be observed at the upper levels of the standardized residuals’</w:t>
+      </w:r>
+      <w:r>
+        <w:rPr>
+          <w:b w:val="0"/>
+          <w:color w:val="auto"/>
+          <w:lang w:val="en-US"/>
         </w:rPr>
         <w:t xml:space="preserve"> </w:t>
       </w:r>
@@ -8211,49 +8213,10 @@
         <w:rPr>
           <w:b w:val="0"/>
           <w:color w:val="auto"/>
-        </w:rPr>
-        <w:t>racine</w:t>
-      </w:r>
-      <w:r>
-        <w:rPr>
-          <w:b w:val="0"/>
-          <w:color w:val="auto"/>
-        </w:rPr>
-        <w:t>s</w:t>
-      </w:r>
-      <w:r>
-        <w:rPr>
-          <w:b w:val="0"/>
-          <w:color w:val="auto"/>
-        </w:rPr>
-        <w:t xml:space="preserve"> carrée</w:t>
-      </w:r>
-      <w:r>
-        <w:rPr>
-          <w:b w:val="0"/>
-          <w:color w:val="auto"/>
-        </w:rPr>
-        <w:t>s</w:t>
-      </w:r>
-      <w:r>
-        <w:rPr>
-          <w:b w:val="0"/>
-          <w:color w:val="auto"/>
-        </w:rPr>
-        <w:t xml:space="preserve"> des résidus </w:t>
-      </w:r>
-      <w:r>
-        <w:rPr>
-          <w:b w:val="0"/>
-          <w:color w:val="auto"/>
-        </w:rPr>
-        <w:t>standardisés.</w:t>
-      </w:r>
-    </w:p>
-    <w:p>
-      <w:pPr>
-        <w:jc w:val="both"/>
-      </w:pPr>
+          <w:lang w:val="en-US"/>
+        </w:rPr>
+        <w:t>square roots;</w:t>
+      </w:r>
     </w:p>
     <w:p>
       <w:pPr>
@@ -8310,7 +8273,6 @@
           <w:noProof/>
           <w:lang w:eastAsia="fr-FR"/>
         </w:rPr>
-        <w:lastRenderedPageBreak/>
         <w:drawing>
           <wp:inline distT="0" distB="0" distL="0" distR="0" wp14:anchorId="4C4C091F" wp14:editId="54A4AF25">
             <wp:extent cx="5760720" cy="3696146"/>
@@ -8359,139 +8321,112 @@
         <w:rPr>
           <w:b w:val="0"/>
           <w:color w:val="auto"/>
-        </w:rPr>
-      </w:pPr>
-      <w:r>
-        <w:rPr>
-          <w:b w:val="0"/>
-          <w:color w:val="auto"/>
-        </w:rPr>
-        <w:t>En se basant sur les deux précédents Plots de « </w:t>
-      </w:r>
-      <w:proofErr w:type="spellStart"/>
-      <w:r>
-        <w:rPr>
-          <w:b w:val="0"/>
-          <w:color w:val="auto"/>
-        </w:rPr>
-        <w:t>Residuals</w:t>
-      </w:r>
-      <w:proofErr w:type="spellEnd"/>
-      <w:r>
-        <w:rPr>
-          <w:b w:val="0"/>
-          <w:color w:val="auto"/>
-        </w:rPr>
-        <w:t xml:space="preserve"> vs. </w:t>
-      </w:r>
-      <w:proofErr w:type="spellStart"/>
-      <w:r>
-        <w:rPr>
-          <w:b w:val="0"/>
-          <w:color w:val="auto"/>
-        </w:rPr>
-        <w:t>Leverage</w:t>
-      </w:r>
-      <w:proofErr w:type="spellEnd"/>
-      <w:r>
-        <w:rPr>
-          <w:b w:val="0"/>
-          <w:color w:val="auto"/>
-        </w:rPr>
-        <w:t> » et de « </w:t>
-      </w:r>
-      <w:proofErr w:type="spellStart"/>
-      <w:r>
-        <w:rPr>
-          <w:b w:val="0"/>
-          <w:color w:val="auto"/>
-        </w:rPr>
-        <w:t>Cook's</w:t>
-      </w:r>
-      <w:proofErr w:type="spellEnd"/>
-      <w:r>
-        <w:rPr>
-          <w:b w:val="0"/>
-          <w:color w:val="auto"/>
-        </w:rPr>
-        <w:t xml:space="preserve"> distance</w:t>
-      </w:r>
-      <w:r>
-        <w:rPr>
-          <w:b w:val="0"/>
-          <w:color w:val="auto"/>
-        </w:rPr>
-        <w:t> »</w:t>
-      </w:r>
-      <w:r>
-        <w:rPr>
-          <w:b w:val="0"/>
-          <w:color w:val="auto"/>
-        </w:rPr>
-        <w:t xml:space="preserve">, </w:t>
-      </w:r>
-      <w:r>
-        <w:rPr>
-          <w:b w:val="0"/>
-          <w:color w:val="auto"/>
-        </w:rPr>
-        <w:t xml:space="preserve">nous pouvons bien confirmer que les résidus </w:t>
-      </w:r>
-      <w:r>
-        <w:rPr>
-          <w:b w:val="0"/>
-          <w:color w:val="auto"/>
-        </w:rPr>
-        <w:t xml:space="preserve">#1235, </w:t>
-      </w:r>
-      <w:r>
-        <w:rPr>
-          <w:b w:val="0"/>
-          <w:color w:val="auto"/>
-        </w:rPr>
-        <w:t>#</w:t>
-      </w:r>
-      <w:r>
-        <w:rPr>
-          <w:b w:val="0"/>
-          <w:color w:val="auto"/>
-        </w:rPr>
-        <w:t>613 et</w:t>
-      </w:r>
-      <w:r>
-        <w:rPr>
-          <w:b w:val="0"/>
-          <w:color w:val="auto"/>
-        </w:rPr>
-        <w:t xml:space="preserve"> #</w:t>
-      </w:r>
-      <w:r>
-        <w:rPr>
-          <w:b w:val="0"/>
-          <w:color w:val="auto"/>
-        </w:rPr>
-        <w:t>622</w:t>
-      </w:r>
-      <w:r>
-        <w:rPr>
-          <w:b w:val="0"/>
-          <w:color w:val="auto"/>
-        </w:rPr>
-        <w:t xml:space="preserve"> (données aberrantes) </w:t>
-      </w:r>
-      <w:r>
-        <w:rPr>
-          <w:b w:val="0"/>
-          <w:color w:val="auto"/>
-        </w:rPr>
-        <w:t>peuvent être considérés comme étant</w:t>
-      </w:r>
-      <w:r>
-        <w:rPr>
-          <w:b w:val="0"/>
-          <w:color w:val="auto"/>
-        </w:rPr>
-        <w:t xml:space="preserve"> des points d’influences.</w:t>
+          <w:lang w:val="en-US"/>
+        </w:rPr>
+      </w:pPr>
+      <w:r>
+        <w:rPr>
+          <w:b w:val="0"/>
+          <w:color w:val="auto"/>
+          <w:lang w:val="en-US"/>
+        </w:rPr>
+        <w:t>Based on the two previous P</w:t>
+      </w:r>
+      <w:r>
+        <w:rPr>
+          <w:b w:val="0"/>
+          <w:color w:val="auto"/>
+          <w:lang w:val="en-US"/>
+        </w:rPr>
+        <w:t>lots</w:t>
+      </w:r>
+      <w:r>
+        <w:rPr>
+          <w:b w:val="0"/>
+          <w:color w:val="auto"/>
+          <w:lang w:val="en-US"/>
+        </w:rPr>
+        <w:t xml:space="preserve"> of </w:t>
+      </w:r>
+      <w:r>
+        <w:rPr>
+          <w:b w:val="0"/>
+          <w:color w:val="auto"/>
+          <w:lang w:val="en-US"/>
+        </w:rPr>
+        <w:t>« Residuals vs. Leverage »</w:t>
+      </w:r>
+      <w:r>
+        <w:rPr>
+          <w:b w:val="0"/>
+          <w:color w:val="auto"/>
+          <w:lang w:val="en-US"/>
+        </w:rPr>
+        <w:t xml:space="preserve"> and </w:t>
+      </w:r>
+      <w:r>
+        <w:rPr>
+          <w:b w:val="0"/>
+          <w:color w:val="auto"/>
+          <w:lang w:val="en-US"/>
+        </w:rPr>
+        <w:t>« Cook's distance »</w:t>
+      </w:r>
+      <w:r>
+        <w:rPr>
+          <w:b w:val="0"/>
+          <w:color w:val="auto"/>
+          <w:lang w:val="en-US"/>
+        </w:rPr>
+        <w:t xml:space="preserve">, we can confirm with confidence </w:t>
+      </w:r>
+      <w:r>
+        <w:rPr>
+          <w:b w:val="0"/>
+          <w:color w:val="auto"/>
+          <w:lang w:val="en-US"/>
+        </w:rPr>
+        <w:t xml:space="preserve">that the residuals </w:t>
+      </w:r>
+      <w:r>
+        <w:rPr>
+          <w:b w:val="0"/>
+          <w:color w:val="auto"/>
+          <w:lang w:val="en-US"/>
+        </w:rPr>
+        <w:t>#1235, #</w:t>
+      </w:r>
+      <w:r>
+        <w:rPr>
+          <w:b w:val="0"/>
+          <w:color w:val="auto"/>
+          <w:lang w:val="en-US"/>
+        </w:rPr>
+        <w:t>613 and</w:t>
+      </w:r>
+      <w:r>
+        <w:rPr>
+          <w:b w:val="0"/>
+          <w:color w:val="auto"/>
+          <w:lang w:val="en-US"/>
+        </w:rPr>
+        <w:t xml:space="preserve"> #622</w:t>
+      </w:r>
+      <w:r>
+        <w:rPr>
+          <w:b w:val="0"/>
+          <w:color w:val="auto"/>
+          <w:lang w:val="en-US"/>
+        </w:rPr>
+        <w:t xml:space="preserve"> (outliers) can be considered as being  </w:t>
+      </w:r>
+      <w:r>
+        <w:rPr>
+          <w:b w:val="0"/>
+          <w:color w:val="auto"/>
+          <w:lang w:val="en-US"/>
+        </w:rPr>
+        <w:t>influential points;</w:t>
       </w:r>
     </w:p>
     <w:p>
@@ -8505,28 +8440,49 @@
         <w:rPr>
           <w:b w:val="0"/>
           <w:color w:val="auto"/>
-        </w:rPr>
-      </w:pPr>
-      <w:r>
-        <w:rPr>
-          <w:b w:val="0"/>
-          <w:color w:val="auto"/>
-        </w:rPr>
-        <w:t xml:space="preserve">De nouveaux travaux de suppressions </w:t>
-      </w:r>
-      <w:r>
-        <w:rPr>
-          <w:b w:val="0"/>
-          <w:color w:val="auto"/>
-        </w:rPr>
-        <w:t xml:space="preserve">d’observations </w:t>
-      </w:r>
-      <w:r>
-        <w:rPr>
-          <w:b w:val="0"/>
-          <w:color w:val="auto"/>
-        </w:rPr>
-        <w:t>sont alors recommandés avant de passer à la prochaine Itération</w:t>
+          <w:lang w:val="en-US"/>
+        </w:rPr>
+      </w:pPr>
+      <w:r>
+        <w:rPr>
+          <w:b w:val="0"/>
+          <w:color w:val="auto"/>
+          <w:lang w:val="en-US"/>
+        </w:rPr>
+        <w:lastRenderedPageBreak/>
+        <w:t>New actions of ob</w:t>
+      </w:r>
+      <w:r>
+        <w:rPr>
+          <w:b w:val="0"/>
+          <w:color w:val="auto"/>
+          <w:lang w:val="en-US"/>
+        </w:rPr>
+        <w:t>s</w:t>
+      </w:r>
+      <w:r>
+        <w:rPr>
+          <w:b w:val="0"/>
+          <w:color w:val="auto"/>
+          <w:lang w:val="en-US"/>
+        </w:rPr>
+        <w:t>ervations removals</w:t>
+      </w:r>
+      <w:r>
+        <w:rPr>
+          <w:b w:val="0"/>
+          <w:color w:val="auto"/>
+          <w:lang w:val="en-US"/>
+        </w:rPr>
+        <w:t xml:space="preserve"> are then recommended before </w:t>
+      </w:r>
+      <w:r>
+        <w:rPr>
+          <w:b w:val="0"/>
+          <w:color w:val="auto"/>
+          <w:lang w:val="en-US"/>
+        </w:rPr>
+        <w:t>entering the next Iteration.</w:t>
       </w:r>
     </w:p>
     <w:p>
@@ -8541,6 +8497,7 @@
         <w:rPr>
           <w:b w:val="0"/>
           <w:color w:val="auto"/>
+          <w:lang w:val="en-US"/>
         </w:rPr>
       </w:pPr>
     </w:p>
@@ -8556,36 +8513,41 @@
           <w:lang w:val="en-US"/>
         </w:rPr>
       </w:pPr>
-      <w:bookmarkStart w:id="4" w:name="_II.3_–_Itération"/>
+      <w:bookmarkStart w:id="3" w:name="_II.3_–_Itération"/>
+      <w:bookmarkEnd w:id="3"/>
+      <w:r>
+        <w:rPr>
+          <w:lang w:val="en-US"/>
+        </w:rPr>
+        <w:t xml:space="preserve">II.3 – </w:t>
+      </w:r>
+      <w:r>
+        <w:rPr>
+          <w:lang w:val="en-US"/>
+        </w:rPr>
+        <w:t>3</w:t>
+      </w:r>
+      <w:r>
+        <w:rPr>
+          <w:vertAlign w:val="superscript"/>
+          <w:lang w:val="en-US"/>
+        </w:rPr>
+        <w:t>rd</w:t>
+      </w:r>
+      <w:r>
+        <w:rPr>
+          <w:lang w:val="en-US"/>
+        </w:rPr>
+        <w:t xml:space="preserve"> Iteration </w:t>
+      </w:r>
+      <w:bookmarkStart w:id="4" w:name="_GoBack"/>
       <w:bookmarkEnd w:id="4"/>
       <w:r>
         <w:rPr>
           <w:lang w:val="en-US"/>
         </w:rPr>
-        <w:t xml:space="preserve">II.3 – </w:t>
-      </w:r>
-      <w:proofErr w:type="spellStart"/>
-      <w:r>
-        <w:rPr>
-          <w:lang w:val="en-US"/>
-        </w:rPr>
-        <w:t>Itération</w:t>
-      </w:r>
-      <w:proofErr w:type="spellEnd"/>
-      <w:r>
-        <w:rPr>
-          <w:lang w:val="en-US"/>
-        </w:rPr>
-        <w:t xml:space="preserve"> </w:t>
-      </w:r>
-      <w:proofErr w:type="gramStart"/>
-      <w:r>
-        <w:rPr>
-          <w:lang w:val="en-US"/>
-        </w:rPr>
-        <w:t>3 :</w:t>
-      </w:r>
-      <w:proofErr w:type="gramEnd"/>
+        <w:t>:</w:t>
+      </w:r>
     </w:p>
     <w:p>
       <w:pPr>
@@ -9769,19 +9731,40 @@
           <w:color w:val="333333"/>
           <w:sz w:val="20"/>
           <w:szCs w:val="20"/>
-          <w:lang w:eastAsia="fr-FR"/>
-        </w:rPr>
-      </w:pPr>
-      <w:r>
-        <w:rPr>
-          <w:rFonts w:ascii="Courier New" w:eastAsia="Times New Roman" w:hAnsi="Courier New" w:cs="Courier New"/>
-          <w:color w:val="333333"/>
-          <w:sz w:val="20"/>
-          <w:szCs w:val="20"/>
-          <w:lang w:eastAsia="fr-FR"/>
-        </w:rPr>
-        <w:lastRenderedPageBreak/>
-        <w:t xml:space="preserve">-498.82 -105.65  -12.86   87.74  759.30 </w:t>
+          <w:lang w:val="en-US" w:eastAsia="fr-FR"/>
+        </w:rPr>
+      </w:pPr>
+      <w:r>
+        <w:rPr>
+          <w:rFonts w:ascii="Courier New" w:eastAsia="Times New Roman" w:hAnsi="Courier New" w:cs="Courier New"/>
+          <w:color w:val="333333"/>
+          <w:sz w:val="20"/>
+          <w:szCs w:val="20"/>
+          <w:lang w:val="en-US" w:eastAsia="fr-FR"/>
+        </w:rPr>
+        <w:t>-498.82 -</w:t>
+      </w:r>
+      <w:proofErr w:type="gramStart"/>
+      <w:r>
+        <w:rPr>
+          <w:rFonts w:ascii="Courier New" w:eastAsia="Times New Roman" w:hAnsi="Courier New" w:cs="Courier New"/>
+          <w:color w:val="333333"/>
+          <w:sz w:val="20"/>
+          <w:szCs w:val="20"/>
+          <w:lang w:val="en-US" w:eastAsia="fr-FR"/>
+        </w:rPr>
+        <w:t>105.65  -</w:t>
+      </w:r>
+      <w:proofErr w:type="gramEnd"/>
+      <w:r>
+        <w:rPr>
+          <w:rFonts w:ascii="Courier New" w:eastAsia="Times New Roman" w:hAnsi="Courier New" w:cs="Courier New"/>
+          <w:color w:val="333333"/>
+          <w:sz w:val="20"/>
+          <w:szCs w:val="20"/>
+          <w:lang w:val="en-US" w:eastAsia="fr-FR"/>
+        </w:rPr>
+        <w:t xml:space="preserve">12.86   87.74  759.30 </w:t>
       </w:r>
     </w:p>
     <w:p>
@@ -9818,7 +9801,7 @@
           <w:color w:val="333333"/>
           <w:sz w:val="20"/>
           <w:szCs w:val="20"/>
-          <w:lang w:eastAsia="fr-FR"/>
+          <w:lang w:val="en-US" w:eastAsia="fr-FR"/>
         </w:rPr>
       </w:pPr>
     </w:p>
@@ -10760,7 +10743,15 @@
           <w:b w:val="0"/>
           <w:color w:val="auto"/>
         </w:rPr>
-        <w:t xml:space="preserve"> (toujours significatifs pour leur part dans ce cas), remarquons juste le fait que la CCI n’a plus été prise en compte en tant que </w:t>
+        <w:t xml:space="preserve"> (toujours significatifs pour leur part dans ce cas), remarquons juste le fait que la CCI n’a plus été prise </w:t>
+      </w:r>
+      <w:r>
+        <w:rPr>
+          <w:b w:val="0"/>
+          <w:color w:val="auto"/>
+        </w:rPr>
+        <w:lastRenderedPageBreak/>
+        <w:t xml:space="preserve">en compte en tant que </w:t>
       </w:r>
       <w:proofErr w:type="spellStart"/>
       <w:r>
@@ -10853,14 +10844,54 @@
         <w:rPr>
           <w:b/>
           <w:u w:val="single"/>
-        </w:rPr>
-      </w:pPr>
+          <w:lang w:val="en-US"/>
+        </w:rPr>
+      </w:pPr>
+      <w:proofErr w:type="spellStart"/>
       <w:r>
         <w:rPr>
           <w:b/>
           <w:u w:val="single"/>
-        </w:rPr>
-        <w:t xml:space="preserve">Analyse résiduelle : </w:t>
+          <w:lang w:val="en-US"/>
+        </w:rPr>
+        <w:t>Analyse</w:t>
+      </w:r>
+      <w:proofErr w:type="spellEnd"/>
+      <w:r>
+        <w:rPr>
+          <w:b/>
+          <w:u w:val="single"/>
+          <w:lang w:val="en-US"/>
+        </w:rPr>
+        <w:t xml:space="preserve"> </w:t>
+      </w:r>
+      <w:proofErr w:type="spellStart"/>
+      <w:proofErr w:type="gramStart"/>
+      <w:r>
+        <w:rPr>
+          <w:b/>
+          <w:u w:val="single"/>
+          <w:lang w:val="en-US"/>
+        </w:rPr>
+        <w:t>résiduelle</w:t>
+      </w:r>
+      <w:proofErr w:type="spellEnd"/>
+      <w:r>
+        <w:rPr>
+          <w:b/>
+          <w:u w:val="single"/>
+          <w:lang w:val="en-US"/>
+        </w:rPr>
+        <w:t> :</w:t>
+      </w:r>
+      <w:proofErr w:type="gramEnd"/>
+      <w:r>
+        <w:rPr>
+          <w:b/>
+          <w:u w:val="single"/>
+          <w:lang w:val="en-US"/>
+        </w:rPr>
+        <w:t xml:space="preserve"> </w:t>
       </w:r>
     </w:p>
     <w:p>
@@ -10897,7 +10928,7 @@
           <w:color w:val="333333"/>
           <w:sz w:val="20"/>
           <w:szCs w:val="20"/>
-          <w:lang w:eastAsia="fr-FR"/>
+          <w:lang w:val="en-US" w:eastAsia="fr-FR"/>
         </w:rPr>
       </w:pPr>
       <w:proofErr w:type="spellStart"/>
@@ -10908,7 +10939,7 @@
           <w:color w:val="333333"/>
           <w:sz w:val="20"/>
           <w:szCs w:val="20"/>
-          <w:lang w:eastAsia="fr-FR"/>
+          <w:lang w:val="en-US" w:eastAsia="fr-FR"/>
         </w:rPr>
         <w:t>shapiro.test</w:t>
       </w:r>
@@ -10919,7 +10950,7 @@
           <w:color w:val="333333"/>
           <w:sz w:val="20"/>
           <w:szCs w:val="20"/>
-          <w:lang w:eastAsia="fr-FR"/>
+          <w:lang w:val="en-US" w:eastAsia="fr-FR"/>
         </w:rPr>
         <w:t>(</w:t>
       </w:r>
@@ -10930,7 +10961,7 @@
           <w:color w:val="333333"/>
           <w:sz w:val="20"/>
           <w:szCs w:val="20"/>
-          <w:lang w:eastAsia="fr-FR"/>
+          <w:lang w:val="en-US" w:eastAsia="fr-FR"/>
         </w:rPr>
         <w:t>df2$residuals)</w:t>
       </w:r>
@@ -10969,7 +11000,7 @@
           <w:color w:val="333333"/>
           <w:sz w:val="20"/>
           <w:szCs w:val="20"/>
-          <w:lang w:eastAsia="fr-FR"/>
+          <w:lang w:val="en-US" w:eastAsia="fr-FR"/>
         </w:rPr>
       </w:pPr>
     </w:p>
@@ -11016,7 +11047,7 @@
           <w:color w:val="333333"/>
           <w:sz w:val="20"/>
           <w:szCs w:val="20"/>
-          <w:lang w:eastAsia="fr-FR"/>
+          <w:lang w:val="en-US" w:eastAsia="fr-FR"/>
         </w:rPr>
         <w:t xml:space="preserve">    </w:t>
       </w:r>
@@ -11185,16 +11216,16 @@
           <w:color w:val="333333"/>
           <w:sz w:val="20"/>
           <w:szCs w:val="20"/>
-          <w:lang w:eastAsia="fr-FR"/>
-        </w:rPr>
-      </w:pPr>
-      <w:r>
-        <w:rPr>
-          <w:rFonts w:ascii="Courier New" w:eastAsia="Times New Roman" w:hAnsi="Courier New" w:cs="Courier New"/>
-          <w:color w:val="333333"/>
-          <w:sz w:val="20"/>
-          <w:szCs w:val="20"/>
-          <w:lang w:eastAsia="fr-FR"/>
+          <w:lang w:val="en-US" w:eastAsia="fr-FR"/>
+        </w:rPr>
+      </w:pPr>
+      <w:r>
+        <w:rPr>
+          <w:rFonts w:ascii="Courier New" w:eastAsia="Times New Roman" w:hAnsi="Courier New" w:cs="Courier New"/>
+          <w:color w:val="333333"/>
+          <w:sz w:val="20"/>
+          <w:szCs w:val="20"/>
+          <w:lang w:val="en-US" w:eastAsia="fr-FR"/>
         </w:rPr>
         <w:t>W = 0.95338, p-value &lt; 2.2e-16</w:t>
       </w:r>
@@ -11211,6 +11242,7 @@
         <w:rPr>
           <w:b w:val="0"/>
           <w:color w:val="auto"/>
+          <w:lang w:val="en-US"/>
         </w:rPr>
       </w:pPr>
     </w:p>
@@ -11258,7 +11290,6 @@
           <w:noProof/>
           <w:lang w:eastAsia="fr-FR"/>
         </w:rPr>
-        <w:lastRenderedPageBreak/>
         <w:drawing>
           <wp:inline distT="0" distB="0" distL="0" distR="0" wp14:anchorId="6EE1C4EB" wp14:editId="664C505F">
             <wp:extent cx="5760720" cy="3516085"/>
@@ -11403,6 +11434,7 @@
           <w:noProof/>
           <w:lang w:eastAsia="fr-FR"/>
         </w:rPr>
+        <w:lastRenderedPageBreak/>
         <w:drawing>
           <wp:inline distT="0" distB="0" distL="0" distR="0" wp14:anchorId="18B44706" wp14:editId="571563FB">
             <wp:extent cx="5760720" cy="3571205"/>
@@ -11458,7 +11490,6 @@
           <w:b w:val="0"/>
           <w:color w:val="auto"/>
         </w:rPr>
-        <w:lastRenderedPageBreak/>
         <w:t xml:space="preserve">La linéarité est </w:t>
       </w:r>
       <w:r>
@@ -11630,6 +11661,7 @@
           <w:noProof/>
           <w:lang w:eastAsia="fr-FR"/>
         </w:rPr>
+        <w:lastRenderedPageBreak/>
         <w:drawing>
           <wp:inline distT="0" distB="0" distL="0" distR="0" wp14:anchorId="7904A10E" wp14:editId="41A38189">
             <wp:extent cx="5760720" cy="3055521"/>
@@ -11769,7 +11801,6 @@
           <w:b w:val="0"/>
           <w:color w:val="auto"/>
         </w:rPr>
-        <w:lastRenderedPageBreak/>
         <w:t>D</w:t>
       </w:r>
       <w:r>
@@ -12052,6 +12083,7 @@
           <w:b w:val="0"/>
           <w:color w:val="auto"/>
         </w:rPr>
+        <w:lastRenderedPageBreak/>
         <w:t>A nouveau, des</w:t>
       </w:r>
       <w:r>
@@ -13054,7 +13086,6 @@
           <w:szCs w:val="20"/>
           <w:lang w:val="en-US" w:eastAsia="fr-FR"/>
         </w:rPr>
-        <w:lastRenderedPageBreak/>
         <w:t xml:space="preserve">  ) -&gt; reg3</w:t>
       </w:r>
     </w:p>
@@ -13454,18 +13485,40 @@
           <w:color w:val="333333"/>
           <w:sz w:val="20"/>
           <w:szCs w:val="20"/>
-          <w:lang w:eastAsia="fr-FR"/>
-        </w:rPr>
-      </w:pPr>
-      <w:r>
-        <w:rPr>
-          <w:rFonts w:ascii="Courier New" w:eastAsia="Times New Roman" w:hAnsi="Courier New" w:cs="Courier New"/>
-          <w:color w:val="333333"/>
-          <w:sz w:val="20"/>
-          <w:szCs w:val="20"/>
-          <w:lang w:eastAsia="fr-FR"/>
-        </w:rPr>
-        <w:t xml:space="preserve">-331.12  -85.99  -13.86   72.20  476.06 </w:t>
+          <w:lang w:val="en-US" w:eastAsia="fr-FR"/>
+        </w:rPr>
+      </w:pPr>
+      <w:r>
+        <w:rPr>
+          <w:rFonts w:ascii="Courier New" w:eastAsia="Times New Roman" w:hAnsi="Courier New" w:cs="Courier New"/>
+          <w:color w:val="333333"/>
+          <w:sz w:val="20"/>
+          <w:szCs w:val="20"/>
+          <w:lang w:val="en-US" w:eastAsia="fr-FR"/>
+        </w:rPr>
+        <w:t>-</w:t>
+      </w:r>
+      <w:proofErr w:type="gramStart"/>
+      <w:r>
+        <w:rPr>
+          <w:rFonts w:ascii="Courier New" w:eastAsia="Times New Roman" w:hAnsi="Courier New" w:cs="Courier New"/>
+          <w:color w:val="333333"/>
+          <w:sz w:val="20"/>
+          <w:szCs w:val="20"/>
+          <w:lang w:val="en-US" w:eastAsia="fr-FR"/>
+        </w:rPr>
+        <w:t>331.12  -</w:t>
+      </w:r>
+      <w:proofErr w:type="gramEnd"/>
+      <w:r>
+        <w:rPr>
+          <w:rFonts w:ascii="Courier New" w:eastAsia="Times New Roman" w:hAnsi="Courier New" w:cs="Courier New"/>
+          <w:color w:val="333333"/>
+          <w:sz w:val="20"/>
+          <w:szCs w:val="20"/>
+          <w:lang w:val="en-US" w:eastAsia="fr-FR"/>
+        </w:rPr>
+        <w:t xml:space="preserve">85.99  -13.86   72.20  476.06 </w:t>
       </w:r>
     </w:p>
     <w:p>
@@ -13502,7 +13555,7 @@
           <w:color w:val="333333"/>
           <w:sz w:val="20"/>
           <w:szCs w:val="20"/>
-          <w:lang w:eastAsia="fr-FR"/>
+          <w:lang w:val="en-US" w:eastAsia="fr-FR"/>
         </w:rPr>
       </w:pPr>
     </w:p>
@@ -14509,6 +14562,7 @@
           <w:b w:val="0"/>
           <w:color w:val="auto"/>
         </w:rPr>
+        <w:lastRenderedPageBreak/>
         <w:t>La nouvelle valeur de la médiane (</w:t>
       </w:r>
       <w:r>
@@ -14956,20 +15010,19 @@
           <w:color w:val="333333"/>
           <w:sz w:val="20"/>
           <w:szCs w:val="20"/>
-          <w:lang w:eastAsia="fr-FR"/>
-        </w:rPr>
-      </w:pPr>
-      <w:r>
-        <w:rPr>
-          <w:rFonts w:ascii="Courier New" w:eastAsia="Times New Roman" w:hAnsi="Courier New" w:cs="Courier New"/>
-          <w:color w:val="333333"/>
-          <w:sz w:val="20"/>
-          <w:szCs w:val="20"/>
-          <w:lang w:eastAsia="fr-FR"/>
+          <w:lang w:val="en-US" w:eastAsia="fr-FR"/>
+        </w:rPr>
+      </w:pPr>
+      <w:r>
+        <w:rPr>
+          <w:rFonts w:ascii="Courier New" w:eastAsia="Times New Roman" w:hAnsi="Courier New" w:cs="Courier New"/>
+          <w:color w:val="333333"/>
+          <w:sz w:val="20"/>
+          <w:szCs w:val="20"/>
+          <w:lang w:val="en-US" w:eastAsia="fr-FR"/>
         </w:rPr>
         <w:t xml:space="preserve">df3$residuals &lt;- </w:t>
       </w:r>
-      <w:proofErr w:type="spellStart"/>
       <w:proofErr w:type="gramStart"/>
       <w:r>
         <w:rPr>
@@ -14977,20 +15030,9 @@
           <w:color w:val="333333"/>
           <w:sz w:val="20"/>
           <w:szCs w:val="20"/>
-          <w:lang w:eastAsia="fr-FR"/>
-        </w:rPr>
-        <w:t>residuals</w:t>
-      </w:r>
-      <w:proofErr w:type="spellEnd"/>
-      <w:r>
-        <w:rPr>
-          <w:rFonts w:ascii="Courier New" w:eastAsia="Times New Roman" w:hAnsi="Courier New" w:cs="Courier New"/>
-          <w:color w:val="333333"/>
-          <w:sz w:val="20"/>
-          <w:szCs w:val="20"/>
-          <w:lang w:eastAsia="fr-FR"/>
-        </w:rPr>
-        <w:t>(</w:t>
+          <w:lang w:val="en-US" w:eastAsia="fr-FR"/>
+        </w:rPr>
+        <w:t>residuals(</w:t>
       </w:r>
       <w:proofErr w:type="gramEnd"/>
       <w:r>
@@ -14999,7 +15041,7 @@
           <w:color w:val="333333"/>
           <w:sz w:val="20"/>
           <w:szCs w:val="20"/>
-          <w:lang w:eastAsia="fr-FR"/>
+          <w:lang w:val="en-US" w:eastAsia="fr-FR"/>
         </w:rPr>
         <w:t>reg3)</w:t>
       </w:r>
@@ -15358,7 +15400,6 @@
           <w:b w:val="0"/>
           <w:color w:val="auto"/>
         </w:rPr>
-        <w:lastRenderedPageBreak/>
         <w:t>La distribution des résidus ne suit pas une loi normale</w:t>
       </w:r>
       <w:r>
@@ -15522,6 +15563,7 @@
           <w:noProof/>
           <w:lang w:eastAsia="fr-FR"/>
         </w:rPr>
+        <w:lastRenderedPageBreak/>
         <w:drawing>
           <wp:inline distT="0" distB="0" distL="0" distR="0" wp14:anchorId="12BAF381" wp14:editId="5CC4637A">
             <wp:extent cx="5760720" cy="3598766"/>
@@ -15577,7 +15619,6 @@
           <w:b w:val="0"/>
           <w:color w:val="auto"/>
         </w:rPr>
-        <w:lastRenderedPageBreak/>
         <w:t>D’</w:t>
       </w:r>
       <w:r>
@@ -16070,7 +16111,7 @@
           <w:rPr>
             <w:noProof/>
           </w:rPr>
-          <w:t>7</w:t>
+          <w:t>10</w:t>
         </w:r>
         <w:r>
           <w:fldChar w:fldCharType="end"/>
@@ -18344,7 +18385,7 @@
 </file>
 
 <file path=customXml/itemProps1.xml><?xml version="1.0" encoding="utf-8"?>
-<ds:datastoreItem xmlns:ds="http://schemas.openxmlformats.org/officeDocument/2006/customXml" ds:itemID="{43964F9A-81D4-45DE-8F57-CA046AED8D00}">
+<ds:datastoreItem xmlns:ds="http://schemas.openxmlformats.org/officeDocument/2006/customXml" ds:itemID="{1A23ADAB-44E7-4393-B419-E3F905DADD14}">
   <ds:schemaRefs>
     <ds:schemaRef ds:uri="http://schemas.openxmlformats.org/officeDocument/2006/bibliography"/>
   </ds:schemaRefs>

</xml_diff>

<commit_message>
HDA - Regression - Translation (Part II :Regression::3rd Iteration's first part)
</commit_message>
<xml_diff>
--- a/Interpretation/ENG/Hospital Data analysis - Regression - Interpretation.DOCX
+++ b/Interpretation/ENG/Hospital Data analysis - Regression - Interpretation.DOCX
@@ -1847,40 +1847,18 @@
           <w:color w:val="333333"/>
           <w:sz w:val="20"/>
           <w:szCs w:val="20"/>
-          <w:lang w:val="en-US" w:eastAsia="fr-FR"/>
-        </w:rPr>
-      </w:pPr>
-      <w:r>
-        <w:rPr>
-          <w:rFonts w:ascii="Courier New" w:eastAsia="Times New Roman" w:hAnsi="Courier New" w:cs="Courier New"/>
-          <w:color w:val="333333"/>
-          <w:sz w:val="20"/>
-          <w:szCs w:val="20"/>
-          <w:lang w:val="en-US" w:eastAsia="fr-FR"/>
-        </w:rPr>
-        <w:t>-900.45 -</w:t>
-      </w:r>
-      <w:proofErr w:type="gramStart"/>
-      <w:r>
-        <w:rPr>
-          <w:rFonts w:ascii="Courier New" w:eastAsia="Times New Roman" w:hAnsi="Courier New" w:cs="Courier New"/>
-          <w:color w:val="333333"/>
-          <w:sz w:val="20"/>
-          <w:szCs w:val="20"/>
-          <w:lang w:val="en-US" w:eastAsia="fr-FR"/>
-        </w:rPr>
-        <w:t>225.41  -</w:t>
-      </w:r>
-      <w:proofErr w:type="gramEnd"/>
-      <w:r>
-        <w:rPr>
-          <w:rFonts w:ascii="Courier New" w:eastAsia="Times New Roman" w:hAnsi="Courier New" w:cs="Courier New"/>
-          <w:color w:val="333333"/>
-          <w:sz w:val="20"/>
-          <w:szCs w:val="20"/>
-          <w:lang w:val="en-US" w:eastAsia="fr-FR"/>
-        </w:rPr>
-        <w:t xml:space="preserve">20.21  133.15 2239.12 </w:t>
+          <w:lang w:eastAsia="fr-FR"/>
+        </w:rPr>
+      </w:pPr>
+      <w:r>
+        <w:rPr>
+          <w:rFonts w:ascii="Courier New" w:eastAsia="Times New Roman" w:hAnsi="Courier New" w:cs="Courier New"/>
+          <w:color w:val="333333"/>
+          <w:sz w:val="20"/>
+          <w:szCs w:val="20"/>
+          <w:lang w:eastAsia="fr-FR"/>
+        </w:rPr>
+        <w:t xml:space="preserve">-900.45 -225.41  -20.21  133.15 2239.12 </w:t>
       </w:r>
     </w:p>
     <w:p>
@@ -1917,7 +1895,7 @@
           <w:color w:val="333333"/>
           <w:sz w:val="20"/>
           <w:szCs w:val="20"/>
-          <w:lang w:val="en-US" w:eastAsia="fr-FR"/>
+          <w:lang w:eastAsia="fr-FR"/>
         </w:rPr>
       </w:pPr>
     </w:p>
@@ -3051,37 +3029,22 @@
         <w:rPr>
           <w:b/>
           <w:u w:val="single"/>
-        </w:rPr>
-      </w:pPr>
-      <w:proofErr w:type="spellStart"/>
+          <w:lang w:val="en-US"/>
+        </w:rPr>
+      </w:pPr>
       <w:r>
         <w:rPr>
           <w:b/>
           <w:u w:val="single"/>
-        </w:rPr>
-        <w:t>Residual</w:t>
-      </w:r>
-      <w:proofErr w:type="spellEnd"/>
+          <w:lang w:val="en-US"/>
+        </w:rPr>
+        <w:t>Residual Analysis</w:t>
+      </w:r>
       <w:r>
         <w:rPr>
           <w:b/>
           <w:u w:val="single"/>
-        </w:rPr>
-        <w:t xml:space="preserve"> </w:t>
-      </w:r>
-      <w:proofErr w:type="spellStart"/>
-      <w:r>
-        <w:rPr>
-          <w:b/>
-          <w:u w:val="single"/>
-        </w:rPr>
-        <w:t>Analysis</w:t>
-      </w:r>
-      <w:proofErr w:type="spellEnd"/>
-      <w:r>
-        <w:rPr>
-          <w:b/>
-          <w:u w:val="single"/>
+          <w:lang w:val="en-US"/>
         </w:rPr>
         <w:t xml:space="preserve">: </w:t>
       </w:r>
@@ -4877,43 +4840,66 @@
           <w:numId w:val="0"/>
         </w:numPr>
         <w:ind w:left="360"/>
+        <w:rPr>
+          <w:lang w:val="en-US"/>
+        </w:rPr>
       </w:pPr>
       <w:bookmarkStart w:id="1" w:name="_II.2_–_Itération"/>
       <w:bookmarkStart w:id="2" w:name="_II.2_–_2nd"/>
       <w:bookmarkEnd w:id="1"/>
       <w:bookmarkEnd w:id="2"/>
       <w:r>
+        <w:rPr>
+          <w:lang w:val="en-US"/>
+        </w:rPr>
         <w:lastRenderedPageBreak/>
         <w:t>II.</w:t>
       </w:r>
       <w:r>
+        <w:rPr>
+          <w:lang w:val="en-US"/>
+        </w:rPr>
         <w:t>2</w:t>
       </w:r>
       <w:r>
+        <w:rPr>
+          <w:lang w:val="en-US"/>
+        </w:rPr>
         <w:t xml:space="preserve"> – </w:t>
       </w:r>
       <w:r>
+        <w:rPr>
+          <w:lang w:val="en-US"/>
+        </w:rPr>
         <w:t>2</w:t>
       </w:r>
       <w:r>
         <w:rPr>
           <w:vertAlign w:val="superscript"/>
+          <w:lang w:val="en-US"/>
         </w:rPr>
         <w:t>nd</w:t>
       </w:r>
       <w:r>
+        <w:rPr>
+          <w:lang w:val="en-US"/>
+        </w:rPr>
         <w:t xml:space="preserve"> </w:t>
       </w:r>
-      <w:proofErr w:type="spellStart"/>
-      <w:r>
+      <w:proofErr w:type="gramStart"/>
+      <w:r>
+        <w:rPr>
+          <w:lang w:val="en-US"/>
+        </w:rPr>
         <w:t>Iteration</w:t>
       </w:r>
-      <w:proofErr w:type="spellEnd"/>
-      <w:r>
+      <w:r>
+        <w:rPr>
+          <w:lang w:val="en-US"/>
+        </w:rPr>
         <w:t> :</w:t>
       </w:r>
-      <w:bookmarkStart w:id="3" w:name="_GoBack"/>
-      <w:bookmarkEnd w:id="3"/>
+      <w:proofErr w:type="gramEnd"/>
     </w:p>
     <w:p>
       <w:pPr>
@@ -6277,40 +6263,18 @@
           <w:color w:val="333333"/>
           <w:sz w:val="20"/>
           <w:szCs w:val="20"/>
-          <w:lang w:val="en-US" w:eastAsia="fr-FR"/>
-        </w:rPr>
-      </w:pPr>
-      <w:r>
-        <w:rPr>
-          <w:rFonts w:ascii="Courier New" w:eastAsia="Times New Roman" w:hAnsi="Courier New" w:cs="Courier New"/>
-          <w:color w:val="333333"/>
-          <w:sz w:val="20"/>
-          <w:szCs w:val="20"/>
-          <w:lang w:val="en-US" w:eastAsia="fr-FR"/>
-        </w:rPr>
-        <w:t>-894.87 -</w:t>
-      </w:r>
-      <w:proofErr w:type="gramStart"/>
-      <w:r>
-        <w:rPr>
-          <w:rFonts w:ascii="Courier New" w:eastAsia="Times New Roman" w:hAnsi="Courier New" w:cs="Courier New"/>
-          <w:color w:val="333333"/>
-          <w:sz w:val="20"/>
-          <w:szCs w:val="20"/>
-          <w:lang w:val="en-US" w:eastAsia="fr-FR"/>
-        </w:rPr>
-        <w:t>222.12  -</w:t>
-      </w:r>
-      <w:proofErr w:type="gramEnd"/>
-      <w:r>
-        <w:rPr>
-          <w:rFonts w:ascii="Courier New" w:eastAsia="Times New Roman" w:hAnsi="Courier New" w:cs="Courier New"/>
-          <w:color w:val="333333"/>
-          <w:sz w:val="20"/>
-          <w:szCs w:val="20"/>
-          <w:lang w:val="en-US" w:eastAsia="fr-FR"/>
-        </w:rPr>
-        <w:t xml:space="preserve">19.35  131.28 2024.10 </w:t>
+          <w:lang w:eastAsia="fr-FR"/>
+        </w:rPr>
+      </w:pPr>
+      <w:r>
+        <w:rPr>
+          <w:rFonts w:ascii="Courier New" w:eastAsia="Times New Roman" w:hAnsi="Courier New" w:cs="Courier New"/>
+          <w:color w:val="333333"/>
+          <w:sz w:val="20"/>
+          <w:szCs w:val="20"/>
+          <w:lang w:eastAsia="fr-FR"/>
+        </w:rPr>
+        <w:t xml:space="preserve">-894.87 -222.12  -19.35  131.28 2024.10 </w:t>
       </w:r>
     </w:p>
     <w:p>
@@ -6347,7 +6311,7 @@
           <w:color w:val="333333"/>
           <w:sz w:val="20"/>
           <w:szCs w:val="20"/>
-          <w:lang w:val="en-US" w:eastAsia="fr-FR"/>
+          <w:lang w:eastAsia="fr-FR"/>
         </w:rPr>
       </w:pPr>
     </w:p>
@@ -8515,8 +8479,8 @@
           <w:lang w:val="en-US"/>
         </w:rPr>
       </w:pPr>
-      <w:bookmarkStart w:id="4" w:name="_II.3_–_Itération"/>
-      <w:bookmarkEnd w:id="4"/>
+      <w:bookmarkStart w:id="3" w:name="_II.3_–_Itération"/>
+      <w:bookmarkEnd w:id="3"/>
       <w:r>
         <w:rPr>
           <w:lang w:val="en-US"/>
@@ -8541,22 +8505,29 @@
         <w:rPr>
           <w:lang w:val="en-US"/>
         </w:rPr>
+        <w:t xml:space="preserve"> Iteration</w:t>
+      </w:r>
+      <w:bookmarkStart w:id="4" w:name="_GoBack"/>
+      <w:bookmarkEnd w:id="4"/>
+      <w:r>
+        <w:rPr>
+          <w:lang w:val="en-US"/>
+        </w:rPr>
         <w:t xml:space="preserve"> </w:t>
       </w:r>
-      <w:proofErr w:type="gramStart"/>
-      <w:r>
-        <w:rPr>
-          <w:lang w:val="en-US"/>
-        </w:rPr>
-        <w:t xml:space="preserve">Iteration </w:t>
-      </w:r>
       <w:r>
         <w:rPr>
           <w:lang w:val="en-US"/>
         </w:rPr>
         <w:t>:</w:t>
       </w:r>
-      <w:proofErr w:type="gramEnd"/>
+    </w:p>
+    <w:p>
+      <w:pPr>
+        <w:rPr>
+          <w:lang w:val="en-US"/>
+        </w:rPr>
+      </w:pPr>
     </w:p>
     <w:p>
       <w:pPr>
@@ -8862,58 +8833,89 @@
         <w:rPr>
           <w:b w:val="0"/>
           <w:color w:val="auto"/>
-        </w:rPr>
-      </w:pPr>
-      <w:r>
-        <w:rPr>
-          <w:b w:val="0"/>
-          <w:color w:val="auto"/>
-        </w:rPr>
-        <w:t>Ayant été abstraitement annoncée en fin de l’</w:t>
-      </w:r>
-      <w:hyperlink w:anchor="_II.2_–_Itération" w:history="1">
-        <w:r>
-          <w:rPr>
-            <w:rStyle w:val="Lienhypertexte"/>
-            <w:b w:val="0"/>
-          </w:rPr>
-          <w:t>Itération 2</w:t>
-        </w:r>
-      </w:hyperlink>
-      <w:r>
-        <w:rPr>
-          <w:b w:val="0"/>
-          <w:color w:val="auto"/>
-        </w:rPr>
-        <w:t xml:space="preserve">, la suppression des </w:t>
-      </w:r>
-      <w:r>
-        <w:rPr>
-          <w:b w:val="0"/>
-          <w:color w:val="auto"/>
-        </w:rPr>
-        <w:t xml:space="preserve">observations dont la valeur des </w:t>
-      </w:r>
-      <w:r>
-        <w:rPr>
-          <w:b w:val="0"/>
-          <w:color w:val="auto"/>
-        </w:rPr>
-        <w:t>résidus</w:t>
-      </w:r>
-      <w:r>
-        <w:rPr>
-          <w:b w:val="0"/>
-          <w:color w:val="auto"/>
-        </w:rPr>
-        <w:t xml:space="preserve"> est supérieure à 300</w:t>
-      </w:r>
-      <w:r>
-        <w:rPr>
-          <w:b w:val="0"/>
-          <w:color w:val="auto"/>
-        </w:rPr>
-        <w:t xml:space="preserve"> a été réalisée.</w:t>
+          <w:lang w:val="en-US"/>
+        </w:rPr>
+      </w:pPr>
+      <w:r>
+        <w:rPr>
+          <w:b w:val="0"/>
+          <w:color w:val="auto"/>
+          <w:lang w:val="en-US"/>
+        </w:rPr>
+        <w:t xml:space="preserve">Abstractly </w:t>
+      </w:r>
+      <w:r>
+        <w:rPr>
+          <w:b w:val="0"/>
+          <w:color w:val="auto"/>
+          <w:lang w:val="en-US"/>
+        </w:rPr>
+        <w:t>announc</w:t>
+      </w:r>
+      <w:r>
+        <w:rPr>
+          <w:b w:val="0"/>
+          <w:color w:val="auto"/>
+          <w:lang w:val="en-US"/>
+        </w:rPr>
+        <w:t xml:space="preserve">ed </w:t>
+      </w:r>
+      <w:r>
+        <w:rPr>
+          <w:b w:val="0"/>
+          <w:color w:val="auto"/>
+          <w:lang w:val="en-US"/>
+        </w:rPr>
+        <w:t xml:space="preserve"> at t</w:t>
+      </w:r>
+      <w:r>
+        <w:rPr>
+          <w:b w:val="0"/>
+          <w:color w:val="auto"/>
+          <w:lang w:val="en-US"/>
+        </w:rPr>
+        <w:t>he end of the 2</w:t>
+      </w:r>
+      <w:r>
+        <w:rPr>
+          <w:b w:val="0"/>
+          <w:color w:val="auto"/>
+          <w:vertAlign w:val="superscript"/>
+          <w:lang w:val="en-US"/>
+        </w:rPr>
+        <w:t>nd</w:t>
+      </w:r>
+      <w:r>
+        <w:rPr>
+          <w:b w:val="0"/>
+          <w:color w:val="auto"/>
+          <w:lang w:val="en-US"/>
+        </w:rPr>
+        <w:t xml:space="preserve"> Iteration, </w:t>
+      </w:r>
+      <w:r>
+        <w:rPr>
+          <w:b w:val="0"/>
+          <w:color w:val="auto"/>
+          <w:lang w:val="en-US"/>
+        </w:rPr>
+        <w:t xml:space="preserve">the removal of the observations which residuals’ value is superior to 300 </w:t>
+      </w:r>
+      <w:r>
+        <w:rPr>
+          <w:b w:val="0"/>
+          <w:color w:val="auto"/>
+          <w:lang w:val="en-US"/>
+        </w:rPr>
+        <w:t>has</w:t>
+      </w:r>
+      <w:r>
+        <w:rPr>
+          <w:b w:val="0"/>
+          <w:color w:val="auto"/>
+          <w:lang w:val="en-US"/>
+        </w:rPr>
+        <w:t xml:space="preserve"> been realized;</w:t>
       </w:r>
     </w:p>
     <w:p>
@@ -9740,40 +9742,18 @@
           <w:color w:val="333333"/>
           <w:sz w:val="20"/>
           <w:szCs w:val="20"/>
-          <w:lang w:val="en-US" w:eastAsia="fr-FR"/>
-        </w:rPr>
-      </w:pPr>
-      <w:r>
-        <w:rPr>
-          <w:rFonts w:ascii="Courier New" w:eastAsia="Times New Roman" w:hAnsi="Courier New" w:cs="Courier New"/>
-          <w:color w:val="333333"/>
-          <w:sz w:val="20"/>
-          <w:szCs w:val="20"/>
-          <w:lang w:val="en-US" w:eastAsia="fr-FR"/>
-        </w:rPr>
-        <w:t>-498.82 -</w:t>
-      </w:r>
-      <w:proofErr w:type="gramStart"/>
-      <w:r>
-        <w:rPr>
-          <w:rFonts w:ascii="Courier New" w:eastAsia="Times New Roman" w:hAnsi="Courier New" w:cs="Courier New"/>
-          <w:color w:val="333333"/>
-          <w:sz w:val="20"/>
-          <w:szCs w:val="20"/>
-          <w:lang w:val="en-US" w:eastAsia="fr-FR"/>
-        </w:rPr>
-        <w:t>105.65  -</w:t>
-      </w:r>
-      <w:proofErr w:type="gramEnd"/>
-      <w:r>
-        <w:rPr>
-          <w:rFonts w:ascii="Courier New" w:eastAsia="Times New Roman" w:hAnsi="Courier New" w:cs="Courier New"/>
-          <w:color w:val="333333"/>
-          <w:sz w:val="20"/>
-          <w:szCs w:val="20"/>
-          <w:lang w:val="en-US" w:eastAsia="fr-FR"/>
-        </w:rPr>
-        <w:t xml:space="preserve">12.86   87.74  759.30 </w:t>
+          <w:lang w:eastAsia="fr-FR"/>
+        </w:rPr>
+      </w:pPr>
+      <w:r>
+        <w:rPr>
+          <w:rFonts w:ascii="Courier New" w:eastAsia="Times New Roman" w:hAnsi="Courier New" w:cs="Courier New"/>
+          <w:color w:val="333333"/>
+          <w:sz w:val="20"/>
+          <w:szCs w:val="20"/>
+          <w:lang w:eastAsia="fr-FR"/>
+        </w:rPr>
+        <w:t xml:space="preserve">-498.82 -105.65  -12.86   87.74  759.30 </w:t>
       </w:r>
     </w:p>
     <w:p>
@@ -9810,7 +9790,7 @@
           <w:color w:val="333333"/>
           <w:sz w:val="20"/>
           <w:szCs w:val="20"/>
-          <w:lang w:val="en-US" w:eastAsia="fr-FR"/>
+          <w:lang w:eastAsia="fr-FR"/>
         </w:rPr>
       </w:pPr>
     </w:p>
@@ -10845,55 +10825,14 @@
         <w:rPr>
           <w:b/>
           <w:u w:val="single"/>
-          <w:lang w:val="en-US"/>
-        </w:rPr>
-      </w:pPr>
-      <w:proofErr w:type="spellStart"/>
+        </w:rPr>
+      </w:pPr>
       <w:r>
         <w:rPr>
           <w:b/>
           <w:u w:val="single"/>
-          <w:lang w:val="en-US"/>
-        </w:rPr>
-        <w:lastRenderedPageBreak/>
-        <w:t>Analyse</w:t>
-      </w:r>
-      <w:proofErr w:type="spellEnd"/>
-      <w:r>
-        <w:rPr>
-          <w:b/>
-          <w:u w:val="single"/>
-          <w:lang w:val="en-US"/>
-        </w:rPr>
-        <w:t xml:space="preserve"> </w:t>
-      </w:r>
-      <w:proofErr w:type="spellStart"/>
-      <w:proofErr w:type="gramStart"/>
-      <w:r>
-        <w:rPr>
-          <w:b/>
-          <w:u w:val="single"/>
-          <w:lang w:val="en-US"/>
-        </w:rPr>
-        <w:t>résiduelle</w:t>
-      </w:r>
-      <w:proofErr w:type="spellEnd"/>
-      <w:r>
-        <w:rPr>
-          <w:b/>
-          <w:u w:val="single"/>
-          <w:lang w:val="en-US"/>
-        </w:rPr>
-        <w:t> :</w:t>
-      </w:r>
-      <w:proofErr w:type="gramEnd"/>
-      <w:r>
-        <w:rPr>
-          <w:b/>
-          <w:u w:val="single"/>
-          <w:lang w:val="en-US"/>
-        </w:rPr>
-        <w:t xml:space="preserve"> </w:t>
+        </w:rPr>
+        <w:t xml:space="preserve">Analyse résiduelle : </w:t>
       </w:r>
     </w:p>
     <w:p>
@@ -10930,7 +10869,7 @@
           <w:color w:val="333333"/>
           <w:sz w:val="20"/>
           <w:szCs w:val="20"/>
-          <w:lang w:val="en-US" w:eastAsia="fr-FR"/>
+          <w:lang w:eastAsia="fr-FR"/>
         </w:rPr>
       </w:pPr>
       <w:proofErr w:type="spellStart"/>
@@ -10941,7 +10880,7 @@
           <w:color w:val="333333"/>
           <w:sz w:val="20"/>
           <w:szCs w:val="20"/>
-          <w:lang w:val="en-US" w:eastAsia="fr-FR"/>
+          <w:lang w:eastAsia="fr-FR"/>
         </w:rPr>
         <w:t>shapiro.test</w:t>
       </w:r>
@@ -10952,7 +10891,7 @@
           <w:color w:val="333333"/>
           <w:sz w:val="20"/>
           <w:szCs w:val="20"/>
-          <w:lang w:val="en-US" w:eastAsia="fr-FR"/>
+          <w:lang w:eastAsia="fr-FR"/>
         </w:rPr>
         <w:t>(</w:t>
       </w:r>
@@ -10963,7 +10902,7 @@
           <w:color w:val="333333"/>
           <w:sz w:val="20"/>
           <w:szCs w:val="20"/>
-          <w:lang w:val="en-US" w:eastAsia="fr-FR"/>
+          <w:lang w:eastAsia="fr-FR"/>
         </w:rPr>
         <w:t>df2$residuals)</w:t>
       </w:r>
@@ -11002,7 +10941,7 @@
           <w:color w:val="333333"/>
           <w:sz w:val="20"/>
           <w:szCs w:val="20"/>
-          <w:lang w:val="en-US" w:eastAsia="fr-FR"/>
+          <w:lang w:eastAsia="fr-FR"/>
         </w:rPr>
       </w:pPr>
     </w:p>
@@ -11049,7 +10988,7 @@
           <w:color w:val="333333"/>
           <w:sz w:val="20"/>
           <w:szCs w:val="20"/>
-          <w:lang w:val="en-US" w:eastAsia="fr-FR"/>
+          <w:lang w:eastAsia="fr-FR"/>
         </w:rPr>
         <w:t xml:space="preserve">    </w:t>
       </w:r>
@@ -13487,40 +13426,18 @@
           <w:color w:val="333333"/>
           <w:sz w:val="20"/>
           <w:szCs w:val="20"/>
-          <w:lang w:val="en-US" w:eastAsia="fr-FR"/>
-        </w:rPr>
-      </w:pPr>
-      <w:r>
-        <w:rPr>
-          <w:rFonts w:ascii="Courier New" w:eastAsia="Times New Roman" w:hAnsi="Courier New" w:cs="Courier New"/>
-          <w:color w:val="333333"/>
-          <w:sz w:val="20"/>
-          <w:szCs w:val="20"/>
-          <w:lang w:val="en-US" w:eastAsia="fr-FR"/>
-        </w:rPr>
-        <w:t>-</w:t>
-      </w:r>
-      <w:proofErr w:type="gramStart"/>
-      <w:r>
-        <w:rPr>
-          <w:rFonts w:ascii="Courier New" w:eastAsia="Times New Roman" w:hAnsi="Courier New" w:cs="Courier New"/>
-          <w:color w:val="333333"/>
-          <w:sz w:val="20"/>
-          <w:szCs w:val="20"/>
-          <w:lang w:val="en-US" w:eastAsia="fr-FR"/>
-        </w:rPr>
-        <w:t>331.12  -</w:t>
-      </w:r>
-      <w:proofErr w:type="gramEnd"/>
-      <w:r>
-        <w:rPr>
-          <w:rFonts w:ascii="Courier New" w:eastAsia="Times New Roman" w:hAnsi="Courier New" w:cs="Courier New"/>
-          <w:color w:val="333333"/>
-          <w:sz w:val="20"/>
-          <w:szCs w:val="20"/>
-          <w:lang w:val="en-US" w:eastAsia="fr-FR"/>
-        </w:rPr>
-        <w:t xml:space="preserve">85.99  -13.86   72.20  476.06 </w:t>
+          <w:lang w:eastAsia="fr-FR"/>
+        </w:rPr>
+      </w:pPr>
+      <w:r>
+        <w:rPr>
+          <w:rFonts w:ascii="Courier New" w:eastAsia="Times New Roman" w:hAnsi="Courier New" w:cs="Courier New"/>
+          <w:color w:val="333333"/>
+          <w:sz w:val="20"/>
+          <w:szCs w:val="20"/>
+          <w:lang w:eastAsia="fr-FR"/>
+        </w:rPr>
+        <w:t xml:space="preserve">-331.12  -85.99  -13.86   72.20  476.06 </w:t>
       </w:r>
     </w:p>
     <w:p>
@@ -13557,7 +13474,7 @@
           <w:color w:val="333333"/>
           <w:sz w:val="20"/>
           <w:szCs w:val="20"/>
-          <w:lang w:val="en-US" w:eastAsia="fr-FR"/>
+          <w:lang w:eastAsia="fr-FR"/>
         </w:rPr>
       </w:pPr>
     </w:p>
@@ -15012,19 +14929,20 @@
           <w:color w:val="333333"/>
           <w:sz w:val="20"/>
           <w:szCs w:val="20"/>
-          <w:lang w:val="en-US" w:eastAsia="fr-FR"/>
-        </w:rPr>
-      </w:pPr>
-      <w:r>
-        <w:rPr>
-          <w:rFonts w:ascii="Courier New" w:eastAsia="Times New Roman" w:hAnsi="Courier New" w:cs="Courier New"/>
-          <w:color w:val="333333"/>
-          <w:sz w:val="20"/>
-          <w:szCs w:val="20"/>
-          <w:lang w:val="en-US" w:eastAsia="fr-FR"/>
+          <w:lang w:eastAsia="fr-FR"/>
+        </w:rPr>
+      </w:pPr>
+      <w:r>
+        <w:rPr>
+          <w:rFonts w:ascii="Courier New" w:eastAsia="Times New Roman" w:hAnsi="Courier New" w:cs="Courier New"/>
+          <w:color w:val="333333"/>
+          <w:sz w:val="20"/>
+          <w:szCs w:val="20"/>
+          <w:lang w:eastAsia="fr-FR"/>
         </w:rPr>
         <w:t xml:space="preserve">df3$residuals &lt;- </w:t>
       </w:r>
+      <w:proofErr w:type="spellStart"/>
       <w:proofErr w:type="gramStart"/>
       <w:r>
         <w:rPr>
@@ -15032,9 +14950,20 @@
           <w:color w:val="333333"/>
           <w:sz w:val="20"/>
           <w:szCs w:val="20"/>
-          <w:lang w:val="en-US" w:eastAsia="fr-FR"/>
-        </w:rPr>
-        <w:t>residuals(</w:t>
+          <w:lang w:eastAsia="fr-FR"/>
+        </w:rPr>
+        <w:t>residuals</w:t>
+      </w:r>
+      <w:proofErr w:type="spellEnd"/>
+      <w:r>
+        <w:rPr>
+          <w:rFonts w:ascii="Courier New" w:eastAsia="Times New Roman" w:hAnsi="Courier New" w:cs="Courier New"/>
+          <w:color w:val="333333"/>
+          <w:sz w:val="20"/>
+          <w:szCs w:val="20"/>
+          <w:lang w:eastAsia="fr-FR"/>
+        </w:rPr>
+        <w:t>(</w:t>
       </w:r>
       <w:proofErr w:type="gramEnd"/>
       <w:r>
@@ -15043,7 +14972,7 @@
           <w:color w:val="333333"/>
           <w:sz w:val="20"/>
           <w:szCs w:val="20"/>
-          <w:lang w:val="en-US" w:eastAsia="fr-FR"/>
+          <w:lang w:eastAsia="fr-FR"/>
         </w:rPr>
         <w:t>reg3)</w:t>
       </w:r>
@@ -16113,7 +16042,7 @@
           <w:rPr>
             <w:noProof/>
           </w:rPr>
-          <w:t>6</w:t>
+          <w:t>10</w:t>
         </w:r>
         <w:r>
           <w:fldChar w:fldCharType="end"/>
@@ -18387,7 +18316,7 @@
 </file>
 
 <file path=customXml/itemProps1.xml><?xml version="1.0" encoding="utf-8"?>
-<ds:datastoreItem xmlns:ds="http://schemas.openxmlformats.org/officeDocument/2006/customXml" ds:itemID="{7CEC8441-2BD3-451C-99CA-291838519D7D}">
+<ds:datastoreItem xmlns:ds="http://schemas.openxmlformats.org/officeDocument/2006/customXml" ds:itemID="{FCC336CD-6858-4C5D-99B5-29B19AC21721}">
   <ds:schemaRefs>
     <ds:schemaRef ds:uri="http://schemas.openxmlformats.org/officeDocument/2006/bibliography"/>
   </ds:schemaRefs>

</xml_diff>

<commit_message>
HDA - Regression - Translation (Part II :Regression::3rd Iteration's second part)
</commit_message>
<xml_diff>
--- a/Interpretation/ENG/Hospital Data analysis - Regression - Interpretation.DOCX
+++ b/Interpretation/ENG/Hospital Data analysis - Regression - Interpretation.DOCX
@@ -3038,7 +3038,25 @@
           <w:u w:val="single"/>
           <w:lang w:val="en-US"/>
         </w:rPr>
-        <w:t>Residual Analysis</w:t>
+        <w:t xml:space="preserve">Residual </w:t>
+      </w:r>
+      <w:r>
+        <w:rPr>
+          <w:b/>
+          <w:u w:val="single"/>
+          <w:lang w:val="en-US"/>
+        </w:rPr>
+        <w:t>a</w:t>
+      </w:r>
+      <w:bookmarkStart w:id="1" w:name="_GoBack"/>
+      <w:bookmarkEnd w:id="1"/>
+      <w:r>
+        <w:rPr>
+          <w:b/>
+          <w:u w:val="single"/>
+          <w:lang w:val="en-US"/>
+        </w:rPr>
+        <w:t>nalysis</w:t>
       </w:r>
       <w:r>
         <w:rPr>
@@ -4844,10 +4862,10 @@
           <w:lang w:val="en-US"/>
         </w:rPr>
       </w:pPr>
-      <w:bookmarkStart w:id="1" w:name="_II.2_–_Itération"/>
-      <w:bookmarkStart w:id="2" w:name="_II.2_–_2nd"/>
-      <w:bookmarkEnd w:id="1"/>
+      <w:bookmarkStart w:id="2" w:name="_II.2_–_Itération"/>
+      <w:bookmarkStart w:id="3" w:name="_II.2_–_2nd"/>
       <w:bookmarkEnd w:id="2"/>
+      <w:bookmarkEnd w:id="3"/>
       <w:r>
         <w:rPr>
           <w:lang w:val="en-US"/>
@@ -8479,8 +8497,8 @@
           <w:lang w:val="en-US"/>
         </w:rPr>
       </w:pPr>
-      <w:bookmarkStart w:id="3" w:name="_II.3_–_Itération"/>
-      <w:bookmarkEnd w:id="3"/>
+      <w:bookmarkStart w:id="4" w:name="_II.3_–_Itération"/>
+      <w:bookmarkEnd w:id="4"/>
       <w:r>
         <w:rPr>
           <w:lang w:val="en-US"/>
@@ -8505,22 +8523,22 @@
         <w:rPr>
           <w:lang w:val="en-US"/>
         </w:rPr>
-        <w:t xml:space="preserve"> Iteration</w:t>
-      </w:r>
-      <w:bookmarkStart w:id="4" w:name="_GoBack"/>
-      <w:bookmarkEnd w:id="4"/>
-      <w:r>
-        <w:rPr>
-          <w:lang w:val="en-US"/>
-        </w:rPr>
         <w:t xml:space="preserve"> </w:t>
       </w:r>
+      <w:proofErr w:type="gramStart"/>
+      <w:r>
+        <w:rPr>
+          <w:lang w:val="en-US"/>
+        </w:rPr>
+        <w:t xml:space="preserve">Iteration </w:t>
+      </w:r>
       <w:r>
         <w:rPr>
           <w:lang w:val="en-US"/>
         </w:rPr>
         <w:t>:</w:t>
       </w:r>
+      <w:proofErr w:type="gramEnd"/>
     </w:p>
     <w:p>
       <w:pPr>
@@ -10597,63 +10615,152 @@
         <w:rPr>
           <w:b w:val="0"/>
           <w:color w:val="auto"/>
-        </w:rPr>
-      </w:pPr>
-      <w:r>
-        <w:rPr>
-          <w:b w:val="0"/>
-          <w:color w:val="auto"/>
-        </w:rPr>
-        <w:t xml:space="preserve">La valeur minimale de résidus a été mise à jour à </w:t>
-      </w:r>
-      <w:r>
-        <w:rPr>
-          <w:b w:val="0"/>
-          <w:color w:val="auto"/>
-        </w:rPr>
-        <w:t>-</w:t>
-      </w:r>
-      <w:r>
-        <w:rPr>
-          <w:b w:val="0"/>
-          <w:color w:val="auto"/>
-        </w:rPr>
-        <w:t xml:space="preserve">498.82 </w:t>
-      </w:r>
-      <w:r>
-        <w:rPr>
-          <w:b w:val="0"/>
-          <w:color w:val="auto"/>
-        </w:rPr>
-        <w:t xml:space="preserve">£ (une nette augmentation) tandis que  la nouvelle valeur maximale de </w:t>
-      </w:r>
-      <w:r>
-        <w:rPr>
-          <w:b w:val="0"/>
-          <w:color w:val="auto"/>
-        </w:rPr>
-        <w:t>résidus</w:t>
-      </w:r>
-      <w:r>
-        <w:rPr>
-          <w:b w:val="0"/>
-          <w:color w:val="auto"/>
-        </w:rPr>
-        <w:t xml:space="preserve"> est de </w:t>
-      </w:r>
-      <w:r>
-        <w:rPr>
-          <w:b w:val="0"/>
-          <w:color w:val="auto"/>
-        </w:rPr>
-        <w:t xml:space="preserve">759.30 </w:t>
-      </w:r>
-      <w:r>
-        <w:rPr>
-          <w:b w:val="0"/>
-          <w:color w:val="auto"/>
-        </w:rPr>
-        <w:t xml:space="preserve">£ (une nette diminution a été constatée). Cependant, la différence entre les deux valeurs aux extrémités semble encore assez significative (possibilité d’existence de données aberrantes). </w:t>
+          <w:lang w:val="en-US"/>
+        </w:rPr>
+      </w:pPr>
+      <w:r>
+        <w:rPr>
+          <w:b w:val="0"/>
+          <w:color w:val="auto"/>
+          <w:lang w:val="en-US"/>
+        </w:rPr>
+        <w:t>The minimum value of the re</w:t>
+      </w:r>
+      <w:r>
+        <w:rPr>
+          <w:b w:val="0"/>
+          <w:color w:val="auto"/>
+          <w:lang w:val="en-US"/>
+        </w:rPr>
+        <w:t xml:space="preserve">siduals has been updated to </w:t>
+      </w:r>
+      <w:r>
+        <w:rPr>
+          <w:b w:val="0"/>
+          <w:color w:val="auto"/>
+          <w:lang w:val="en-US"/>
+        </w:rPr>
+        <w:t>-498.82</w:t>
+      </w:r>
+      <w:r>
+        <w:rPr>
+          <w:b w:val="0"/>
+          <w:color w:val="auto"/>
+          <w:lang w:val="en-US"/>
+        </w:rPr>
+        <w:t xml:space="preserve"> </w:t>
+      </w:r>
+      <w:r>
+        <w:rPr>
+          <w:b w:val="0"/>
+          <w:color w:val="auto"/>
+          <w:lang w:val="en-US"/>
+        </w:rPr>
+        <w:t>€</w:t>
+      </w:r>
+      <w:r>
+        <w:rPr>
+          <w:b w:val="0"/>
+          <w:color w:val="auto"/>
+          <w:lang w:val="en-US"/>
+        </w:rPr>
+        <w:t xml:space="preserve"> (</w:t>
+      </w:r>
+      <w:r>
+        <w:rPr>
+          <w:b w:val="0"/>
+          <w:color w:val="auto"/>
+          <w:lang w:val="en-US"/>
+        </w:rPr>
+        <w:t xml:space="preserve">a </w:t>
+      </w:r>
+      <w:r>
+        <w:rPr>
+          <w:b w:val="0"/>
+          <w:color w:val="auto"/>
+          <w:lang w:val="en-US"/>
+        </w:rPr>
+        <w:t>clear increase</w:t>
+      </w:r>
+      <w:r>
+        <w:rPr>
+          <w:b w:val="0"/>
+          <w:color w:val="auto"/>
+          <w:lang w:val="en-US"/>
+        </w:rPr>
+        <w:t xml:space="preserve"> took place</w:t>
+      </w:r>
+      <w:r>
+        <w:rPr>
+          <w:b w:val="0"/>
+          <w:color w:val="auto"/>
+          <w:lang w:val="en-US"/>
+        </w:rPr>
+        <w:t>)</w:t>
+      </w:r>
+      <w:r>
+        <w:rPr>
+          <w:b w:val="0"/>
+          <w:color w:val="auto"/>
+          <w:lang w:val="en-US"/>
+        </w:rPr>
+        <w:t xml:space="preserve"> whereas the </w:t>
+      </w:r>
+      <w:r>
+        <w:rPr>
+          <w:b w:val="0"/>
+          <w:color w:val="auto"/>
+          <w:lang w:val="en-US"/>
+        </w:rPr>
+        <w:t xml:space="preserve">new maximum one is </w:t>
+      </w:r>
+      <w:r>
+        <w:rPr>
+          <w:b w:val="0"/>
+          <w:color w:val="auto"/>
+          <w:lang w:val="en-US"/>
+        </w:rPr>
+        <w:t>759.30</w:t>
+      </w:r>
+      <w:r>
+        <w:rPr>
+          <w:b w:val="0"/>
+          <w:color w:val="auto"/>
+          <w:lang w:val="en-US"/>
+        </w:rPr>
+        <w:t xml:space="preserve"> </w:t>
+      </w:r>
+      <w:r>
+        <w:rPr>
+          <w:b w:val="0"/>
+          <w:color w:val="auto"/>
+          <w:lang w:val="en-US"/>
+        </w:rPr>
+        <w:t>€</w:t>
+      </w:r>
+      <w:r>
+        <w:rPr>
+          <w:b w:val="0"/>
+          <w:color w:val="auto"/>
+          <w:lang w:val="en-US"/>
+        </w:rPr>
+        <w:t xml:space="preserve"> (a clear decrease has been noticed)</w:t>
+      </w:r>
+      <w:r>
+        <w:rPr>
+          <w:b w:val="0"/>
+          <w:color w:val="auto"/>
+          <w:lang w:val="en-US"/>
+        </w:rPr>
+        <w:t xml:space="preserve">. However, </w:t>
+      </w:r>
+      <w:r>
+        <w:rPr>
+          <w:b w:val="0"/>
+          <w:color w:val="auto"/>
+          <w:lang w:val="en-US"/>
+        </w:rPr>
+        <w:t>the difference between the two values at the ends still seems quite significant (possible existence of outliers);</w:t>
       </w:r>
     </w:p>
     <w:p>
@@ -10667,26 +10774,38 @@
         <w:rPr>
           <w:b w:val="0"/>
           <w:color w:val="auto"/>
-        </w:rPr>
-      </w:pPr>
-      <w:r>
-        <w:rPr>
-          <w:b w:val="0"/>
-          <w:color w:val="auto"/>
-        </w:rPr>
-        <w:t>La nouvelle valeur de la médiane (-</w:t>
-      </w:r>
-      <w:r>
-        <w:rPr>
-          <w:b w:val="0"/>
-          <w:color w:val="auto"/>
-        </w:rPr>
-        <w:t>12.86</w:t>
-      </w:r>
-      <w:r>
-        <w:rPr>
-          <w:b w:val="0"/>
-          <w:color w:val="auto"/>
+          <w:lang w:val="en-US"/>
+        </w:rPr>
+      </w:pPr>
+      <w:r>
+        <w:rPr>
+          <w:b w:val="0"/>
+          <w:color w:val="auto"/>
+          <w:lang w:val="en-US"/>
+        </w:rPr>
+        <w:t>Although t</w:t>
+      </w:r>
+      <w:r>
+        <w:rPr>
+          <w:b w:val="0"/>
+          <w:color w:val="auto"/>
+          <w:lang w:val="en-US"/>
+        </w:rPr>
+        <w:t xml:space="preserve">he new Median’s value </w:t>
+      </w:r>
+      <w:r>
+        <w:rPr>
+          <w:b w:val="0"/>
+          <w:color w:val="auto"/>
+          <w:lang w:val="en-US"/>
+        </w:rPr>
+        <w:t>(-12.86</w:t>
+      </w:r>
+      <w:r>
+        <w:rPr>
+          <w:b w:val="0"/>
+          <w:color w:val="auto"/>
+          <w:lang w:val="en-US"/>
         </w:rPr>
         <w:t xml:space="preserve"> </w:t>
       </w:r>
@@ -10694,8 +10813,25 @@
         <w:rPr>
           <w:b w:val="0"/>
           <w:color w:val="auto"/>
-        </w:rPr>
-        <w:t>£) a certes, encore une fois, été revue à la hausse, mais demeure encore relativement éloignée de 0, nous avons toujours une Asymétrie vers la droite en ce qui concerne la distribution des résidus.</w:t>
+          <w:lang w:val="en-US"/>
+        </w:rPr>
+        <w:t>€</w:t>
+      </w:r>
+      <w:r>
+        <w:rPr>
+          <w:b w:val="0"/>
+          <w:color w:val="auto"/>
+          <w:lang w:val="en-US"/>
+        </w:rPr>
+        <w:t>)</w:t>
+      </w:r>
+      <w:r>
+        <w:rPr>
+          <w:b w:val="0"/>
+          <w:color w:val="auto"/>
+          <w:lang w:val="en-US"/>
+        </w:rPr>
+        <w:t xml:space="preserve"> is higher than the previous one, it still remains relatively far from 0, we still have an Asymmetry to the right when it comes to the residuals’ distribution;</w:t>
       </w:r>
     </w:p>
     <w:p>
@@ -10709,61 +10845,126 @@
         <w:rPr>
           <w:b w:val="0"/>
           <w:color w:val="auto"/>
-        </w:rPr>
-      </w:pPr>
-      <w:r>
-        <w:rPr>
-          <w:b w:val="0"/>
-          <w:color w:val="auto"/>
-        </w:rPr>
-        <w:t xml:space="preserve">Les coefficients du modèle sont restés à peu près les mêmes qu’en </w:t>
+          <w:lang w:val="en-US"/>
+        </w:rPr>
+      </w:pPr>
+      <w:r>
+        <w:rPr>
+          <w:b w:val="0"/>
+          <w:color w:val="auto"/>
+          <w:lang w:val="en-US"/>
+        </w:rPr>
+        <w:t xml:space="preserve">The model’s coefficients remains about the same as in the </w:t>
       </w:r>
       <w:hyperlink w:anchor="_II.2_–_Itération" w:history="1">
         <w:r>
           <w:rPr>
             <w:rStyle w:val="Lienhypertexte"/>
             <w:b w:val="0"/>
+            <w:lang w:val="en-US"/>
           </w:rPr>
-          <w:t>Itération 2</w:t>
+          <w:t>2</w:t>
+        </w:r>
+        <w:r>
+          <w:rPr>
+            <w:rStyle w:val="Lienhypertexte"/>
+            <w:b w:val="0"/>
+            <w:vertAlign w:val="superscript"/>
+            <w:lang w:val="en-US"/>
+          </w:rPr>
+          <w:t>nd</w:t>
+        </w:r>
+        <w:r>
+          <w:rPr>
+            <w:rStyle w:val="Lienhypertexte"/>
+            <w:b w:val="0"/>
+            <w:lang w:val="en-US"/>
+          </w:rPr>
+          <w:t xml:space="preserve"> Iteration</w:t>
         </w:r>
       </w:hyperlink>
       <w:r>
         <w:rPr>
           <w:b w:val="0"/>
           <w:color w:val="auto"/>
-        </w:rPr>
-        <w:t xml:space="preserve"> (toujours significatifs pour leur part dans ce cas), remarquons juste le fait que la CCI n’a plus été prise en compte en tant que </w:t>
-      </w:r>
-      <w:proofErr w:type="spellStart"/>
-      <w:r>
-        <w:rPr>
-          <w:b w:val="0"/>
-          <w:color w:val="auto"/>
-        </w:rPr>
-        <w:t>Predictor</w:t>
-      </w:r>
-      <w:proofErr w:type="spellEnd"/>
-      <w:r>
-        <w:rPr>
-          <w:b w:val="0"/>
-          <w:color w:val="auto"/>
-        </w:rPr>
-        <w:t xml:space="preserve"> pour la </w:t>
+          <w:lang w:val="en-US"/>
+        </w:rPr>
+        <w:t xml:space="preserve"> (so, still significant)</w:t>
+      </w:r>
+      <w:r>
+        <w:rPr>
+          <w:b w:val="0"/>
+          <w:color w:val="auto"/>
+          <w:lang w:val="en-US"/>
+        </w:rPr>
+        <w:t>, let us just notice the fact that the CCI has no longer been considered as one Predicto</w:t>
+      </w:r>
+      <w:r>
+        <w:rPr>
+          <w:b w:val="0"/>
+          <w:color w:val="auto"/>
+          <w:lang w:val="en-US"/>
+        </w:rPr>
+        <w:t>r</w:t>
+      </w:r>
+      <w:r>
+        <w:rPr>
+          <w:b w:val="0"/>
+          <w:color w:val="auto"/>
+          <w:lang w:val="en-US"/>
+        </w:rPr>
+        <w:t xml:space="preserve"> for the </w:t>
       </w:r>
       <w:r>
         <w:rPr>
           <w:b w:val="0"/>
           <w:i/>
           <w:color w:val="auto"/>
-        </w:rPr>
-        <w:t>prédiction</w:t>
-      </w:r>
-      <w:r>
-        <w:rPr>
-          <w:b w:val="0"/>
-          <w:color w:val="auto"/>
-        </w:rPr>
-        <w:t xml:space="preserve"> de valeurs de TOTAL_COST dans cette Itération 3. </w:t>
+          <w:lang w:val="en-US"/>
+        </w:rPr>
+        <w:t>prediction</w:t>
+      </w:r>
+      <w:r>
+        <w:rPr>
+          <w:b w:val="0"/>
+          <w:i/>
+          <w:color w:val="auto"/>
+          <w:lang w:val="en-US"/>
+        </w:rPr>
+        <w:t xml:space="preserve"> </w:t>
+      </w:r>
+      <w:r>
+        <w:rPr>
+          <w:b w:val="0"/>
+          <w:color w:val="auto"/>
+          <w:lang w:val="en-US"/>
+        </w:rPr>
+        <w:t>of the values of TOTAL_COST within this 3</w:t>
+      </w:r>
+      <w:r>
+        <w:rPr>
+          <w:b w:val="0"/>
+          <w:color w:val="auto"/>
+          <w:vertAlign w:val="superscript"/>
+          <w:lang w:val="en-US"/>
+        </w:rPr>
+        <w:t>rd</w:t>
+      </w:r>
+      <w:r>
+        <w:rPr>
+          <w:b w:val="0"/>
+          <w:color w:val="auto"/>
+          <w:lang w:val="en-US"/>
+        </w:rPr>
+        <w:t xml:space="preserve"> Iteration</w:t>
+      </w:r>
+      <w:r>
+        <w:rPr>
+          <w:b w:val="0"/>
+          <w:color w:val="auto"/>
+          <w:lang w:val="en-US"/>
+        </w:rPr>
+        <w:t>;</w:t>
       </w:r>
     </w:p>
     <w:p>
@@ -10777,46 +10978,70 @@
         <w:rPr>
           <w:b w:val="0"/>
           <w:color w:val="auto"/>
-        </w:rPr>
-      </w:pPr>
-      <w:r>
-        <w:rPr>
-          <w:b w:val="0"/>
-          <w:color w:val="auto"/>
-        </w:rPr>
-        <w:t xml:space="preserve">La p-value associée au F-Test est plus ou moins restée la même qu’en </w:t>
+          <w:lang w:val="en-US"/>
+        </w:rPr>
+      </w:pPr>
+      <w:r>
+        <w:rPr>
+          <w:b w:val="0"/>
+          <w:color w:val="auto"/>
+          <w:lang w:val="en-US"/>
+        </w:rPr>
+        <w:t xml:space="preserve">The p-value associated with the F-Test has remained about the same as in the </w:t>
       </w:r>
       <w:hyperlink w:anchor="_II.2_–_Itération" w:history="1">
         <w:r>
           <w:rPr>
             <w:rStyle w:val="Lienhypertexte"/>
             <w:b w:val="0"/>
+            <w:lang w:val="en-US"/>
           </w:rPr>
-          <w:t>Itération 2</w:t>
+          <w:t>2</w:t>
+        </w:r>
+        <w:r>
+          <w:rPr>
+            <w:rStyle w:val="Lienhypertexte"/>
+            <w:b w:val="0"/>
+            <w:vertAlign w:val="superscript"/>
+            <w:lang w:val="en-US"/>
+          </w:rPr>
+          <w:t>nd</w:t>
+        </w:r>
+        <w:r>
+          <w:rPr>
+            <w:rStyle w:val="Lienhypertexte"/>
+            <w:b w:val="0"/>
+            <w:lang w:val="en-US"/>
+          </w:rPr>
+          <w:t xml:space="preserve"> Iteration</w:t>
         </w:r>
       </w:hyperlink>
       <w:r>
         <w:rPr>
           <w:b w:val="0"/>
           <w:color w:val="auto"/>
-        </w:rPr>
-        <w:t>, donc toujours inférieure à 1% : Notre modèle est toujours significatif.</w:t>
-      </w:r>
-    </w:p>
-    <w:p>
-      <w:pPr>
-        <w:pStyle w:val="Paragraphedeliste"/>
-        <w:numPr>
-          <w:ilvl w:val="0"/>
-          <w:numId w:val="0"/>
-        </w:numPr>
-        <w:ind w:left="720"/>
-        <w:jc w:val="both"/>
-        <w:rPr>
-          <w:b w:val="0"/>
-          <w:color w:val="auto"/>
-        </w:rPr>
-      </w:pPr>
+          <w:lang w:val="en-US"/>
+        </w:rPr>
+        <w:t>, therefore still lower than 1</w:t>
+      </w:r>
+      <w:proofErr w:type="gramStart"/>
+      <w:r>
+        <w:rPr>
+          <w:b w:val="0"/>
+          <w:color w:val="auto"/>
+          <w:lang w:val="en-US"/>
+        </w:rPr>
+        <w:t>% :</w:t>
+      </w:r>
+      <w:proofErr w:type="gramEnd"/>
+      <w:r>
+        <w:rPr>
+          <w:b w:val="0"/>
+          <w:color w:val="auto"/>
+          <w:lang w:val="en-US"/>
+        </w:rPr>
+        <w:t xml:space="preserve"> Our model is still significant.</w:t>
+      </w:r>
     </w:p>
     <w:p>
       <w:pPr>
@@ -10827,12 +11052,38 @@
           <w:u w:val="single"/>
         </w:rPr>
       </w:pPr>
+      <w:proofErr w:type="spellStart"/>
       <w:r>
         <w:rPr>
           <w:b/>
           <w:u w:val="single"/>
         </w:rPr>
-        <w:t xml:space="preserve">Analyse résiduelle : </w:t>
+        <w:lastRenderedPageBreak/>
+        <w:t>Residual</w:t>
+      </w:r>
+      <w:proofErr w:type="spellEnd"/>
+      <w:r>
+        <w:rPr>
+          <w:b/>
+          <w:u w:val="single"/>
+        </w:rPr>
+        <w:t xml:space="preserve"> </w:t>
+      </w:r>
+      <w:proofErr w:type="spellStart"/>
+      <w:r>
+        <w:rPr>
+          <w:b/>
+          <w:u w:val="single"/>
+        </w:rPr>
+        <w:t>analysis</w:t>
+      </w:r>
+      <w:proofErr w:type="spellEnd"/>
+      <w:r>
+        <w:rPr>
+          <w:b/>
+          <w:u w:val="single"/>
+        </w:rPr>
+        <w:t xml:space="preserve"> : </w:t>
       </w:r>
     </w:p>
     <w:p>
@@ -16042,7 +16293,7 @@
           <w:rPr>
             <w:noProof/>
           </w:rPr>
-          <w:t>10</w:t>
+          <w:t>2</w:t>
         </w:r>
         <w:r>
           <w:fldChar w:fldCharType="end"/>
@@ -18316,7 +18567,7 @@
 </file>
 
 <file path=customXml/itemProps1.xml><?xml version="1.0" encoding="utf-8"?>
-<ds:datastoreItem xmlns:ds="http://schemas.openxmlformats.org/officeDocument/2006/customXml" ds:itemID="{FCC336CD-6858-4C5D-99B5-29B19AC21721}">
+<ds:datastoreItem xmlns:ds="http://schemas.openxmlformats.org/officeDocument/2006/customXml" ds:itemID="{E97204A7-6A3D-4DC4-9CF1-8FF57F52EE9D}">
   <ds:schemaRefs>
     <ds:schemaRef ds:uri="http://schemas.openxmlformats.org/officeDocument/2006/bibliography"/>
   </ds:schemaRefs>

</xml_diff>

<commit_message>
HDA - Regression - Translation (Part II :Regression::3rd Iteration's last part)
</commit_message>
<xml_diff>
--- a/Interpretation/ENG/Hospital Data analysis - Regression - Interpretation.DOCX
+++ b/Interpretation/ENG/Hospital Data analysis - Regression - Interpretation.DOCX
@@ -1847,18 +1847,40 @@
           <w:color w:val="333333"/>
           <w:sz w:val="20"/>
           <w:szCs w:val="20"/>
-          <w:lang w:eastAsia="fr-FR"/>
-        </w:rPr>
-      </w:pPr>
-      <w:r>
-        <w:rPr>
-          <w:rFonts w:ascii="Courier New" w:eastAsia="Times New Roman" w:hAnsi="Courier New" w:cs="Courier New"/>
-          <w:color w:val="333333"/>
-          <w:sz w:val="20"/>
-          <w:szCs w:val="20"/>
-          <w:lang w:eastAsia="fr-FR"/>
-        </w:rPr>
-        <w:t xml:space="preserve">-900.45 -225.41  -20.21  133.15 2239.12 </w:t>
+          <w:lang w:val="en-US" w:eastAsia="fr-FR"/>
+        </w:rPr>
+      </w:pPr>
+      <w:r>
+        <w:rPr>
+          <w:rFonts w:ascii="Courier New" w:eastAsia="Times New Roman" w:hAnsi="Courier New" w:cs="Courier New"/>
+          <w:color w:val="333333"/>
+          <w:sz w:val="20"/>
+          <w:szCs w:val="20"/>
+          <w:lang w:val="en-US" w:eastAsia="fr-FR"/>
+        </w:rPr>
+        <w:t>-900.45 -</w:t>
+      </w:r>
+      <w:proofErr w:type="gramStart"/>
+      <w:r>
+        <w:rPr>
+          <w:rFonts w:ascii="Courier New" w:eastAsia="Times New Roman" w:hAnsi="Courier New" w:cs="Courier New"/>
+          <w:color w:val="333333"/>
+          <w:sz w:val="20"/>
+          <w:szCs w:val="20"/>
+          <w:lang w:val="en-US" w:eastAsia="fr-FR"/>
+        </w:rPr>
+        <w:t>225.41  -</w:t>
+      </w:r>
+      <w:proofErr w:type="gramEnd"/>
+      <w:r>
+        <w:rPr>
+          <w:rFonts w:ascii="Courier New" w:eastAsia="Times New Roman" w:hAnsi="Courier New" w:cs="Courier New"/>
+          <w:color w:val="333333"/>
+          <w:sz w:val="20"/>
+          <w:szCs w:val="20"/>
+          <w:lang w:val="en-US" w:eastAsia="fr-FR"/>
+        </w:rPr>
+        <w:t xml:space="preserve">20.21  133.15 2239.12 </w:t>
       </w:r>
     </w:p>
     <w:p>
@@ -1895,7 +1917,7 @@
           <w:color w:val="333333"/>
           <w:sz w:val="20"/>
           <w:szCs w:val="20"/>
-          <w:lang w:eastAsia="fr-FR"/>
+          <w:lang w:val="en-US" w:eastAsia="fr-FR"/>
         </w:rPr>
       </w:pPr>
     </w:p>
@@ -3048,8 +3070,6 @@
         </w:rPr>
         <w:t>a</w:t>
       </w:r>
-      <w:bookmarkStart w:id="1" w:name="_GoBack"/>
-      <w:bookmarkEnd w:id="1"/>
       <w:r>
         <w:rPr>
           <w:b/>
@@ -4862,10 +4882,10 @@
           <w:lang w:val="en-US"/>
         </w:rPr>
       </w:pPr>
-      <w:bookmarkStart w:id="2" w:name="_II.2_–_Itération"/>
-      <w:bookmarkStart w:id="3" w:name="_II.2_–_2nd"/>
+      <w:bookmarkStart w:id="1" w:name="_II.2_–_Itération"/>
+      <w:bookmarkStart w:id="2" w:name="_II.2_–_2nd"/>
+      <w:bookmarkEnd w:id="1"/>
       <w:bookmarkEnd w:id="2"/>
-      <w:bookmarkEnd w:id="3"/>
       <w:r>
         <w:rPr>
           <w:lang w:val="en-US"/>
@@ -6281,18 +6301,40 @@
           <w:color w:val="333333"/>
           <w:sz w:val="20"/>
           <w:szCs w:val="20"/>
-          <w:lang w:eastAsia="fr-FR"/>
-        </w:rPr>
-      </w:pPr>
-      <w:r>
-        <w:rPr>
-          <w:rFonts w:ascii="Courier New" w:eastAsia="Times New Roman" w:hAnsi="Courier New" w:cs="Courier New"/>
-          <w:color w:val="333333"/>
-          <w:sz w:val="20"/>
-          <w:szCs w:val="20"/>
-          <w:lang w:eastAsia="fr-FR"/>
-        </w:rPr>
-        <w:t xml:space="preserve">-894.87 -222.12  -19.35  131.28 2024.10 </w:t>
+          <w:lang w:val="en-US" w:eastAsia="fr-FR"/>
+        </w:rPr>
+      </w:pPr>
+      <w:r>
+        <w:rPr>
+          <w:rFonts w:ascii="Courier New" w:eastAsia="Times New Roman" w:hAnsi="Courier New" w:cs="Courier New"/>
+          <w:color w:val="333333"/>
+          <w:sz w:val="20"/>
+          <w:szCs w:val="20"/>
+          <w:lang w:val="en-US" w:eastAsia="fr-FR"/>
+        </w:rPr>
+        <w:t>-894.87 -</w:t>
+      </w:r>
+      <w:proofErr w:type="gramStart"/>
+      <w:r>
+        <w:rPr>
+          <w:rFonts w:ascii="Courier New" w:eastAsia="Times New Roman" w:hAnsi="Courier New" w:cs="Courier New"/>
+          <w:color w:val="333333"/>
+          <w:sz w:val="20"/>
+          <w:szCs w:val="20"/>
+          <w:lang w:val="en-US" w:eastAsia="fr-FR"/>
+        </w:rPr>
+        <w:t>222.12  -</w:t>
+      </w:r>
+      <w:proofErr w:type="gramEnd"/>
+      <w:r>
+        <w:rPr>
+          <w:rFonts w:ascii="Courier New" w:eastAsia="Times New Roman" w:hAnsi="Courier New" w:cs="Courier New"/>
+          <w:color w:val="333333"/>
+          <w:sz w:val="20"/>
+          <w:szCs w:val="20"/>
+          <w:lang w:val="en-US" w:eastAsia="fr-FR"/>
+        </w:rPr>
+        <w:t xml:space="preserve">19.35  131.28 2024.10 </w:t>
       </w:r>
     </w:p>
     <w:p>
@@ -6329,7 +6371,7 @@
           <w:color w:val="333333"/>
           <w:sz w:val="20"/>
           <w:szCs w:val="20"/>
-          <w:lang w:eastAsia="fr-FR"/>
+          <w:lang w:val="en-US" w:eastAsia="fr-FR"/>
         </w:rPr>
       </w:pPr>
     </w:p>
@@ -8497,8 +8539,8 @@
           <w:lang w:val="en-US"/>
         </w:rPr>
       </w:pPr>
-      <w:bookmarkStart w:id="4" w:name="_II.3_–_Itération"/>
-      <w:bookmarkEnd w:id="4"/>
+      <w:bookmarkStart w:id="3" w:name="_II.3_–_Itération"/>
+      <w:bookmarkEnd w:id="3"/>
       <w:r>
         <w:rPr>
           <w:lang w:val="en-US"/>
@@ -9760,18 +9802,40 @@
           <w:color w:val="333333"/>
           <w:sz w:val="20"/>
           <w:szCs w:val="20"/>
-          <w:lang w:eastAsia="fr-FR"/>
-        </w:rPr>
-      </w:pPr>
-      <w:r>
-        <w:rPr>
-          <w:rFonts w:ascii="Courier New" w:eastAsia="Times New Roman" w:hAnsi="Courier New" w:cs="Courier New"/>
-          <w:color w:val="333333"/>
-          <w:sz w:val="20"/>
-          <w:szCs w:val="20"/>
-          <w:lang w:eastAsia="fr-FR"/>
-        </w:rPr>
-        <w:t xml:space="preserve">-498.82 -105.65  -12.86   87.74  759.30 </w:t>
+          <w:lang w:val="en-US" w:eastAsia="fr-FR"/>
+        </w:rPr>
+      </w:pPr>
+      <w:r>
+        <w:rPr>
+          <w:rFonts w:ascii="Courier New" w:eastAsia="Times New Roman" w:hAnsi="Courier New" w:cs="Courier New"/>
+          <w:color w:val="333333"/>
+          <w:sz w:val="20"/>
+          <w:szCs w:val="20"/>
+          <w:lang w:val="en-US" w:eastAsia="fr-FR"/>
+        </w:rPr>
+        <w:t>-498.82 -</w:t>
+      </w:r>
+      <w:proofErr w:type="gramStart"/>
+      <w:r>
+        <w:rPr>
+          <w:rFonts w:ascii="Courier New" w:eastAsia="Times New Roman" w:hAnsi="Courier New" w:cs="Courier New"/>
+          <w:color w:val="333333"/>
+          <w:sz w:val="20"/>
+          <w:szCs w:val="20"/>
+          <w:lang w:val="en-US" w:eastAsia="fr-FR"/>
+        </w:rPr>
+        <w:t>105.65  -</w:t>
+      </w:r>
+      <w:proofErr w:type="gramEnd"/>
+      <w:r>
+        <w:rPr>
+          <w:rFonts w:ascii="Courier New" w:eastAsia="Times New Roman" w:hAnsi="Courier New" w:cs="Courier New"/>
+          <w:color w:val="333333"/>
+          <w:sz w:val="20"/>
+          <w:szCs w:val="20"/>
+          <w:lang w:val="en-US" w:eastAsia="fr-FR"/>
+        </w:rPr>
+        <w:t xml:space="preserve">12.86   87.74  759.30 </w:t>
       </w:r>
     </w:p>
     <w:p>
@@ -9808,7 +9872,7 @@
           <w:color w:val="333333"/>
           <w:sz w:val="20"/>
           <w:szCs w:val="20"/>
-          <w:lang w:eastAsia="fr-FR"/>
+          <w:lang w:val="en-US" w:eastAsia="fr-FR"/>
         </w:rPr>
       </w:pPr>
     </w:p>
@@ -10799,15 +10863,7 @@
           <w:color w:val="auto"/>
           <w:lang w:val="en-US"/>
         </w:rPr>
-        <w:t>(-12.86</w:t>
-      </w:r>
-      <w:r>
-        <w:rPr>
-          <w:b w:val="0"/>
-          <w:color w:val="auto"/>
-          <w:lang w:val="en-US"/>
-        </w:rPr>
-        <w:t xml:space="preserve"> </w:t>
+        <w:t xml:space="preserve">(-12.86 </w:t>
       </w:r>
       <w:r>
         <w:rPr>
@@ -11050,40 +11106,43 @@
         <w:rPr>
           <w:b/>
           <w:u w:val="single"/>
-        </w:rPr>
-      </w:pPr>
-      <w:proofErr w:type="spellStart"/>
+          <w:lang w:val="en-US"/>
+        </w:rPr>
+      </w:pPr>
       <w:r>
         <w:rPr>
           <w:b/>
           <w:u w:val="single"/>
+          <w:lang w:val="en-US"/>
         </w:rPr>
         <w:lastRenderedPageBreak/>
-        <w:t>Residual</w:t>
-      </w:r>
-      <w:proofErr w:type="spellEnd"/>
+        <w:t xml:space="preserve">Residual </w:t>
+      </w:r>
+      <w:proofErr w:type="gramStart"/>
       <w:r>
         <w:rPr>
           <w:b/>
           <w:u w:val="single"/>
-        </w:rPr>
-        <w:t xml:space="preserve"> </w:t>
-      </w:r>
-      <w:proofErr w:type="spellStart"/>
+          <w:lang w:val="en-US"/>
+        </w:rPr>
+        <w:t>analysis</w:t>
+      </w:r>
       <w:r>
         <w:rPr>
           <w:b/>
           <w:u w:val="single"/>
-        </w:rPr>
-        <w:t>analysis</w:t>
-      </w:r>
-      <w:proofErr w:type="spellEnd"/>
+          <w:lang w:val="en-US"/>
+        </w:rPr>
+        <w:t> :</w:t>
+      </w:r>
+      <w:proofErr w:type="gramEnd"/>
       <w:r>
         <w:rPr>
           <w:b/>
           <w:u w:val="single"/>
-        </w:rPr>
-        <w:t xml:space="preserve"> : </w:t>
+          <w:lang w:val="en-US"/>
+        </w:rPr>
+        <w:t xml:space="preserve"> </w:t>
       </w:r>
     </w:p>
     <w:p>
@@ -11120,7 +11179,7 @@
           <w:color w:val="333333"/>
           <w:sz w:val="20"/>
           <w:szCs w:val="20"/>
-          <w:lang w:eastAsia="fr-FR"/>
+          <w:lang w:val="en-US" w:eastAsia="fr-FR"/>
         </w:rPr>
       </w:pPr>
       <w:proofErr w:type="spellStart"/>
@@ -11131,7 +11190,7 @@
           <w:color w:val="333333"/>
           <w:sz w:val="20"/>
           <w:szCs w:val="20"/>
-          <w:lang w:eastAsia="fr-FR"/>
+          <w:lang w:val="en-US" w:eastAsia="fr-FR"/>
         </w:rPr>
         <w:t>shapiro.test</w:t>
       </w:r>
@@ -11142,7 +11201,7 @@
           <w:color w:val="333333"/>
           <w:sz w:val="20"/>
           <w:szCs w:val="20"/>
-          <w:lang w:eastAsia="fr-FR"/>
+          <w:lang w:val="en-US" w:eastAsia="fr-FR"/>
         </w:rPr>
         <w:t>(</w:t>
       </w:r>
@@ -11153,7 +11212,7 @@
           <w:color w:val="333333"/>
           <w:sz w:val="20"/>
           <w:szCs w:val="20"/>
-          <w:lang w:eastAsia="fr-FR"/>
+          <w:lang w:val="en-US" w:eastAsia="fr-FR"/>
         </w:rPr>
         <w:t>df2$residuals)</w:t>
       </w:r>
@@ -11192,7 +11251,7 @@
           <w:color w:val="333333"/>
           <w:sz w:val="20"/>
           <w:szCs w:val="20"/>
-          <w:lang w:eastAsia="fr-FR"/>
+          <w:lang w:val="en-US" w:eastAsia="fr-FR"/>
         </w:rPr>
       </w:pPr>
     </w:p>
@@ -11239,7 +11298,7 @@
           <w:color w:val="333333"/>
           <w:sz w:val="20"/>
           <w:szCs w:val="20"/>
-          <w:lang w:eastAsia="fr-FR"/>
+          <w:lang w:val="en-US" w:eastAsia="fr-FR"/>
         </w:rPr>
         <w:t xml:space="preserve">    </w:t>
       </w:r>
@@ -11449,28 +11508,40 @@
         <w:rPr>
           <w:b w:val="0"/>
           <w:color w:val="auto"/>
-        </w:rPr>
-      </w:pPr>
-      <w:r>
-        <w:rPr>
-          <w:b w:val="0"/>
-          <w:color w:val="auto"/>
-        </w:rPr>
-        <w:t>La distribution des résidus ne suit pas une loi normale</w:t>
-      </w:r>
-      <w:r>
-        <w:rPr>
-          <w:b w:val="0"/>
-          <w:color w:val="auto"/>
-        </w:rPr>
-        <w:t xml:space="preserve"> (donc, asymétrique)</w:t>
-      </w:r>
-      <w:r>
-        <w:rPr>
-          <w:b w:val="0"/>
-          <w:color w:val="auto"/>
-        </w:rPr>
-        <w:t>.</w:t>
+          <w:lang w:val="en-US"/>
+        </w:rPr>
+      </w:pPr>
+      <w:r>
+        <w:rPr>
+          <w:b w:val="0"/>
+          <w:color w:val="auto"/>
+          <w:lang w:val="en-US"/>
+        </w:rPr>
+        <w:t>The residuals don’t follow a normal distribution (asym</w:t>
+      </w:r>
+      <w:r>
+        <w:rPr>
+          <w:b w:val="0"/>
+          <w:color w:val="auto"/>
+          <w:lang w:val="en-US"/>
+        </w:rPr>
+        <w:t>m</w:t>
+      </w:r>
+      <w:r>
+        <w:rPr>
+          <w:b w:val="0"/>
+          <w:color w:val="auto"/>
+          <w:lang w:val="en-US"/>
+        </w:rPr>
+        <w:t>etr</w:t>
+      </w:r>
+      <w:r>
+        <w:rPr>
+          <w:b w:val="0"/>
+          <w:color w:val="auto"/>
+          <w:lang w:val="en-US"/>
+        </w:rPr>
+        <w:t>ical distribution);</w:t>
       </w:r>
     </w:p>
     <w:p>
@@ -11530,90 +11601,145 @@
         <w:rPr>
           <w:b w:val="0"/>
           <w:color w:val="auto"/>
-        </w:rPr>
-      </w:pPr>
-      <w:r>
-        <w:rPr>
-          <w:b w:val="0"/>
-          <w:color w:val="auto"/>
-        </w:rPr>
-        <w:t>N</w:t>
-      </w:r>
-      <w:r>
-        <w:rPr>
-          <w:b w:val="0"/>
-          <w:color w:val="auto"/>
-        </w:rPr>
-        <w:t>ous pouvons remarquer que</w:t>
-      </w:r>
-      <w:r>
-        <w:rPr>
-          <w:b w:val="0"/>
-          <w:color w:val="auto"/>
-        </w:rPr>
-        <w:t xml:space="preserve"> la relation est devenue moins Positive</w:t>
-      </w:r>
-      <w:r>
-        <w:rPr>
-          <w:b w:val="0"/>
-          <w:color w:val="auto"/>
-        </w:rPr>
-        <w:t xml:space="preserve"> qu’elle ne l’était auparavant</w:t>
-      </w:r>
-      <w:r>
-        <w:rPr>
-          <w:b w:val="0"/>
-          <w:color w:val="auto"/>
-        </w:rPr>
-        <w:t xml:space="preserve">, </w:t>
-      </w:r>
-      <w:r>
-        <w:rPr>
-          <w:b w:val="0"/>
-          <w:color w:val="auto"/>
-        </w:rPr>
-        <w:t xml:space="preserve">c’est–à-dire, </w:t>
-      </w:r>
-      <w:r>
-        <w:rPr>
-          <w:b w:val="0"/>
-          <w:color w:val="auto"/>
-        </w:rPr>
-        <w:t xml:space="preserve">comparée à ces précédentes versions </w:t>
-      </w:r>
-      <w:r>
-        <w:rPr>
-          <w:b w:val="0"/>
-          <w:color w:val="auto"/>
-        </w:rPr>
-        <w:t>correspondant respectivement</w:t>
-      </w:r>
-      <w:r>
-        <w:rPr>
-          <w:b w:val="0"/>
-          <w:color w:val="auto"/>
-        </w:rPr>
-        <w:t xml:space="preserve"> aux</w:t>
-      </w:r>
-      <w:r>
-        <w:rPr>
-          <w:b w:val="0"/>
-          <w:color w:val="auto"/>
-        </w:rPr>
-        <w:t xml:space="preserve"> précédentes Itérations</w:t>
-      </w:r>
-      <w:r>
-        <w:rPr>
-          <w:b w:val="0"/>
-          <w:color w:val="auto"/>
-        </w:rPr>
-        <w:t>.</w:t>
+          <w:lang w:val="en-US"/>
+        </w:rPr>
+      </w:pPr>
+      <w:r>
+        <w:rPr>
+          <w:b w:val="0"/>
+          <w:color w:val="auto"/>
+          <w:lang w:val="en-US"/>
+        </w:rPr>
+        <w:t xml:space="preserve">We can notice that the </w:t>
+      </w:r>
+      <w:r>
+        <w:rPr>
+          <w:b w:val="0"/>
+          <w:color w:val="auto"/>
+          <w:lang w:val="en-US"/>
+        </w:rPr>
+        <w:t>rel</w:t>
+      </w:r>
+      <w:r>
+        <w:rPr>
+          <w:b w:val="0"/>
+          <w:color w:val="auto"/>
+          <w:lang w:val="en-US"/>
+        </w:rPr>
+        <w:t>ation</w:t>
+      </w:r>
+      <w:r>
+        <w:rPr>
+          <w:b w:val="0"/>
+          <w:color w:val="auto"/>
+          <w:lang w:val="en-US"/>
+        </w:rPr>
+        <w:t>ship</w:t>
+      </w:r>
+      <w:r>
+        <w:rPr>
+          <w:b w:val="0"/>
+          <w:color w:val="auto"/>
+          <w:lang w:val="en-US"/>
+        </w:rPr>
+        <w:t xml:space="preserve"> has become less </w:t>
+      </w:r>
+      <w:r>
+        <w:rPr>
+          <w:b w:val="0"/>
+          <w:color w:val="auto"/>
+          <w:lang w:val="en-US"/>
+        </w:rPr>
+        <w:t>Pos</w:t>
+      </w:r>
+      <w:r>
+        <w:rPr>
+          <w:b w:val="0"/>
+          <w:color w:val="auto"/>
+          <w:lang w:val="en-US"/>
+        </w:rPr>
+        <w:t>i</w:t>
+      </w:r>
+      <w:r>
+        <w:rPr>
+          <w:b w:val="0"/>
+          <w:color w:val="auto"/>
+          <w:lang w:val="en-US"/>
+        </w:rPr>
+        <w:t xml:space="preserve">tive than it </w:t>
+      </w:r>
+      <w:r>
+        <w:rPr>
+          <w:b w:val="0"/>
+          <w:color w:val="auto"/>
+          <w:lang w:val="en-US"/>
+        </w:rPr>
+        <w:t>used to be before</w:t>
+      </w:r>
+      <w:r>
+        <w:rPr>
+          <w:b w:val="0"/>
+          <w:color w:val="auto"/>
+          <w:lang w:val="en-US"/>
+        </w:rPr>
+        <w:t>,</w:t>
+      </w:r>
+      <w:r>
+        <w:rPr>
+          <w:b w:val="0"/>
+          <w:color w:val="auto"/>
+          <w:lang w:val="en-US"/>
+        </w:rPr>
+        <w:t xml:space="preserve"> comp</w:t>
+      </w:r>
+      <w:r>
+        <w:rPr>
+          <w:b w:val="0"/>
+          <w:color w:val="auto"/>
+          <w:lang w:val="en-US"/>
+        </w:rPr>
+        <w:t xml:space="preserve">ared to the versions </w:t>
+      </w:r>
+      <w:r>
+        <w:rPr>
+          <w:b w:val="0"/>
+          <w:color w:val="auto"/>
+          <w:lang w:val="en-US"/>
+        </w:rPr>
+        <w:t>whic</w:t>
+      </w:r>
+      <w:r>
+        <w:rPr>
+          <w:b w:val="0"/>
+          <w:color w:val="auto"/>
+          <w:lang w:val="en-US"/>
+        </w:rPr>
+        <w:t>h</w:t>
+      </w:r>
+      <w:r>
+        <w:rPr>
+          <w:b w:val="0"/>
+          <w:color w:val="auto"/>
+          <w:lang w:val="en-US"/>
+        </w:rPr>
+        <w:t xml:space="preserve"> correspond respectively the previous Iterations</w:t>
+      </w:r>
+      <w:r>
+        <w:rPr>
+          <w:b w:val="0"/>
+          <w:color w:val="auto"/>
+          <w:lang w:val="en-US"/>
+        </w:rPr>
+        <w:t>;</w:t>
       </w:r>
     </w:p>
     <w:p>
       <w:pPr>
         <w:ind w:left="360"/>
         <w:jc w:val="both"/>
+        <w:rPr>
+          <w:lang w:val="en-US"/>
+        </w:rPr>
       </w:pPr>
     </w:p>
     <w:p>
@@ -11675,63 +11801,120 @@
         <w:rPr>
           <w:b w:val="0"/>
           <w:color w:val="auto"/>
-        </w:rPr>
-      </w:pPr>
-      <w:r>
-        <w:rPr>
-          <w:b w:val="0"/>
-          <w:color w:val="auto"/>
-        </w:rPr>
-        <w:t xml:space="preserve">La linéarité est </w:t>
-      </w:r>
-      <w:r>
-        <w:rPr>
-          <w:b w:val="0"/>
-          <w:color w:val="auto"/>
-        </w:rPr>
-        <w:t>désormais moins</w:t>
-      </w:r>
-      <w:r>
-        <w:rPr>
-          <w:b w:val="0"/>
-          <w:color w:val="auto"/>
-        </w:rPr>
-        <w:t xml:space="preserve"> violée</w:t>
-      </w:r>
-      <w:r>
-        <w:rPr>
-          <w:b w:val="0"/>
-          <w:color w:val="auto"/>
-        </w:rPr>
-        <w:t>, mais</w:t>
-      </w:r>
-      <w:r>
-        <w:rPr>
-          <w:b w:val="0"/>
-          <w:color w:val="auto"/>
-        </w:rPr>
-        <w:t xml:space="preserve"> nous pouvons </w:t>
-      </w:r>
-      <w:r>
-        <w:rPr>
-          <w:b w:val="0"/>
-          <w:color w:val="auto"/>
-        </w:rPr>
-        <w:t xml:space="preserve">cependant encore </w:t>
-      </w:r>
-      <w:r>
-        <w:rPr>
-          <w:b w:val="0"/>
-          <w:color w:val="auto"/>
-        </w:rPr>
-        <w:t xml:space="preserve">constater l’existence de nouvelles données aberrantes par rapport aux résidus, plus précisément </w:t>
-      </w:r>
-      <w:r>
-        <w:rPr>
-          <w:b w:val="0"/>
-          <w:color w:val="auto"/>
-        </w:rPr>
-        <w:t>aux environs de la valeur 750 £.</w:t>
+          <w:lang w:val="en-US"/>
+        </w:rPr>
+      </w:pPr>
+      <w:r>
+        <w:rPr>
+          <w:b w:val="0"/>
+          <w:color w:val="auto"/>
+          <w:lang w:val="en-US"/>
+        </w:rPr>
+        <w:t>The line</w:t>
+      </w:r>
+      <w:r>
+        <w:rPr>
+          <w:b w:val="0"/>
+          <w:color w:val="auto"/>
+          <w:lang w:val="en-US"/>
+        </w:rPr>
+        <w:t>a</w:t>
+      </w:r>
+      <w:r>
+        <w:rPr>
+          <w:b w:val="0"/>
+          <w:color w:val="auto"/>
+          <w:lang w:val="en-US"/>
+        </w:rPr>
+        <w:t xml:space="preserve">rity is </w:t>
+      </w:r>
+      <w:r>
+        <w:rPr>
+          <w:b w:val="0"/>
+          <w:color w:val="auto"/>
+          <w:lang w:val="en-US"/>
+        </w:rPr>
+        <w:t xml:space="preserve">now </w:t>
+      </w:r>
+      <w:r>
+        <w:rPr>
+          <w:b w:val="0"/>
+          <w:color w:val="auto"/>
+          <w:lang w:val="en-US"/>
+        </w:rPr>
+        <w:t xml:space="preserve">less violated, but we can still </w:t>
+      </w:r>
+      <w:r>
+        <w:rPr>
+          <w:b w:val="0"/>
+          <w:color w:val="auto"/>
+          <w:lang w:val="en-US"/>
+        </w:rPr>
+        <w:t>notice</w:t>
+      </w:r>
+      <w:r>
+        <w:rPr>
+          <w:b w:val="0"/>
+          <w:color w:val="auto"/>
+          <w:lang w:val="en-US"/>
+        </w:rPr>
+        <w:t xml:space="preserve"> the e</w:t>
+      </w:r>
+      <w:r>
+        <w:rPr>
+          <w:b w:val="0"/>
+          <w:color w:val="auto"/>
+          <w:lang w:val="en-US"/>
+        </w:rPr>
+        <w:t xml:space="preserve">xistence of new outliers </w:t>
+      </w:r>
+      <w:r>
+        <w:rPr>
+          <w:b w:val="0"/>
+          <w:color w:val="auto"/>
+          <w:lang w:val="en-US"/>
+        </w:rPr>
+        <w:t>when it comes</w:t>
+      </w:r>
+      <w:r>
+        <w:rPr>
+          <w:b w:val="0"/>
+          <w:color w:val="auto"/>
+          <w:lang w:val="en-US"/>
+        </w:rPr>
+        <w:t xml:space="preserve"> to the residuals</w:t>
+      </w:r>
+      <w:r>
+        <w:rPr>
+          <w:b w:val="0"/>
+          <w:color w:val="auto"/>
+          <w:lang w:val="en-US"/>
+        </w:rPr>
+        <w:t>, more precisely near the value 750</w:t>
+      </w:r>
+      <w:r>
+        <w:rPr>
+          <w:b w:val="0"/>
+          <w:color w:val="auto"/>
+          <w:lang w:val="en-US"/>
+        </w:rPr>
+        <w:t xml:space="preserve"> </w:t>
+      </w:r>
+      <w:r>
+        <w:rPr>
+          <w:b w:val="0"/>
+          <w:color w:val="auto"/>
+          <w:lang w:val="en-US"/>
+        </w:rPr>
+        <w:t>€</w:t>
+      </w:r>
+      <w:r>
+        <w:rPr>
+          <w:b w:val="0"/>
+          <w:color w:val="auto"/>
+          <w:lang w:val="en-US"/>
+        </w:rPr>
+        <w:t>;</w:t>
       </w:r>
     </w:p>
     <w:p>
@@ -11791,42 +11974,58 @@
         <w:rPr>
           <w:b w:val="0"/>
           <w:color w:val="auto"/>
-        </w:rPr>
-      </w:pPr>
-      <w:r>
-        <w:rPr>
-          <w:b w:val="0"/>
-          <w:color w:val="auto"/>
-        </w:rPr>
-        <w:t>Le Quantile-Q</w:t>
-      </w:r>
-      <w:r>
-        <w:rPr>
-          <w:b w:val="0"/>
-          <w:color w:val="auto"/>
-        </w:rPr>
-        <w:t>uantile plot</w:t>
-      </w:r>
-      <w:r>
-        <w:rPr>
-          <w:b w:val="0"/>
-          <w:color w:val="auto"/>
-        </w:rPr>
-        <w:t xml:space="preserve"> ci-dessus nous informe d’avantage sur l’existence de ces nouvelles données aberrantes aux extrémités</w:t>
-      </w:r>
-      <w:r>
-        <w:rPr>
-          <w:b w:val="0"/>
-          <w:color w:val="auto"/>
-        </w:rPr>
-        <w:t>, particulièrement au niveau de l’extrémité supérieure</w:t>
-      </w:r>
-      <w:r>
-        <w:rPr>
-          <w:b w:val="0"/>
-          <w:color w:val="auto"/>
-        </w:rPr>
-        <w:t xml:space="preserve">. </w:t>
+          <w:lang w:val="en-US"/>
+        </w:rPr>
+      </w:pPr>
+      <w:r>
+        <w:rPr>
+          <w:b w:val="0"/>
+          <w:color w:val="auto"/>
+          <w:lang w:val="en-US"/>
+        </w:rPr>
+        <w:t xml:space="preserve">The </w:t>
+      </w:r>
+      <w:proofErr w:type="spellStart"/>
+      <w:r>
+        <w:rPr>
+          <w:b w:val="0"/>
+          <w:color w:val="auto"/>
+          <w:lang w:val="en-US"/>
+        </w:rPr>
+        <w:t>Quantile-Quantile</w:t>
+      </w:r>
+      <w:proofErr w:type="spellEnd"/>
+      <w:r>
+        <w:rPr>
+          <w:b w:val="0"/>
+          <w:color w:val="auto"/>
+          <w:lang w:val="en-US"/>
+        </w:rPr>
+        <w:t xml:space="preserve"> plot above tells us more about the existence of </w:t>
+      </w:r>
+      <w:r>
+        <w:rPr>
+          <w:b w:val="0"/>
+          <w:color w:val="auto"/>
+          <w:lang w:val="en-US"/>
+        </w:rPr>
+        <w:t xml:space="preserve">these </w:t>
+      </w:r>
+      <w:r>
+        <w:rPr>
+          <w:b w:val="0"/>
+          <w:color w:val="auto"/>
+          <w:lang w:val="en-US"/>
+        </w:rPr>
+        <w:t xml:space="preserve">new outliers </w:t>
+      </w:r>
+      <w:r>
+        <w:rPr>
+          <w:b w:val="0"/>
+          <w:color w:val="auto"/>
+          <w:lang w:val="en-US"/>
+        </w:rPr>
+        <w:t>at the ends, in particular at the level of the upper one;</w:t>
       </w:r>
     </w:p>
     <w:p>
@@ -11841,6 +12040,7 @@
         <w:rPr>
           <w:b w:val="0"/>
           <w:color w:val="auto"/>
+          <w:lang w:val="en-US"/>
         </w:rPr>
       </w:pPr>
     </w:p>
@@ -11902,68 +12102,65 @@
         <w:rPr>
           <w:b w:val="0"/>
           <w:color w:val="auto"/>
-        </w:rPr>
-      </w:pPr>
-      <w:r>
-        <w:rPr>
-          <w:b w:val="0"/>
-          <w:color w:val="auto"/>
-        </w:rPr>
-        <w:t xml:space="preserve">A partir du </w:t>
-      </w:r>
-      <w:proofErr w:type="spellStart"/>
-      <w:r>
-        <w:rPr>
-          <w:b w:val="0"/>
-          <w:color w:val="auto"/>
-        </w:rPr>
-        <w:t>Scale</w:t>
-      </w:r>
-      <w:proofErr w:type="spellEnd"/>
-      <w:r>
-        <w:rPr>
-          <w:b w:val="0"/>
-          <w:color w:val="auto"/>
-        </w:rPr>
-        <w:t xml:space="preserve">-Location plot ci-dessus, la ligne rouge </w:t>
-      </w:r>
-      <w:r>
-        <w:rPr>
-          <w:b w:val="0"/>
-          <w:color w:val="auto"/>
-        </w:rPr>
-        <w:t>est désormais toute proche d’être</w:t>
-      </w:r>
-      <w:r>
-        <w:rPr>
-          <w:b w:val="0"/>
-          <w:color w:val="auto"/>
-        </w:rPr>
-        <w:t xml:space="preserve"> suffisamment horizontale pour satisfaire </w:t>
+          <w:lang w:val="en-US"/>
+        </w:rPr>
+      </w:pPr>
+      <w:r>
+        <w:rPr>
+          <w:b w:val="0"/>
+          <w:color w:val="auto"/>
+          <w:lang w:val="en-US"/>
+        </w:rPr>
+        <w:t xml:space="preserve">From the Scale-Location plot above, </w:t>
+      </w:r>
+      <w:r>
+        <w:rPr>
+          <w:b w:val="0"/>
+          <w:color w:val="auto"/>
+          <w:lang w:val="en-US"/>
+        </w:rPr>
+        <w:t xml:space="preserve">the red line is now very near to become </w:t>
+      </w:r>
+      <w:r>
+        <w:rPr>
+          <w:b w:val="0"/>
+          <w:color w:val="auto"/>
+          <w:lang w:val="en-US"/>
+        </w:rPr>
+        <w:t xml:space="preserve">enough horizontally straight to satisfy the </w:t>
       </w:r>
       <w:r>
         <w:rPr>
           <w:b w:val="0"/>
           <w:i/>
           <w:color w:val="auto"/>
-        </w:rPr>
-        <w:t>l’hypothèse d'</w:t>
-      </w:r>
-      <w:proofErr w:type="spellStart"/>
+          <w:lang w:val="en-US"/>
+        </w:rPr>
+        <w:t>hypothesis for</w:t>
+      </w:r>
+      <w:r>
+        <w:rPr>
+          <w:b w:val="0"/>
+          <w:color w:val="auto"/>
+          <w:lang w:val="en-US"/>
+        </w:rPr>
+        <w:t xml:space="preserve"> </w:t>
+      </w:r>
       <w:r>
         <w:rPr>
           <w:b w:val="0"/>
           <w:i/>
           <w:color w:val="auto"/>
-        </w:rPr>
-        <w:t>Homoscédasticité</w:t>
-      </w:r>
-      <w:proofErr w:type="spellEnd"/>
+          <w:lang w:val="en-US"/>
+        </w:rPr>
+        <w:t>Homoscedasticity</w:t>
+      </w:r>
       <w:r>
         <w:rPr>
           <w:b w:val="0"/>
           <w:i/>
           <w:color w:val="auto"/>
+          <w:lang w:val="en-US"/>
         </w:rPr>
         <w:t xml:space="preserve"> </w:t>
       </w:r>
@@ -11971,8 +12168,9 @@
         <w:rPr>
           <w:b w:val="0"/>
           <w:color w:val="auto"/>
-        </w:rPr>
-        <w:t>pour notre modèle.</w:t>
+          <w:lang w:val="en-US"/>
+        </w:rPr>
+        <w:t>of our model;</w:t>
       </w:r>
     </w:p>
     <w:p>
@@ -11986,91 +12184,64 @@
         <w:rPr>
           <w:b w:val="0"/>
           <w:color w:val="auto"/>
-        </w:rPr>
-      </w:pPr>
-      <w:r>
-        <w:rPr>
-          <w:b w:val="0"/>
-          <w:color w:val="auto"/>
-        </w:rPr>
-        <w:t>D</w:t>
-      </w:r>
-      <w:r>
-        <w:rPr>
-          <w:b w:val="0"/>
-          <w:color w:val="auto"/>
-        </w:rPr>
-        <w:t>es données aberrantes</w:t>
-      </w:r>
-      <w:r>
-        <w:rPr>
-          <w:b w:val="0"/>
-          <w:color w:val="auto"/>
-        </w:rPr>
-        <w:t xml:space="preserve">, cependant, </w:t>
-      </w:r>
-      <w:r>
-        <w:rPr>
-          <w:b w:val="0"/>
-          <w:color w:val="auto"/>
-        </w:rPr>
-        <w:t xml:space="preserve"> peuvent </w:t>
-      </w:r>
-      <w:r>
-        <w:rPr>
-          <w:b w:val="0"/>
-          <w:color w:val="auto"/>
-        </w:rPr>
-        <w:t>être encore o</w:t>
-      </w:r>
-      <w:r>
-        <w:rPr>
-          <w:b w:val="0"/>
-          <w:color w:val="auto"/>
-        </w:rPr>
-        <w:t xml:space="preserve">bservées aux niveaux supérieurs de </w:t>
-      </w:r>
-      <w:r>
-        <w:rPr>
-          <w:b w:val="0"/>
-          <w:color w:val="auto"/>
-        </w:rPr>
-        <w:t>racine</w:t>
-      </w:r>
-      <w:r>
-        <w:rPr>
-          <w:b w:val="0"/>
-          <w:color w:val="auto"/>
-        </w:rPr>
-        <w:t>s</w:t>
-      </w:r>
-      <w:r>
-        <w:rPr>
-          <w:b w:val="0"/>
-          <w:color w:val="auto"/>
-        </w:rPr>
-        <w:t xml:space="preserve"> carrée</w:t>
-      </w:r>
-      <w:r>
-        <w:rPr>
-          <w:b w:val="0"/>
-          <w:color w:val="auto"/>
-        </w:rPr>
-        <w:t>s</w:t>
-      </w:r>
-      <w:r>
-        <w:rPr>
-          <w:b w:val="0"/>
-          <w:color w:val="auto"/>
-        </w:rPr>
-        <w:t xml:space="preserve"> des résidus </w:t>
-      </w:r>
-      <w:r>
-        <w:rPr>
-          <w:b w:val="0"/>
-          <w:color w:val="auto"/>
-        </w:rPr>
-        <w:t>standardisés.</w:t>
+          <w:lang w:val="en-US"/>
+        </w:rPr>
+      </w:pPr>
+      <w:r>
+        <w:rPr>
+          <w:b w:val="0"/>
+          <w:color w:val="auto"/>
+          <w:lang w:val="en-US"/>
+        </w:rPr>
+        <w:t xml:space="preserve">However, some outliers can still be observed at the </w:t>
+      </w:r>
+      <w:r>
+        <w:rPr>
+          <w:b w:val="0"/>
+          <w:color w:val="auto"/>
+          <w:lang w:val="en-US"/>
+        </w:rPr>
+        <w:t>square roots</w:t>
+      </w:r>
+      <w:r>
+        <w:rPr>
+          <w:b w:val="0"/>
+          <w:color w:val="auto"/>
+          <w:lang w:val="en-US"/>
+        </w:rPr>
+        <w:t>’ upper levels of the</w:t>
+      </w:r>
+      <w:r>
+        <w:rPr>
+          <w:b w:val="0"/>
+          <w:color w:val="auto"/>
+          <w:lang w:val="en-US"/>
+        </w:rPr>
+        <w:t xml:space="preserve"> </w:t>
+      </w:r>
+      <w:r>
+        <w:rPr>
+          <w:b w:val="0"/>
+          <w:color w:val="auto"/>
+          <w:lang w:val="en-US"/>
+        </w:rPr>
+        <w:t xml:space="preserve">standardized </w:t>
+      </w:r>
+      <w:r>
+        <w:rPr>
+          <w:b w:val="0"/>
+          <w:color w:val="auto"/>
+          <w:lang w:val="en-US"/>
+        </w:rPr>
+        <w:t>residuals</w:t>
+      </w:r>
+      <w:r>
+        <w:rPr>
+          <w:b w:val="0"/>
+          <w:color w:val="auto"/>
+          <w:lang w:val="en-US"/>
+        </w:rPr>
+        <w:t>;</w:t>
       </w:r>
     </w:p>
     <w:p>
@@ -12131,58 +12302,38 @@
         <w:rPr>
           <w:b w:val="0"/>
           <w:color w:val="auto"/>
-        </w:rPr>
-      </w:pPr>
-      <w:r>
-        <w:rPr>
-          <w:b w:val="0"/>
-          <w:color w:val="auto"/>
-        </w:rPr>
-        <w:t>En se basant sur les Plot de « </w:t>
-      </w:r>
-      <w:proofErr w:type="spellStart"/>
-      <w:r>
-        <w:rPr>
-          <w:b w:val="0"/>
-          <w:color w:val="auto"/>
-        </w:rPr>
-        <w:t>Residuals</w:t>
-      </w:r>
-      <w:proofErr w:type="spellEnd"/>
-      <w:r>
-        <w:rPr>
-          <w:b w:val="0"/>
-          <w:color w:val="auto"/>
-        </w:rPr>
-        <w:t xml:space="preserve"> vs. </w:t>
-      </w:r>
-      <w:proofErr w:type="spellStart"/>
-      <w:r>
-        <w:rPr>
-          <w:b w:val="0"/>
-          <w:color w:val="auto"/>
-        </w:rPr>
-        <w:t>Leverage</w:t>
-      </w:r>
-      <w:proofErr w:type="spellEnd"/>
-      <w:r>
-        <w:rPr>
-          <w:b w:val="0"/>
-          <w:color w:val="auto"/>
-        </w:rPr>
-        <w:t xml:space="preserve"> », </w:t>
-      </w:r>
-      <w:r>
-        <w:rPr>
-          <w:b w:val="0"/>
-          <w:color w:val="auto"/>
-        </w:rPr>
-        <w:t>nous pouvons toujours</w:t>
-      </w:r>
-      <w:r>
-        <w:rPr>
-          <w:b w:val="0"/>
-          <w:color w:val="auto"/>
+          <w:lang w:val="en-US"/>
+        </w:rPr>
+      </w:pPr>
+      <w:r>
+        <w:rPr>
+          <w:b w:val="0"/>
+          <w:color w:val="auto"/>
+          <w:lang w:val="en-US"/>
+        </w:rPr>
+        <w:t xml:space="preserve">Based on the </w:t>
+      </w:r>
+      <w:r>
+        <w:rPr>
+          <w:b w:val="0"/>
+          <w:color w:val="auto"/>
+          <w:lang w:val="en-US"/>
+        </w:rPr>
+        <w:t>« Residuals vs. Leverage »</w:t>
+      </w:r>
+      <w:r>
+        <w:rPr>
+          <w:b w:val="0"/>
+          <w:color w:val="auto"/>
+          <w:lang w:val="en-US"/>
+        </w:rPr>
+        <w:t xml:space="preserve"> Plot above</w:t>
+      </w:r>
+      <w:r>
+        <w:rPr>
+          <w:b w:val="0"/>
+          <w:color w:val="auto"/>
+          <w:lang w:val="en-US"/>
         </w:rPr>
         <w:t>,</w:t>
       </w:r>
@@ -12190,71 +12341,49 @@
         <w:rPr>
           <w:b w:val="0"/>
           <w:color w:val="auto"/>
-        </w:rPr>
-        <w:t xml:space="preserve"> soi-disant</w:t>
-      </w:r>
-      <w:r>
-        <w:rPr>
-          <w:b w:val="0"/>
-          <w:color w:val="auto"/>
-        </w:rPr>
-        <w:t>,</w:t>
-      </w:r>
-      <w:r>
-        <w:rPr>
-          <w:b w:val="0"/>
-          <w:color w:val="auto"/>
-        </w:rPr>
-        <w:t xml:space="preserve"> confirmer que les résidus #</w:t>
-      </w:r>
-      <w:r>
-        <w:rPr>
-          <w:b w:val="0"/>
-          <w:color w:val="auto"/>
-        </w:rPr>
-        <w:t>1427</w:t>
-      </w:r>
-      <w:r>
-        <w:rPr>
-          <w:b w:val="0"/>
-          <w:color w:val="auto"/>
-        </w:rPr>
-        <w:t>, #</w:t>
-      </w:r>
-      <w:r>
-        <w:rPr>
-          <w:b w:val="0"/>
-          <w:color w:val="auto"/>
-        </w:rPr>
-        <w:t>274</w:t>
-      </w:r>
-      <w:r>
-        <w:rPr>
-          <w:b w:val="0"/>
-          <w:color w:val="auto"/>
-        </w:rPr>
-        <w:t xml:space="preserve"> et #</w:t>
-      </w:r>
-      <w:r>
-        <w:rPr>
-          <w:b w:val="0"/>
-          <w:color w:val="auto"/>
-        </w:rPr>
-        <w:t>1</w:t>
-      </w:r>
-      <w:r>
-        <w:rPr>
-          <w:b w:val="0"/>
-          <w:color w:val="auto"/>
-        </w:rPr>
-        <w:t>895</w:t>
-      </w:r>
-      <w:r>
-        <w:rPr>
-          <w:b w:val="0"/>
-          <w:color w:val="auto"/>
-        </w:rPr>
-        <w:t xml:space="preserve"> (données aberrantes) peuvent être considérés comme étant des points d’influences.</w:t>
+          <w:lang w:val="en-US"/>
+        </w:rPr>
+        <w:t xml:space="preserve"> we can still confirm that the residuals </w:t>
+      </w:r>
+      <w:r>
+        <w:rPr>
+          <w:b w:val="0"/>
+          <w:color w:val="auto"/>
+          <w:lang w:val="en-US"/>
+        </w:rPr>
+        <w:t>#1427, #274</w:t>
+      </w:r>
+      <w:r>
+        <w:rPr>
+          <w:b w:val="0"/>
+          <w:color w:val="auto"/>
+          <w:lang w:val="en-US"/>
+        </w:rPr>
+        <w:t xml:space="preserve"> and</w:t>
+      </w:r>
+      <w:r>
+        <w:rPr>
+          <w:b w:val="0"/>
+          <w:color w:val="auto"/>
+          <w:lang w:val="en-US"/>
+        </w:rPr>
+        <w:t xml:space="preserve"> #1895</w:t>
+      </w:r>
+      <w:r>
+        <w:rPr>
+          <w:b w:val="0"/>
+          <w:color w:val="auto"/>
+          <w:lang w:val="en-US"/>
+        </w:rPr>
+        <w:t xml:space="preserve"> (outliers)</w:t>
+      </w:r>
+      <w:r>
+        <w:rPr>
+          <w:b w:val="0"/>
+          <w:color w:val="auto"/>
+          <w:lang w:val="en-US"/>
+        </w:rPr>
+        <w:t xml:space="preserve"> can be considered as influential points;</w:t>
       </w:r>
     </w:p>
     <w:p>
@@ -12268,35 +12397,19 @@
         <w:rPr>
           <w:b w:val="0"/>
           <w:color w:val="auto"/>
-        </w:rPr>
-      </w:pPr>
-      <w:r>
-        <w:rPr>
-          <w:b w:val="0"/>
-          <w:color w:val="auto"/>
-        </w:rPr>
-        <w:lastRenderedPageBreak/>
-        <w:t>A nouveau, des</w:t>
-      </w:r>
-      <w:r>
-        <w:rPr>
-          <w:b w:val="0"/>
-          <w:color w:val="auto"/>
-        </w:rPr>
-        <w:t xml:space="preserve"> travaux de suppressions d’observations sont alors recommandés avant de passer à la prochaine Itération</w:t>
-      </w:r>
-      <w:r>
-        <w:rPr>
-          <w:b w:val="0"/>
-          <w:color w:val="auto"/>
-        </w:rPr>
-        <w:t>.</w:t>
-      </w:r>
-    </w:p>
-    <w:p>
-      <w:pPr>
-        <w:jc w:val="both"/>
-      </w:pPr>
+          <w:lang w:val="en-US"/>
+        </w:rPr>
+      </w:pPr>
+      <w:r>
+        <w:rPr>
+          <w:b w:val="0"/>
+          <w:color w:val="auto"/>
+          <w:lang w:val="en-US"/>
+        </w:rPr>
+        <w:t>Once again, actions of observations removal are then recommended before starting the next Iteration.</w:t>
+      </w:r>
+      <w:bookmarkStart w:id="4" w:name="_GoBack"/>
+      <w:bookmarkEnd w:id="4"/>
     </w:p>
     <w:p>
       <w:pPr>
@@ -12314,6 +12427,7 @@
         <w:rPr>
           <w:lang w:val="en-US"/>
         </w:rPr>
+        <w:lastRenderedPageBreak/>
         <w:t>II.</w:t>
       </w:r>
       <w:r>
@@ -13677,18 +13791,40 @@
           <w:color w:val="333333"/>
           <w:sz w:val="20"/>
           <w:szCs w:val="20"/>
-          <w:lang w:eastAsia="fr-FR"/>
-        </w:rPr>
-      </w:pPr>
-      <w:r>
-        <w:rPr>
-          <w:rFonts w:ascii="Courier New" w:eastAsia="Times New Roman" w:hAnsi="Courier New" w:cs="Courier New"/>
-          <w:color w:val="333333"/>
-          <w:sz w:val="20"/>
-          <w:szCs w:val="20"/>
-          <w:lang w:eastAsia="fr-FR"/>
-        </w:rPr>
-        <w:t xml:space="preserve">-331.12  -85.99  -13.86   72.20  476.06 </w:t>
+          <w:lang w:val="en-US" w:eastAsia="fr-FR"/>
+        </w:rPr>
+      </w:pPr>
+      <w:r>
+        <w:rPr>
+          <w:rFonts w:ascii="Courier New" w:eastAsia="Times New Roman" w:hAnsi="Courier New" w:cs="Courier New"/>
+          <w:color w:val="333333"/>
+          <w:sz w:val="20"/>
+          <w:szCs w:val="20"/>
+          <w:lang w:val="en-US" w:eastAsia="fr-FR"/>
+        </w:rPr>
+        <w:t>-</w:t>
+      </w:r>
+      <w:proofErr w:type="gramStart"/>
+      <w:r>
+        <w:rPr>
+          <w:rFonts w:ascii="Courier New" w:eastAsia="Times New Roman" w:hAnsi="Courier New" w:cs="Courier New"/>
+          <w:color w:val="333333"/>
+          <w:sz w:val="20"/>
+          <w:szCs w:val="20"/>
+          <w:lang w:val="en-US" w:eastAsia="fr-FR"/>
+        </w:rPr>
+        <w:t>331.12  -</w:t>
+      </w:r>
+      <w:proofErr w:type="gramEnd"/>
+      <w:r>
+        <w:rPr>
+          <w:rFonts w:ascii="Courier New" w:eastAsia="Times New Roman" w:hAnsi="Courier New" w:cs="Courier New"/>
+          <w:color w:val="333333"/>
+          <w:sz w:val="20"/>
+          <w:szCs w:val="20"/>
+          <w:lang w:val="en-US" w:eastAsia="fr-FR"/>
+        </w:rPr>
+        <w:t xml:space="preserve">85.99  -13.86   72.20  476.06 </w:t>
       </w:r>
     </w:p>
     <w:p>
@@ -13725,7 +13861,7 @@
           <w:color w:val="333333"/>
           <w:sz w:val="20"/>
           <w:szCs w:val="20"/>
-          <w:lang w:eastAsia="fr-FR"/>
+          <w:lang w:val="en-US" w:eastAsia="fr-FR"/>
         </w:rPr>
       </w:pPr>
     </w:p>
@@ -14732,7 +14868,6 @@
           <w:b w:val="0"/>
           <w:color w:val="auto"/>
         </w:rPr>
-        <w:lastRenderedPageBreak/>
         <w:t>La nouvelle valeur de la médiane (</w:t>
       </w:r>
       <w:r>
@@ -14958,7 +15093,15 @@
           <w:b w:val="0"/>
           <w:color w:val="auto"/>
         </w:rPr>
-        <w:t>a de nouveau été prise en</w:t>
+        <w:t xml:space="preserve">a de nouveau été </w:t>
+      </w:r>
+      <w:r>
+        <w:rPr>
+          <w:b w:val="0"/>
+          <w:color w:val="auto"/>
+        </w:rPr>
+        <w:lastRenderedPageBreak/>
+        <w:t>prise en</w:t>
       </w:r>
       <w:r>
         <w:rPr>
@@ -15180,20 +15323,19 @@
           <w:color w:val="333333"/>
           <w:sz w:val="20"/>
           <w:szCs w:val="20"/>
-          <w:lang w:eastAsia="fr-FR"/>
-        </w:rPr>
-      </w:pPr>
-      <w:r>
-        <w:rPr>
-          <w:rFonts w:ascii="Courier New" w:eastAsia="Times New Roman" w:hAnsi="Courier New" w:cs="Courier New"/>
-          <w:color w:val="333333"/>
-          <w:sz w:val="20"/>
-          <w:szCs w:val="20"/>
-          <w:lang w:eastAsia="fr-FR"/>
+          <w:lang w:val="en-US" w:eastAsia="fr-FR"/>
+        </w:rPr>
+      </w:pPr>
+      <w:r>
+        <w:rPr>
+          <w:rFonts w:ascii="Courier New" w:eastAsia="Times New Roman" w:hAnsi="Courier New" w:cs="Courier New"/>
+          <w:color w:val="333333"/>
+          <w:sz w:val="20"/>
+          <w:szCs w:val="20"/>
+          <w:lang w:val="en-US" w:eastAsia="fr-FR"/>
         </w:rPr>
         <w:t xml:space="preserve">df3$residuals &lt;- </w:t>
       </w:r>
-      <w:proofErr w:type="spellStart"/>
       <w:proofErr w:type="gramStart"/>
       <w:r>
         <w:rPr>
@@ -15201,20 +15343,9 @@
           <w:color w:val="333333"/>
           <w:sz w:val="20"/>
           <w:szCs w:val="20"/>
-          <w:lang w:eastAsia="fr-FR"/>
-        </w:rPr>
-        <w:t>residuals</w:t>
-      </w:r>
-      <w:proofErr w:type="spellEnd"/>
-      <w:r>
-        <w:rPr>
-          <w:rFonts w:ascii="Courier New" w:eastAsia="Times New Roman" w:hAnsi="Courier New" w:cs="Courier New"/>
-          <w:color w:val="333333"/>
-          <w:sz w:val="20"/>
-          <w:szCs w:val="20"/>
-          <w:lang w:eastAsia="fr-FR"/>
-        </w:rPr>
-        <w:t>(</w:t>
+          <w:lang w:val="en-US" w:eastAsia="fr-FR"/>
+        </w:rPr>
+        <w:t>residuals(</w:t>
       </w:r>
       <w:proofErr w:type="gramEnd"/>
       <w:r>
@@ -15223,7 +15354,7 @@
           <w:color w:val="333333"/>
           <w:sz w:val="20"/>
           <w:szCs w:val="20"/>
-          <w:lang w:eastAsia="fr-FR"/>
+          <w:lang w:val="en-US" w:eastAsia="fr-FR"/>
         </w:rPr>
         <w:t>reg3)</w:t>
       </w:r>
@@ -16293,7 +16424,7 @@
           <w:rPr>
             <w:noProof/>
           </w:rPr>
-          <w:t>2</w:t>
+          <w:t>14</w:t>
         </w:r>
         <w:r>
           <w:fldChar w:fldCharType="end"/>
@@ -18567,7 +18698,7 @@
 </file>
 
 <file path=customXml/itemProps1.xml><?xml version="1.0" encoding="utf-8"?>
-<ds:datastoreItem xmlns:ds="http://schemas.openxmlformats.org/officeDocument/2006/customXml" ds:itemID="{E97204A7-6A3D-4DC4-9CF1-8FF57F52EE9D}">
+<ds:datastoreItem xmlns:ds="http://schemas.openxmlformats.org/officeDocument/2006/customXml" ds:itemID="{81172450-4031-4428-83B5-7B955A06EB64}">
   <ds:schemaRefs>
     <ds:schemaRef ds:uri="http://schemas.openxmlformats.org/officeDocument/2006/bibliography"/>
   </ds:schemaRefs>

</xml_diff>

<commit_message>
HDA - Regression - Translation (Part II :Regression::4th Iteration's preparation)
</commit_message>
<xml_diff>
--- a/Interpretation/ENG/Hospital Data analysis - Regression - Interpretation.DOCX
+++ b/Interpretation/ENG/Hospital Data analysis - Regression - Interpretation.DOCX
@@ -9910,16 +9910,16 @@
           <w:color w:val="333333"/>
           <w:sz w:val="20"/>
           <w:szCs w:val="20"/>
-          <w:lang w:eastAsia="fr-FR"/>
-        </w:rPr>
-      </w:pPr>
-      <w:r>
-        <w:rPr>
-          <w:rFonts w:ascii="Courier New" w:eastAsia="Times New Roman" w:hAnsi="Courier New" w:cs="Courier New"/>
-          <w:color w:val="333333"/>
-          <w:sz w:val="20"/>
-          <w:szCs w:val="20"/>
-          <w:lang w:eastAsia="fr-FR"/>
+          <w:lang w:val="en-US" w:eastAsia="fr-FR"/>
+        </w:rPr>
+      </w:pPr>
+      <w:r>
+        <w:rPr>
+          <w:rFonts w:ascii="Courier New" w:eastAsia="Times New Roman" w:hAnsi="Courier New" w:cs="Courier New"/>
+          <w:color w:val="333333"/>
+          <w:sz w:val="20"/>
+          <w:szCs w:val="20"/>
+          <w:lang w:val="en-US" w:eastAsia="fr-FR"/>
         </w:rPr>
         <w:t>Coefficients:</w:t>
       </w:r>
@@ -9958,29 +9958,30 @@
           <w:color w:val="333333"/>
           <w:sz w:val="20"/>
           <w:szCs w:val="20"/>
-          <w:lang w:eastAsia="fr-FR"/>
-        </w:rPr>
-      </w:pPr>
-      <w:r>
-        <w:rPr>
-          <w:rFonts w:ascii="Courier New" w:eastAsia="Times New Roman" w:hAnsi="Courier New" w:cs="Courier New"/>
-          <w:color w:val="333333"/>
-          <w:sz w:val="20"/>
-          <w:szCs w:val="20"/>
-          <w:lang w:eastAsia="fr-FR"/>
-        </w:rPr>
-        <w:t xml:space="preserve">                         </w:t>
+          <w:lang w:val="en-US" w:eastAsia="fr-FR"/>
+        </w:rPr>
+      </w:pPr>
+      <w:r>
+        <w:rPr>
+          <w:rFonts w:ascii="Courier New" w:eastAsia="Times New Roman" w:hAnsi="Courier New" w:cs="Courier New"/>
+          <w:color w:val="333333"/>
+          <w:sz w:val="20"/>
+          <w:szCs w:val="20"/>
+          <w:lang w:val="en-US" w:eastAsia="fr-FR"/>
+        </w:rPr>
+        <w:t xml:space="preserve">                         Estimate Std. Error t value </w:t>
       </w:r>
       <w:proofErr w:type="spellStart"/>
-      <w:r>
-        <w:rPr>
-          <w:rFonts w:ascii="Courier New" w:eastAsia="Times New Roman" w:hAnsi="Courier New" w:cs="Courier New"/>
-          <w:color w:val="333333"/>
-          <w:sz w:val="20"/>
-          <w:szCs w:val="20"/>
-          <w:lang w:eastAsia="fr-FR"/>
-        </w:rPr>
-        <w:t>Estimate</w:t>
+      <w:proofErr w:type="gramStart"/>
+      <w:r>
+        <w:rPr>
+          <w:rFonts w:ascii="Courier New" w:eastAsia="Times New Roman" w:hAnsi="Courier New" w:cs="Courier New"/>
+          <w:color w:val="333333"/>
+          <w:sz w:val="20"/>
+          <w:szCs w:val="20"/>
+          <w:lang w:val="en-US" w:eastAsia="fr-FR"/>
+        </w:rPr>
+        <w:t>Pr</w:t>
       </w:r>
       <w:proofErr w:type="spellEnd"/>
       <w:r>
@@ -9989,64 +9990,9 @@
           <w:color w:val="333333"/>
           <w:sz w:val="20"/>
           <w:szCs w:val="20"/>
-          <w:lang w:eastAsia="fr-FR"/>
-        </w:rPr>
-        <w:t xml:space="preserve"> </w:t>
-      </w:r>
-      <w:proofErr w:type="spellStart"/>
-      <w:r>
-        <w:rPr>
-          <w:rFonts w:ascii="Courier New" w:eastAsia="Times New Roman" w:hAnsi="Courier New" w:cs="Courier New"/>
-          <w:color w:val="333333"/>
-          <w:sz w:val="20"/>
-          <w:szCs w:val="20"/>
-          <w:lang w:eastAsia="fr-FR"/>
-        </w:rPr>
-        <w:t>Std</w:t>
-      </w:r>
-      <w:proofErr w:type="spellEnd"/>
-      <w:r>
-        <w:rPr>
-          <w:rFonts w:ascii="Courier New" w:eastAsia="Times New Roman" w:hAnsi="Courier New" w:cs="Courier New"/>
-          <w:color w:val="333333"/>
-          <w:sz w:val="20"/>
-          <w:szCs w:val="20"/>
-          <w:lang w:eastAsia="fr-FR"/>
-        </w:rPr>
-        <w:t xml:space="preserve">. </w:t>
-      </w:r>
-      <w:proofErr w:type="spellStart"/>
-      <w:r>
-        <w:rPr>
-          <w:rFonts w:ascii="Courier New" w:eastAsia="Times New Roman" w:hAnsi="Courier New" w:cs="Courier New"/>
-          <w:color w:val="333333"/>
-          <w:sz w:val="20"/>
-          <w:szCs w:val="20"/>
-          <w:lang w:eastAsia="fr-FR"/>
-        </w:rPr>
-        <w:t>Error</w:t>
-      </w:r>
-      <w:proofErr w:type="spellEnd"/>
-      <w:r>
-        <w:rPr>
-          <w:rFonts w:ascii="Courier New" w:eastAsia="Times New Roman" w:hAnsi="Courier New" w:cs="Courier New"/>
-          <w:color w:val="333333"/>
-          <w:sz w:val="20"/>
-          <w:szCs w:val="20"/>
-          <w:lang w:eastAsia="fr-FR"/>
-        </w:rPr>
-        <w:t xml:space="preserve"> t value </w:t>
-      </w:r>
-      <w:proofErr w:type="gramStart"/>
-      <w:r>
-        <w:rPr>
-          <w:rFonts w:ascii="Courier New" w:eastAsia="Times New Roman" w:hAnsi="Courier New" w:cs="Courier New"/>
-          <w:color w:val="333333"/>
-          <w:sz w:val="20"/>
-          <w:szCs w:val="20"/>
-          <w:lang w:eastAsia="fr-FR"/>
-        </w:rPr>
-        <w:t>Pr(</w:t>
+          <w:lang w:val="en-US" w:eastAsia="fr-FR"/>
+        </w:rPr>
+        <w:t>(</w:t>
       </w:r>
       <w:proofErr w:type="gramEnd"/>
       <w:r>
@@ -10055,7 +10001,7 @@
           <w:color w:val="333333"/>
           <w:sz w:val="20"/>
           <w:szCs w:val="20"/>
-          <w:lang w:eastAsia="fr-FR"/>
+          <w:lang w:val="en-US" w:eastAsia="fr-FR"/>
         </w:rPr>
         <w:t xml:space="preserve">&gt;|t|)    </w:t>
       </w:r>
@@ -10094,40 +10040,18 @@
           <w:color w:val="333333"/>
           <w:sz w:val="20"/>
           <w:szCs w:val="20"/>
-          <w:lang w:eastAsia="fr-FR"/>
-        </w:rPr>
-      </w:pPr>
-      <w:r>
-        <w:rPr>
-          <w:rFonts w:ascii="Courier New" w:eastAsia="Times New Roman" w:hAnsi="Courier New" w:cs="Courier New"/>
-          <w:color w:val="333333"/>
-          <w:sz w:val="20"/>
-          <w:szCs w:val="20"/>
-          <w:lang w:eastAsia="fr-FR"/>
-        </w:rPr>
-        <w:t>(</w:t>
-      </w:r>
-      <w:proofErr w:type="spellStart"/>
-      <w:r>
-        <w:rPr>
-          <w:rFonts w:ascii="Courier New" w:eastAsia="Times New Roman" w:hAnsi="Courier New" w:cs="Courier New"/>
-          <w:color w:val="333333"/>
-          <w:sz w:val="20"/>
-          <w:szCs w:val="20"/>
-          <w:lang w:eastAsia="fr-FR"/>
-        </w:rPr>
-        <w:t>Intercept</w:t>
-      </w:r>
-      <w:proofErr w:type="spellEnd"/>
-      <w:r>
-        <w:rPr>
-          <w:rFonts w:ascii="Courier New" w:eastAsia="Times New Roman" w:hAnsi="Courier New" w:cs="Courier New"/>
-          <w:color w:val="333333"/>
-          <w:sz w:val="20"/>
-          <w:szCs w:val="20"/>
-          <w:lang w:eastAsia="fr-FR"/>
-        </w:rPr>
-        <w:t>)              562.4525    26.1655   21.50   &lt;2e-16 ***</w:t>
+          <w:lang w:val="en-US" w:eastAsia="fr-FR"/>
+        </w:rPr>
+      </w:pPr>
+      <w:r>
+        <w:rPr>
+          <w:rFonts w:ascii="Courier New" w:eastAsia="Times New Roman" w:hAnsi="Courier New" w:cs="Courier New"/>
+          <w:color w:val="333333"/>
+          <w:sz w:val="20"/>
+          <w:szCs w:val="20"/>
+          <w:lang w:val="en-US" w:eastAsia="fr-FR"/>
+        </w:rPr>
+        <w:t>(Intercept)              562.4525    26.1655   21.50   &lt;2e-16 ***</w:t>
       </w:r>
     </w:p>
     <w:p>
@@ -10164,18 +10088,40 @@
           <w:color w:val="333333"/>
           <w:sz w:val="20"/>
           <w:szCs w:val="20"/>
-          <w:lang w:eastAsia="fr-FR"/>
-        </w:rPr>
-      </w:pPr>
-      <w:r>
-        <w:rPr>
-          <w:rFonts w:ascii="Courier New" w:eastAsia="Times New Roman" w:hAnsi="Courier New" w:cs="Courier New"/>
-          <w:color w:val="333333"/>
-          <w:sz w:val="20"/>
-          <w:szCs w:val="20"/>
-          <w:lang w:eastAsia="fr-FR"/>
-        </w:rPr>
-        <w:t>LOS                      296.3324     0.9051  327.40   &lt;2e-16 ***</w:t>
+          <w:lang w:val="en-US" w:eastAsia="fr-FR"/>
+        </w:rPr>
+      </w:pPr>
+      <w:r>
+        <w:rPr>
+          <w:rFonts w:ascii="Courier New" w:eastAsia="Times New Roman" w:hAnsi="Courier New" w:cs="Courier New"/>
+          <w:color w:val="333333"/>
+          <w:sz w:val="20"/>
+          <w:szCs w:val="20"/>
+          <w:lang w:val="en-US" w:eastAsia="fr-FR"/>
+        </w:rPr>
+        <w:t xml:space="preserve">LOS                      296.3324     </w:t>
+      </w:r>
+      <w:proofErr w:type="gramStart"/>
+      <w:r>
+        <w:rPr>
+          <w:rFonts w:ascii="Courier New" w:eastAsia="Times New Roman" w:hAnsi="Courier New" w:cs="Courier New"/>
+          <w:color w:val="333333"/>
+          <w:sz w:val="20"/>
+          <w:szCs w:val="20"/>
+          <w:lang w:val="en-US" w:eastAsia="fr-FR"/>
+        </w:rPr>
+        <w:t>0.9051  327.40</w:t>
+      </w:r>
+      <w:proofErr w:type="gramEnd"/>
+      <w:r>
+        <w:rPr>
+          <w:rFonts w:ascii="Courier New" w:eastAsia="Times New Roman" w:hAnsi="Courier New" w:cs="Courier New"/>
+          <w:color w:val="333333"/>
+          <w:sz w:val="20"/>
+          <w:szCs w:val="20"/>
+          <w:lang w:val="en-US" w:eastAsia="fr-FR"/>
+        </w:rPr>
+        <w:t xml:space="preserve">   &lt;2e-16 ***</w:t>
       </w:r>
     </w:p>
     <w:p>
@@ -12201,23 +12147,7 @@
           <w:color w:val="auto"/>
           <w:lang w:val="en-US"/>
         </w:rPr>
-        <w:t>square roots</w:t>
-      </w:r>
-      <w:r>
-        <w:rPr>
-          <w:b w:val="0"/>
-          <w:color w:val="auto"/>
-          <w:lang w:val="en-US"/>
-        </w:rPr>
-        <w:t>’ upper levels of the</w:t>
-      </w:r>
-      <w:r>
-        <w:rPr>
-          <w:b w:val="0"/>
-          <w:color w:val="auto"/>
-          <w:lang w:val="en-US"/>
-        </w:rPr>
-        <w:t xml:space="preserve"> </w:t>
+        <w:t xml:space="preserve">square roots’ upper levels of the </w:t>
       </w:r>
       <w:r>
         <w:rPr>
@@ -12311,15 +12241,7 @@
           <w:color w:val="auto"/>
           <w:lang w:val="en-US"/>
         </w:rPr>
-        <w:t xml:space="preserve">Based on the </w:t>
-      </w:r>
-      <w:r>
-        <w:rPr>
-          <w:b w:val="0"/>
-          <w:color w:val="auto"/>
-          <w:lang w:val="en-US"/>
-        </w:rPr>
-        <w:t>« Residuals vs. Leverage »</w:t>
+        <w:t>Based on the « Residuals vs. Leverage »</w:t>
       </w:r>
       <w:r>
         <w:rPr>
@@ -12408,8 +12330,6 @@
         </w:rPr>
         <w:t>Once again, actions of observations removal are then recommended before starting the next Iteration.</w:t>
       </w:r>
-      <w:bookmarkStart w:id="4" w:name="_GoBack"/>
-      <w:bookmarkEnd w:id="4"/>
     </w:p>
     <w:p>
       <w:pPr>
@@ -12442,21 +12362,6 @@
         </w:rPr>
         <w:t xml:space="preserve"> – </w:t>
       </w:r>
-      <w:proofErr w:type="spellStart"/>
-      <w:r>
-        <w:rPr>
-          <w:lang w:val="en-US"/>
-        </w:rPr>
-        <w:t>Itération</w:t>
-      </w:r>
-      <w:proofErr w:type="spellEnd"/>
-      <w:r>
-        <w:rPr>
-          <w:lang w:val="en-US"/>
-        </w:rPr>
-        <w:t xml:space="preserve"> </w:t>
-      </w:r>
-      <w:proofErr w:type="gramStart"/>
       <w:r>
         <w:rPr>
           <w:lang w:val="en-US"/>
@@ -12465,11 +12370,25 @@
       </w:r>
       <w:r>
         <w:rPr>
+          <w:vertAlign w:val="superscript"/>
+          <w:lang w:val="en-US"/>
+        </w:rPr>
+        <w:t>th</w:t>
+      </w:r>
+      <w:r>
+        <w:rPr>
+          <w:lang w:val="en-US"/>
+        </w:rPr>
+        <w:t xml:space="preserve"> Iteration</w:t>
+      </w:r>
+      <w:bookmarkStart w:id="4" w:name="_GoBack"/>
+      <w:bookmarkEnd w:id="4"/>
+      <w:r>
+        <w:rPr>
           <w:lang w:val="en-US"/>
         </w:rPr>
         <w:t> :</w:t>
       </w:r>
-      <w:proofErr w:type="gramEnd"/>
     </w:p>
     <w:p>
       <w:pPr>
@@ -16424,7 +16343,7 @@
           <w:rPr>
             <w:noProof/>
           </w:rPr>
-          <w:t>14</w:t>
+          <w:t>13</w:t>
         </w:r>
         <w:r>
           <w:fldChar w:fldCharType="end"/>
@@ -18698,7 +18617,7 @@
 </file>
 
 <file path=customXml/itemProps1.xml><?xml version="1.0" encoding="utf-8"?>
-<ds:datastoreItem xmlns:ds="http://schemas.openxmlformats.org/officeDocument/2006/customXml" ds:itemID="{81172450-4031-4428-83B5-7B955A06EB64}">
+<ds:datastoreItem xmlns:ds="http://schemas.openxmlformats.org/officeDocument/2006/customXml" ds:itemID="{6C9A4CDB-55E9-4390-A797-C498BF225E34}">
   <ds:schemaRefs>
     <ds:schemaRef ds:uri="http://schemas.openxmlformats.org/officeDocument/2006/bibliography"/>
   </ds:schemaRefs>

</xml_diff>

<commit_message>
HDA - Regression - Translation (Part II :Regression::4th Iteration's first part)
</commit_message>
<xml_diff>
--- a/Interpretation/ENG/Hospital Data analysis - Regression - Interpretation.DOCX
+++ b/Interpretation/ENG/Hospital Data analysis - Regression - Interpretation.DOCX
@@ -8540,7 +8540,9 @@
         </w:rPr>
       </w:pPr>
       <w:bookmarkStart w:id="3" w:name="_II.3_–_Itération"/>
+      <w:bookmarkStart w:id="4" w:name="_II.3_–_3rd"/>
       <w:bookmarkEnd w:id="3"/>
+      <w:bookmarkEnd w:id="4"/>
       <w:r>
         <w:rPr>
           <w:lang w:val="en-US"/>
@@ -11500,7 +11502,7 @@
           <w:lang w:eastAsia="fr-FR"/>
         </w:rPr>
         <w:drawing>
-          <wp:inline distT="0" distB="0" distL="0" distR="0" wp14:anchorId="6EE1C4EB" wp14:editId="664C505F">
+          <wp:inline distT="0" distB="0" distL="0" distR="0" wp14:anchorId="50EFE9CC" wp14:editId="1EE904D0">
             <wp:extent cx="5760720" cy="3516085"/>
             <wp:effectExtent l="0" t="0" r="0" b="8255"/>
             <wp:docPr id="70" name="Image 70"/>
@@ -11700,7 +11702,7 @@
         </w:rPr>
         <w:lastRenderedPageBreak/>
         <w:drawing>
-          <wp:inline distT="0" distB="0" distL="0" distR="0" wp14:anchorId="18B44706" wp14:editId="571563FB">
+          <wp:inline distT="0" distB="0" distL="0" distR="0" wp14:anchorId="6C6A60E6" wp14:editId="48144061">
             <wp:extent cx="5760720" cy="3571205"/>
             <wp:effectExtent l="0" t="0" r="0" b="0"/>
             <wp:docPr id="71" name="Image 71"/>
@@ -11873,7 +11875,7 @@
           <w:lang w:eastAsia="fr-FR"/>
         </w:rPr>
         <w:drawing>
-          <wp:inline distT="0" distB="0" distL="0" distR="0" wp14:anchorId="6AA973DD" wp14:editId="01CEE3C5">
+          <wp:inline distT="0" distB="0" distL="0" distR="0" wp14:anchorId="4BF6A793" wp14:editId="5087802D">
             <wp:extent cx="5760720" cy="3642250"/>
             <wp:effectExtent l="0" t="0" r="0" b="0"/>
             <wp:docPr id="73" name="Image 73"/>
@@ -12001,7 +12003,7 @@
         </w:rPr>
         <w:lastRenderedPageBreak/>
         <w:drawing>
-          <wp:inline distT="0" distB="0" distL="0" distR="0" wp14:anchorId="7904A10E" wp14:editId="41A38189">
+          <wp:inline distT="0" distB="0" distL="0" distR="0" wp14:anchorId="794D2D03" wp14:editId="20C4D729">
             <wp:extent cx="5760720" cy="3055521"/>
             <wp:effectExtent l="0" t="0" r="0" b="0"/>
             <wp:docPr id="75" name="Image 75"/>
@@ -12185,7 +12187,7 @@
           <w:lang w:eastAsia="fr-FR"/>
         </w:rPr>
         <w:drawing>
-          <wp:inline distT="0" distB="0" distL="0" distR="0" wp14:anchorId="38AD4175" wp14:editId="69B4F36D">
+          <wp:inline distT="0" distB="0" distL="0" distR="0" wp14:anchorId="3A7EF82B" wp14:editId="34034CE8">
             <wp:extent cx="5760720" cy="3690634"/>
             <wp:effectExtent l="0" t="0" r="0" b="5080"/>
             <wp:docPr id="76" name="Image 76"/>
@@ -12379,16 +12381,29 @@
         <w:rPr>
           <w:lang w:val="en-US"/>
         </w:rPr>
-        <w:t xml:space="preserve"> Iteration</w:t>
-      </w:r>
-      <w:bookmarkStart w:id="4" w:name="_GoBack"/>
-      <w:bookmarkEnd w:id="4"/>
+        <w:t xml:space="preserve"> </w:t>
+      </w:r>
+      <w:proofErr w:type="gramStart"/>
+      <w:r>
+        <w:rPr>
+          <w:lang w:val="en-US"/>
+        </w:rPr>
+        <w:t>Iteration</w:t>
+      </w:r>
       <w:r>
         <w:rPr>
           <w:lang w:val="en-US"/>
         </w:rPr>
         <w:t> :</w:t>
       </w:r>
+      <w:proofErr w:type="gramEnd"/>
+    </w:p>
+    <w:p>
+      <w:pPr>
+        <w:rPr>
+          <w:lang w:val="en-US"/>
+        </w:rPr>
+      </w:pPr>
     </w:p>
     <w:p>
       <w:pPr>
@@ -12650,100 +12665,83 @@
         <w:rPr>
           <w:b w:val="0"/>
           <w:color w:val="auto"/>
-        </w:rPr>
-      </w:pPr>
-      <w:r>
-        <w:rPr>
-          <w:b w:val="0"/>
-          <w:color w:val="auto"/>
-        </w:rPr>
-        <w:t>Ayant été abstraitement annoncée en fin de l’</w:t>
-      </w:r>
-      <w:hyperlink w:anchor="_II.3_–_Itération" w:history="1">
+          <w:lang w:val="en-US"/>
+        </w:rPr>
+      </w:pPr>
+      <w:r>
+        <w:rPr>
+          <w:b w:val="0"/>
+          <w:color w:val="auto"/>
+          <w:lang w:val="en-US"/>
+        </w:rPr>
+        <w:t xml:space="preserve">Abstractly </w:t>
+      </w:r>
+      <w:r>
+        <w:rPr>
+          <w:b w:val="0"/>
+          <w:color w:val="auto"/>
+          <w:lang w:val="en-US"/>
+        </w:rPr>
+        <w:t>announced</w:t>
+      </w:r>
+      <w:r>
+        <w:rPr>
+          <w:b w:val="0"/>
+          <w:color w:val="auto"/>
+          <w:lang w:val="en-US"/>
+        </w:rPr>
+        <w:t xml:space="preserve"> at the end of the </w:t>
+      </w:r>
+      <w:hyperlink w:anchor="_II.3_–_3rd" w:history="1">
         <w:r>
           <w:rPr>
             <w:rStyle w:val="Lienhypertexte"/>
             <w:b w:val="0"/>
+            <w:lang w:val="en-US"/>
           </w:rPr>
-          <w:t xml:space="preserve">Itération </w:t>
+          <w:t>3</w:t>
         </w:r>
         <w:r>
           <w:rPr>
             <w:rStyle w:val="Lienhypertexte"/>
             <w:b w:val="0"/>
+            <w:vertAlign w:val="superscript"/>
+            <w:lang w:val="en-US"/>
           </w:rPr>
-          <w:t>3</w:t>
+          <w:t>rd</w:t>
+        </w:r>
+        <w:r>
+          <w:rPr>
+            <w:rStyle w:val="Lienhypertexte"/>
+            <w:b w:val="0"/>
+            <w:lang w:val="en-US"/>
+          </w:rPr>
+          <w:t xml:space="preserve"> Iteration</w:t>
         </w:r>
       </w:hyperlink>
       <w:r>
         <w:rPr>
           <w:b w:val="0"/>
           <w:color w:val="auto"/>
-        </w:rPr>
-        <w:t xml:space="preserve">, </w:t>
-      </w:r>
-      <w:r>
-        <w:rPr>
-          <w:b w:val="0"/>
-          <w:color w:val="auto"/>
-        </w:rPr>
-        <w:t xml:space="preserve">une nouvelle séance </w:t>
-      </w:r>
-      <w:r>
-        <w:rPr>
-          <w:b w:val="0"/>
-          <w:color w:val="auto"/>
-        </w:rPr>
-        <w:t xml:space="preserve">de </w:t>
-      </w:r>
-      <w:r>
-        <w:rPr>
-          <w:b w:val="0"/>
-          <w:color w:val="auto"/>
-        </w:rPr>
-        <w:t xml:space="preserve">suppression des </w:t>
-      </w:r>
-      <w:r>
-        <w:rPr>
-          <w:b w:val="0"/>
-          <w:color w:val="auto"/>
-        </w:rPr>
-        <w:t xml:space="preserve">observations dont la valeur des </w:t>
-      </w:r>
-      <w:r>
-        <w:rPr>
-          <w:b w:val="0"/>
-          <w:color w:val="auto"/>
-        </w:rPr>
-        <w:t>résidus</w:t>
-      </w:r>
-      <w:r>
-        <w:rPr>
-          <w:b w:val="0"/>
-          <w:color w:val="auto"/>
-        </w:rPr>
-        <w:t xml:space="preserve"> est supérieure à 300</w:t>
-      </w:r>
-      <w:r>
-        <w:rPr>
-          <w:b w:val="0"/>
-          <w:color w:val="auto"/>
-        </w:rPr>
-        <w:t xml:space="preserve"> a été </w:t>
-      </w:r>
-      <w:r>
-        <w:rPr>
-          <w:b w:val="0"/>
-          <w:color w:val="auto"/>
-        </w:rPr>
-        <w:t xml:space="preserve">à nouveau </w:t>
-      </w:r>
-      <w:r>
-        <w:rPr>
-          <w:b w:val="0"/>
-          <w:color w:val="auto"/>
-        </w:rPr>
-        <w:t>réalisée.</w:t>
+          <w:lang w:val="en-US"/>
+        </w:rPr>
+        <w:t>, a new session of removal of observations which residuals</w:t>
+      </w:r>
+      <w:r>
+        <w:rPr>
+          <w:b w:val="0"/>
+          <w:color w:val="auto"/>
+          <w:lang w:val="en-US"/>
+        </w:rPr>
+        <w:t xml:space="preserve"> value </w:t>
+      </w:r>
+      <w:r>
+        <w:rPr>
+          <w:b w:val="0"/>
+          <w:color w:val="auto"/>
+          <w:lang w:val="en-US"/>
+        </w:rPr>
+        <w:t xml:space="preserve"> higher than 300 has once again been realized; </w:t>
       </w:r>
     </w:p>
     <w:p>
@@ -14647,117 +14645,46 @@
         <w:rPr>
           <w:b w:val="0"/>
           <w:color w:val="auto"/>
-        </w:rPr>
-      </w:pPr>
-      <w:r>
-        <w:rPr>
-          <w:b w:val="0"/>
-          <w:color w:val="auto"/>
-        </w:rPr>
-        <w:t xml:space="preserve">La valeur minimale de </w:t>
-      </w:r>
-      <w:r>
-        <w:rPr>
-          <w:b w:val="0"/>
-          <w:color w:val="auto"/>
-        </w:rPr>
-        <w:t xml:space="preserve">résidus </w:t>
-      </w:r>
-      <w:r>
-        <w:rPr>
-          <w:b w:val="0"/>
-          <w:color w:val="auto"/>
-        </w:rPr>
-        <w:t xml:space="preserve">a été mise à jour à </w:t>
-      </w:r>
-      <w:r>
-        <w:rPr>
-          <w:b w:val="0"/>
-          <w:color w:val="auto"/>
-        </w:rPr>
-        <w:t>-</w:t>
-      </w:r>
-      <w:r>
-        <w:rPr>
-          <w:b w:val="0"/>
-          <w:color w:val="auto"/>
-        </w:rPr>
-        <w:t xml:space="preserve">331.12  </w:t>
-      </w:r>
-      <w:r>
-        <w:rPr>
-          <w:b w:val="0"/>
-          <w:color w:val="auto"/>
-        </w:rPr>
-        <w:t>£ (une augmentation</w:t>
-      </w:r>
-      <w:r>
-        <w:rPr>
-          <w:b w:val="0"/>
-          <w:color w:val="auto"/>
-        </w:rPr>
-        <w:t xml:space="preserve"> constatée</w:t>
-      </w:r>
-      <w:r>
-        <w:rPr>
-          <w:b w:val="0"/>
-          <w:color w:val="auto"/>
-        </w:rPr>
-        <w:t xml:space="preserve">) tandis que  la nouvelle </w:t>
-      </w:r>
-      <w:r>
-        <w:rPr>
-          <w:b w:val="0"/>
-          <w:color w:val="auto"/>
-        </w:rPr>
-        <w:t>va</w:t>
-      </w:r>
-      <w:r>
-        <w:rPr>
-          <w:b w:val="0"/>
-          <w:color w:val="auto"/>
-        </w:rPr>
-        <w:t>leur maximale de ré</w:t>
-      </w:r>
-      <w:r>
-        <w:rPr>
-          <w:b w:val="0"/>
-          <w:color w:val="auto"/>
-        </w:rPr>
-        <w:t>sidus</w:t>
-      </w:r>
-      <w:r>
-        <w:rPr>
-          <w:b w:val="0"/>
-          <w:color w:val="auto"/>
-        </w:rPr>
-        <w:t xml:space="preserve"> est </w:t>
-      </w:r>
-      <w:r>
-        <w:rPr>
-          <w:b w:val="0"/>
-          <w:color w:val="auto"/>
-        </w:rPr>
-        <w:t xml:space="preserve">de </w:t>
-      </w:r>
-      <w:r>
-        <w:rPr>
-          <w:b w:val="0"/>
-          <w:color w:val="auto"/>
-        </w:rPr>
-        <w:t>476.0</w:t>
-      </w:r>
-      <w:r>
-        <w:rPr>
-          <w:b w:val="0"/>
-          <w:color w:val="auto"/>
-        </w:rPr>
-        <w:t>6</w:t>
-      </w:r>
-      <w:r>
-        <w:rPr>
-          <w:b w:val="0"/>
-          <w:color w:val="auto"/>
+          <w:lang w:val="en-US"/>
+        </w:rPr>
+      </w:pPr>
+      <w:r>
+        <w:rPr>
+          <w:b w:val="0"/>
+          <w:color w:val="auto"/>
+          <w:lang w:val="en-US"/>
+        </w:rPr>
+        <w:t>The minimu</w:t>
+      </w:r>
+      <w:r>
+        <w:rPr>
+          <w:b w:val="0"/>
+          <w:color w:val="auto"/>
+          <w:lang w:val="en-US"/>
+        </w:rPr>
+        <w:t>m value of the residuals has bee</w:t>
+      </w:r>
+      <w:r>
+        <w:rPr>
+          <w:b w:val="0"/>
+          <w:color w:val="auto"/>
+          <w:lang w:val="en-US"/>
+        </w:rPr>
+        <w:t xml:space="preserve">n updated to </w:t>
+      </w:r>
+      <w:r>
+        <w:rPr>
+          <w:b w:val="0"/>
+          <w:color w:val="auto"/>
+          <w:lang w:val="en-US"/>
+        </w:rPr>
+        <w:t>-331.12</w:t>
+      </w:r>
+      <w:r>
+        <w:rPr>
+          <w:b w:val="0"/>
+          <w:color w:val="auto"/>
+          <w:lang w:val="en-US"/>
         </w:rPr>
         <w:t xml:space="preserve"> </w:t>
       </w:r>
@@ -14765,8 +14692,17 @@
         <w:rPr>
           <w:b w:val="0"/>
           <w:color w:val="auto"/>
-        </w:rPr>
-        <w:t xml:space="preserve">£ (une diminution a été constatée). </w:t>
+          <w:lang w:val="en-US"/>
+        </w:rPr>
+        <w:t>€</w:t>
+      </w:r>
+      <w:r>
+        <w:rPr>
+          <w:b w:val="0"/>
+          <w:color w:val="auto"/>
+          <w:lang w:val="en-US"/>
+        </w:rPr>
+        <w:t xml:space="preserve"> (a decrease has been noticed);</w:t>
       </w:r>
     </w:p>
     <w:p>
@@ -14780,19 +14716,22 @@
         <w:rPr>
           <w:b w:val="0"/>
           <w:color w:val="auto"/>
-        </w:rPr>
-      </w:pPr>
-      <w:r>
-        <w:rPr>
-          <w:b w:val="0"/>
-          <w:color w:val="auto"/>
-        </w:rPr>
-        <w:t>La nouvelle valeur de la médiane (</w:t>
-      </w:r>
-      <w:r>
-        <w:rPr>
-          <w:b w:val="0"/>
-          <w:color w:val="auto"/>
+          <w:lang w:val="en-US"/>
+        </w:rPr>
+      </w:pPr>
+      <w:r>
+        <w:rPr>
+          <w:b w:val="0"/>
+          <w:color w:val="auto"/>
+          <w:lang w:val="en-US"/>
+        </w:rPr>
+        <w:t>The new median’s value (</w:t>
+      </w:r>
+      <w:r>
+        <w:rPr>
+          <w:b w:val="0"/>
+          <w:color w:val="auto"/>
+          <w:lang w:val="en-US"/>
         </w:rPr>
         <w:t>-13.86</w:t>
       </w:r>
@@ -14800,6 +14739,7 @@
         <w:rPr>
           <w:b w:val="0"/>
           <w:color w:val="auto"/>
+          <w:lang w:val="en-US"/>
         </w:rPr>
         <w:t xml:space="preserve"> </w:t>
       </w:r>
@@ -14807,323 +14747,92 @@
         <w:rPr>
           <w:b w:val="0"/>
           <w:color w:val="auto"/>
-        </w:rPr>
-        <w:t xml:space="preserve">£) a </w:t>
-      </w:r>
-      <w:r>
-        <w:rPr>
-          <w:b w:val="0"/>
-          <w:color w:val="auto"/>
-        </w:rPr>
-        <w:t xml:space="preserve">pour sa </w:t>
-      </w:r>
-      <w:r>
-        <w:rPr>
-          <w:b w:val="0"/>
-          <w:color w:val="auto"/>
-        </w:rPr>
-        <w:t>part</w:t>
-      </w:r>
-      <w:r>
-        <w:rPr>
-          <w:b w:val="0"/>
-          <w:color w:val="auto"/>
-        </w:rPr>
-        <w:t xml:space="preserve"> légèrement diminuée</w:t>
-      </w:r>
-      <w:r>
-        <w:rPr>
-          <w:b w:val="0"/>
-          <w:color w:val="auto"/>
-        </w:rPr>
-        <w:t xml:space="preserve"> comparée à celle vue en Itération</w:t>
-      </w:r>
-      <w:r>
-        <w:rPr>
-          <w:b w:val="0"/>
-          <w:color w:val="auto"/>
-        </w:rPr>
-        <w:t xml:space="preserve"> </w:t>
-      </w:r>
-      <w:r>
-        <w:rPr>
-          <w:b w:val="0"/>
-          <w:color w:val="auto"/>
-        </w:rPr>
-        <w:t>3</w:t>
-      </w:r>
-      <w:r>
-        <w:rPr>
-          <w:b w:val="0"/>
-          <w:color w:val="auto"/>
-        </w:rPr>
-        <w:t>,</w:t>
-      </w:r>
-      <w:r>
-        <w:rPr>
-          <w:b w:val="0"/>
-          <w:color w:val="auto"/>
-        </w:rPr>
-        <w:t xml:space="preserve"> et donc, logiquement,</w:t>
-      </w:r>
-      <w:r>
-        <w:rPr>
-          <w:b w:val="0"/>
-          <w:color w:val="auto"/>
-        </w:rPr>
-        <w:t xml:space="preserve"> demeure encore relativement éloignée de 0</w:t>
-      </w:r>
-      <w:r>
-        <w:rPr>
-          <w:b w:val="0"/>
-          <w:color w:val="auto"/>
-        </w:rPr>
-        <w:t>.</w:t>
-      </w:r>
-      <w:r>
-        <w:rPr>
-          <w:b w:val="0"/>
-          <w:color w:val="auto"/>
-        </w:rPr>
-        <w:t xml:space="preserve"> </w:t>
-      </w:r>
-      <w:r>
-        <w:rPr>
-          <w:b w:val="0"/>
-          <w:color w:val="auto"/>
-        </w:rPr>
-        <w:t>N</w:t>
-      </w:r>
-      <w:r>
-        <w:rPr>
-          <w:b w:val="0"/>
-          <w:color w:val="auto"/>
-        </w:rPr>
-        <w:t xml:space="preserve">ous avons toujours une Asymétrie vers la droite en ce qui concerne la distribution des </w:t>
-      </w:r>
-      <w:r>
-        <w:rPr>
-          <w:b w:val="0"/>
-          <w:color w:val="auto"/>
-        </w:rPr>
-        <w:t>résidus</w:t>
-      </w:r>
-      <w:r>
-        <w:rPr>
-          <w:b w:val="0"/>
-          <w:color w:val="auto"/>
-        </w:rPr>
-        <w:t>.</w:t>
-      </w:r>
-    </w:p>
-    <w:p>
-      <w:pPr>
-        <w:pStyle w:val="Paragraphedeliste"/>
-        <w:numPr>
-          <w:ilvl w:val="0"/>
-          <w:numId w:val="1"/>
-        </w:numPr>
-        <w:rPr>
-          <w:b w:val="0"/>
-          <w:color w:val="auto"/>
-        </w:rPr>
-      </w:pPr>
-      <w:r>
-        <w:rPr>
-          <w:b w:val="0"/>
-          <w:color w:val="auto"/>
-        </w:rPr>
-        <w:t xml:space="preserve">Les coefficients du modèle </w:t>
-      </w:r>
-      <w:r>
-        <w:rPr>
-          <w:b w:val="0"/>
-          <w:color w:val="auto"/>
-        </w:rPr>
-        <w:t xml:space="preserve">sont restés à peu près les mêmes qu’en </w:t>
+          <w:lang w:val="en-US"/>
+        </w:rPr>
+        <w:t>€</w:t>
+      </w:r>
+      <w:r>
+        <w:rPr>
+          <w:b w:val="0"/>
+          <w:color w:val="auto"/>
+          <w:lang w:val="en-US"/>
+        </w:rPr>
+        <w:t>)</w:t>
+      </w:r>
+      <w:r>
+        <w:rPr>
+          <w:b w:val="0"/>
+          <w:color w:val="auto"/>
+          <w:lang w:val="en-US"/>
+        </w:rPr>
+        <w:t xml:space="preserve"> has slightly decreased compared to the previous one seen in the </w:t>
       </w:r>
       <w:hyperlink w:anchor="_II.3_–_Itération" w:history="1">
         <w:r>
           <w:rPr>
             <w:rStyle w:val="Lienhypertexte"/>
             <w:b w:val="0"/>
+            <w:lang w:val="en-US"/>
           </w:rPr>
-          <w:t xml:space="preserve">Itération </w:t>
+          <w:t>3</w:t>
         </w:r>
         <w:r>
           <w:rPr>
             <w:rStyle w:val="Lienhypertexte"/>
             <w:b w:val="0"/>
+            <w:vertAlign w:val="superscript"/>
+            <w:lang w:val="en-US"/>
           </w:rPr>
-          <w:t>3</w:t>
+          <w:t>rd</w:t>
         </w:r>
-      </w:hyperlink>
-      <w:r>
-        <w:rPr>
-          <w:b w:val="0"/>
-          <w:color w:val="auto"/>
-        </w:rPr>
-        <w:t xml:space="preserve"> (toujours significatifs pour leur part dans ce cas)</w:t>
-      </w:r>
-      <w:r>
-        <w:rPr>
-          <w:b w:val="0"/>
-          <w:color w:val="auto"/>
-        </w:rPr>
-        <w:t xml:space="preserve">, </w:t>
-      </w:r>
-      <w:r>
-        <w:rPr>
-          <w:b w:val="0"/>
-          <w:color w:val="auto"/>
-        </w:rPr>
-        <w:t>à noter</w:t>
-      </w:r>
-      <w:r>
-        <w:rPr>
-          <w:b w:val="0"/>
-          <w:color w:val="auto"/>
-        </w:rPr>
-        <w:t xml:space="preserve"> juste</w:t>
-      </w:r>
-      <w:r>
-        <w:rPr>
-          <w:b w:val="0"/>
-          <w:color w:val="auto"/>
-        </w:rPr>
-        <w:t xml:space="preserve"> le fait que celui </w:t>
-      </w:r>
-      <w:r>
-        <w:rPr>
-          <w:b w:val="0"/>
-          <w:color w:val="auto"/>
-        </w:rPr>
-        <w:t>le</w:t>
-      </w:r>
-      <w:r>
-        <w:rPr>
-          <w:b w:val="0"/>
-          <w:color w:val="auto"/>
-        </w:rPr>
-        <w:t xml:space="preserve"> CCI </w:t>
-      </w:r>
-      <w:r>
-        <w:rPr>
-          <w:b w:val="0"/>
-          <w:color w:val="auto"/>
-        </w:rPr>
-        <w:t xml:space="preserve">a de nouveau été </w:t>
-      </w:r>
-      <w:r>
-        <w:rPr>
-          <w:b w:val="0"/>
-          <w:color w:val="auto"/>
-        </w:rPr>
-        <w:lastRenderedPageBreak/>
-        <w:t>prise en</w:t>
-      </w:r>
-      <w:r>
-        <w:rPr>
-          <w:b w:val="0"/>
-          <w:color w:val="auto"/>
-        </w:rPr>
-        <w:t xml:space="preserve"> compte en tant que </w:t>
-      </w:r>
-      <w:proofErr w:type="spellStart"/>
-      <w:r>
-        <w:rPr>
-          <w:b w:val="0"/>
-          <w:color w:val="auto"/>
-        </w:rPr>
-        <w:t>Predictor</w:t>
-      </w:r>
-      <w:proofErr w:type="spellEnd"/>
-      <w:r>
-        <w:rPr>
-          <w:b w:val="0"/>
-          <w:color w:val="auto"/>
-        </w:rPr>
-        <w:t xml:space="preserve"> </w:t>
-      </w:r>
-      <w:r>
-        <w:rPr>
-          <w:b w:val="0"/>
-          <w:color w:val="auto"/>
-        </w:rPr>
-        <w:t xml:space="preserve">pour la </w:t>
-      </w:r>
-      <w:r>
-        <w:rPr>
-          <w:b w:val="0"/>
-          <w:i/>
-          <w:color w:val="auto"/>
-        </w:rPr>
-        <w:t>prédiction</w:t>
-      </w:r>
-      <w:r>
-        <w:rPr>
-          <w:b w:val="0"/>
-          <w:color w:val="auto"/>
-        </w:rPr>
-        <w:t xml:space="preserve"> de valeurs de TOTAL_COST </w:t>
-      </w:r>
-      <w:r>
-        <w:rPr>
-          <w:b w:val="0"/>
-          <w:color w:val="auto"/>
-        </w:rPr>
-        <w:t>dans cette</w:t>
-      </w:r>
-      <w:r>
-        <w:rPr>
-          <w:b w:val="0"/>
-          <w:color w:val="auto"/>
-        </w:rPr>
-        <w:t xml:space="preserve"> Itération </w:t>
-      </w:r>
-      <w:r>
-        <w:rPr>
-          <w:b w:val="0"/>
-          <w:color w:val="auto"/>
-        </w:rPr>
-        <w:t>4, et que le coefficient qui lui correspond  s’est nettement amé</w:t>
-      </w:r>
-      <w:r>
-        <w:rPr>
-          <w:b w:val="0"/>
-          <w:color w:val="auto"/>
-        </w:rPr>
-        <w:t xml:space="preserve">lioré comparé à sa dernière valeur </w:t>
-      </w:r>
-      <w:r>
-        <w:rPr>
-          <w:b w:val="0"/>
-          <w:color w:val="auto"/>
-        </w:rPr>
-        <w:t xml:space="preserve">observée </w:t>
-      </w:r>
-      <w:r>
-        <w:rPr>
-          <w:b w:val="0"/>
-          <w:color w:val="auto"/>
-        </w:rPr>
-        <w:t xml:space="preserve">en </w:t>
-      </w:r>
-      <w:hyperlink w:anchor="_II.2_–_Itération" w:history="1">
         <w:r>
           <w:rPr>
             <w:rStyle w:val="Lienhypertexte"/>
             <w:b w:val="0"/>
+            <w:lang w:val="en-US"/>
           </w:rPr>
-          <w:t>Itération 2</w:t>
+          <w:t xml:space="preserve"> Iteration</w:t>
         </w:r>
       </w:hyperlink>
       <w:r>
         <w:rPr>
           <w:b w:val="0"/>
           <w:color w:val="auto"/>
-        </w:rPr>
-        <w:t>.</w:t>
+          <w:lang w:val="en-US"/>
+        </w:rPr>
+        <w:t>, therefore, logically, still remains relatively far from 0.</w:t>
+      </w:r>
+      <w:r>
+        <w:rPr>
+          <w:b w:val="0"/>
+          <w:color w:val="auto"/>
+          <w:lang w:val="en-US"/>
+        </w:rPr>
+        <w:t xml:space="preserve"> </w:t>
+      </w:r>
+      <w:r>
+        <w:rPr>
+          <w:b w:val="0"/>
+          <w:color w:val="auto"/>
+          <w:lang w:val="en-US"/>
+        </w:rPr>
+        <w:t xml:space="preserve"> We still have an Asymmetry to the right </w:t>
+      </w:r>
+      <w:r>
+        <w:rPr>
+          <w:b w:val="0"/>
+          <w:color w:val="auto"/>
+          <w:lang w:val="en-US"/>
+        </w:rPr>
+        <w:t>when it comes to the residuals</w:t>
+      </w:r>
+      <w:r>
+        <w:rPr>
+          <w:b w:val="0"/>
+          <w:color w:val="auto"/>
+          <w:lang w:val="en-US"/>
+        </w:rPr>
+        <w:t>’ distribution;</w:t>
       </w:r>
     </w:p>
     <w:p>
@@ -15137,58 +14846,273 @@
         <w:rPr>
           <w:b w:val="0"/>
           <w:color w:val="auto"/>
-        </w:rPr>
-      </w:pPr>
-      <w:r>
-        <w:rPr>
-          <w:b w:val="0"/>
-          <w:color w:val="auto"/>
-        </w:rPr>
-        <w:t xml:space="preserve">La p-value associée au F-Test est plus ou moins restée la même qu’en </w:t>
+          <w:lang w:val="en-US"/>
+        </w:rPr>
+      </w:pPr>
+      <w:r>
+        <w:rPr>
+          <w:b w:val="0"/>
+          <w:color w:val="auto"/>
+          <w:lang w:val="en-US"/>
+        </w:rPr>
+        <w:t>The model’s coefficients remain about the same as in the 3</w:t>
+      </w:r>
+      <w:r>
+        <w:rPr>
+          <w:b w:val="0"/>
+          <w:color w:val="auto"/>
+          <w:vertAlign w:val="superscript"/>
+          <w:lang w:val="en-US"/>
+        </w:rPr>
+        <w:t>rd</w:t>
+      </w:r>
+      <w:r>
+        <w:rPr>
+          <w:b w:val="0"/>
+          <w:color w:val="auto"/>
+          <w:lang w:val="en-US"/>
+        </w:rPr>
+        <w:t xml:space="preserve"> Iteration</w:t>
+      </w:r>
+      <w:r>
+        <w:rPr>
+          <w:b w:val="0"/>
+          <w:color w:val="auto"/>
+          <w:lang w:val="en-US"/>
+        </w:rPr>
+        <w:t xml:space="preserve"> (still significant in that case)</w:t>
+      </w:r>
+      <w:r>
+        <w:rPr>
+          <w:b w:val="0"/>
+          <w:color w:val="auto"/>
+          <w:lang w:val="en-US"/>
+        </w:rPr>
+        <w:t xml:space="preserve">, </w:t>
+      </w:r>
+      <w:r>
+        <w:rPr>
+          <w:b w:val="0"/>
+          <w:color w:val="auto"/>
+          <w:lang w:val="en-US"/>
+        </w:rPr>
+        <w:t>let us just notice the fact that the CCI has once again</w:t>
+      </w:r>
+      <w:r>
+        <w:rPr>
+          <w:b w:val="0"/>
+          <w:color w:val="auto"/>
+          <w:lang w:val="en-US"/>
+        </w:rPr>
+        <w:t xml:space="preserve"> been taken into account </w:t>
+      </w:r>
+      <w:r>
+        <w:rPr>
+          <w:b w:val="0"/>
+          <w:color w:val="auto"/>
+          <w:lang w:val="en-US"/>
+        </w:rPr>
+        <w:t xml:space="preserve">as a </w:t>
+      </w:r>
+      <w:r>
+        <w:rPr>
+          <w:b w:val="0"/>
+          <w:color w:val="auto"/>
+          <w:lang w:val="en-US"/>
+        </w:rPr>
+        <w:t>P</w:t>
+      </w:r>
+      <w:r>
+        <w:rPr>
+          <w:b w:val="0"/>
+          <w:color w:val="auto"/>
+          <w:lang w:val="en-US"/>
+        </w:rPr>
+        <w:t xml:space="preserve">redictor for the </w:t>
+      </w:r>
+      <w:r>
+        <w:rPr>
+          <w:b w:val="0"/>
+          <w:i/>
+          <w:color w:val="auto"/>
+          <w:lang w:val="en-US"/>
+        </w:rPr>
+        <w:t>prediction</w:t>
+      </w:r>
+      <w:r>
+        <w:rPr>
+          <w:b w:val="0"/>
+          <w:color w:val="auto"/>
+          <w:lang w:val="en-US"/>
+        </w:rPr>
+        <w:t xml:space="preserve"> of the TOTAL_COST’ s values</w:t>
+      </w:r>
+      <w:r>
+        <w:rPr>
+          <w:b w:val="0"/>
+          <w:color w:val="auto"/>
+          <w:lang w:val="en-US"/>
+        </w:rPr>
+        <w:t xml:space="preserve"> within this 4</w:t>
+      </w:r>
+      <w:r>
+        <w:rPr>
+          <w:b w:val="0"/>
+          <w:color w:val="auto"/>
+          <w:vertAlign w:val="superscript"/>
+          <w:lang w:val="en-US"/>
+        </w:rPr>
+        <w:t>th</w:t>
+      </w:r>
+      <w:r>
+        <w:rPr>
+          <w:b w:val="0"/>
+          <w:color w:val="auto"/>
+          <w:lang w:val="en-US"/>
+        </w:rPr>
+        <w:t xml:space="preserve"> Iteration</w:t>
+      </w:r>
+      <w:r>
+        <w:rPr>
+          <w:b w:val="0"/>
+          <w:color w:val="auto"/>
+          <w:lang w:val="en-US"/>
+        </w:rPr>
+        <w:t xml:space="preserve"> and that the </w:t>
+      </w:r>
+      <w:r>
+        <w:rPr>
+          <w:b w:val="0"/>
+          <w:color w:val="auto"/>
+          <w:lang w:val="en-US"/>
+        </w:rPr>
+        <w:lastRenderedPageBreak/>
+        <w:t xml:space="preserve">coefficient which corresponds to it </w:t>
+      </w:r>
+      <w:r>
+        <w:rPr>
+          <w:b w:val="0"/>
+          <w:color w:val="auto"/>
+          <w:lang w:val="en-US"/>
+        </w:rPr>
+        <w:t xml:space="preserve">has improved </w:t>
+      </w:r>
+      <w:r>
+        <w:rPr>
+          <w:b w:val="0"/>
+          <w:color w:val="auto"/>
+          <w:lang w:val="en-US"/>
+        </w:rPr>
+        <w:t>significantly</w:t>
+      </w:r>
+      <w:r>
+        <w:rPr>
+          <w:b w:val="0"/>
+          <w:color w:val="auto"/>
+          <w:lang w:val="en-US"/>
+        </w:rPr>
+        <w:t xml:space="preserve"> compared to the previous one observed in the </w:t>
+      </w:r>
+      <w:hyperlink w:anchor="_II.2_–_Itération" w:history="1">
+        <w:r>
+          <w:rPr>
+            <w:rStyle w:val="Lienhypertexte"/>
+            <w:b w:val="0"/>
+            <w:lang w:val="en-US"/>
+          </w:rPr>
+          <w:t>2</w:t>
+        </w:r>
+        <w:r>
+          <w:rPr>
+            <w:rStyle w:val="Lienhypertexte"/>
+            <w:b w:val="0"/>
+            <w:vertAlign w:val="superscript"/>
+            <w:lang w:val="en-US"/>
+          </w:rPr>
+          <w:t>nd</w:t>
+        </w:r>
+        <w:r>
+          <w:rPr>
+            <w:rStyle w:val="Lienhypertexte"/>
+            <w:b w:val="0"/>
+            <w:lang w:val="en-US"/>
+          </w:rPr>
+          <w:t xml:space="preserve"> Iteration</w:t>
+        </w:r>
+      </w:hyperlink>
+      <w:r>
+        <w:rPr>
+          <w:b w:val="0"/>
+          <w:color w:val="auto"/>
+          <w:lang w:val="en-US"/>
+        </w:rPr>
+        <w:t>;</w:t>
+      </w:r>
+    </w:p>
+    <w:p>
+      <w:pPr>
+        <w:pStyle w:val="Paragraphedeliste"/>
+        <w:numPr>
+          <w:ilvl w:val="0"/>
+          <w:numId w:val="1"/>
+        </w:numPr>
+        <w:jc w:val="both"/>
+        <w:rPr>
+          <w:b w:val="0"/>
+          <w:color w:val="auto"/>
+          <w:lang w:val="en-US"/>
+        </w:rPr>
+      </w:pPr>
+      <w:r>
+        <w:rPr>
+          <w:b w:val="0"/>
+          <w:color w:val="auto"/>
+          <w:lang w:val="en-US"/>
+        </w:rPr>
+        <w:t xml:space="preserve">The p-value associated with the F-Test has more or less remained the same as in the </w:t>
       </w:r>
       <w:hyperlink w:anchor="_II.3_–_Itération" w:history="1">
         <w:r>
           <w:rPr>
             <w:rStyle w:val="Lienhypertexte"/>
             <w:b w:val="0"/>
+            <w:lang w:val="en-US"/>
           </w:rPr>
-          <w:t>Itération</w:t>
+          <w:t>3</w:t>
         </w:r>
         <w:r>
           <w:rPr>
             <w:rStyle w:val="Lienhypertexte"/>
             <w:b w:val="0"/>
+            <w:vertAlign w:val="superscript"/>
+            <w:lang w:val="en-US"/>
           </w:rPr>
-          <w:t xml:space="preserve"> </w:t>
+          <w:t>rd</w:t>
         </w:r>
         <w:r>
           <w:rPr>
             <w:rStyle w:val="Lienhypertexte"/>
             <w:b w:val="0"/>
+            <w:lang w:val="en-US"/>
           </w:rPr>
-          <w:t>3</w:t>
+          <w:t xml:space="preserve"> Iteration</w:t>
         </w:r>
       </w:hyperlink>
       <w:r>
         <w:rPr>
           <w:b w:val="0"/>
           <w:color w:val="auto"/>
-        </w:rPr>
-        <w:t xml:space="preserve">, donc toujours inférieure à 1% : Notre modèle est toujours </w:t>
-      </w:r>
-      <w:r>
-        <w:rPr>
-          <w:b w:val="0"/>
-          <w:color w:val="auto"/>
-        </w:rPr>
-        <w:t xml:space="preserve">lui-même </w:t>
-      </w:r>
-      <w:r>
-        <w:rPr>
-          <w:b w:val="0"/>
-          <w:color w:val="auto"/>
-        </w:rPr>
-        <w:t>significatif.</w:t>
+          <w:lang w:val="en-US"/>
+        </w:rPr>
+        <w:t>, therefore still lower than 1 %: Our Model still remains significant itself</w:t>
+      </w:r>
+      <w:r>
+        <w:rPr>
+          <w:b w:val="0"/>
+          <w:color w:val="auto"/>
+          <w:lang w:val="en-US"/>
+        </w:rPr>
+        <w:t>.</w:t>
       </w:r>
     </w:p>
     <w:p>
@@ -15200,12 +15124,30 @@
           <w:u w:val="single"/>
         </w:rPr>
       </w:pPr>
+      <w:proofErr w:type="spellStart"/>
       <w:r>
         <w:rPr>
           <w:b/>
           <w:u w:val="single"/>
         </w:rPr>
-        <w:t xml:space="preserve">Analyse résiduelle : </w:t>
+        <w:t>Residual</w:t>
+      </w:r>
+      <w:proofErr w:type="spellEnd"/>
+      <w:r>
+        <w:rPr>
+          <w:b/>
+          <w:u w:val="single"/>
+        </w:rPr>
+        <w:t xml:space="preserve"> analysis</w:t>
+      </w:r>
+      <w:bookmarkStart w:id="5" w:name="_GoBack"/>
+      <w:bookmarkEnd w:id="5"/>
+      <w:r>
+        <w:rPr>
+          <w:b/>
+          <w:u w:val="single"/>
+        </w:rPr>
+        <w:t xml:space="preserve"> : </w:t>
       </w:r>
     </w:p>
     <w:p>
@@ -16343,7 +16285,7 @@
           <w:rPr>
             <w:noProof/>
           </w:rPr>
-          <w:t>13</w:t>
+          <w:t>15</w:t>
         </w:r>
         <w:r>
           <w:fldChar w:fldCharType="end"/>
@@ -16479,8 +16421,8 @@
   <w:abstractNum w:abstractNumId="1">
     <w:nsid w:val="09A23CCB"/>
     <w:multiLevelType w:val="hybridMultilevel"/>
-    <w:tmpl w:val="12A835C0"/>
-    <w:lvl w:ilvl="0" w:tplc="B60436AE">
+    <w:tmpl w:val="333AB110"/>
+    <w:lvl w:ilvl="0" w:tplc="25F69900">
       <w:numFmt w:val="bullet"/>
       <w:lvlText w:val=""/>
       <w:lvlJc w:val="left"/>
@@ -16489,6 +16431,7 @@
       </w:pPr>
       <w:rPr>
         <w:rFonts w:ascii="Symbol" w:eastAsiaTheme="minorHAnsi" w:hAnsi="Symbol" w:cstheme="minorBidi" w:hint="default"/>
+        <w:lang w:val="en-US"/>
       </w:rPr>
     </w:lvl>
     <w:lvl w:ilvl="1" w:tplc="040C0003">
@@ -18617,7 +18560,7 @@
 </file>
 
 <file path=customXml/itemProps1.xml><?xml version="1.0" encoding="utf-8"?>
-<ds:datastoreItem xmlns:ds="http://schemas.openxmlformats.org/officeDocument/2006/customXml" ds:itemID="{6C9A4CDB-55E9-4390-A797-C498BF225E34}">
+<ds:datastoreItem xmlns:ds="http://schemas.openxmlformats.org/officeDocument/2006/customXml" ds:itemID="{79253889-E6F2-4CD2-8BD0-818E477F2ED1}">
   <ds:schemaRefs>
     <ds:schemaRef ds:uri="http://schemas.openxmlformats.org/officeDocument/2006/bibliography"/>
   </ds:schemaRefs>

</xml_diff>

<commit_message>
HDA - Regression - Translation (Part II :Regression::4th Iteration's last part)
</commit_message>
<xml_diff>
--- a/Interpretation/ENG/Hospital Data analysis - Regression - Interpretation.DOCX
+++ b/Interpretation/ENG/Hospital Data analysis - Regression - Interpretation.DOCX
@@ -14670,15 +14670,7 @@
           <w:color w:val="auto"/>
           <w:lang w:val="en-US"/>
         </w:rPr>
-        <w:t xml:space="preserve">n updated to </w:t>
-      </w:r>
-      <w:r>
-        <w:rPr>
-          <w:b w:val="0"/>
-          <w:color w:val="auto"/>
-          <w:lang w:val="en-US"/>
-        </w:rPr>
-        <w:t>-331.12</w:t>
+        <w:t>n updated to -331.12</w:t>
       </w:r>
       <w:r>
         <w:rPr>
@@ -14995,15 +14987,7 @@
           <w:color w:val="auto"/>
           <w:lang w:val="en-US"/>
         </w:rPr>
-        <w:t xml:space="preserve">has improved </w:t>
-      </w:r>
-      <w:r>
-        <w:rPr>
-          <w:b w:val="0"/>
-          <w:color w:val="auto"/>
-          <w:lang w:val="en-US"/>
-        </w:rPr>
-        <w:t>significantly</w:t>
+        <w:t>has improved significantly</w:t>
       </w:r>
       <w:r>
         <w:rPr>
@@ -15138,10 +15122,17 @@
           <w:b/>
           <w:u w:val="single"/>
         </w:rPr>
-        <w:t xml:space="preserve"> analysis</w:t>
-      </w:r>
-      <w:bookmarkStart w:id="5" w:name="_GoBack"/>
-      <w:bookmarkEnd w:id="5"/>
+        <w:t xml:space="preserve"> </w:t>
+      </w:r>
+      <w:proofErr w:type="spellStart"/>
+      <w:r>
+        <w:rPr>
+          <w:b/>
+          <w:u w:val="single"/>
+        </w:rPr>
+        <w:t>analysis</w:t>
+      </w:r>
+      <w:proofErr w:type="spellEnd"/>
       <w:r>
         <w:rPr>
           <w:b/>
@@ -15549,11 +15540,6 @@
     <w:p>
       <w:pPr>
         <w:jc w:val="both"/>
-        <w:rPr>
-          <w:b/>
-          <w:u w:val="single"/>
-          <w:lang w:val="en-US"/>
-        </w:rPr>
       </w:pPr>
     </w:p>
     <w:p>
@@ -15567,28 +15553,48 @@
         <w:rPr>
           <w:b w:val="0"/>
           <w:color w:val="auto"/>
-        </w:rPr>
-      </w:pPr>
-      <w:r>
-        <w:rPr>
-          <w:b w:val="0"/>
-          <w:color w:val="auto"/>
-        </w:rPr>
-        <w:t>La distribution des résidus ne suit pas une loi normale</w:t>
-      </w:r>
-      <w:r>
-        <w:rPr>
-          <w:b w:val="0"/>
-          <w:color w:val="auto"/>
-        </w:rPr>
-        <w:t xml:space="preserve"> (donc, asymétrique)</w:t>
-      </w:r>
-      <w:r>
-        <w:rPr>
-          <w:b w:val="0"/>
-          <w:color w:val="auto"/>
-        </w:rPr>
-        <w:t>.</w:t>
+          <w:lang w:val="en-US"/>
+        </w:rPr>
+      </w:pPr>
+      <w:r>
+        <w:rPr>
+          <w:b w:val="0"/>
+          <w:color w:val="auto"/>
+          <w:lang w:val="en-US"/>
+        </w:rPr>
+        <w:t xml:space="preserve">The residuals don’t follow a normal </w:t>
+      </w:r>
+      <w:r>
+        <w:rPr>
+          <w:b w:val="0"/>
+          <w:color w:val="auto"/>
+          <w:lang w:val="en-US"/>
+        </w:rPr>
+        <w:t>distr</w:t>
+      </w:r>
+      <w:r>
+        <w:rPr>
+          <w:b w:val="0"/>
+          <w:color w:val="auto"/>
+          <w:lang w:val="en-US"/>
+        </w:rPr>
+        <w:t>ibution (asymmetrical distribution</w:t>
+      </w:r>
+      <w:r>
+        <w:rPr>
+          <w:b w:val="0"/>
+          <w:color w:val="auto"/>
+          <w:lang w:val="en-US"/>
+        </w:rPr>
+        <w:t>)</w:t>
+      </w:r>
+      <w:r>
+        <w:rPr>
+          <w:b w:val="0"/>
+          <w:color w:val="auto"/>
+          <w:lang w:val="en-US"/>
+        </w:rPr>
+        <w:t>;</w:t>
       </w:r>
     </w:p>
     <w:p>
@@ -15603,6 +15609,7 @@
         <w:rPr>
           <w:b w:val="0"/>
           <w:color w:val="auto"/>
+          <w:lang w:val="en-US"/>
         </w:rPr>
       </w:pPr>
     </w:p>
@@ -15660,70 +15667,64 @@
         <w:rPr>
           <w:b w:val="0"/>
           <w:color w:val="auto"/>
-        </w:rPr>
-      </w:pPr>
-      <w:r>
-        <w:rPr>
-          <w:b w:val="0"/>
-          <w:color w:val="auto"/>
-        </w:rPr>
-        <w:t>N</w:t>
-      </w:r>
-      <w:r>
-        <w:rPr>
-          <w:b w:val="0"/>
-          <w:color w:val="auto"/>
-        </w:rPr>
-        <w:t>ous pouvons remarquer que</w:t>
-      </w:r>
-      <w:r>
-        <w:rPr>
-          <w:b w:val="0"/>
-          <w:color w:val="auto"/>
-        </w:rPr>
-        <w:t xml:space="preserve"> la relation n’est plus que TRES LEGEREMENT positive</w:t>
-      </w:r>
-      <w:r>
-        <w:rPr>
-          <w:b w:val="0"/>
-          <w:color w:val="auto"/>
-        </w:rPr>
-        <w:t>,</w:t>
-      </w:r>
-      <w:r>
-        <w:rPr>
-          <w:b w:val="0"/>
-          <w:color w:val="auto"/>
-        </w:rPr>
-        <w:t xml:space="preserve"> non plus comme elle a </w:t>
-      </w:r>
-      <w:r>
-        <w:rPr>
-          <w:b w:val="0"/>
-          <w:color w:val="auto"/>
-        </w:rPr>
-        <w:t xml:space="preserve">successivement </w:t>
-      </w:r>
-      <w:r>
-        <w:rPr>
-          <w:b w:val="0"/>
-          <w:color w:val="auto"/>
-        </w:rPr>
-        <w:t>durant les</w:t>
-      </w:r>
-      <w:r>
-        <w:rPr>
-          <w:b w:val="0"/>
-          <w:color w:val="auto"/>
-        </w:rPr>
-        <w:t xml:space="preserve"> précédentes Itérations</w:t>
-      </w:r>
-      <w:r>
-        <w:rPr>
-          <w:b w:val="0"/>
-          <w:color w:val="auto"/>
-        </w:rPr>
-        <w:t>.</w:t>
+          <w:lang w:val="en-US"/>
+        </w:rPr>
+      </w:pPr>
+      <w:r>
+        <w:rPr>
+          <w:b w:val="0"/>
+          <w:color w:val="auto"/>
+          <w:lang w:val="en-US"/>
+        </w:rPr>
+        <w:t xml:space="preserve">We can notice </w:t>
+      </w:r>
+      <w:r>
+        <w:rPr>
+          <w:b w:val="0"/>
+          <w:color w:val="auto"/>
+          <w:lang w:val="en-US"/>
+        </w:rPr>
+        <w:t>that the relationship is now only very slightly</w:t>
+      </w:r>
+      <w:r>
+        <w:rPr>
+          <w:b w:val="0"/>
+          <w:color w:val="auto"/>
+          <w:lang w:val="en-US"/>
+        </w:rPr>
+        <w:t xml:space="preserve">, unlike all </w:t>
+      </w:r>
+      <w:r>
+        <w:rPr>
+          <w:b w:val="0"/>
+          <w:color w:val="auto"/>
+          <w:lang w:val="en-US"/>
+        </w:rPr>
+        <w:t xml:space="preserve">the previous cases during </w:t>
+      </w:r>
+      <w:r>
+        <w:rPr>
+          <w:b w:val="0"/>
+          <w:color w:val="auto"/>
+          <w:lang w:val="en-US"/>
+        </w:rPr>
+        <w:t>all</w:t>
+      </w:r>
+      <w:r>
+        <w:rPr>
+          <w:b w:val="0"/>
+          <w:color w:val="auto"/>
+          <w:lang w:val="en-US"/>
+        </w:rPr>
+        <w:t xml:space="preserve"> the previous iterations</w:t>
+      </w:r>
+      <w:r>
+        <w:rPr>
+          <w:b w:val="0"/>
+          <w:color w:val="auto"/>
+          <w:lang w:val="en-US"/>
+        </w:rPr>
+        <w:t>;</w:t>
       </w:r>
     </w:p>
     <w:p>
@@ -15786,112 +15787,116 @@
         <w:rPr>
           <w:b w:val="0"/>
           <w:color w:val="auto"/>
-        </w:rPr>
-      </w:pPr>
-      <w:r>
-        <w:rPr>
-          <w:b w:val="0"/>
-          <w:color w:val="auto"/>
-        </w:rPr>
-        <w:t>D’</w:t>
-      </w:r>
-      <w:r>
-        <w:rPr>
-          <w:b w:val="0"/>
-          <w:color w:val="auto"/>
-        </w:rPr>
-        <w:t xml:space="preserve">après ce que peut </w:t>
-      </w:r>
-      <w:r>
-        <w:rPr>
-          <w:b w:val="0"/>
-          <w:color w:val="auto"/>
-        </w:rPr>
-        <w:t>nous indiquer le plot sur les « </w:t>
+          <w:lang w:val="en-US"/>
+        </w:rPr>
+      </w:pPr>
+      <w:r>
+        <w:rPr>
+          <w:b w:val="0"/>
+          <w:color w:val="auto"/>
+          <w:lang w:val="en-US"/>
+        </w:rPr>
+        <w:t xml:space="preserve">Based on what </w:t>
+      </w:r>
+      <w:r>
+        <w:rPr>
+          <w:b w:val="0"/>
+          <w:color w:val="auto"/>
+          <w:lang w:val="en-US"/>
+        </w:rPr>
+        <w:t xml:space="preserve">the </w:t>
+      </w:r>
+      <w:r>
+        <w:rPr>
+          <w:b w:val="0"/>
+          <w:color w:val="auto"/>
+          <w:lang w:val="en-US"/>
+        </w:rPr>
+        <w:t xml:space="preserve">« Residuals </w:t>
       </w:r>
       <w:proofErr w:type="spellStart"/>
       <w:r>
         <w:rPr>
           <w:b w:val="0"/>
           <w:color w:val="auto"/>
-        </w:rPr>
-        <w:t>Residuals</w:t>
+          <w:lang w:val="en-US"/>
+        </w:rPr>
+        <w:t>vs</w:t>
       </w:r>
       <w:proofErr w:type="spellEnd"/>
       <w:r>
         <w:rPr>
           <w:b w:val="0"/>
           <w:color w:val="auto"/>
-        </w:rPr>
-        <w:t xml:space="preserve"> vs </w:t>
-      </w:r>
-      <w:proofErr w:type="spellStart"/>
-      <w:r>
-        <w:rPr>
-          <w:b w:val="0"/>
-          <w:color w:val="auto"/>
-        </w:rPr>
-        <w:t>Fitted</w:t>
-      </w:r>
-      <w:proofErr w:type="spellEnd"/>
-      <w:r>
-        <w:rPr>
-          <w:b w:val="0"/>
-          <w:color w:val="auto"/>
-        </w:rPr>
-        <w:t xml:space="preserve"> », la linéarité est désormais </w:t>
+          <w:lang w:val="en-US"/>
+        </w:rPr>
+        <w:t xml:space="preserve"> Fitted »</w:t>
+      </w:r>
+      <w:r>
+        <w:rPr>
+          <w:b w:val="0"/>
+          <w:color w:val="auto"/>
+          <w:lang w:val="en-US"/>
+        </w:rPr>
+        <w:t xml:space="preserve"> can show us</w:t>
+      </w:r>
+      <w:r>
+        <w:rPr>
+          <w:b w:val="0"/>
+          <w:color w:val="auto"/>
+          <w:lang w:val="en-US"/>
+        </w:rPr>
+        <w:t>,</w:t>
+      </w:r>
+      <w:r>
+        <w:rPr>
+          <w:b w:val="0"/>
+          <w:color w:val="auto"/>
+          <w:lang w:val="en-US"/>
+        </w:rPr>
+        <w:t xml:space="preserve"> the linearity is now </w:t>
       </w:r>
       <w:r>
         <w:rPr>
           <w:b w:val="0"/>
           <w:i/>
           <w:color w:val="auto"/>
-        </w:rPr>
-        <w:t>plus respectée</w:t>
-      </w:r>
-      <w:r>
-        <w:rPr>
-          <w:b w:val="0"/>
-          <w:color w:val="auto"/>
-        </w:rPr>
-        <w:t xml:space="preserve"> et </w:t>
-      </w:r>
-      <w:r>
-        <w:rPr>
-          <w:b w:val="0"/>
-          <w:color w:val="auto"/>
-        </w:rPr>
-        <w:t>aussi, les données aberrantes, certes quelques-unes persistent encore,</w:t>
-      </w:r>
-      <w:r>
-        <w:rPr>
-          <w:b w:val="0"/>
-          <w:color w:val="auto"/>
-        </w:rPr>
-        <w:t xml:space="preserve"> semblent désormais être </w:t>
+          <w:lang w:val="en-US"/>
+        </w:rPr>
+        <w:t>more respected</w:t>
+      </w:r>
+      <w:r>
+        <w:rPr>
+          <w:b w:val="0"/>
+          <w:color w:val="auto"/>
+          <w:lang w:val="en-US"/>
+        </w:rPr>
+        <w:t xml:space="preserve"> and also, outliers, although</w:t>
+      </w:r>
+      <w:r>
+        <w:rPr>
+          <w:b w:val="0"/>
+          <w:color w:val="auto"/>
+          <w:lang w:val="en-US"/>
+        </w:rPr>
+        <w:t xml:space="preserve"> some still persist, now seem to be </w:t>
       </w:r>
       <w:r>
         <w:rPr>
           <w:b w:val="0"/>
           <w:i/>
           <w:color w:val="auto"/>
-        </w:rPr>
-        <w:t xml:space="preserve">plus </w:t>
-      </w:r>
-      <w:r>
-        <w:rPr>
-          <w:b w:val="0"/>
-          <w:i/>
-          <w:color w:val="auto"/>
-        </w:rPr>
-        <w:t>raisonnables</w:t>
-      </w:r>
-      <w:r>
-        <w:rPr>
-          <w:b w:val="0"/>
-          <w:color w:val="auto"/>
-        </w:rPr>
-        <w:t xml:space="preserve">. </w:t>
+          <w:lang w:val="en-US"/>
+        </w:rPr>
+        <w:t>more acceptable</w:t>
+      </w:r>
+      <w:r>
+        <w:rPr>
+          <w:b w:val="0"/>
+          <w:color w:val="auto"/>
+          <w:lang w:val="en-US"/>
+        </w:rPr>
+        <w:t>;</w:t>
       </w:r>
     </w:p>
     <w:p>
@@ -15905,91 +15910,74 @@
         <w:rPr>
           <w:b w:val="0"/>
           <w:color w:val="auto"/>
-        </w:rPr>
-      </w:pPr>
-      <w:r>
-        <w:rPr>
-          <w:b w:val="0"/>
-          <w:color w:val="auto"/>
-        </w:rPr>
-        <w:t>Le Quantile-Q</w:t>
-      </w:r>
-      <w:r>
-        <w:rPr>
-          <w:b w:val="0"/>
-          <w:color w:val="auto"/>
-        </w:rPr>
-        <w:t>uantile plot</w:t>
-      </w:r>
-      <w:r>
-        <w:rPr>
-          <w:b w:val="0"/>
-          <w:color w:val="auto"/>
-        </w:rPr>
-        <w:t xml:space="preserve"> aussi confirme cette </w:t>
-      </w:r>
-      <w:r>
-        <w:rPr>
-          <w:b w:val="0"/>
-          <w:color w:val="auto"/>
-        </w:rPr>
-        <w:t xml:space="preserve">tendance de </w:t>
-      </w:r>
-      <w:r>
-        <w:rPr>
-          <w:b w:val="0"/>
-          <w:color w:val="auto"/>
-        </w:rPr>
-        <w:t xml:space="preserve">linéarité </w:t>
-      </w:r>
-      <w:r>
-        <w:rPr>
-          <w:b w:val="0"/>
-          <w:color w:val="auto"/>
-        </w:rPr>
-        <w:t xml:space="preserve"> respectée </w:t>
-      </w:r>
-      <w:r>
-        <w:rPr>
-          <w:b w:val="0"/>
-          <w:color w:val="auto"/>
-        </w:rPr>
-        <w:t>de notre modèle</w:t>
-      </w:r>
-      <w:r>
-        <w:rPr>
-          <w:b w:val="0"/>
-          <w:color w:val="auto"/>
-        </w:rPr>
-        <w:t xml:space="preserve">, avec les données aberrantes qui sont </w:t>
-      </w:r>
-      <w:r>
-        <w:rPr>
-          <w:b w:val="0"/>
-          <w:color w:val="auto"/>
-        </w:rPr>
-        <w:t>désormais</w:t>
-      </w:r>
-      <w:r>
-        <w:rPr>
-          <w:b w:val="0"/>
-          <w:color w:val="auto"/>
-        </w:rPr>
-        <w:t xml:space="preserve">, rappelons-le, assez </w:t>
-      </w:r>
-      <w:r>
-        <w:rPr>
-          <w:b w:val="0"/>
-          <w:color w:val="auto"/>
-        </w:rPr>
-        <w:t>raisonnables</w:t>
-      </w:r>
-      <w:r>
-        <w:rPr>
-          <w:b w:val="0"/>
-          <w:color w:val="auto"/>
-        </w:rPr>
-        <w:t>.</w:t>
+          <w:lang w:val="en-US"/>
+        </w:rPr>
+      </w:pPr>
+      <w:r>
+        <w:rPr>
+          <w:b w:val="0"/>
+          <w:color w:val="auto"/>
+          <w:lang w:val="en-US"/>
+        </w:rPr>
+        <w:t xml:space="preserve">The </w:t>
+      </w:r>
+      <w:proofErr w:type="spellStart"/>
+      <w:r>
+        <w:rPr>
+          <w:b w:val="0"/>
+          <w:color w:val="auto"/>
+          <w:lang w:val="en-US"/>
+        </w:rPr>
+        <w:t>Quantile-Quantile</w:t>
+      </w:r>
+      <w:proofErr w:type="spellEnd"/>
+      <w:r>
+        <w:rPr>
+          <w:b w:val="0"/>
+          <w:color w:val="auto"/>
+          <w:lang w:val="en-US"/>
+        </w:rPr>
+        <w:t xml:space="preserve"> plot also confirms </w:t>
+      </w:r>
+      <w:r>
+        <w:rPr>
+          <w:b w:val="0"/>
+          <w:color w:val="auto"/>
+          <w:lang w:val="en-US"/>
+        </w:rPr>
+        <w:t>this tendency of linearity</w:t>
+      </w:r>
+      <w:r>
+        <w:rPr>
+          <w:b w:val="0"/>
+          <w:color w:val="auto"/>
+          <w:lang w:val="en-US"/>
+        </w:rPr>
+        <w:t xml:space="preserve"> now respected when it comes to our model, with the outliers, let us remind it, </w:t>
+      </w:r>
+      <w:r>
+        <w:rPr>
+          <w:b w:val="0"/>
+          <w:color w:val="auto"/>
+          <w:lang w:val="en-US"/>
+        </w:rPr>
+        <w:t>now</w:t>
+      </w:r>
+      <w:r>
+        <w:rPr>
+          <w:b w:val="0"/>
+          <w:color w:val="auto"/>
+          <w:lang w:val="en-US"/>
+        </w:rPr>
+        <w:t xml:space="preserve"> </w:t>
+      </w:r>
+      <w:r>
+        <w:rPr>
+          <w:b w:val="0"/>
+          <w:color w:val="auto"/>
+          <w:lang w:val="en-US"/>
+        </w:rPr>
+        <w:t>more acceptable;</w:t>
       </w:r>
     </w:p>
     <w:p>
@@ -16003,63 +15991,32 @@
         <w:rPr>
           <w:b w:val="0"/>
           <w:color w:val="auto"/>
-        </w:rPr>
-      </w:pPr>
-      <w:r>
-        <w:rPr>
-          <w:b w:val="0"/>
-          <w:color w:val="auto"/>
-        </w:rPr>
-        <w:t xml:space="preserve">A partir du </w:t>
-      </w:r>
-      <w:proofErr w:type="spellStart"/>
-      <w:r>
-        <w:rPr>
-          <w:b w:val="0"/>
-          <w:color w:val="auto"/>
-        </w:rPr>
-        <w:t>Scale</w:t>
-      </w:r>
-      <w:proofErr w:type="spellEnd"/>
-      <w:r>
-        <w:rPr>
-          <w:b w:val="0"/>
-          <w:color w:val="auto"/>
-        </w:rPr>
-        <w:t xml:space="preserve">-Location, la ligne rouge est désormais suffisamment horizontale pour satisfaire </w:t>
-      </w:r>
-      <w:r>
-        <w:rPr>
-          <w:b w:val="0"/>
-          <w:i/>
-          <w:color w:val="auto"/>
-        </w:rPr>
-        <w:t>l’hypothèse d'</w:t>
-      </w:r>
-      <w:proofErr w:type="spellStart"/>
-      <w:r>
-        <w:rPr>
-          <w:b w:val="0"/>
-          <w:i/>
-          <w:color w:val="auto"/>
-        </w:rPr>
-        <w:t>Homoscédasticité</w:t>
-      </w:r>
-      <w:proofErr w:type="spellEnd"/>
-      <w:r>
-        <w:rPr>
-          <w:b w:val="0"/>
-          <w:i/>
-          <w:color w:val="auto"/>
-        </w:rPr>
-        <w:t xml:space="preserve"> </w:t>
-      </w:r>
-      <w:r>
-        <w:rPr>
-          <w:b w:val="0"/>
-          <w:color w:val="auto"/>
-        </w:rPr>
-        <w:t>pour notre modèle.</w:t>
+          <w:lang w:val="en-US"/>
+        </w:rPr>
+      </w:pPr>
+      <w:r>
+        <w:rPr>
+          <w:b w:val="0"/>
+          <w:color w:val="auto"/>
+          <w:lang w:val="en-US"/>
+        </w:rPr>
+        <w:t xml:space="preserve">From the Scale-Location plot, the red line is now enough horizontal to satisfy </w:t>
+      </w:r>
+      <w:r>
+        <w:rPr>
+          <w:b w:val="0"/>
+          <w:color w:val="auto"/>
+          <w:lang w:val="en-US"/>
+        </w:rPr>
+        <w:t>the hypothesis for Homoscedasticity</w:t>
+      </w:r>
+      <w:r>
+        <w:rPr>
+          <w:b w:val="0"/>
+          <w:color w:val="auto"/>
+          <w:lang w:val="en-US"/>
+        </w:rPr>
+        <w:t xml:space="preserve"> of our model;</w:t>
       </w:r>
     </w:p>
     <w:p>
@@ -16069,154 +16026,90 @@
           <w:ilvl w:val="0"/>
           <w:numId w:val="1"/>
         </w:numPr>
-        <w:rPr>
-          <w:b w:val="0"/>
-          <w:color w:val="auto"/>
-        </w:rPr>
-      </w:pPr>
-      <w:r>
-        <w:rPr>
-          <w:b w:val="0"/>
-          <w:color w:val="auto"/>
-        </w:rPr>
-        <w:t>Enfin,</w:t>
-      </w:r>
-      <w:r>
-        <w:rPr>
-          <w:color w:val="auto"/>
-        </w:rPr>
-        <w:t xml:space="preserve"> </w:t>
-      </w:r>
-      <w:r>
-        <w:rPr>
-          <w:b w:val="0"/>
-          <w:color w:val="auto"/>
-        </w:rPr>
-        <w:t>e</w:t>
-      </w:r>
-      <w:r>
-        <w:rPr>
-          <w:b w:val="0"/>
-          <w:color w:val="auto"/>
-        </w:rPr>
-        <w:t xml:space="preserve">n se basant sur </w:t>
-      </w:r>
-      <w:r>
-        <w:rPr>
-          <w:b w:val="0"/>
-          <w:color w:val="auto"/>
-        </w:rPr>
-        <w:t xml:space="preserve">le </w:t>
-      </w:r>
-      <w:r>
-        <w:rPr>
-          <w:b w:val="0"/>
-          <w:color w:val="auto"/>
-        </w:rPr>
-        <w:t xml:space="preserve">Plots de « </w:t>
-      </w:r>
-      <w:proofErr w:type="spellStart"/>
-      <w:r>
-        <w:rPr>
-          <w:b w:val="0"/>
-          <w:color w:val="auto"/>
-        </w:rPr>
-        <w:t>Residuals</w:t>
-      </w:r>
-      <w:proofErr w:type="spellEnd"/>
-      <w:r>
-        <w:rPr>
-          <w:b w:val="0"/>
-          <w:color w:val="auto"/>
-        </w:rPr>
-        <w:t xml:space="preserve"> vs. </w:t>
-      </w:r>
-      <w:proofErr w:type="spellStart"/>
-      <w:r>
-        <w:rPr>
-          <w:b w:val="0"/>
-          <w:color w:val="auto"/>
-        </w:rPr>
-        <w:t>Leve</w:t>
-      </w:r>
-      <w:r>
-        <w:rPr>
-          <w:b w:val="0"/>
-          <w:color w:val="auto"/>
-        </w:rPr>
-        <w:t>rage</w:t>
-      </w:r>
-      <w:proofErr w:type="spellEnd"/>
-      <w:r>
-        <w:rPr>
-          <w:b w:val="0"/>
-          <w:color w:val="auto"/>
-        </w:rPr>
-        <w:t xml:space="preserve"> »</w:t>
-      </w:r>
-      <w:r>
-        <w:rPr>
-          <w:b w:val="0"/>
-          <w:color w:val="auto"/>
-        </w:rPr>
-        <w:t xml:space="preserve">, nous pouvons bien confirmer que </w:t>
-      </w:r>
-      <w:r>
-        <w:rPr>
-          <w:b w:val="0"/>
-          <w:color w:val="auto"/>
-        </w:rPr>
-        <w:t xml:space="preserve">les </w:t>
-      </w:r>
-      <w:r>
-        <w:rPr>
-          <w:b w:val="0"/>
-          <w:color w:val="auto"/>
-        </w:rPr>
-        <w:t xml:space="preserve">résidus correspondant aux données aberrantes qui continuent de persister </w:t>
-      </w:r>
-      <w:r>
-        <w:rPr>
-          <w:b w:val="0"/>
-          <w:color w:val="auto"/>
-        </w:rPr>
-        <w:t xml:space="preserve">ne constituent plus </w:t>
-      </w:r>
-      <w:r>
-        <w:rPr>
-          <w:b w:val="0"/>
-          <w:color w:val="auto"/>
-        </w:rPr>
-        <w:t>forcément</w:t>
-      </w:r>
-      <w:r>
-        <w:rPr>
-          <w:b w:val="0"/>
-          <w:color w:val="auto"/>
-        </w:rPr>
-        <w:t xml:space="preserve"> des points d’influences</w:t>
-      </w:r>
-    </w:p>
-    <w:p>
-      <w:pPr>
-        <w:pStyle w:val="Paragraphedeliste"/>
-        <w:numPr>
-          <w:ilvl w:val="0"/>
-          <w:numId w:val="0"/>
-        </w:numPr>
-        <w:ind w:left="720"/>
         <w:jc w:val="both"/>
         <w:rPr>
           <w:b w:val="0"/>
           <w:color w:val="auto"/>
-        </w:rPr>
-      </w:pPr>
+          <w:lang w:val="en-US"/>
+        </w:rPr>
+      </w:pPr>
+      <w:r>
+        <w:rPr>
+          <w:b w:val="0"/>
+          <w:color w:val="auto"/>
+          <w:lang w:val="en-US"/>
+        </w:rPr>
+        <w:t xml:space="preserve">Finally, based on the </w:t>
+      </w:r>
+      <w:r>
+        <w:rPr>
+          <w:b w:val="0"/>
+          <w:color w:val="auto"/>
+          <w:lang w:val="en-US"/>
+        </w:rPr>
+        <w:t>« Residuals vs. Leverage »</w:t>
+      </w:r>
+      <w:r>
+        <w:rPr>
+          <w:b w:val="0"/>
+          <w:color w:val="auto"/>
+          <w:lang w:val="en-US"/>
+        </w:rPr>
+        <w:t xml:space="preserve"> plot</w:t>
+      </w:r>
+      <w:r>
+        <w:rPr>
+          <w:b w:val="0"/>
+          <w:color w:val="auto"/>
+          <w:lang w:val="en-US"/>
+        </w:rPr>
+        <w:t>,</w:t>
+      </w:r>
+      <w:r>
+        <w:rPr>
+          <w:b w:val="0"/>
+          <w:color w:val="auto"/>
+          <w:lang w:val="en-US"/>
+        </w:rPr>
+        <w:t xml:space="preserve"> we can confirm with confidence that the residuals corresponding to the outliers </w:t>
+      </w:r>
+      <w:proofErr w:type="gramStart"/>
+      <w:r>
+        <w:rPr>
+          <w:b w:val="0"/>
+          <w:color w:val="auto"/>
+          <w:lang w:val="en-US"/>
+        </w:rPr>
+        <w:t>which</w:t>
+      </w:r>
+      <w:proofErr w:type="gramEnd"/>
+      <w:r>
+        <w:rPr>
+          <w:b w:val="0"/>
+          <w:color w:val="auto"/>
+          <w:lang w:val="en-US"/>
+        </w:rPr>
+        <w:t xml:space="preserve"> still persist no longer necessarily constitute influential points</w:t>
+      </w:r>
+      <w:r>
+        <w:rPr>
+          <w:b w:val="0"/>
+          <w:color w:val="auto"/>
+          <w:lang w:val="en-US"/>
+        </w:rPr>
+        <w:t>.</w:t>
+      </w:r>
+      <w:bookmarkStart w:id="5" w:name="_GoBack"/>
+      <w:bookmarkEnd w:id="5"/>
     </w:p>
     <w:p>
       <w:pPr>
         <w:tabs>
           <w:tab w:val="left" w:pos="3708"/>
         </w:tabs>
+        <w:rPr>
+          <w:lang w:val="en-US"/>
+        </w:rPr>
       </w:pPr>
     </w:p>
     <w:sectPr>
@@ -16285,7 +16178,7 @@
           <w:rPr>
             <w:noProof/>
           </w:rPr>
-          <w:t>15</w:t>
+          <w:t>16</w:t>
         </w:r>
         <w:r>
           <w:fldChar w:fldCharType="end"/>
@@ -18560,7 +18453,7 @@
 </file>
 
 <file path=customXml/itemProps1.xml><?xml version="1.0" encoding="utf-8"?>
-<ds:datastoreItem xmlns:ds="http://schemas.openxmlformats.org/officeDocument/2006/customXml" ds:itemID="{79253889-E6F2-4CD2-8BD0-818E477F2ED1}">
+<ds:datastoreItem xmlns:ds="http://schemas.openxmlformats.org/officeDocument/2006/customXml" ds:itemID="{6899588D-C74C-4BB2-B77E-0EF8931436C4}">
   <ds:schemaRefs>
     <ds:schemaRef ds:uri="http://schemas.openxmlformats.org/officeDocument/2006/bibliography"/>
   </ds:schemaRefs>

</xml_diff>

<commit_message>
HDA - Regression - Translation (Pre-PDF formatting adjustments & corrections)
</commit_message>
<xml_diff>
--- a/Interpretation/ENG/Hospital Data analysis - Regression - Interpretation.DOCX
+++ b/Interpretation/ENG/Hospital Data analysis - Regression - Interpretation.DOCX
@@ -806,7 +806,9 @@
         <w:ind w:left="360"/>
       </w:pPr>
       <w:bookmarkStart w:id="0" w:name="_II.1_–_Itération"/>
+      <w:bookmarkStart w:id="1" w:name="_II.1_–_1st"/>
       <w:bookmarkEnd w:id="0"/>
+      <w:bookmarkEnd w:id="1"/>
       <w:r>
         <w:t xml:space="preserve">II.1 </w:t>
       </w:r>
@@ -3589,6 +3591,14 @@
           <w:color w:val="auto"/>
           <w:lang w:val="en-US"/>
         </w:rPr>
+        <w:t>s</w:t>
+      </w:r>
+      <w:r>
+        <w:rPr>
+          <w:b w:val="0"/>
+          <w:color w:val="auto"/>
+          <w:lang w:val="en-US"/>
+        </w:rPr>
         <w:t xml:space="preserve">, as a variable, </w:t>
       </w:r>
       <w:r>
@@ -3654,7 +3664,7 @@
           <w:lang w:eastAsia="fr-FR"/>
         </w:rPr>
         <w:drawing>
-          <wp:inline distT="0" distB="0" distL="0" distR="0" wp14:anchorId="7068AD9D" wp14:editId="7AD95778">
+          <wp:inline distT="0" distB="0" distL="0" distR="0" wp14:anchorId="18BCFE1F" wp14:editId="256DA8C8">
             <wp:extent cx="5760720" cy="3510573"/>
             <wp:effectExtent l="0" t="0" r="0" b="0"/>
             <wp:docPr id="1" name="Image 1"/>
@@ -3729,7 +3739,7 @@
         </w:rPr>
         <w:lastRenderedPageBreak/>
         <w:drawing>
-          <wp:inline distT="0" distB="0" distL="0" distR="0" wp14:anchorId="7EFD851C" wp14:editId="5EE88060">
+          <wp:inline distT="0" distB="0" distL="0" distR="0" wp14:anchorId="7AF0B900" wp14:editId="7FF6259D">
             <wp:extent cx="5760720" cy="3610402"/>
             <wp:effectExtent l="0" t="0" r="0" b="9525"/>
             <wp:docPr id="6" name="Image 6"/>
@@ -3856,7 +3866,7 @@
           <w:lang w:eastAsia="fr-FR"/>
         </w:rPr>
         <w:drawing>
-          <wp:inline distT="0" distB="0" distL="0" distR="0" wp14:anchorId="1891D0CC" wp14:editId="2D03E77F">
+          <wp:inline distT="0" distB="0" distL="0" distR="0" wp14:anchorId="210DF88A" wp14:editId="30048D64">
             <wp:extent cx="5760720" cy="3629388"/>
             <wp:effectExtent l="0" t="0" r="0" b="9525"/>
             <wp:docPr id="8" name="Image 8"/>
@@ -4000,7 +4010,7 @@
         </w:rPr>
         <w:lastRenderedPageBreak/>
         <w:drawing>
-          <wp:inline distT="0" distB="0" distL="0" distR="0" wp14:anchorId="44F42F83" wp14:editId="66CF9DA3">
+          <wp:inline distT="0" distB="0" distL="0" distR="0" wp14:anchorId="39B10534" wp14:editId="5721677E">
             <wp:extent cx="5760720" cy="3728606"/>
             <wp:effectExtent l="0" t="0" r="0" b="5715"/>
             <wp:docPr id="17" name="Image 17"/>
@@ -4250,7 +4260,7 @@
           <w:lang w:eastAsia="fr-FR"/>
         </w:rPr>
         <w:drawing>
-          <wp:inline distT="0" distB="0" distL="0" distR="0" wp14:anchorId="5CFE77FD" wp14:editId="294E195A">
+          <wp:inline distT="0" distB="0" distL="0" distR="0" wp14:anchorId="378C312E" wp14:editId="1847747A">
             <wp:extent cx="5760720" cy="3311526"/>
             <wp:effectExtent l="0" t="0" r="0" b="3175"/>
             <wp:docPr id="33" name="Image 33"/>
@@ -4306,7 +4316,7 @@
         </w:rPr>
         <w:lastRenderedPageBreak/>
         <w:drawing>
-          <wp:inline distT="0" distB="0" distL="0" distR="0" wp14:anchorId="342F4F83" wp14:editId="160A28D0">
+          <wp:inline distT="0" distB="0" distL="0" distR="0" wp14:anchorId="084C19BB" wp14:editId="6A83D141">
             <wp:extent cx="5760720" cy="3711575"/>
             <wp:effectExtent l="0" t="0" r="0" b="3175"/>
             <wp:docPr id="43" name="Image 43"/>
@@ -4352,7 +4362,7 @@
           <w:lang w:eastAsia="fr-FR"/>
         </w:rPr>
         <w:drawing>
-          <wp:inline distT="0" distB="0" distL="0" distR="0" wp14:anchorId="1ECC6D56" wp14:editId="238B3171">
+          <wp:inline distT="0" distB="0" distL="0" distR="0" wp14:anchorId="5DFF9EE7" wp14:editId="327FDA29">
             <wp:extent cx="5760720" cy="1098738"/>
             <wp:effectExtent l="190500" t="190500" r="182880" b="196850"/>
             <wp:docPr id="49" name="Image 49"/>
@@ -4757,7 +4767,15 @@
           <w:color w:val="auto"/>
           <w:lang w:val="en-US"/>
         </w:rPr>
-        <w:t>356, #1119 et #2544 (</w:t>
+        <w:t>356, #1119 and</w:t>
+      </w:r>
+      <w:r>
+        <w:rPr>
+          <w:b w:val="0"/>
+          <w:color w:val="auto"/>
+          <w:lang w:val="en-US"/>
+        </w:rPr>
+        <w:t xml:space="preserve"> #2544 (</w:t>
       </w:r>
       <w:r>
         <w:rPr>
@@ -4882,10 +4900,10 @@
           <w:lang w:val="en-US"/>
         </w:rPr>
       </w:pPr>
-      <w:bookmarkStart w:id="1" w:name="_II.2_–_Itération"/>
-      <w:bookmarkStart w:id="2" w:name="_II.2_–_2nd"/>
-      <w:bookmarkEnd w:id="1"/>
+      <w:bookmarkStart w:id="2" w:name="_II.2_–_Itération"/>
+      <w:bookmarkStart w:id="3" w:name="_II.2_–_2nd"/>
       <w:bookmarkEnd w:id="2"/>
+      <w:bookmarkEnd w:id="3"/>
       <w:r>
         <w:rPr>
           <w:lang w:val="en-US"/>
@@ -4938,6 +4956,13 @@
         <w:t> :</w:t>
       </w:r>
       <w:proofErr w:type="gramEnd"/>
+    </w:p>
+    <w:p>
+      <w:pPr>
+        <w:rPr>
+          <w:lang w:val="en-US"/>
+        </w:rPr>
+      </w:pPr>
     </w:p>
     <w:p>
       <w:pPr>
@@ -5223,25 +5248,35 @@
           <w:color w:val="auto"/>
           <w:lang w:val="en-US"/>
         </w:rPr>
-        <w:t>he end of the 1</w:t>
-      </w:r>
-      <w:r>
-        <w:rPr>
-          <w:b w:val="0"/>
-          <w:color w:val="auto"/>
-          <w:vertAlign w:val="superscript"/>
-          <w:lang w:val="en-US"/>
-        </w:rPr>
-        <w:t>st</w:t>
-      </w:r>
-      <w:r>
-        <w:rPr>
-          <w:b w:val="0"/>
-          <w:color w:val="auto"/>
-          <w:lang w:val="en-US"/>
-        </w:rPr>
-        <w:t xml:space="preserve"> Iteration</w:t>
-      </w:r>
+        <w:t xml:space="preserve">he end of the </w:t>
+      </w:r>
+      <w:hyperlink w:anchor="_II.1_–_1st" w:history="1">
+        <w:r>
+          <w:rPr>
+            <w:rStyle w:val="Lienhypertexte"/>
+            <w:b w:val="0"/>
+            <w:lang w:val="en-US"/>
+          </w:rPr>
+          <w:t>1</w:t>
+        </w:r>
+        <w:r>
+          <w:rPr>
+            <w:rStyle w:val="Lienhypertexte"/>
+            <w:b w:val="0"/>
+            <w:vertAlign w:val="superscript"/>
+            <w:lang w:val="en-US"/>
+          </w:rPr>
+          <w:t>st</w:t>
+        </w:r>
+        <w:r>
+          <w:rPr>
+            <w:rStyle w:val="Lienhypertexte"/>
+            <w:b w:val="0"/>
+            <w:lang w:val="en-US"/>
+          </w:rPr>
+          <w:t xml:space="preserve"> Iteration</w:t>
+        </w:r>
+      </w:hyperlink>
       <w:r>
         <w:rPr>
           <w:b w:val="0"/>
@@ -7273,7 +7308,15 @@
           <w:color w:val="auto"/>
           <w:lang w:val="en-US"/>
         </w:rPr>
-        <w:t xml:space="preserve">ave been updated to </w:t>
+        <w:t>as</w:t>
+      </w:r>
+      <w:r>
+        <w:rPr>
+          <w:b w:val="0"/>
+          <w:color w:val="auto"/>
+          <w:lang w:val="en-US"/>
+        </w:rPr>
+        <w:t xml:space="preserve"> been updated to </w:t>
       </w:r>
       <w:r>
         <w:rPr>
@@ -7559,7 +7602,23 @@
           <w:color w:val="auto"/>
           <w:lang w:val="en-US"/>
         </w:rPr>
-        <w:t>for the case</w:t>
+        <w:t xml:space="preserve">for the </w:t>
+      </w:r>
+      <w:r>
+        <w:rPr>
+          <w:b w:val="0"/>
+          <w:color w:val="auto"/>
+          <w:lang w:val="en-US"/>
+        </w:rPr>
+        <w:t xml:space="preserve">particular </w:t>
+      </w:r>
+      <w:r>
+        <w:rPr>
+          <w:b w:val="0"/>
+          <w:color w:val="auto"/>
+          <w:lang w:val="en-US"/>
+        </w:rPr>
+        <w:t>case</w:t>
       </w:r>
       <w:r>
         <w:rPr>
@@ -7590,25 +7649,35 @@
           <w:color w:val="auto"/>
           <w:lang w:val="en-US"/>
         </w:rPr>
-        <w:t>The p-value associated with the F-Test has more or less remained the same as in the 1</w:t>
-      </w:r>
-      <w:r>
-        <w:rPr>
-          <w:b w:val="0"/>
-          <w:color w:val="auto"/>
-          <w:vertAlign w:val="superscript"/>
-          <w:lang w:val="en-US"/>
-        </w:rPr>
-        <w:t>st</w:t>
-      </w:r>
-      <w:r>
-        <w:rPr>
-          <w:b w:val="0"/>
-          <w:color w:val="auto"/>
-          <w:lang w:val="en-US"/>
-        </w:rPr>
-        <w:t xml:space="preserve"> Iteration</w:t>
-      </w:r>
+        <w:t xml:space="preserve">The p-value associated with the F-Test has more or less remained the same as in the </w:t>
+      </w:r>
+      <w:hyperlink w:anchor="_II.1_–_Itération" w:history="1">
+        <w:r>
+          <w:rPr>
+            <w:rStyle w:val="Lienhypertexte"/>
+            <w:b w:val="0"/>
+            <w:lang w:val="en-US"/>
+          </w:rPr>
+          <w:t>1</w:t>
+        </w:r>
+        <w:r>
+          <w:rPr>
+            <w:rStyle w:val="Lienhypertexte"/>
+            <w:b w:val="0"/>
+            <w:vertAlign w:val="superscript"/>
+            <w:lang w:val="en-US"/>
+          </w:rPr>
+          <w:t>st</w:t>
+        </w:r>
+        <w:r>
+          <w:rPr>
+            <w:rStyle w:val="Lienhypertexte"/>
+            <w:b w:val="0"/>
+            <w:lang w:val="en-US"/>
+          </w:rPr>
+          <w:t xml:space="preserve"> Iteration</w:t>
+        </w:r>
+      </w:hyperlink>
       <w:r>
         <w:rPr>
           <w:b w:val="0"/>
@@ -7633,22 +7702,6 @@
         </w:rPr>
         <w:t>: Our model is still significant.</w:t>
       </w:r>
-    </w:p>
-    <w:p>
-      <w:pPr>
-        <w:pStyle w:val="Paragraphedeliste"/>
-        <w:numPr>
-          <w:ilvl w:val="0"/>
-          <w:numId w:val="0"/>
-        </w:numPr>
-        <w:ind w:left="720"/>
-        <w:jc w:val="both"/>
-        <w:rPr>
-          <w:b w:val="0"/>
-          <w:color w:val="auto"/>
-          <w:lang w:val="en-US"/>
-        </w:rPr>
-      </w:pPr>
     </w:p>
     <w:p>
       <w:pPr>
@@ -7902,6 +7955,14 @@
           <w:color w:val="auto"/>
           <w:lang w:val="en-US"/>
         </w:rPr>
+        <w:t xml:space="preserve"> </w:t>
+      </w:r>
+      <w:r>
+        <w:rPr>
+          <w:b w:val="0"/>
+          <w:color w:val="auto"/>
+          <w:lang w:val="en-US"/>
+        </w:rPr>
         <w:t>€</w:t>
       </w:r>
       <w:r>
@@ -7910,7 +7971,31 @@
           <w:color w:val="auto"/>
           <w:lang w:val="en-US"/>
         </w:rPr>
-        <w:t xml:space="preserve"> and 1 750</w:t>
+        <w:t xml:space="preserve"> and 1</w:t>
+      </w:r>
+      <w:r>
+        <w:rPr>
+          <w:b w:val="0"/>
+          <w:color w:val="auto"/>
+          <w:lang w:val="en-US"/>
+        </w:rPr>
+        <w:t> </w:t>
+      </w:r>
+      <w:r>
+        <w:rPr>
+          <w:b w:val="0"/>
+          <w:color w:val="auto"/>
+          <w:lang w:val="en-US"/>
+        </w:rPr>
+        <w:t>750</w:t>
+      </w:r>
+      <w:r>
+        <w:rPr>
+          <w:b w:val="0"/>
+          <w:color w:val="auto"/>
+          <w:lang w:val="en-US"/>
+        </w:rPr>
+        <w:t xml:space="preserve"> </w:t>
       </w:r>
       <w:r>
         <w:rPr>
@@ -7928,22 +8013,6 @@
         </w:rPr>
         <w:t>;</w:t>
       </w:r>
-    </w:p>
-    <w:p>
-      <w:pPr>
-        <w:pStyle w:val="Paragraphedeliste"/>
-        <w:numPr>
-          <w:ilvl w:val="0"/>
-          <w:numId w:val="0"/>
-        </w:numPr>
-        <w:ind w:left="720"/>
-        <w:jc w:val="both"/>
-        <w:rPr>
-          <w:b w:val="0"/>
-          <w:color w:val="auto"/>
-          <w:lang w:val="en-US"/>
-        </w:rPr>
-      </w:pPr>
     </w:p>
     <w:p>
       <w:pPr>
@@ -8030,7 +8099,23 @@
           <w:color w:val="auto"/>
           <w:lang w:val="en-US"/>
         </w:rPr>
-        <w:t xml:space="preserve"> plot above tells us more about the existence of new outliers at the ends ;</w:t>
+        <w:t xml:space="preserve"> plot above tells us more about the existe</w:t>
+      </w:r>
+      <w:r>
+        <w:rPr>
+          <w:b w:val="0"/>
+          <w:color w:val="auto"/>
+          <w:lang w:val="en-US"/>
+        </w:rPr>
+        <w:t>nce of new outliers at the ends</w:t>
+      </w:r>
+      <w:r>
+        <w:rPr>
+          <w:b w:val="0"/>
+          <w:color w:val="auto"/>
+          <w:lang w:val="en-US"/>
+        </w:rPr>
+        <w:t>;</w:t>
       </w:r>
     </w:p>
     <w:p>
@@ -8053,7 +8138,23 @@
           <w:color w:val="auto"/>
           <w:lang w:val="en-US"/>
         </w:rPr>
-        <w:t>It’s always the same behavior that is observed : outliers seem to be more significant at the level of the upper end;</w:t>
+        <w:t>It’s always the</w:t>
+      </w:r>
+      <w:r>
+        <w:rPr>
+          <w:b w:val="0"/>
+          <w:color w:val="auto"/>
+          <w:lang w:val="en-US"/>
+        </w:rPr>
+        <w:t xml:space="preserve"> same behavior that is observed</w:t>
+      </w:r>
+      <w:r>
+        <w:rPr>
+          <w:b w:val="0"/>
+          <w:color w:val="auto"/>
+          <w:lang w:val="en-US"/>
+        </w:rPr>
+        <w:t>: outliers seem to be more significant at the level of the upper end;</w:t>
       </w:r>
     </w:p>
     <w:p>
@@ -8539,10 +8640,10 @@
           <w:lang w:val="en-US"/>
         </w:rPr>
       </w:pPr>
-      <w:bookmarkStart w:id="3" w:name="_II.3_–_Itération"/>
-      <w:bookmarkStart w:id="4" w:name="_II.3_–_3rd"/>
-      <w:bookmarkEnd w:id="3"/>
+      <w:bookmarkStart w:id="4" w:name="_II.3_–_Itération"/>
+      <w:bookmarkStart w:id="5" w:name="_II.3_–_3rd"/>
       <w:bookmarkEnd w:id="4"/>
+      <w:bookmarkEnd w:id="5"/>
       <w:r>
         <w:rPr>
           <w:lang w:val="en-US"/>
@@ -8936,24 +9037,42 @@
           <w:color w:val="auto"/>
           <w:lang w:val="en-US"/>
         </w:rPr>
-        <w:t>he end of the 2</w:t>
-      </w:r>
-      <w:r>
-        <w:rPr>
-          <w:b w:val="0"/>
-          <w:color w:val="auto"/>
-          <w:vertAlign w:val="superscript"/>
-          <w:lang w:val="en-US"/>
-        </w:rPr>
-        <w:t>nd</w:t>
-      </w:r>
-      <w:r>
-        <w:rPr>
-          <w:b w:val="0"/>
-          <w:color w:val="auto"/>
-          <w:lang w:val="en-US"/>
-        </w:rPr>
-        <w:t xml:space="preserve"> Iteration, </w:t>
+        <w:t xml:space="preserve">he end of the </w:t>
+      </w:r>
+      <w:hyperlink w:anchor="_II.2_–_Itération" w:history="1">
+        <w:r>
+          <w:rPr>
+            <w:rStyle w:val="Lienhypertexte"/>
+            <w:b w:val="0"/>
+            <w:lang w:val="en-US"/>
+          </w:rPr>
+          <w:t>2</w:t>
+        </w:r>
+        <w:r>
+          <w:rPr>
+            <w:rStyle w:val="Lienhypertexte"/>
+            <w:b w:val="0"/>
+            <w:vertAlign w:val="superscript"/>
+            <w:lang w:val="en-US"/>
+          </w:rPr>
+          <w:t>nd</w:t>
+        </w:r>
+        <w:r>
+          <w:rPr>
+            <w:rStyle w:val="Lienhypertexte"/>
+            <w:b w:val="0"/>
+            <w:lang w:val="en-US"/>
+          </w:rPr>
+          <w:t xml:space="preserve"> Iteration</w:t>
+        </w:r>
+      </w:hyperlink>
+      <w:r>
+        <w:rPr>
+          <w:b w:val="0"/>
+          <w:color w:val="auto"/>
+          <w:lang w:val="en-US"/>
+        </w:rPr>
+        <w:t xml:space="preserve">, </w:t>
       </w:r>
       <w:r>
         <w:rPr>
@@ -10901,7 +11020,23 @@
           <w:color w:val="auto"/>
           <w:lang w:val="en-US"/>
         </w:rPr>
-        <w:t>, let us just notice the fact that the CCI has no longer been considered as one Predicto</w:t>
+        <w:t xml:space="preserve">, let us just notice the fact that the CCI has </w:t>
+      </w:r>
+      <w:r>
+        <w:rPr>
+          <w:b w:val="0"/>
+          <w:color w:val="auto"/>
+          <w:lang w:val="en-US"/>
+        </w:rPr>
+        <w:t>no longer been considered as a</w:t>
+      </w:r>
+      <w:r>
+        <w:rPr>
+          <w:b w:val="0"/>
+          <w:color w:val="auto"/>
+          <w:lang w:val="en-US"/>
+        </w:rPr>
+        <w:t xml:space="preserve"> Predicto</w:t>
       </w:r>
       <w:r>
         <w:rPr>
@@ -11026,25 +11161,15 @@
           <w:color w:val="auto"/>
           <w:lang w:val="en-US"/>
         </w:rPr>
-        <w:t>, therefore still lower than 1</w:t>
-      </w:r>
-      <w:proofErr w:type="gramStart"/>
-      <w:r>
-        <w:rPr>
-          <w:b w:val="0"/>
-          <w:color w:val="auto"/>
-          <w:lang w:val="en-US"/>
-        </w:rPr>
-        <w:t>% :</w:t>
-      </w:r>
-      <w:proofErr w:type="gramEnd"/>
-      <w:r>
-        <w:rPr>
-          <w:b w:val="0"/>
-          <w:color w:val="auto"/>
-          <w:lang w:val="en-US"/>
-        </w:rPr>
-        <w:t xml:space="preserve"> Our model is still significant.</w:t>
+        <w:t>, therefore still lower than 1%</w:t>
+      </w:r>
+      <w:r>
+        <w:rPr>
+          <w:b w:val="0"/>
+          <w:color w:val="auto"/>
+          <w:lang w:val="en-US"/>
+        </w:rPr>
+        <w:t>: Our model is still significant.</w:t>
       </w:r>
     </w:p>
     <w:p>
@@ -11465,7 +11590,39 @@
           <w:color w:val="auto"/>
           <w:lang w:val="en-US"/>
         </w:rPr>
-        <w:t>The residuals don’t follow a normal distribution (asym</w:t>
+        <w:t xml:space="preserve">The residuals </w:t>
+      </w:r>
+      <w:r>
+        <w:rPr>
+          <w:b w:val="0"/>
+          <w:color w:val="auto"/>
+          <w:lang w:val="en-US"/>
+        </w:rPr>
+        <w:t xml:space="preserve">(as a variable) </w:t>
+      </w:r>
+      <w:r>
+        <w:rPr>
+          <w:b w:val="0"/>
+          <w:color w:val="auto"/>
+          <w:lang w:val="en-US"/>
+        </w:rPr>
+        <w:t>do</w:t>
+      </w:r>
+      <w:r>
+        <w:rPr>
+          <w:b w:val="0"/>
+          <w:color w:val="auto"/>
+          <w:lang w:val="en-US"/>
+        </w:rPr>
+        <w:t>es</w:t>
+      </w:r>
+      <w:r>
+        <w:rPr>
+          <w:b w:val="0"/>
+          <w:color w:val="auto"/>
+          <w:lang w:val="en-US"/>
+        </w:rPr>
+        <w:t>n’t follow a normal distribution (asym</w:t>
       </w:r>
       <w:r>
         <w:rPr>
@@ -12733,7 +12890,7 @@
           <w:color w:val="auto"/>
           <w:lang w:val="en-US"/>
         </w:rPr>
-        <w:t xml:space="preserve"> value </w:t>
+        <w:t xml:space="preserve"> value</w:t>
       </w:r>
       <w:r>
         <w:rPr>
@@ -15101,6 +15258,22 @@
     </w:p>
     <w:p>
       <w:pPr>
+        <w:pStyle w:val="Paragraphedeliste"/>
+        <w:numPr>
+          <w:ilvl w:val="0"/>
+          <w:numId w:val="0"/>
+        </w:numPr>
+        <w:ind w:left="720"/>
+        <w:jc w:val="both"/>
+        <w:rPr>
+          <w:b w:val="0"/>
+          <w:color w:val="auto"/>
+          <w:lang w:val="en-US"/>
+        </w:rPr>
+      </w:pPr>
+    </w:p>
+    <w:p>
+      <w:pPr>
         <w:ind w:left="360"/>
         <w:jc w:val="both"/>
         <w:rPr>
@@ -15540,6 +15713,9 @@
     <w:p>
       <w:pPr>
         <w:jc w:val="both"/>
+        <w:rPr>
+          <w:lang w:val="en-US"/>
+        </w:rPr>
       </w:pPr>
     </w:p>
     <w:p>
@@ -15562,7 +15738,39 @@
           <w:color w:val="auto"/>
           <w:lang w:val="en-US"/>
         </w:rPr>
-        <w:t xml:space="preserve">The residuals don’t follow a normal </w:t>
+        <w:t>The residuals</w:t>
+      </w:r>
+      <w:r>
+        <w:rPr>
+          <w:b w:val="0"/>
+          <w:color w:val="auto"/>
+          <w:lang w:val="en-US"/>
+        </w:rPr>
+        <w:t xml:space="preserve"> (as a variable)</w:t>
+      </w:r>
+      <w:r>
+        <w:rPr>
+          <w:b w:val="0"/>
+          <w:color w:val="auto"/>
+          <w:lang w:val="en-US"/>
+        </w:rPr>
+        <w:t xml:space="preserve"> do</w:t>
+      </w:r>
+      <w:r>
+        <w:rPr>
+          <w:b w:val="0"/>
+          <w:color w:val="auto"/>
+          <w:lang w:val="en-US"/>
+        </w:rPr>
+        <w:t>es</w:t>
+      </w:r>
+      <w:r>
+        <w:rPr>
+          <w:b w:val="0"/>
+          <w:color w:val="auto"/>
+          <w:lang w:val="en-US"/>
+        </w:rPr>
+        <w:t xml:space="preserve">n’t follow a normal </w:t>
       </w:r>
       <w:r>
         <w:rPr>
@@ -15685,6 +15893,14 @@
           <w:lang w:val="en-US"/>
         </w:rPr>
         <w:t>that the relationship is now only very slightly</w:t>
+      </w:r>
+      <w:r>
+        <w:rPr>
+          <w:b w:val="0"/>
+          <w:color w:val="auto"/>
+          <w:lang w:val="en-US"/>
+        </w:rPr>
+        <w:t xml:space="preserve"> positive</w:t>
       </w:r>
       <w:r>
         <w:rPr>
@@ -15838,7 +16054,25 @@
           <w:color w:val="auto"/>
           <w:lang w:val="en-US"/>
         </w:rPr>
-        <w:t xml:space="preserve"> can show us</w:t>
+        <w:t xml:space="preserve"> </w:t>
+      </w:r>
+      <w:r>
+        <w:rPr>
+          <w:b w:val="0"/>
+          <w:color w:val="auto"/>
+          <w:lang w:val="en-US"/>
+        </w:rPr>
+        <w:t xml:space="preserve">plot </w:t>
+      </w:r>
+      <w:bookmarkStart w:id="6" w:name="_GoBack"/>
+      <w:bookmarkEnd w:id="6"/>
+      <w:r>
+        <w:rPr>
+          <w:b w:val="0"/>
+          <w:color w:val="auto"/>
+          <w:lang w:val="en-US"/>
+        </w:rPr>
+        <w:t>can show us</w:t>
       </w:r>
       <w:r>
         <w:rPr>
@@ -15961,15 +16195,7 @@
           <w:color w:val="auto"/>
           <w:lang w:val="en-US"/>
         </w:rPr>
-        <w:t>now</w:t>
-      </w:r>
-      <w:r>
-        <w:rPr>
-          <w:b w:val="0"/>
-          <w:color w:val="auto"/>
-          <w:lang w:val="en-US"/>
-        </w:rPr>
-        <w:t xml:space="preserve"> </w:t>
+        <w:t xml:space="preserve">now </w:t>
       </w:r>
       <w:r>
         <w:rPr>
@@ -16099,8 +16325,6 @@
         </w:rPr>
         <w:t>.</w:t>
       </w:r>
-      <w:bookmarkStart w:id="5" w:name="_GoBack"/>
-      <w:bookmarkEnd w:id="5"/>
     </w:p>
     <w:p>
       <w:pPr>
@@ -18453,7 +18677,7 @@
 </file>
 
 <file path=customXml/itemProps1.xml><?xml version="1.0" encoding="utf-8"?>
-<ds:datastoreItem xmlns:ds="http://schemas.openxmlformats.org/officeDocument/2006/customXml" ds:itemID="{6899588D-C74C-4BB2-B77E-0EF8931436C4}">
+<ds:datastoreItem xmlns:ds="http://schemas.openxmlformats.org/officeDocument/2006/customXml" ds:itemID="{8953CFBB-E619-4E88-8A15-C52711E78733}">
   <ds:schemaRefs>
     <ds:schemaRef ds:uri="http://schemas.openxmlformats.org/officeDocument/2006/bibliography"/>
   </ds:schemaRefs>

</xml_diff>

<commit_message>
HDA - Regression - Translation (Pre-PDF formatting adjustments & spelling corrections)
</commit_message>
<xml_diff>
--- a/Interpretation/ENG/Hospital Data analysis - Regression - Interpretation.DOCX
+++ b/Interpretation/ENG/Hospital Data analysis - Regression - Interpretation.DOCX
@@ -3728,7 +3728,25 @@
           <w:color w:val="auto"/>
           <w:lang w:val="en-US"/>
         </w:rPr>
-        <w:t>relation is relatively Positive;</w:t>
+        <w:t>relation</w:t>
+      </w:r>
+      <w:r>
+        <w:rPr>
+          <w:b w:val="0"/>
+          <w:color w:val="auto"/>
+          <w:lang w:val="en-US"/>
+        </w:rPr>
+        <w:t>ship</w:t>
+      </w:r>
+      <w:bookmarkStart w:id="2" w:name="_GoBack"/>
+      <w:bookmarkEnd w:id="2"/>
+      <w:r>
+        <w:rPr>
+          <w:b w:val="0"/>
+          <w:color w:val="auto"/>
+          <w:lang w:val="en-US"/>
+        </w:rPr>
+        <w:t xml:space="preserve"> is relatively Positive;</w:t>
       </w:r>
     </w:p>
     <w:p>
@@ -4900,10 +4918,10 @@
           <w:lang w:val="en-US"/>
         </w:rPr>
       </w:pPr>
-      <w:bookmarkStart w:id="2" w:name="_II.2_–_Itération"/>
-      <w:bookmarkStart w:id="3" w:name="_II.2_–_2nd"/>
-      <w:bookmarkEnd w:id="2"/>
+      <w:bookmarkStart w:id="3" w:name="_II.2_–_Itération"/>
+      <w:bookmarkStart w:id="4" w:name="_II.2_–_2nd"/>
       <w:bookmarkEnd w:id="3"/>
+      <w:bookmarkEnd w:id="4"/>
       <w:r>
         <w:rPr>
           <w:lang w:val="en-US"/>
@@ -8640,10 +8658,10 @@
           <w:lang w:val="en-US"/>
         </w:rPr>
       </w:pPr>
-      <w:bookmarkStart w:id="4" w:name="_II.3_–_Itération"/>
-      <w:bookmarkStart w:id="5" w:name="_II.3_–_3rd"/>
-      <w:bookmarkEnd w:id="4"/>
+      <w:bookmarkStart w:id="5" w:name="_II.3_–_Itération"/>
+      <w:bookmarkStart w:id="6" w:name="_II.3_–_3rd"/>
       <w:bookmarkEnd w:id="5"/>
+      <w:bookmarkEnd w:id="6"/>
       <w:r>
         <w:rPr>
           <w:lang w:val="en-US"/>
@@ -16064,8 +16082,6 @@
         </w:rPr>
         <w:t xml:space="preserve">plot </w:t>
       </w:r>
-      <w:bookmarkStart w:id="6" w:name="_GoBack"/>
-      <w:bookmarkEnd w:id="6"/>
       <w:r>
         <w:rPr>
           <w:b w:val="0"/>
@@ -16402,7 +16418,7 @@
           <w:rPr>
             <w:noProof/>
           </w:rPr>
-          <w:t>16</w:t>
+          <w:t>2</w:t>
         </w:r>
         <w:r>
           <w:fldChar w:fldCharType="end"/>
@@ -18677,7 +18693,7 @@
 </file>
 
 <file path=customXml/itemProps1.xml><?xml version="1.0" encoding="utf-8"?>
-<ds:datastoreItem xmlns:ds="http://schemas.openxmlformats.org/officeDocument/2006/customXml" ds:itemID="{8953CFBB-E619-4E88-8A15-C52711E78733}">
+<ds:datastoreItem xmlns:ds="http://schemas.openxmlformats.org/officeDocument/2006/customXml" ds:itemID="{F3E3D771-C684-4B88-9895-2F30B5F6BCCC}">
   <ds:schemaRefs>
     <ds:schemaRef ds:uri="http://schemas.openxmlformats.org/officeDocument/2006/bibliography"/>
   </ds:schemaRefs>

</xml_diff>